<commit_message>
Added Converting NFA to DFA section in Project_Documentation.docx
</commit_message>
<xml_diff>
--- a/Project_Documentation.docx
+++ b/Project_Documentation.docx
@@ -82,7 +82,31 @@
                 <w:szCs w:val="20"/>
                 <w:lang w:bidi="ar-EG"/>
               </w:rPr>
-              <w:t>International Credit Hours Engineering Programs (i.CHEP)</w:t>
+              <w:t>International Credit Hours Engineering Programs (</w:t>
+            </w:r>
+            <w:proofErr w:type="spellStart"/>
+            <w:proofErr w:type="gramStart"/>
+            <w:r>
+              <w:rPr>
+                <w:b/>
+                <w:bCs/>
+                <w:sz w:val="20"/>
+                <w:szCs w:val="20"/>
+                <w:lang w:bidi="ar-EG"/>
+              </w:rPr>
+              <w:t>i.CHEP</w:t>
+            </w:r>
+            <w:proofErr w:type="spellEnd"/>
+            <w:proofErr w:type="gramEnd"/>
+            <w:r>
+              <w:rPr>
+                <w:b/>
+                <w:bCs/>
+                <w:sz w:val="20"/>
+                <w:szCs w:val="20"/>
+                <w:lang w:bidi="ar-EG"/>
+              </w:rPr>
+              <w:t>)</w:t>
             </w:r>
           </w:p>
         </w:tc>
@@ -620,13 +644,27 @@
           <w:lang w:bidi="ar-EG"/>
         </w:rPr>
       </w:pPr>
-      <w:bookmarkStart w:id="0" w:name="_Toc134539097"/>
+      <w:bookmarkStart w:id="0" w:name="_Toc134546394"/>
       <w:r>
         <w:rPr>
           <w:lang w:bidi="ar-EG"/>
         </w:rPr>
         <w:lastRenderedPageBreak/>
-        <w:t>Team Namelist:</w:t>
+        <w:t xml:space="preserve">Team </w:t>
+      </w:r>
+      <w:proofErr w:type="spellStart"/>
+      <w:r>
+        <w:rPr>
+          <w:lang w:bidi="ar-EG"/>
+        </w:rPr>
+        <w:t>Namelist</w:t>
+      </w:r>
+      <w:proofErr w:type="spellEnd"/>
+      <w:r>
+        <w:rPr>
+          <w:lang w:bidi="ar-EG"/>
+        </w:rPr>
+        <w:t>:</w:t>
       </w:r>
       <w:bookmarkEnd w:id="0"/>
     </w:p>
@@ -804,7 +842,33 @@
                 <w:sz w:val="32"/>
                 <w:szCs w:val="32"/>
               </w:rPr>
-              <w:t>Ahmed Sameh Mohamed Mourad</w:t>
+              <w:t xml:space="preserve">Ahmed </w:t>
+            </w:r>
+            <w:proofErr w:type="spellStart"/>
+            <w:r>
+              <w:rPr>
+                <w:rFonts w:ascii="Times New Roman" w:eastAsia="Times New Roman" w:hAnsi="Times New Roman" w:cs="Times New Roman"/>
+                <w:b w:val="0"/>
+                <w:bCs w:val="0"/>
+                <w:i/>
+                <w:iCs/>
+                <w:sz w:val="32"/>
+                <w:szCs w:val="32"/>
+              </w:rPr>
+              <w:t>Sameh</w:t>
+            </w:r>
+            <w:proofErr w:type="spellEnd"/>
+            <w:r>
+              <w:rPr>
+                <w:rFonts w:ascii="Times New Roman" w:eastAsia="Times New Roman" w:hAnsi="Times New Roman" w:cs="Times New Roman"/>
+                <w:b w:val="0"/>
+                <w:bCs w:val="0"/>
+                <w:i/>
+                <w:iCs/>
+                <w:sz w:val="32"/>
+                <w:szCs w:val="32"/>
+              </w:rPr>
+              <w:t xml:space="preserve"> Mohamed Mourad</w:t>
             </w:r>
           </w:p>
         </w:tc>
@@ -977,7 +1041,59 @@
                 <w:sz w:val="32"/>
                 <w:szCs w:val="32"/>
               </w:rPr>
-              <w:t>Amr Haithem Abd Almalek Shams</w:t>
+              <w:t xml:space="preserve">Amr </w:t>
+            </w:r>
+            <w:proofErr w:type="spellStart"/>
+            <w:r>
+              <w:rPr>
+                <w:rFonts w:ascii="Times New Roman" w:eastAsia="Times New Roman" w:hAnsi="Times New Roman" w:cs="Times New Roman"/>
+                <w:b w:val="0"/>
+                <w:bCs w:val="0"/>
+                <w:i/>
+                <w:iCs/>
+                <w:sz w:val="32"/>
+                <w:szCs w:val="32"/>
+              </w:rPr>
+              <w:t>Haithem</w:t>
+            </w:r>
+            <w:proofErr w:type="spellEnd"/>
+            <w:r>
+              <w:rPr>
+                <w:rFonts w:ascii="Times New Roman" w:eastAsia="Times New Roman" w:hAnsi="Times New Roman" w:cs="Times New Roman"/>
+                <w:b w:val="0"/>
+                <w:bCs w:val="0"/>
+                <w:i/>
+                <w:iCs/>
+                <w:sz w:val="32"/>
+                <w:szCs w:val="32"/>
+              </w:rPr>
+              <w:t xml:space="preserve"> Abd </w:t>
+            </w:r>
+            <w:proofErr w:type="spellStart"/>
+            <w:r>
+              <w:rPr>
+                <w:rFonts w:ascii="Times New Roman" w:eastAsia="Times New Roman" w:hAnsi="Times New Roman" w:cs="Times New Roman"/>
+                <w:b w:val="0"/>
+                <w:bCs w:val="0"/>
+                <w:i/>
+                <w:iCs/>
+                <w:sz w:val="32"/>
+                <w:szCs w:val="32"/>
+              </w:rPr>
+              <w:t>Almalek</w:t>
+            </w:r>
+            <w:proofErr w:type="spellEnd"/>
+            <w:r>
+              <w:rPr>
+                <w:rFonts w:ascii="Times New Roman" w:eastAsia="Times New Roman" w:hAnsi="Times New Roman" w:cs="Times New Roman"/>
+                <w:b w:val="0"/>
+                <w:bCs w:val="0"/>
+                <w:i/>
+                <w:iCs/>
+                <w:sz w:val="32"/>
+                <w:szCs w:val="32"/>
+              </w:rPr>
+              <w:t xml:space="preserve"> Shams</w:t>
             </w:r>
           </w:p>
         </w:tc>
@@ -1094,34 +1210,197 @@
         <w:p>
           <w:pPr>
             <w:pStyle w:val="TOC1"/>
+            <w:rPr>
+              <w:rFonts w:eastAsiaTheme="minorEastAsia"/>
+              <w:kern w:val="2"/>
+              <w:sz w:val="22"/>
+              <w14:ligatures w14:val="standardContextual"/>
+            </w:rPr>
+          </w:pPr>
+          <w:r>
+            <w:rPr>
+              <w:noProof w:val="0"/>
+            </w:rPr>
+            <w:fldChar w:fldCharType="begin"/>
+          </w:r>
+          <w:r>
+            <w:instrText xml:space="preserve"> TOC \o "1-3" \h \z \u </w:instrText>
+          </w:r>
+          <w:r>
+            <w:rPr>
+              <w:noProof w:val="0"/>
+            </w:rPr>
+            <w:fldChar w:fldCharType="separate"/>
+          </w:r>
+          <w:hyperlink w:anchor="_Toc134546394" w:history="1">
+            <w:r>
+              <w:rPr>
+                <w:rStyle w:val="Hyperlink"/>
+                <w:lang w:bidi="ar-EG"/>
+              </w:rPr>
+              <w:t>Team Namelist:</w:t>
+            </w:r>
+            <w:r>
+              <w:rPr>
+                <w:webHidden/>
+              </w:rPr>
+              <w:tab/>
+            </w:r>
+            <w:r>
+              <w:rPr>
+                <w:webHidden/>
+              </w:rPr>
+              <w:fldChar w:fldCharType="begin"/>
+            </w:r>
+            <w:r>
+              <w:rPr>
+                <w:webHidden/>
+              </w:rPr>
+              <w:instrText xml:space="preserve"> PAGEREF _Toc134546394 \h </w:instrText>
+            </w:r>
+            <w:r>
+              <w:rPr>
+                <w:webHidden/>
+              </w:rPr>
+            </w:r>
+            <w:r>
+              <w:rPr>
+                <w:webHidden/>
+              </w:rPr>
+              <w:fldChar w:fldCharType="separate"/>
+            </w:r>
+            <w:r>
+              <w:rPr>
+                <w:webHidden/>
+              </w:rPr>
+              <w:t>ii</w:t>
+            </w:r>
+            <w:r>
+              <w:rPr>
+                <w:webHidden/>
+              </w:rPr>
+              <w:fldChar w:fldCharType="end"/>
+            </w:r>
+          </w:hyperlink>
+        </w:p>
+        <w:p>
+          <w:pPr>
+            <w:pStyle w:val="TOC1"/>
+            <w:rPr>
+              <w:rFonts w:eastAsiaTheme="minorEastAsia"/>
+              <w:kern w:val="2"/>
+              <w:sz w:val="22"/>
+              <w14:ligatures w14:val="standardContextual"/>
+            </w:rPr>
+          </w:pPr>
+          <w:hyperlink w:anchor="_Toc134546395" w:history="1">
+            <w:r>
+              <w:rPr>
+                <w:rStyle w:val="Hyperlink"/>
+              </w:rPr>
+              <w:t>1.</w:t>
+            </w:r>
+            <w:r>
+              <w:rPr>
+                <w:rFonts w:eastAsiaTheme="minorEastAsia"/>
+                <w:kern w:val="2"/>
+                <w:sz w:val="22"/>
+                <w14:ligatures w14:val="standardContextual"/>
+              </w:rPr>
+              <w:t xml:space="preserve"> </w:t>
+            </w:r>
+            <w:r>
+              <w:rPr>
+                <w:rStyle w:val="Hyperlink"/>
+              </w:rPr>
+              <w:t>NFA TO DFA:</w:t>
+            </w:r>
+            <w:r>
+              <w:rPr>
+                <w:webHidden/>
+              </w:rPr>
+              <w:tab/>
+            </w:r>
+            <w:r>
+              <w:rPr>
+                <w:webHidden/>
+              </w:rPr>
+              <w:fldChar w:fldCharType="begin"/>
+            </w:r>
+            <w:r>
+              <w:rPr>
+                <w:webHidden/>
+              </w:rPr>
+              <w:instrText xml:space="preserve"> PAGEREF _Toc134546395 \h </w:instrText>
+            </w:r>
+            <w:r>
+              <w:rPr>
+                <w:webHidden/>
+              </w:rPr>
+            </w:r>
+            <w:r>
+              <w:rPr>
+                <w:webHidden/>
+              </w:rPr>
+              <w:fldChar w:fldCharType="separate"/>
+            </w:r>
+            <w:r>
+              <w:rPr>
+                <w:webHidden/>
+              </w:rPr>
+              <w:t>5</w:t>
+            </w:r>
+            <w:r>
+              <w:rPr>
+                <w:webHidden/>
+              </w:rPr>
+              <w:fldChar w:fldCharType="end"/>
+            </w:r>
+          </w:hyperlink>
+        </w:p>
+        <w:p>
+          <w:pPr>
+            <w:pStyle w:val="TOC2"/>
             <w:tabs>
+              <w:tab w:val="left" w:pos="880"/>
               <w:tab w:val="right" w:leader="dot" w:pos="10070"/>
             </w:tabs>
             <w:rPr>
-              <w:rFonts w:asciiTheme="minorHAnsi" w:eastAsiaTheme="minorEastAsia" w:hAnsiTheme="minorHAnsi"/>
+              <w:rFonts w:eastAsiaTheme="minorEastAsia"/>
               <w:noProof/>
               <w:kern w:val="2"/>
               <w:sz w:val="22"/>
               <w14:ligatures w14:val="standardContextual"/>
             </w:rPr>
           </w:pPr>
-          <w:r>
-            <w:fldChar w:fldCharType="begin"/>
-          </w:r>
-          <w:r>
-            <w:instrText xml:space="preserve"> TOC \o "1-3" \h \z \u </w:instrText>
-          </w:r>
-          <w:r>
-            <w:fldChar w:fldCharType="separate"/>
-          </w:r>
-          <w:hyperlink w:anchor="_Toc134539097" w:history="1">
+          <w:hyperlink w:anchor="_Toc134546396" w:history="1">
             <w:r>
               <w:rPr>
                 <w:rStyle w:val="Hyperlink"/>
+                <w:rFonts w:eastAsiaTheme="majorEastAsia"/>
                 <w:noProof/>
-                <w:lang w:bidi="ar-EG"/>
-              </w:rPr>
-              <w:t>Team Namelist:</w:t>
+                <w:color w:val="auto"/>
+              </w:rPr>
+              <w:t>1.1</w:t>
+            </w:r>
+            <w:r>
+              <w:rPr>
+                <w:rFonts w:eastAsiaTheme="minorEastAsia"/>
+                <w:noProof/>
+                <w:kern w:val="2"/>
+                <w:sz w:val="22"/>
+                <w14:ligatures w14:val="standardContextual"/>
+              </w:rPr>
+              <w:tab/>
+            </w:r>
+            <w:r>
+              <w:rPr>
+                <w:rStyle w:val="Hyperlink"/>
+                <w:rFonts w:eastAsiaTheme="majorEastAsia"/>
+                <w:noProof/>
+                <w:color w:val="auto"/>
+              </w:rPr>
+              <w:t>Conversion Steps</w:t>
             </w:r>
             <w:r>
               <w:rPr>
@@ -1142,7 +1421,7 @@
                 <w:noProof/>
                 <w:webHidden/>
               </w:rPr>
-              <w:instrText xml:space="preserve"> PAGEREF _Toc134539097 \h </w:instrText>
+              <w:instrText xml:space="preserve"> PAGEREF _Toc134546396 \h </w:instrText>
             </w:r>
             <w:r>
               <w:rPr>
@@ -1162,7 +1441,7 @@
                 <w:noProof/>
                 <w:webHidden/>
               </w:rPr>
-              <w:t>ii</w:t>
+              <w:t>5</w:t>
             </w:r>
             <w:r>
               <w:rPr>
@@ -1175,25 +1454,47 @@
         </w:p>
         <w:p>
           <w:pPr>
-            <w:pStyle w:val="TOC1"/>
+            <w:pStyle w:val="TOC2"/>
             <w:tabs>
+              <w:tab w:val="left" w:pos="880"/>
               <w:tab w:val="right" w:leader="dot" w:pos="10070"/>
             </w:tabs>
             <w:rPr>
-              <w:rFonts w:asciiTheme="minorHAnsi" w:eastAsiaTheme="minorEastAsia" w:hAnsiTheme="minorHAnsi"/>
+              <w:rFonts w:eastAsiaTheme="minorEastAsia"/>
               <w:noProof/>
               <w:kern w:val="2"/>
               <w:sz w:val="22"/>
               <w14:ligatures w14:val="standardContextual"/>
             </w:rPr>
           </w:pPr>
-          <w:hyperlink w:anchor="_Toc134539098" w:history="1">
+          <w:hyperlink w:anchor="_Toc134546397" w:history="1">
             <w:r>
               <w:rPr>
                 <w:rStyle w:val="Hyperlink"/>
+                <w:rFonts w:eastAsiaTheme="majorEastAsia"/>
                 <w:noProof/>
-              </w:rPr>
-              <w:t>1. NFA TO DFA:</w:t>
+                <w:color w:val="auto"/>
+              </w:rPr>
+              <w:t>1.2</w:t>
+            </w:r>
+            <w:r>
+              <w:rPr>
+                <w:rFonts w:eastAsiaTheme="minorEastAsia"/>
+                <w:noProof/>
+                <w:kern w:val="2"/>
+                <w:sz w:val="22"/>
+                <w14:ligatures w14:val="standardContextual"/>
+              </w:rPr>
+              <w:tab/>
+            </w:r>
+            <w:r>
+              <w:rPr>
+                <w:rStyle w:val="Hyperlink"/>
+                <w:rFonts w:eastAsiaTheme="majorEastAsia"/>
+                <w:noProof/>
+                <w:color w:val="auto"/>
+              </w:rPr>
+              <w:t>Output Screenshots</w:t>
             </w:r>
             <w:r>
               <w:rPr>
@@ -1214,7 +1515,7 @@
                 <w:noProof/>
                 <w:webHidden/>
               </w:rPr>
-              <w:instrText xml:space="preserve"> PAGEREF _Toc134539098 \h </w:instrText>
+              <w:instrText xml:space="preserve"> PAGEREF _Toc134546397 \h </w:instrText>
             </w:r>
             <w:r>
               <w:rPr>
@@ -1234,7 +1535,7 @@
                 <w:noProof/>
                 <w:webHidden/>
               </w:rPr>
-              <w:t>5</w:t>
+              <w:t>7</w:t>
             </w:r>
             <w:r>
               <w:rPr>
@@ -1248,24 +1549,85 @@
         <w:p>
           <w:pPr>
             <w:pStyle w:val="TOC1"/>
+            <w:rPr>
+              <w:rFonts w:eastAsiaTheme="minorEastAsia"/>
+              <w:kern w:val="2"/>
+              <w:sz w:val="22"/>
+              <w14:ligatures w14:val="standardContextual"/>
+            </w:rPr>
+          </w:pPr>
+          <w:hyperlink w:anchor="_Toc134546398" w:history="1">
+            <w:r>
+              <w:rPr>
+                <w:rStyle w:val="Hyperlink"/>
+              </w:rPr>
+              <w:t>2. CFG TO PDA:</w:t>
+            </w:r>
+            <w:r>
+              <w:rPr>
+                <w:webHidden/>
+              </w:rPr>
+              <w:tab/>
+            </w:r>
+            <w:r>
+              <w:rPr>
+                <w:webHidden/>
+              </w:rPr>
+              <w:fldChar w:fldCharType="begin"/>
+            </w:r>
+            <w:r>
+              <w:rPr>
+                <w:webHidden/>
+              </w:rPr>
+              <w:instrText xml:space="preserve"> PAGEREF _Toc134546398 \h </w:instrText>
+            </w:r>
+            <w:r>
+              <w:rPr>
+                <w:webHidden/>
+              </w:rPr>
+            </w:r>
+            <w:r>
+              <w:rPr>
+                <w:webHidden/>
+              </w:rPr>
+              <w:fldChar w:fldCharType="separate"/>
+            </w:r>
+            <w:r>
+              <w:rPr>
+                <w:webHidden/>
+              </w:rPr>
+              <w:t>8</w:t>
+            </w:r>
+            <w:r>
+              <w:rPr>
+                <w:webHidden/>
+              </w:rPr>
+              <w:fldChar w:fldCharType="end"/>
+            </w:r>
+          </w:hyperlink>
+        </w:p>
+        <w:p>
+          <w:pPr>
+            <w:pStyle w:val="TOC2"/>
             <w:tabs>
               <w:tab w:val="right" w:leader="dot" w:pos="10070"/>
             </w:tabs>
             <w:rPr>
-              <w:rFonts w:asciiTheme="minorHAnsi" w:eastAsiaTheme="minorEastAsia" w:hAnsiTheme="minorHAnsi"/>
+              <w:rFonts w:eastAsiaTheme="minorEastAsia"/>
               <w:noProof/>
               <w:kern w:val="2"/>
               <w:sz w:val="22"/>
               <w14:ligatures w14:val="standardContextual"/>
             </w:rPr>
           </w:pPr>
-          <w:hyperlink w:anchor="_Toc134539099" w:history="1">
+          <w:hyperlink w:anchor="_Toc134546399" w:history="1">
             <w:r>
               <w:rPr>
                 <w:rStyle w:val="Hyperlink"/>
                 <w:noProof/>
-              </w:rPr>
-              <w:t>2. CFG TO PDA:</w:t>
+                <w:lang w:bidi="ar-EG"/>
+              </w:rPr>
+              <w:t>2.1 Conversion Steps</w:t>
             </w:r>
             <w:r>
               <w:rPr>
@@ -1286,7 +1648,7 @@
                 <w:noProof/>
                 <w:webHidden/>
               </w:rPr>
-              <w:instrText xml:space="preserve"> PAGEREF _Toc134539099 \h </w:instrText>
+              <w:instrText xml:space="preserve"> PAGEREF _Toc134546399 \h </w:instrText>
             </w:r>
             <w:r>
               <w:rPr>
@@ -1306,7 +1668,7 @@
                 <w:noProof/>
                 <w:webHidden/>
               </w:rPr>
-              <w:t>6</w:t>
+              <w:t>8</w:t>
             </w:r>
             <w:r>
               <w:rPr>
@@ -1331,14 +1693,14 @@
               <w14:ligatures w14:val="standardContextual"/>
             </w:rPr>
           </w:pPr>
-          <w:hyperlink w:anchor="_Toc134539100" w:history="1">
+          <w:hyperlink w:anchor="_Toc134546400" w:history="1">
             <w:r>
               <w:rPr>
                 <w:rStyle w:val="Hyperlink"/>
                 <w:noProof/>
                 <w:lang w:bidi="ar-EG"/>
               </w:rPr>
-              <w:t>2.1 Conversion Steps</w:t>
+              <w:t>2.2 Output Screenshots</w:t>
             </w:r>
             <w:r>
               <w:rPr>
@@ -1359,7 +1721,7 @@
                 <w:noProof/>
                 <w:webHidden/>
               </w:rPr>
-              <w:instrText xml:space="preserve"> PAGEREF _Toc134539100 \h </w:instrText>
+              <w:instrText xml:space="preserve"> PAGEREF _Toc134546400 \h </w:instrText>
             </w:r>
             <w:r>
               <w:rPr>
@@ -1379,80 +1741,7 @@
                 <w:noProof/>
                 <w:webHidden/>
               </w:rPr>
-              <w:t>6</w:t>
-            </w:r>
-            <w:r>
-              <w:rPr>
-                <w:noProof/>
-                <w:webHidden/>
-              </w:rPr>
-              <w:fldChar w:fldCharType="end"/>
-            </w:r>
-          </w:hyperlink>
-        </w:p>
-        <w:p>
-          <w:pPr>
-            <w:pStyle w:val="TOC2"/>
-            <w:tabs>
-              <w:tab w:val="right" w:leader="dot" w:pos="10070"/>
-            </w:tabs>
-            <w:rPr>
-              <w:rFonts w:asciiTheme="minorHAnsi" w:eastAsiaTheme="minorEastAsia" w:hAnsiTheme="minorHAnsi"/>
-              <w:noProof/>
-              <w:kern w:val="2"/>
-              <w:sz w:val="22"/>
-              <w14:ligatures w14:val="standardContextual"/>
-            </w:rPr>
-          </w:pPr>
-          <w:hyperlink w:anchor="_Toc134539101" w:history="1">
-            <w:r>
-              <w:rPr>
-                <w:rStyle w:val="Hyperlink"/>
-                <w:noProof/>
-                <w:lang w:bidi="ar-EG"/>
-              </w:rPr>
-              <w:t>2.2: Output Screenshots</w:t>
-            </w:r>
-            <w:r>
-              <w:rPr>
-                <w:noProof/>
-                <w:webHidden/>
-              </w:rPr>
-              <w:tab/>
-            </w:r>
-            <w:r>
-              <w:rPr>
-                <w:noProof/>
-                <w:webHidden/>
-              </w:rPr>
-              <w:fldChar w:fldCharType="begin"/>
-            </w:r>
-            <w:r>
-              <w:rPr>
-                <w:noProof/>
-                <w:webHidden/>
-              </w:rPr>
-              <w:instrText xml:space="preserve"> PAGEREF _Toc134539101 \h </w:instrText>
-            </w:r>
-            <w:r>
-              <w:rPr>
-                <w:noProof/>
-                <w:webHidden/>
-              </w:rPr>
-            </w:r>
-            <w:r>
-              <w:rPr>
-                <w:noProof/>
-                <w:webHidden/>
-              </w:rPr>
-              <w:fldChar w:fldCharType="separate"/>
-            </w:r>
-            <w:r>
-              <w:rPr>
-                <w:noProof/>
-                <w:webHidden/>
-              </w:rPr>
-              <w:t>7</w:t>
+              <w:t>10</w:t>
             </w:r>
             <w:r>
               <w:rPr>
@@ -1544,7 +1833,9 @@
         <w:rPr>
           <w:rFonts w:asciiTheme="minorHAnsi" w:eastAsiaTheme="minorEastAsia" w:hAnsiTheme="minorHAnsi"/>
           <w:noProof/>
+          <w:kern w:val="2"/>
           <w:sz w:val="22"/>
+          <w14:ligatures w14:val="standardContextual"/>
         </w:rPr>
       </w:pPr>
       <w:r>
@@ -1571,13 +1862,13 @@
         </w:rPr>
         <w:fldChar w:fldCharType="separate"/>
       </w:r>
-      <w:hyperlink r:id="rId11" w:anchor="_Toc133783595" w:history="1">
+      <w:hyperlink w:anchor="_Toc134549821" w:history="1">
         <w:r>
           <w:rPr>
             <w:rStyle w:val="Hyperlink"/>
             <w:noProof/>
           </w:rPr>
-          <w:t>Figure 1:</w:t>
+          <w:t>Figure 1 shows an example of an NFA.</w:t>
         </w:r>
         <w:r>
           <w:rPr>
@@ -1598,7 +1889,79 @@
             <w:noProof/>
             <w:webHidden/>
           </w:rPr>
-          <w:instrText xml:space="preserve"> PAGEREF _Toc133783595 \h </w:instrText>
+          <w:instrText xml:space="preserve"> PAGEREF _Toc134549821 \h </w:instrText>
+        </w:r>
+        <w:r>
+          <w:rPr>
+            <w:noProof/>
+            <w:webHidden/>
+          </w:rPr>
+        </w:r>
+        <w:r>
+          <w:rPr>
+            <w:noProof/>
+            <w:webHidden/>
+          </w:rPr>
+          <w:fldChar w:fldCharType="separate"/>
+        </w:r>
+        <w:r>
+          <w:rPr>
+            <w:noProof/>
+            <w:webHidden/>
+          </w:rPr>
+          <w:t>7</w:t>
+        </w:r>
+        <w:r>
+          <w:rPr>
+            <w:noProof/>
+            <w:webHidden/>
+          </w:rPr>
+          <w:fldChar w:fldCharType="end"/>
+        </w:r>
+      </w:hyperlink>
+    </w:p>
+    <w:p>
+      <w:pPr>
+        <w:pStyle w:val="TableofFigures"/>
+        <w:tabs>
+          <w:tab w:val="right" w:leader="dot" w:pos="10070"/>
+        </w:tabs>
+        <w:rPr>
+          <w:rFonts w:asciiTheme="minorHAnsi" w:eastAsiaTheme="minorEastAsia" w:hAnsiTheme="minorHAnsi"/>
+          <w:noProof/>
+          <w:kern w:val="2"/>
+          <w:sz w:val="22"/>
+          <w14:ligatures w14:val="standardContextual"/>
+        </w:rPr>
+      </w:pPr>
+      <w:hyperlink w:anchor="_Toc134549822" w:history="1">
+        <w:r>
+          <w:rPr>
+            <w:rStyle w:val="Hyperlink"/>
+            <w:noProof/>
+          </w:rPr>
+          <w:t>Figure 2 shows the converted DFA.</w:t>
+        </w:r>
+        <w:r>
+          <w:rPr>
+            <w:noProof/>
+            <w:webHidden/>
+          </w:rPr>
+          <w:tab/>
+        </w:r>
+        <w:r>
+          <w:rPr>
+            <w:noProof/>
+            <w:webHidden/>
+          </w:rPr>
+          <w:fldChar w:fldCharType="begin"/>
+        </w:r>
+        <w:r>
+          <w:rPr>
+            <w:noProof/>
+            <w:webHidden/>
+          </w:rPr>
+          <w:instrText xml:space="preserve"> PAGEREF _Toc134549822 \h </w:instrText>
         </w:r>
         <w:r>
           <w:rPr>
@@ -1628,6 +1991,19 @@
           <w:fldChar w:fldCharType="end"/>
         </w:r>
       </w:hyperlink>
+    </w:p>
+    <w:p>
+      <w:pPr>
+        <w:pStyle w:val="TableofFigures"/>
+        <w:tabs>
+          <w:tab w:val="right" w:leader="dot" w:pos="10070"/>
+        </w:tabs>
+        <w:rPr>
+          <w:rFonts w:asciiTheme="minorHAnsi" w:eastAsiaTheme="minorEastAsia" w:hAnsiTheme="minorHAnsi"/>
+          <w:noProof/>
+          <w:sz w:val="22"/>
+        </w:rPr>
+      </w:pPr>
       <w:r>
         <w:rPr>
           <w:rFonts w:cstheme="majorBidi"/>
@@ -1657,110 +2033,61 @@
     <w:p/>
     <w:p>
       <w:pPr>
+        <w:pStyle w:val="ListParagraph"/>
+        <w:numPr>
+          <w:ilvl w:val="0"/>
+          <w:numId w:val="27"/>
+        </w:numPr>
+        <w:outlineLvl w:val="0"/>
         <w:rPr>
           <w:rStyle w:val="Heading1Char"/>
         </w:rPr>
       </w:pPr>
-      <w:bookmarkStart w:id="1" w:name="_Toc1197311058"/>
-      <w:bookmarkStart w:id="2" w:name="_Toc134539098"/>
+      <w:bookmarkStart w:id="1" w:name="_Toc134546395"/>
       <w:r>
         <w:rPr>
           <w:rStyle w:val="Heading1Char"/>
         </w:rPr>
-        <w:t xml:space="preserve">1. </w:t>
+        <w:t>NFA TO DFA</w:t>
+      </w:r>
+      <w:r>
+        <w:rPr>
+          <w:rStyle w:val="Heading1Char"/>
+        </w:rPr>
+        <w:t>:</w:t>
       </w:r>
       <w:bookmarkEnd w:id="1"/>
-      <w:r>
-        <w:rPr>
-          <w:rStyle w:val="Heading1Char"/>
-        </w:rPr>
-        <w:t>NFA TO DFA</w:t>
-      </w:r>
-      <w:r>
-        <w:rPr>
-          <w:rStyle w:val="Heading1Char"/>
-        </w:rPr>
-        <w:t>:</w:t>
-      </w:r>
-      <w:bookmarkEnd w:id="2"/>
-    </w:p>
-    <w:p/>
-    <w:p>
-      <w:pPr>
-        <w:rPr>
-          <w:sz w:val="26"/>
-          <w:szCs w:val="26"/>
-        </w:rPr>
-      </w:pPr>
-      <w:r>
-        <w:t>Text</w:t>
-      </w:r>
     </w:p>
     <w:p>
       <w:pPr>
-        <w:rPr>
-          <w:sz w:val="26"/>
-          <w:szCs w:val="26"/>
-        </w:rPr>
-      </w:pPr>
-      <w:r>
-        <w:rPr>
-          <w:sz w:val="26"/>
-          <w:szCs w:val="26"/>
-        </w:rPr>
-        <w:br w:type="page"/>
-      </w:r>
-    </w:p>
-    <w:p>
-      <w:pPr>
-        <w:rPr>
-          <w:sz w:val="26"/>
-          <w:szCs w:val="26"/>
-        </w:rPr>
-      </w:pPr>
-    </w:p>
-    <w:p>
-      <w:pPr>
-        <w:pStyle w:val="Heading1"/>
+        <w:pStyle w:val="ListParagraph"/>
+        <w:numPr>
+          <w:ilvl w:val="1"/>
+          <w:numId w:val="27"/>
+        </w:numPr>
+        <w:outlineLvl w:val="1"/>
         <w:rPr>
           <w:rStyle w:val="Heading1Char"/>
-        </w:rPr>
-      </w:pPr>
-      <w:bookmarkStart w:id="3" w:name="_Toc724530349"/>
-      <w:bookmarkStart w:id="4" w:name="_Toc134539099"/>
+          <w:b w:val="0"/>
+          <w:bCs w:val="0"/>
+          <w:color w:val="2F5496" w:themeColor="accent1" w:themeShade="BF"/>
+          <w:sz w:val="36"/>
+          <w:szCs w:val="36"/>
+        </w:rPr>
+      </w:pPr>
+      <w:bookmarkStart w:id="2" w:name="_Toc134546396"/>
       <w:r>
         <w:rPr>
           <w:rStyle w:val="Heading1Char"/>
-        </w:rPr>
-        <w:t xml:space="preserve">2. </w:t>
-      </w:r>
-      <w:bookmarkEnd w:id="3"/>
-      <w:r>
-        <w:t>CFG</w:t>
-      </w:r>
-      <w:r>
-        <w:t xml:space="preserve"> TO </w:t>
-      </w:r>
-      <w:r>
-        <w:t>PDA</w:t>
-      </w:r>
-      <w:r>
-        <w:rPr>
-          <w:rStyle w:val="Heading1Char"/>
-        </w:rPr>
-        <w:t>:</w:t>
-      </w:r>
-      <w:bookmarkEnd w:id="4"/>
-    </w:p>
-    <w:p>
-      <w:pPr>
-        <w:pStyle w:val="Heading2"/>
-      </w:pPr>
-      <w:bookmarkStart w:id="5" w:name="_Toc134539100"/>
-      <w:r>
-        <w:t>2.1 Conversion Steps</w:t>
-      </w:r>
-      <w:bookmarkEnd w:id="5"/>
+          <w:b w:val="0"/>
+          <w:bCs w:val="0"/>
+          <w:color w:val="2F5496" w:themeColor="accent1" w:themeShade="BF"/>
+          <w:sz w:val="36"/>
+          <w:szCs w:val="36"/>
+        </w:rPr>
+        <w:t>Conversion Steps</w:t>
+      </w:r>
+      <w:bookmarkEnd w:id="2"/>
     </w:p>
     <w:p>
       <w:pPr>
@@ -1776,35 +2103,55 @@
           <w:numId w:val="26"/>
         </w:numPr>
         <w:spacing w:after="200" w:line="360" w:lineRule="auto"/>
+        <w:jc w:val="both"/>
       </w:pPr>
       <w:r>
         <w:rPr>
           <w:b/>
           <w:bCs/>
         </w:rPr>
-        <w:t>Inputting CFG Rules:</w:t>
-      </w:r>
-      <w:r>
-        <w:t xml:space="preserve"> The program allows the user to input the context-free grammar rules in the following format: </w:t>
-      </w:r>
-      <w:r>
-        <w:t>{</w:t>
-      </w:r>
-      <w:r>
-        <w:t>S -&gt; Aa, S -&gt; c, A -&gt; bc</w:t>
-      </w:r>
-      <w:r>
-        <w:t>}</w:t>
-      </w:r>
-      <w:r>
-        <w:t>, etc. This provides the necessary input to generate a pushdown automaton</w:t>
-      </w:r>
-      <w:r>
-        <w:t>.</w:t>
-      </w:r>
-      <w:r>
-        <w:br/>
-      </w:r>
+        <w:t xml:space="preserve">Inputting </w:t>
+      </w:r>
+      <w:r>
+        <w:rPr>
+          <w:b/>
+          <w:bCs/>
+        </w:rPr>
+        <w:t xml:space="preserve">The </w:t>
+      </w:r>
+      <w:r>
+        <w:rPr>
+          <w:b/>
+          <w:bCs/>
+        </w:rPr>
+        <w:t xml:space="preserve">Graph: </w:t>
+      </w:r>
+      <w:r>
+        <w:t xml:space="preserve">The program allows the user to input the </w:t>
+      </w:r>
+      <w:r>
+        <w:t xml:space="preserve">graph </w:t>
+      </w:r>
+      <w:r>
+        <w:t xml:space="preserve">in </w:t>
+      </w:r>
+      <w:r>
+        <w:t xml:space="preserve">the following format: Node, Node, Label. Alternatively, the user can enter the nodes separately and then connect them by the first format. </w:t>
+      </w:r>
+      <w:r>
+        <w:t xml:space="preserve">This provides the necessary input to generate </w:t>
+      </w:r>
+      <w:r>
+        <w:t>the DFA.</w:t>
+      </w:r>
+    </w:p>
+    <w:p>
+      <w:pPr>
+        <w:pStyle w:val="ListParagraph"/>
+        <w:spacing w:after="200" w:line="360" w:lineRule="auto"/>
+        <w:ind w:left="1116"/>
+        <w:jc w:val="both"/>
+      </w:pPr>
     </w:p>
     <w:p>
       <w:pPr>
@@ -1814,26 +2161,60 @@
           <w:numId w:val="26"/>
         </w:numPr>
         <w:spacing w:after="200" w:line="360" w:lineRule="auto"/>
+        <w:jc w:val="both"/>
       </w:pPr>
       <w:r>
         <w:rPr>
           <w:b/>
           <w:bCs/>
         </w:rPr>
-        <w:t>Extracting The Start State</w:t>
+        <w:t xml:space="preserve">Selecting </w:t>
+      </w:r>
+      <w:r>
+        <w:rPr>
+          <w:b/>
+          <w:bCs/>
+        </w:rPr>
+        <w:t xml:space="preserve">Start </w:t>
+      </w:r>
+      <w:r>
+        <w:rPr>
+          <w:b/>
+          <w:bCs/>
+        </w:rPr>
+        <w:t xml:space="preserve">and Final </w:t>
+      </w:r>
+      <w:r>
+        <w:rPr>
+          <w:b/>
+          <w:bCs/>
+        </w:rPr>
+        <w:t>State</w:t>
+      </w:r>
+      <w:r>
+        <w:rPr>
+          <w:b/>
+          <w:bCs/>
+        </w:rPr>
+        <w:t>s</w:t>
       </w:r>
       <w:r>
         <w:t xml:space="preserve">: </w:t>
       </w:r>
       <w:r>
-        <w:t>The user has the option to input the starting state or leave it empty. If no starting state is specified, the program automatically selects the first encountered non-terminal in the input CFG rules as the starting state. This ensures that the pushdown automaton is generated correctly based on the provided rules</w:t>
-      </w:r>
-      <w:r>
-        <w:t>.</w:t>
-      </w:r>
-      <w:r>
-        <w:br/>
-      </w:r>
+        <w:t xml:space="preserve">The user </w:t>
+      </w:r>
+      <w:r>
+        <w:t>must select one start state and at least one final state. If the user does identify them, a pop-up error message will show up.</w:t>
+      </w:r>
+    </w:p>
+    <w:p>
+      <w:pPr>
+        <w:pStyle w:val="ListParagraph"/>
+        <w:spacing w:after="200" w:line="360" w:lineRule="auto"/>
+        <w:ind w:left="1116"/>
+        <w:jc w:val="both"/>
+      </w:pPr>
     </w:p>
     <w:p>
       <w:pPr>
@@ -1843,32 +2224,37 @@
           <w:numId w:val="26"/>
         </w:numPr>
         <w:spacing w:after="200" w:line="360" w:lineRule="auto"/>
+        <w:jc w:val="both"/>
       </w:pPr>
       <w:r>
         <w:rPr>
           <w:b/>
           <w:bCs/>
         </w:rPr>
-        <w:t>Extracting the Terminals &amp; Non-terminals</w:t>
-      </w:r>
-      <w:r>
-        <w:t xml:space="preserve">: </w:t>
-      </w:r>
-      <w:r>
-        <w:t xml:space="preserve">The program iterates through the </w:t>
-      </w:r>
-      <w:r>
-        <w:t>input</w:t>
-      </w:r>
-      <w:r>
-        <w:t xml:space="preserve"> CFG rules and extracts the terminals, storing them in a list. It then performs the same operation to extract the non-terminals in the CFG rules</w:t>
-      </w:r>
-      <w:r>
-        <w:t>.</w:t>
-      </w:r>
-      <w:r>
-        <w:br/>
-      </w:r>
+        <w:t>Construct Transition Table</w:t>
+      </w:r>
+      <w:r>
+        <w:t>:</w:t>
+      </w:r>
+      <w:r>
+        <w:t xml:space="preserve"> </w:t>
+      </w:r>
+      <w:r>
+        <w:t>To convert a Non-Deterministic Finite Automaton (NFA) to a Deterministic Finite Automaton (DFA), a transition table can be constructed using the Subset Construction Algorithm. The algorithm works by constructing a DFA state for each subset of the NFA's states, where each DFA state corresponds to a set of NFA states that can be reached by following a particular input symbol. The algorithm also calculates the transitions between DFA states by following the transitions between the corresponding sets of NFA states. The resulting transition table will have rows corresponding to the DFA states and columns corresponding to the input symbols, with each entry indicating the next DFA state to transition to when a particular input symbol is encountered. The final DFA state is determined by the set of NFA states that includes the initial state and any other states that can be reached from it by following epsilon transitions.</w:t>
+      </w:r>
+    </w:p>
+    <w:p>
+      <w:pPr>
+        <w:pStyle w:val="ListParagraph"/>
+      </w:pPr>
+    </w:p>
+    <w:p>
+      <w:pPr>
+        <w:pStyle w:val="ListParagraph"/>
+        <w:spacing w:after="200" w:line="360" w:lineRule="auto"/>
+        <w:ind w:left="1116"/>
+        <w:jc w:val="both"/>
+      </w:pPr>
     </w:p>
     <w:p>
       <w:pPr>
@@ -1884,51 +2270,643 @@
           <w:b/>
           <w:bCs/>
         </w:rPr>
-        <w:t>Adding the first two States</w:t>
-      </w:r>
-      <w:r>
-        <w:t xml:space="preserve">: </w:t>
-      </w:r>
-      <w:r>
-        <w:t>The program adds two initial states to the pushdown automaton. The first state, q</w:t>
-      </w:r>
-      <w:r>
-        <w:rPr>
-          <w:vertAlign w:val="subscript"/>
-        </w:rPr>
-        <w:t>start</w:t>
-      </w:r>
-      <w:r>
-        <w:t>, is added as (ε, ε -&gt; $), while the second state, q</w:t>
-      </w:r>
-      <w:r>
-        <w:rPr>
-          <w:vertAlign w:val="subscript"/>
+        <w:t>Display DFA</w:t>
+      </w:r>
+      <w:r>
+        <w:t>:</w:t>
+      </w:r>
+      <w:r>
+        <w:t xml:space="preserve"> </w:t>
+      </w:r>
+      <w:r>
+        <w:t xml:space="preserve">To obtain the Non-Deterministic Finite Automaton (NFA) from the transition table, the </w:t>
+      </w:r>
+      <w:r>
+        <w:t xml:space="preserve">transition </w:t>
+      </w:r>
+      <w:r>
+        <w:t xml:space="preserve">table can be used to determine the set of states and transitions for the NFA. Each row in the table corresponds to a state in the NFA, </w:t>
+      </w:r>
+      <w:r>
+        <w:lastRenderedPageBreak/>
+        <w:t>and the entries in that row specify the set of states that can be reached from that state on each input symbol. To create the NFA, a state is created for each row in the table, and the transitions between the states are determined by the entries in the corresponding row. If multiple entries in a row specify transitions on the same input symbol, then the resulting NFA will have non-deterministic transitions. Additionally, if the table includes epsilon transitions, then the NFA will have epsilon transitions between states. Once the states and transitions have been determined, the initial and final states of the NFA can be identified based on the initial and final states of the corresponding DFA.</w:t>
+      </w:r>
+    </w:p>
+    <w:p>
+      <w:pPr>
+        <w:pStyle w:val="ListParagraph"/>
+        <w:ind w:left="756"/>
+        <w:outlineLvl w:val="1"/>
+        <w:rPr>
+          <w:rStyle w:val="Heading1Char"/>
+          <w:b w:val="0"/>
+          <w:bCs w:val="0"/>
+          <w:color w:val="2F5496" w:themeColor="accent1" w:themeShade="BF"/>
+          <w:sz w:val="36"/>
+          <w:szCs w:val="36"/>
+        </w:rPr>
+      </w:pPr>
+    </w:p>
+    <w:p>
+      <w:pPr>
+        <w:pStyle w:val="ListParagraph"/>
+        <w:ind w:left="756"/>
+        <w:outlineLvl w:val="1"/>
+        <w:rPr>
+          <w:rStyle w:val="Heading1Char"/>
+          <w:b w:val="0"/>
+          <w:bCs w:val="0"/>
+          <w:color w:val="2F5496" w:themeColor="accent1" w:themeShade="BF"/>
+          <w:sz w:val="36"/>
+          <w:szCs w:val="36"/>
+        </w:rPr>
+      </w:pPr>
+    </w:p>
+    <w:p>
+      <w:pPr>
+        <w:pStyle w:val="ListParagraph"/>
+        <w:ind w:left="756"/>
+        <w:outlineLvl w:val="1"/>
+        <w:rPr>
+          <w:rStyle w:val="Heading1Char"/>
+          <w:b w:val="0"/>
+          <w:bCs w:val="0"/>
+          <w:color w:val="2F5496" w:themeColor="accent1" w:themeShade="BF"/>
+          <w:sz w:val="36"/>
+          <w:szCs w:val="36"/>
+        </w:rPr>
+      </w:pPr>
+    </w:p>
+    <w:p>
+      <w:pPr>
+        <w:pStyle w:val="ListParagraph"/>
+        <w:ind w:left="756"/>
+        <w:outlineLvl w:val="1"/>
+        <w:rPr>
+          <w:rStyle w:val="Heading1Char"/>
+          <w:b w:val="0"/>
+          <w:bCs w:val="0"/>
+          <w:color w:val="2F5496" w:themeColor="accent1" w:themeShade="BF"/>
+          <w:sz w:val="36"/>
+          <w:szCs w:val="36"/>
+        </w:rPr>
+      </w:pPr>
+    </w:p>
+    <w:p>
+      <w:pPr>
+        <w:pStyle w:val="ListParagraph"/>
+        <w:ind w:left="756"/>
+        <w:outlineLvl w:val="1"/>
+        <w:rPr>
+          <w:rStyle w:val="Heading1Char"/>
+          <w:b w:val="0"/>
+          <w:bCs w:val="0"/>
+          <w:color w:val="2F5496" w:themeColor="accent1" w:themeShade="BF"/>
+          <w:sz w:val="36"/>
+          <w:szCs w:val="36"/>
+        </w:rPr>
+      </w:pPr>
+    </w:p>
+    <w:p>
+      <w:pPr>
+        <w:pStyle w:val="ListParagraph"/>
+        <w:ind w:left="756"/>
+        <w:outlineLvl w:val="1"/>
+        <w:rPr>
+          <w:rStyle w:val="Heading1Char"/>
+          <w:b w:val="0"/>
+          <w:bCs w:val="0"/>
+          <w:color w:val="2F5496" w:themeColor="accent1" w:themeShade="BF"/>
+          <w:sz w:val="36"/>
+          <w:szCs w:val="36"/>
+        </w:rPr>
+      </w:pPr>
+    </w:p>
+    <w:p>
+      <w:pPr>
+        <w:pStyle w:val="ListParagraph"/>
+        <w:ind w:left="756"/>
+        <w:outlineLvl w:val="1"/>
+        <w:rPr>
+          <w:rStyle w:val="Heading1Char"/>
+          <w:b w:val="0"/>
+          <w:bCs w:val="0"/>
+          <w:color w:val="2F5496" w:themeColor="accent1" w:themeShade="BF"/>
+          <w:sz w:val="36"/>
+          <w:szCs w:val="36"/>
+        </w:rPr>
+      </w:pPr>
+    </w:p>
+    <w:p>
+      <w:pPr>
+        <w:pStyle w:val="ListParagraph"/>
+        <w:ind w:left="756"/>
+        <w:outlineLvl w:val="1"/>
+        <w:rPr>
+          <w:rStyle w:val="Heading1Char"/>
+          <w:b w:val="0"/>
+          <w:bCs w:val="0"/>
+          <w:color w:val="2F5496" w:themeColor="accent1" w:themeShade="BF"/>
+          <w:sz w:val="36"/>
+          <w:szCs w:val="36"/>
+        </w:rPr>
+      </w:pPr>
+    </w:p>
+    <w:p>
+      <w:pPr>
+        <w:pStyle w:val="ListParagraph"/>
+        <w:ind w:left="756"/>
+        <w:outlineLvl w:val="1"/>
+        <w:rPr>
+          <w:rStyle w:val="Heading1Char"/>
+          <w:b w:val="0"/>
+          <w:bCs w:val="0"/>
+          <w:color w:val="2F5496" w:themeColor="accent1" w:themeShade="BF"/>
+          <w:sz w:val="36"/>
+          <w:szCs w:val="36"/>
+        </w:rPr>
+      </w:pPr>
+    </w:p>
+    <w:p>
+      <w:pPr>
+        <w:pStyle w:val="ListParagraph"/>
+        <w:ind w:left="756"/>
+        <w:outlineLvl w:val="1"/>
+        <w:rPr>
+          <w:rStyle w:val="Heading1Char"/>
+          <w:b w:val="0"/>
+          <w:bCs w:val="0"/>
+          <w:color w:val="2F5496" w:themeColor="accent1" w:themeShade="BF"/>
+          <w:sz w:val="36"/>
+          <w:szCs w:val="36"/>
+        </w:rPr>
+      </w:pPr>
+    </w:p>
+    <w:p>
+      <w:pPr>
+        <w:pStyle w:val="ListParagraph"/>
+        <w:ind w:left="756"/>
+        <w:outlineLvl w:val="1"/>
+        <w:rPr>
+          <w:rStyle w:val="Heading1Char"/>
+          <w:b w:val="0"/>
+          <w:bCs w:val="0"/>
+          <w:color w:val="2F5496" w:themeColor="accent1" w:themeShade="BF"/>
+          <w:sz w:val="36"/>
+          <w:szCs w:val="36"/>
+        </w:rPr>
+      </w:pPr>
+    </w:p>
+    <w:p>
+      <w:pPr>
+        <w:pStyle w:val="ListParagraph"/>
+        <w:ind w:left="756"/>
+        <w:outlineLvl w:val="1"/>
+        <w:rPr>
+          <w:rStyle w:val="Heading1Char"/>
+          <w:b w:val="0"/>
+          <w:bCs w:val="0"/>
+          <w:color w:val="2F5496" w:themeColor="accent1" w:themeShade="BF"/>
+          <w:sz w:val="36"/>
+          <w:szCs w:val="36"/>
+        </w:rPr>
+      </w:pPr>
+    </w:p>
+    <w:p>
+      <w:pPr>
+        <w:pStyle w:val="ListParagraph"/>
+        <w:ind w:left="756"/>
+        <w:outlineLvl w:val="1"/>
+        <w:rPr>
+          <w:rStyle w:val="Heading1Char"/>
+          <w:b w:val="0"/>
+          <w:bCs w:val="0"/>
+          <w:color w:val="2F5496" w:themeColor="accent1" w:themeShade="BF"/>
+          <w:sz w:val="36"/>
+          <w:szCs w:val="36"/>
+        </w:rPr>
+      </w:pPr>
+    </w:p>
+    <w:p>
+      <w:pPr>
+        <w:pStyle w:val="ListParagraph"/>
+        <w:ind w:left="756"/>
+        <w:outlineLvl w:val="1"/>
+        <w:rPr>
+          <w:rStyle w:val="Heading1Char"/>
+          <w:b w:val="0"/>
+          <w:bCs w:val="0"/>
+          <w:color w:val="2F5496" w:themeColor="accent1" w:themeShade="BF"/>
+          <w:sz w:val="36"/>
+          <w:szCs w:val="36"/>
+        </w:rPr>
+      </w:pPr>
+    </w:p>
+    <w:p>
+      <w:pPr>
+        <w:pStyle w:val="ListParagraph"/>
+        <w:ind w:left="756"/>
+        <w:outlineLvl w:val="1"/>
+        <w:rPr>
+          <w:rStyle w:val="Heading1Char"/>
+          <w:b w:val="0"/>
+          <w:bCs w:val="0"/>
+          <w:color w:val="2F5496" w:themeColor="accent1" w:themeShade="BF"/>
+          <w:sz w:val="36"/>
+          <w:szCs w:val="36"/>
+        </w:rPr>
+      </w:pPr>
+    </w:p>
+    <w:p>
+      <w:pPr>
+        <w:pStyle w:val="ListParagraph"/>
+        <w:ind w:left="756"/>
+        <w:outlineLvl w:val="1"/>
+        <w:rPr>
+          <w:rStyle w:val="Heading1Char"/>
+          <w:b w:val="0"/>
+          <w:bCs w:val="0"/>
+          <w:color w:val="2F5496" w:themeColor="accent1" w:themeShade="BF"/>
+          <w:sz w:val="36"/>
+          <w:szCs w:val="36"/>
+        </w:rPr>
+      </w:pPr>
+    </w:p>
+    <w:p>
+      <w:pPr>
+        <w:pStyle w:val="ListParagraph"/>
+        <w:ind w:left="756"/>
+        <w:outlineLvl w:val="1"/>
+        <w:rPr>
+          <w:rStyle w:val="Heading1Char"/>
+          <w:b w:val="0"/>
+          <w:bCs w:val="0"/>
+          <w:color w:val="2F5496" w:themeColor="accent1" w:themeShade="BF"/>
+          <w:sz w:val="36"/>
+          <w:szCs w:val="36"/>
+        </w:rPr>
+      </w:pPr>
+    </w:p>
+    <w:p>
+      <w:pPr>
+        <w:pStyle w:val="ListParagraph"/>
+        <w:ind w:left="756"/>
+        <w:outlineLvl w:val="1"/>
+        <w:rPr>
+          <w:rStyle w:val="Heading1Char"/>
+          <w:b w:val="0"/>
+          <w:bCs w:val="0"/>
+          <w:color w:val="2F5496" w:themeColor="accent1" w:themeShade="BF"/>
+          <w:sz w:val="36"/>
+          <w:szCs w:val="36"/>
+        </w:rPr>
+      </w:pPr>
+    </w:p>
+    <w:p>
+      <w:pPr>
+        <w:pStyle w:val="ListParagraph"/>
+        <w:ind w:left="756"/>
+        <w:outlineLvl w:val="1"/>
+        <w:rPr>
+          <w:rStyle w:val="Heading1Char"/>
+          <w:b w:val="0"/>
+          <w:bCs w:val="0"/>
+          <w:color w:val="2F5496" w:themeColor="accent1" w:themeShade="BF"/>
+          <w:sz w:val="36"/>
+          <w:szCs w:val="36"/>
+        </w:rPr>
+      </w:pPr>
+    </w:p>
+    <w:p>
+      <w:pPr>
+        <w:pStyle w:val="ListParagraph"/>
+        <w:numPr>
+          <w:ilvl w:val="1"/>
+          <w:numId w:val="27"/>
+        </w:numPr>
+        <w:outlineLvl w:val="1"/>
+        <w:rPr>
+          <w:rStyle w:val="Heading1Char"/>
+          <w:b w:val="0"/>
+          <w:bCs w:val="0"/>
+          <w:color w:val="2F5496" w:themeColor="accent1" w:themeShade="BF"/>
+          <w:sz w:val="36"/>
+          <w:szCs w:val="36"/>
+        </w:rPr>
+      </w:pPr>
+      <w:bookmarkStart w:id="3" w:name="_Toc134546397"/>
+      <w:r>
+        <w:rPr>
+          <w:rStyle w:val="Heading1Char"/>
+          <w:b w:val="0"/>
+          <w:bCs w:val="0"/>
+          <w:color w:val="2F5496" w:themeColor="accent1" w:themeShade="BF"/>
+          <w:sz w:val="36"/>
+          <w:szCs w:val="36"/>
+        </w:rPr>
+        <w:t>Output Screenshots</w:t>
+      </w:r>
+      <w:bookmarkEnd w:id="3"/>
+    </w:p>
+    <w:p>
+      <w:pPr>
+        <w:keepNext/>
+        <w:jc w:val="center"/>
+        <w:outlineLvl w:val="1"/>
+      </w:pPr>
+      <w:r>
+        <w:rPr>
+          <w:rStyle w:val="Heading1Char"/>
+          <w:b w:val="0"/>
+          <w:bCs w:val="0"/>
+          <w:color w:val="2F5496" w:themeColor="accent1" w:themeShade="BF"/>
+          <w:sz w:val="36"/>
+          <w:szCs w:val="36"/>
+        </w:rPr>
+        <w:drawing>
+          <wp:inline distT="0" distB="0" distL="0" distR="0" wp14:anchorId="239ABF8A" wp14:editId="01673108">
+            <wp:extent cx="6400800" cy="4745990"/>
+            <wp:effectExtent l="19050" t="19050" r="19050" b="16510"/>
+            <wp:docPr id="1687011292" name="Picture 1" descr="A screenshot of a computer screen&#10;&#10;Description automatically generated with medium confidence"/>
+            <wp:cNvGraphicFramePr>
+              <a:graphicFrameLocks xmlns:a="http://schemas.openxmlformats.org/drawingml/2006/main" noChangeAspect="1"/>
+            </wp:cNvGraphicFramePr>
+            <a:graphic xmlns:a="http://schemas.openxmlformats.org/drawingml/2006/main">
+              <a:graphicData uri="http://schemas.openxmlformats.org/drawingml/2006/picture">
+                <pic:pic xmlns:pic="http://schemas.openxmlformats.org/drawingml/2006/picture">
+                  <pic:nvPicPr>
+                    <pic:cNvPr id="1687011292" name="Picture 1" descr="A screenshot of a computer screen&#10;&#10;Description automatically generated with medium confidence"/>
+                    <pic:cNvPicPr/>
+                  </pic:nvPicPr>
+                  <pic:blipFill>
+                    <a:blip r:embed="rId11"/>
+                    <a:stretch>
+                      <a:fillRect/>
+                    </a:stretch>
+                  </pic:blipFill>
+                  <pic:spPr>
+                    <a:xfrm>
+                      <a:off x="0" y="0"/>
+                      <a:ext cx="6400800" cy="4745990"/>
+                    </a:xfrm>
+                    <a:prstGeom prst="rect">
+                      <a:avLst/>
+                    </a:prstGeom>
+                    <a:ln w="12700" cap="sq">
+                      <a:solidFill>
+                        <a:srgbClr val="000000"/>
+                      </a:solidFill>
+                      <a:miter lim="800000"/>
+                    </a:ln>
+                    <a:effectLst/>
+                  </pic:spPr>
+                </pic:pic>
+              </a:graphicData>
+            </a:graphic>
+          </wp:inline>
+        </w:drawing>
+      </w:r>
+    </w:p>
+    <w:p>
+      <w:pPr>
+        <w:pStyle w:val="Caption"/>
+        <w:jc w:val="center"/>
+        <w:rPr>
+          <w:color w:val="auto"/>
+        </w:rPr>
+      </w:pPr>
+      <w:bookmarkStart w:id="4" w:name="_Toc134549821"/>
+      <w:r>
+        <w:rPr>
+          <w:color w:val="auto"/>
+        </w:rPr>
+        <w:t xml:space="preserve">Figure </w:t>
+      </w:r>
+      <w:r>
+        <w:rPr>
+          <w:color w:val="auto"/>
+        </w:rPr>
+        <w:fldChar w:fldCharType="begin"/>
+      </w:r>
+      <w:r>
+        <w:rPr>
+          <w:color w:val="auto"/>
+        </w:rPr>
+        <w:instrText xml:space="preserve"> SEQ Figure \* ARABIC </w:instrText>
+      </w:r>
+      <w:r>
+        <w:rPr>
+          <w:color w:val="auto"/>
+        </w:rPr>
+        <w:fldChar w:fldCharType="separate"/>
+      </w:r>
+      <w:r>
+        <w:rPr>
+          <w:noProof/>
+          <w:color w:val="auto"/>
         </w:rPr>
         <w:t>1</w:t>
       </w:r>
       <w:r>
-        <w:t xml:space="preserve">, is added as (ε, ε -&gt; </w:t>
-      </w:r>
-      <w:r>
-        <w:t>S</w:t>
-      </w:r>
-      <w:r>
-        <w:t>). These initial states serve as starting points for the pushdown automaton to begin processing the input strings</w:t>
-      </w:r>
-      <w:r>
-        <w:t>.</w:t>
-      </w:r>
-      <w:r>
-        <w:br/>
-      </w:r>
+        <w:rPr>
+          <w:color w:val="auto"/>
+        </w:rPr>
+        <w:fldChar w:fldCharType="end"/>
+      </w:r>
+      <w:r>
+        <w:rPr>
+          <w:color w:val="auto"/>
+        </w:rPr>
+        <w:t xml:space="preserve"> shows an example of an NFA.</w:t>
+      </w:r>
+      <w:bookmarkEnd w:id="4"/>
+    </w:p>
+    <w:p>
+      <w:pPr>
+        <w:keepNext/>
+      </w:pPr>
+      <w:r>
+        <w:rPr>
+          <w:rFonts w:asciiTheme="majorHAnsi" w:eastAsiaTheme="majorEastAsia" w:hAnsiTheme="majorHAnsi" w:cstheme="majorBidi"/>
+          <w:b/>
+          <w:bCs/>
+          <w:color w:val="C00000"/>
+          <w:sz w:val="40"/>
+          <w:szCs w:val="40"/>
+          <w:u w:val="single"/>
+        </w:rPr>
+        <w:lastRenderedPageBreak/>
+        <w:drawing>
+          <wp:inline distT="0" distB="0" distL="0" distR="0" wp14:anchorId="7A70D3D9" wp14:editId="3F408B62">
+            <wp:extent cx="6400800" cy="4714240"/>
+            <wp:effectExtent l="19050" t="19050" r="19050" b="10160"/>
+            <wp:docPr id="1872016228" name="Picture 1" descr="A screenshot of a computer&#10;&#10;Description automatically generated with medium confidence"/>
+            <wp:cNvGraphicFramePr>
+              <a:graphicFrameLocks xmlns:a="http://schemas.openxmlformats.org/drawingml/2006/main" noChangeAspect="1"/>
+            </wp:cNvGraphicFramePr>
+            <a:graphic xmlns:a="http://schemas.openxmlformats.org/drawingml/2006/main">
+              <a:graphicData uri="http://schemas.openxmlformats.org/drawingml/2006/picture">
+                <pic:pic xmlns:pic="http://schemas.openxmlformats.org/drawingml/2006/picture">
+                  <pic:nvPicPr>
+                    <pic:cNvPr id="1872016228" name="Picture 1" descr="A screenshot of a computer&#10;&#10;Description automatically generated with medium confidence"/>
+                    <pic:cNvPicPr/>
+                  </pic:nvPicPr>
+                  <pic:blipFill>
+                    <a:blip r:embed="rId12"/>
+                    <a:stretch>
+                      <a:fillRect/>
+                    </a:stretch>
+                  </pic:blipFill>
+                  <pic:spPr>
+                    <a:xfrm>
+                      <a:off x="0" y="0"/>
+                      <a:ext cx="6400800" cy="4714240"/>
+                    </a:xfrm>
+                    <a:prstGeom prst="rect">
+                      <a:avLst/>
+                    </a:prstGeom>
+                    <a:ln w="12700" cap="sq">
+                      <a:solidFill>
+                        <a:srgbClr val="000000"/>
+                      </a:solidFill>
+                      <a:miter lim="800000"/>
+                    </a:ln>
+                    <a:effectLst/>
+                  </pic:spPr>
+                </pic:pic>
+              </a:graphicData>
+            </a:graphic>
+          </wp:inline>
+        </w:drawing>
+      </w:r>
+    </w:p>
+    <w:p>
+      <w:pPr>
+        <w:pStyle w:val="Caption"/>
+        <w:jc w:val="center"/>
+        <w:rPr>
+          <w:rFonts w:asciiTheme="majorHAnsi" w:eastAsiaTheme="majorEastAsia" w:hAnsiTheme="majorHAnsi" w:cstheme="majorBidi"/>
+          <w:b/>
+          <w:bCs/>
+          <w:color w:val="auto"/>
+          <w:sz w:val="40"/>
+          <w:szCs w:val="40"/>
+          <w:u w:val="single"/>
+        </w:rPr>
+      </w:pPr>
+      <w:bookmarkStart w:id="5" w:name="_Toc134549822"/>
+      <w:r>
+        <w:rPr>
+          <w:color w:val="auto"/>
+        </w:rPr>
+        <w:t xml:space="preserve">Figure </w:t>
+      </w:r>
+      <w:r>
+        <w:rPr>
+          <w:color w:val="auto"/>
+        </w:rPr>
+        <w:fldChar w:fldCharType="begin"/>
+      </w:r>
+      <w:r>
+        <w:rPr>
+          <w:color w:val="auto"/>
+        </w:rPr>
+        <w:instrText xml:space="preserve"> SEQ Figure \* ARABIC </w:instrText>
+      </w:r>
+      <w:r>
+        <w:rPr>
+          <w:color w:val="auto"/>
+        </w:rPr>
+        <w:fldChar w:fldCharType="separate"/>
+      </w:r>
+      <w:r>
+        <w:rPr>
+          <w:noProof/>
+          <w:color w:val="auto"/>
+        </w:rPr>
+        <w:t>2</w:t>
+      </w:r>
+      <w:r>
+        <w:rPr>
+          <w:color w:val="auto"/>
+        </w:rPr>
+        <w:fldChar w:fldCharType="end"/>
+      </w:r>
+      <w:r>
+        <w:rPr>
+          <w:color w:val="auto"/>
+        </w:rPr>
+        <w:t xml:space="preserve"> shows the converted DFA.</w:t>
+      </w:r>
+      <w:bookmarkEnd w:id="5"/>
+    </w:p>
+    <w:p>
+      <w:pPr>
+        <w:rPr>
+          <w:sz w:val="26"/>
+          <w:szCs w:val="26"/>
+        </w:rPr>
+      </w:pPr>
+    </w:p>
+    <w:p>
+      <w:pPr>
+        <w:pStyle w:val="Heading1"/>
+        <w:rPr>
+          <w:rStyle w:val="Heading1Char"/>
+        </w:rPr>
+      </w:pPr>
+      <w:bookmarkStart w:id="6" w:name="_Toc724530349"/>
+      <w:bookmarkStart w:id="7" w:name="_Toc134546398"/>
+      <w:r>
+        <w:rPr>
+          <w:rStyle w:val="Heading1Char"/>
+        </w:rPr>
+        <w:t xml:space="preserve">2. </w:t>
+      </w:r>
+      <w:bookmarkEnd w:id="6"/>
+      <w:r>
+        <w:t>CFG</w:t>
+      </w:r>
+      <w:r>
+        <w:t xml:space="preserve"> TO </w:t>
+      </w:r>
+      <w:r>
+        <w:t>PDA</w:t>
+      </w:r>
+      <w:r>
+        <w:rPr>
+          <w:rStyle w:val="Heading1Char"/>
+        </w:rPr>
+        <w:t>:</w:t>
+      </w:r>
+      <w:bookmarkEnd w:id="7"/>
+    </w:p>
+    <w:p>
+      <w:pPr>
+        <w:pStyle w:val="Heading2"/>
+        <w:numPr>
+          <w:ilvl w:val="1"/>
+          <w:numId w:val="26"/>
+        </w:numPr>
+      </w:pPr>
+      <w:bookmarkStart w:id="8" w:name="_Toc134546399"/>
+      <w:r>
+        <w:t>Conversion Steps</w:t>
+      </w:r>
+      <w:bookmarkEnd w:id="8"/>
+    </w:p>
+    <w:p>
+      <w:pPr>
+        <w:spacing w:line="276" w:lineRule="auto"/>
+        <w:jc w:val="both"/>
+      </w:pPr>
     </w:p>
     <w:p>
       <w:pPr>
         <w:pStyle w:val="ListParagraph"/>
         <w:numPr>
           <w:ilvl w:val="0"/>
-          <w:numId w:val="26"/>
+          <w:numId w:val="28"/>
         </w:numPr>
         <w:spacing w:after="200" w:line="360" w:lineRule="auto"/>
       </w:pPr>
@@ -1937,8 +2915,197 @@
           <w:b/>
           <w:bCs/>
         </w:rPr>
+        <w:t>Inputting CFG Rules:</w:t>
+      </w:r>
+      <w:r>
+        <w:t xml:space="preserve"> The program allows the user to input the context-free grammar rules in the following format: </w:t>
+      </w:r>
+      <w:r>
+        <w:t>{</w:t>
+      </w:r>
+      <w:r>
+        <w:t xml:space="preserve">S -&gt; Aa, S -&gt; c, A -&gt; </w:t>
+      </w:r>
+      <w:proofErr w:type="spellStart"/>
+      <w:r>
+        <w:t>bc</w:t>
+      </w:r>
+      <w:proofErr w:type="spellEnd"/>
+      <w:r>
+        <w:t>}</w:t>
+      </w:r>
+      <w:r>
+        <w:t>, etc. This provides the necessary input to generate a pushdown automaton</w:t>
+      </w:r>
+      <w:r>
+        <w:t>.</w:t>
+      </w:r>
+    </w:p>
+    <w:p>
+      <w:pPr>
+        <w:pStyle w:val="ListParagraph"/>
+        <w:spacing w:after="200" w:line="360" w:lineRule="auto"/>
+        <w:ind w:left="1476"/>
+      </w:pPr>
+    </w:p>
+    <w:p>
+      <w:pPr>
+        <w:pStyle w:val="ListParagraph"/>
+        <w:numPr>
+          <w:ilvl w:val="0"/>
+          <w:numId w:val="28"/>
+        </w:numPr>
+        <w:spacing w:after="200" w:line="360" w:lineRule="auto"/>
+      </w:pPr>
+      <w:r>
+        <w:rPr>
+          <w:b/>
+          <w:bCs/>
+        </w:rPr>
+        <w:lastRenderedPageBreak/>
+        <w:t>Extracting The Start State</w:t>
+      </w:r>
+      <w:r>
+        <w:t xml:space="preserve">: </w:t>
+      </w:r>
+      <w:r>
+        <w:t>The user has the option to input the starting state or leave it empty. If no starting state is specified, the program automatically selects the first encountered non-terminal in the input CFG rules as the starting state. This ensures that the pushdown automaton is generated correctly based on the provided rules</w:t>
+      </w:r>
+      <w:r>
+        <w:t>.</w:t>
+      </w:r>
+    </w:p>
+    <w:p>
+      <w:pPr>
+        <w:pStyle w:val="ListParagraph"/>
+        <w:rPr>
+          <w:b/>
+          <w:bCs/>
+        </w:rPr>
+      </w:pPr>
+    </w:p>
+    <w:p>
+      <w:pPr>
+        <w:pStyle w:val="ListParagraph"/>
+        <w:numPr>
+          <w:ilvl w:val="0"/>
+          <w:numId w:val="28"/>
+        </w:numPr>
+        <w:spacing w:after="200" w:line="360" w:lineRule="auto"/>
+      </w:pPr>
+      <w:r>
+        <w:rPr>
+          <w:b/>
+          <w:bCs/>
+        </w:rPr>
+        <w:t>Extracting the Terminals &amp; Non-terminals</w:t>
+      </w:r>
+      <w:r>
+        <w:t xml:space="preserve">: </w:t>
+      </w:r>
+      <w:r>
+        <w:t xml:space="preserve">The program iterates through the </w:t>
+      </w:r>
+      <w:r>
+        <w:t>input</w:t>
+      </w:r>
+      <w:r>
+        <w:t xml:space="preserve"> CFG rules and extracts the terminals, storing them in a list. It then performs the same operation to extract the non-terminals in the CFG rules</w:t>
+      </w:r>
+      <w:r>
+        <w:t>.</w:t>
+      </w:r>
+    </w:p>
+    <w:p>
+      <w:pPr>
+        <w:pStyle w:val="ListParagraph"/>
+        <w:rPr>
+          <w:b/>
+          <w:bCs/>
+        </w:rPr>
+      </w:pPr>
+    </w:p>
+    <w:p>
+      <w:pPr>
+        <w:pStyle w:val="ListParagraph"/>
+        <w:numPr>
+          <w:ilvl w:val="0"/>
+          <w:numId w:val="28"/>
+        </w:numPr>
+        <w:spacing w:after="200" w:line="360" w:lineRule="auto"/>
+      </w:pPr>
+      <w:r>
+        <w:rPr>
+          <w:b/>
+          <w:bCs/>
+        </w:rPr>
+        <w:t>Adding the first two States</w:t>
+      </w:r>
+      <w:r>
+        <w:t xml:space="preserve">: </w:t>
+      </w:r>
+      <w:r>
+        <w:t xml:space="preserve">The program adds two initial states to the pushdown automaton. The first state, </w:t>
+      </w:r>
+      <w:proofErr w:type="spellStart"/>
+      <w:r>
+        <w:t>q</w:t>
+      </w:r>
+      <w:r>
+        <w:rPr>
+          <w:vertAlign w:val="subscript"/>
+        </w:rPr>
+        <w:t>start</w:t>
+      </w:r>
+      <w:proofErr w:type="spellEnd"/>
+      <w:r>
+        <w:t>, is added as (ε, ε -&gt; $), while the second state, q</w:t>
+      </w:r>
+      <w:r>
+        <w:rPr>
+          <w:vertAlign w:val="subscript"/>
+        </w:rPr>
+        <w:t>1</w:t>
+      </w:r>
+      <w:r>
+        <w:t xml:space="preserve">, is added as (ε, ε -&gt; </w:t>
+      </w:r>
+      <w:r>
+        <w:t>S</w:t>
+      </w:r>
+      <w:r>
+        <w:t>). These initial states serve as starting points for the pushdown automaton to begin processing the input strings</w:t>
+      </w:r>
+      <w:r>
+        <w:t>.</w:t>
+      </w:r>
+    </w:p>
+    <w:p>
+      <w:pPr>
+        <w:pStyle w:val="ListParagraph"/>
+        <w:rPr>
+          <w:b/>
+          <w:bCs/>
+        </w:rPr>
+      </w:pPr>
+    </w:p>
+    <w:p>
+      <w:pPr>
+        <w:pStyle w:val="ListParagraph"/>
+        <w:numPr>
+          <w:ilvl w:val="0"/>
+          <w:numId w:val="28"/>
+        </w:numPr>
+        <w:spacing w:after="200" w:line="360" w:lineRule="auto"/>
+      </w:pPr>
+      <w:r>
+        <w:rPr>
+          <w:b/>
+          <w:bCs/>
+        </w:rPr>
         <w:t xml:space="preserve">Adding Variable Productions to </w:t>
       </w:r>
+      <w:proofErr w:type="spellStart"/>
       <w:r>
         <w:rPr>
           <w:b/>
@@ -1954,6 +3121,7 @@
         </w:rPr>
         <w:t>loop</w:t>
       </w:r>
+      <w:proofErr w:type="spellEnd"/>
       <w:r>
         <w:rPr>
           <w:b/>
@@ -1964,6 +3132,7 @@
       <w:r>
         <w:t xml:space="preserve"> The program adds all variable productions to the </w:t>
       </w:r>
+      <w:proofErr w:type="spellStart"/>
       <w:r>
         <w:t>q</w:t>
       </w:r>
@@ -1973,9 +3142,11 @@
         </w:rPr>
         <w:t>loop</w:t>
       </w:r>
+      <w:proofErr w:type="spellEnd"/>
       <w:r>
         <w:t xml:space="preserve"> state. It does this by popping the variable from the top of the stack and sequentially adding its corresponding productions. This process continues until all variable productions have been added to the </w:t>
       </w:r>
+      <w:proofErr w:type="spellStart"/>
       <w:r>
         <w:t>q</w:t>
       </w:r>
@@ -1985,6 +3156,7 @@
         </w:rPr>
         <w:t>loop</w:t>
       </w:r>
+      <w:proofErr w:type="spellEnd"/>
       <w:r>
         <w:t xml:space="preserve"> </w:t>
       </w:r>
@@ -1997,13 +3169,22 @@
       <w:r>
         <w:br/>
       </w:r>
+    </w:p>
+    <w:p>
+      <w:pPr>
+        <w:pStyle w:val="ListParagraph"/>
+        <w:rPr>
+          <w:b/>
+          <w:bCs/>
+        </w:rPr>
+      </w:pPr>
     </w:p>
     <w:p>
       <w:pPr>
         <w:pStyle w:val="ListParagraph"/>
         <w:numPr>
           <w:ilvl w:val="0"/>
-          <w:numId w:val="26"/>
+          <w:numId w:val="28"/>
         </w:numPr>
         <w:spacing w:after="200" w:line="360" w:lineRule="auto"/>
       </w:pPr>
@@ -2012,9 +3193,9 @@
           <w:b/>
           <w:bCs/>
         </w:rPr>
-        <w:lastRenderedPageBreak/>
         <w:t xml:space="preserve">Adding Terminals to </w:t>
       </w:r>
+      <w:proofErr w:type="spellStart"/>
       <w:r>
         <w:rPr>
           <w:b/>
@@ -2030,6 +3211,7 @@
         </w:rPr>
         <w:t>loop</w:t>
       </w:r>
+      <w:proofErr w:type="spellEnd"/>
       <w:r>
         <w:rPr>
           <w:b/>
@@ -2040,6 +3222,7 @@
       <w:r>
         <w:t xml:space="preserve"> The program adds all terminals to the </w:t>
       </w:r>
+      <w:proofErr w:type="spellStart"/>
       <w:r>
         <w:t>q</w:t>
       </w:r>
@@ -2049,6 +3232,7 @@
         </w:rPr>
         <w:t>loop</w:t>
       </w:r>
+      <w:proofErr w:type="spellEnd"/>
       <w:r>
         <w:t xml:space="preserve"> </w:t>
       </w:r>
@@ -2061,16 +3245,22 @@
       <w:r>
         <w:t xml:space="preserve"> the user and popping it from the stack.</w:t>
       </w:r>
-      <w:r>
-        <w:br/>
-      </w:r>
+    </w:p>
+    <w:p>
+      <w:pPr>
+        <w:pStyle w:val="ListParagraph"/>
+        <w:rPr>
+          <w:b/>
+          <w:bCs/>
+        </w:rPr>
+      </w:pPr>
     </w:p>
     <w:p>
       <w:pPr>
         <w:pStyle w:val="ListParagraph"/>
         <w:numPr>
           <w:ilvl w:val="0"/>
-          <w:numId w:val="26"/>
+          <w:numId w:val="28"/>
         </w:numPr>
         <w:spacing w:after="200" w:line="360" w:lineRule="auto"/>
       </w:pPr>
@@ -2081,6 +3271,7 @@
         </w:rPr>
         <w:t>Adding Accepting State (</w:t>
       </w:r>
+      <w:proofErr w:type="spellStart"/>
       <w:r>
         <w:rPr>
           <w:b/>
@@ -2096,6 +3287,7 @@
         </w:rPr>
         <w:t>accept</w:t>
       </w:r>
+      <w:proofErr w:type="spellEnd"/>
       <w:r>
         <w:rPr>
           <w:b/>
@@ -2106,6 +3298,7 @@
       <w:r>
         <w:t xml:space="preserve"> The program adds an accepting state, </w:t>
       </w:r>
+      <w:proofErr w:type="spellStart"/>
       <w:r>
         <w:t>q</w:t>
       </w:r>
@@ -2115,6 +3308,7 @@
         </w:rPr>
         <w:t>accept</w:t>
       </w:r>
+      <w:proofErr w:type="spellEnd"/>
       <w:r>
         <w:t xml:space="preserve">, to the pushdown automaton. It </w:t>
       </w:r>
@@ -2136,6 +3330,7 @@
       <w:r>
         <w:t xml:space="preserve">the </w:t>
       </w:r>
+      <w:proofErr w:type="spellStart"/>
       <w:r>
         <w:t>q</w:t>
       </w:r>
@@ -2145,6 +3340,7 @@
         </w:rPr>
         <w:t>loop</w:t>
       </w:r>
+      <w:proofErr w:type="spellEnd"/>
       <w:r>
         <w:t xml:space="preserve"> </w:t>
       </w:r>
@@ -2164,9 +3360,10 @@
       <w:pPr>
         <w:pStyle w:val="Heading2"/>
       </w:pPr>
-      <w:bookmarkStart w:id="6" w:name="_Toc134539101"/>
-      <w:r>
-        <w:t>2.2:</w:t>
+      <w:bookmarkStart w:id="9" w:name="_Toc134546400"/>
+      <w:r>
+        <w:lastRenderedPageBreak/>
+        <w:t>2.2</w:t>
       </w:r>
       <w:r>
         <w:t xml:space="preserve"> </w:t>
@@ -2174,7 +3371,7 @@
       <w:r>
         <w:t>Output Screenshots</w:t>
       </w:r>
-      <w:bookmarkEnd w:id="6"/>
+      <w:bookmarkEnd w:id="9"/>
     </w:p>
     <w:sectPr>
       <w:pgSz w:w="12240" w:h="15840"/>
@@ -2369,7 +3566,7 @@
               <wp:inline distT="0" distB="0" distL="0" distR="0" wp14:anchorId="12C7653A" wp14:editId="67B01F66">
                 <wp:extent cx="744279" cy="651392"/>
                 <wp:effectExtent l="0" t="0" r="0" b="0"/>
-                <wp:docPr id="982187874" name="Picture 982187874"/>
+                <wp:docPr id="960835090" name="Picture 960835090"/>
                 <wp:cNvGraphicFramePr>
                   <a:graphicFrameLocks xmlns:a="http://schemas.openxmlformats.org/drawingml/2006/main" noChangeAspect="1"/>
                 </wp:cNvGraphicFramePr>
@@ -3919,92 +5116,245 @@
     </w:lvl>
   </w:abstractNum>
   <w:abstractNum w:abstractNumId="14" w15:restartNumberingAfterBreak="0">
-    <w:nsid w:val="486B06DE"/>
-    <w:multiLevelType w:val="hybridMultilevel"/>
-    <w:tmpl w:val="632C19C6"/>
-    <w:lvl w:ilvl="0" w:tplc="0409000F">
+    <w:nsid w:val="475E2091"/>
+    <w:multiLevelType w:val="multilevel"/>
+    <w:tmpl w:val="84180948"/>
+    <w:lvl w:ilvl="0">
       <w:start w:val="1"/>
       <w:numFmt w:val="decimal"/>
       <w:lvlText w:val="%1."/>
       <w:lvlJc w:val="left"/>
       <w:pPr>
-        <w:ind w:left="720" w:hanging="360"/>
-      </w:pPr>
-    </w:lvl>
-    <w:lvl w:ilvl="1" w:tplc="04090019" w:tentative="1">
-      <w:start w:val="1"/>
-      <w:numFmt w:val="lowerLetter"/>
-      <w:lvlText w:val="%2."/>
-      <w:lvlJc w:val="left"/>
-      <w:pPr>
-        <w:ind w:left="1440" w:hanging="360"/>
-      </w:pPr>
-    </w:lvl>
-    <w:lvl w:ilvl="2" w:tplc="0409001B" w:tentative="1">
-      <w:start w:val="1"/>
-      <w:numFmt w:val="lowerRoman"/>
-      <w:lvlText w:val="%3."/>
-      <w:lvlJc w:val="right"/>
-      <w:pPr>
-        <w:ind w:left="2160" w:hanging="180"/>
-      </w:pPr>
-    </w:lvl>
-    <w:lvl w:ilvl="3" w:tplc="0409000F" w:tentative="1">
-      <w:start w:val="1"/>
-      <w:numFmt w:val="decimal"/>
-      <w:lvlText w:val="%4."/>
-      <w:lvlJc w:val="left"/>
-      <w:pPr>
-        <w:ind w:left="2880" w:hanging="360"/>
-      </w:pPr>
-    </w:lvl>
-    <w:lvl w:ilvl="4" w:tplc="04090019" w:tentative="1">
-      <w:start w:val="1"/>
-      <w:numFmt w:val="lowerLetter"/>
-      <w:lvlText w:val="%5."/>
-      <w:lvlJc w:val="left"/>
-      <w:pPr>
-        <w:ind w:left="3600" w:hanging="360"/>
-      </w:pPr>
-    </w:lvl>
-    <w:lvl w:ilvl="5" w:tplc="0409001B" w:tentative="1">
-      <w:start w:val="1"/>
-      <w:numFmt w:val="lowerRoman"/>
-      <w:lvlText w:val="%6."/>
-      <w:lvlJc w:val="right"/>
-      <w:pPr>
-        <w:ind w:left="4320" w:hanging="180"/>
-      </w:pPr>
-    </w:lvl>
-    <w:lvl w:ilvl="6" w:tplc="0409000F" w:tentative="1">
-      <w:start w:val="1"/>
-      <w:numFmt w:val="decimal"/>
-      <w:lvlText w:val="%7."/>
-      <w:lvlJc w:val="left"/>
-      <w:pPr>
-        <w:ind w:left="5040" w:hanging="360"/>
-      </w:pPr>
-    </w:lvl>
-    <w:lvl w:ilvl="7" w:tplc="04090019" w:tentative="1">
-      <w:start w:val="1"/>
-      <w:numFmt w:val="lowerLetter"/>
-      <w:lvlText w:val="%8."/>
-      <w:lvlJc w:val="left"/>
-      <w:pPr>
-        <w:ind w:left="5760" w:hanging="360"/>
-      </w:pPr>
-    </w:lvl>
-    <w:lvl w:ilvl="8" w:tplc="0409001B" w:tentative="1">
-      <w:start w:val="1"/>
-      <w:numFmt w:val="lowerRoman"/>
-      <w:lvlText w:val="%9."/>
-      <w:lvlJc w:val="right"/>
-      <w:pPr>
-        <w:ind w:left="6480" w:hanging="180"/>
-      </w:pPr>
+        <w:ind w:left="756" w:hanging="396"/>
+      </w:pPr>
+      <w:rPr>
+        <w:rFonts w:hint="default"/>
+      </w:rPr>
+    </w:lvl>
+    <w:lvl w:ilvl="1">
+      <w:start w:val="1"/>
+      <w:numFmt w:val="decimal"/>
+      <w:isLgl/>
+      <w:lvlText w:val="%1.%2"/>
+      <w:lvlJc w:val="left"/>
+      <w:pPr>
+        <w:ind w:left="1476" w:hanging="720"/>
+      </w:pPr>
+      <w:rPr>
+        <w:rFonts w:hint="default"/>
+      </w:rPr>
+    </w:lvl>
+    <w:lvl w:ilvl="2">
+      <w:start w:val="1"/>
+      <w:numFmt w:val="decimal"/>
+      <w:isLgl/>
+      <w:lvlText w:val="%1.%2.%3"/>
+      <w:lvlJc w:val="left"/>
+      <w:pPr>
+        <w:ind w:left="1872" w:hanging="720"/>
+      </w:pPr>
+      <w:rPr>
+        <w:rFonts w:hint="default"/>
+      </w:rPr>
+    </w:lvl>
+    <w:lvl w:ilvl="3">
+      <w:start w:val="1"/>
+      <w:numFmt w:val="decimal"/>
+      <w:isLgl/>
+      <w:lvlText w:val="%1.%2.%3.%4"/>
+      <w:lvlJc w:val="left"/>
+      <w:pPr>
+        <w:ind w:left="2628" w:hanging="1080"/>
+      </w:pPr>
+      <w:rPr>
+        <w:rFonts w:hint="default"/>
+      </w:rPr>
+    </w:lvl>
+    <w:lvl w:ilvl="4">
+      <w:start w:val="1"/>
+      <w:numFmt w:val="decimal"/>
+      <w:isLgl/>
+      <w:lvlText w:val="%1.%2.%3.%4.%5"/>
+      <w:lvlJc w:val="left"/>
+      <w:pPr>
+        <w:ind w:left="3384" w:hanging="1440"/>
+      </w:pPr>
+      <w:rPr>
+        <w:rFonts w:hint="default"/>
+      </w:rPr>
+    </w:lvl>
+    <w:lvl w:ilvl="5">
+      <w:start w:val="1"/>
+      <w:numFmt w:val="decimal"/>
+      <w:isLgl/>
+      <w:lvlText w:val="%1.%2.%3.%4.%5.%6"/>
+      <w:lvlJc w:val="left"/>
+      <w:pPr>
+        <w:ind w:left="4140" w:hanging="1800"/>
+      </w:pPr>
+      <w:rPr>
+        <w:rFonts w:hint="default"/>
+      </w:rPr>
+    </w:lvl>
+    <w:lvl w:ilvl="6">
+      <w:start w:val="1"/>
+      <w:numFmt w:val="decimal"/>
+      <w:isLgl/>
+      <w:lvlText w:val="%1.%2.%3.%4.%5.%6.%7"/>
+      <w:lvlJc w:val="left"/>
+      <w:pPr>
+        <w:ind w:left="4536" w:hanging="1800"/>
+      </w:pPr>
+      <w:rPr>
+        <w:rFonts w:hint="default"/>
+      </w:rPr>
+    </w:lvl>
+    <w:lvl w:ilvl="7">
+      <w:start w:val="1"/>
+      <w:numFmt w:val="decimal"/>
+      <w:isLgl/>
+      <w:lvlText w:val="%1.%2.%3.%4.%5.%6.%7.%8"/>
+      <w:lvlJc w:val="left"/>
+      <w:pPr>
+        <w:ind w:left="5292" w:hanging="2160"/>
+      </w:pPr>
+      <w:rPr>
+        <w:rFonts w:hint="default"/>
+      </w:rPr>
+    </w:lvl>
+    <w:lvl w:ilvl="8">
+      <w:start w:val="1"/>
+      <w:numFmt w:val="decimal"/>
+      <w:isLgl/>
+      <w:lvlText w:val="%1.%2.%3.%4.%5.%6.%7.%8.%9"/>
+      <w:lvlJc w:val="left"/>
+      <w:pPr>
+        <w:ind w:left="6048" w:hanging="2520"/>
+      </w:pPr>
+      <w:rPr>
+        <w:rFonts w:hint="default"/>
+      </w:rPr>
     </w:lvl>
   </w:abstractNum>
   <w:abstractNum w:abstractNumId="15" w15:restartNumberingAfterBreak="0">
+    <w:nsid w:val="486B06DE"/>
+    <w:multiLevelType w:val="multilevel"/>
+    <w:tmpl w:val="8200A470"/>
+    <w:lvl w:ilvl="0">
+      <w:start w:val="1"/>
+      <w:numFmt w:val="decimal"/>
+      <w:lvlText w:val="%1."/>
+      <w:lvlJc w:val="left"/>
+      <w:pPr>
+        <w:ind w:left="1116" w:hanging="360"/>
+      </w:pPr>
+    </w:lvl>
+    <w:lvl w:ilvl="1">
+      <w:start w:val="1"/>
+      <w:numFmt w:val="decimal"/>
+      <w:isLgl/>
+      <w:lvlText w:val="%1.%2"/>
+      <w:lvlJc w:val="left"/>
+      <w:pPr>
+        <w:ind w:left="1200" w:hanging="444"/>
+      </w:pPr>
+      <w:rPr>
+        <w:rFonts w:hint="default"/>
+      </w:rPr>
+    </w:lvl>
+    <w:lvl w:ilvl="2">
+      <w:start w:val="1"/>
+      <w:numFmt w:val="decimal"/>
+      <w:isLgl/>
+      <w:lvlText w:val="%1.%2.%3"/>
+      <w:lvlJc w:val="left"/>
+      <w:pPr>
+        <w:ind w:left="1476" w:hanging="720"/>
+      </w:pPr>
+      <w:rPr>
+        <w:rFonts w:hint="default"/>
+      </w:rPr>
+    </w:lvl>
+    <w:lvl w:ilvl="3">
+      <w:start w:val="1"/>
+      <w:numFmt w:val="decimal"/>
+      <w:isLgl/>
+      <w:lvlText w:val="%1.%2.%3.%4"/>
+      <w:lvlJc w:val="left"/>
+      <w:pPr>
+        <w:ind w:left="1836" w:hanging="1080"/>
+      </w:pPr>
+      <w:rPr>
+        <w:rFonts w:hint="default"/>
+      </w:rPr>
+    </w:lvl>
+    <w:lvl w:ilvl="4">
+      <w:start w:val="1"/>
+      <w:numFmt w:val="decimal"/>
+      <w:isLgl/>
+      <w:lvlText w:val="%1.%2.%3.%4.%5"/>
+      <w:lvlJc w:val="left"/>
+      <w:pPr>
+        <w:ind w:left="1836" w:hanging="1080"/>
+      </w:pPr>
+      <w:rPr>
+        <w:rFonts w:hint="default"/>
+      </w:rPr>
+    </w:lvl>
+    <w:lvl w:ilvl="5">
+      <w:start w:val="1"/>
+      <w:numFmt w:val="decimal"/>
+      <w:isLgl/>
+      <w:lvlText w:val="%1.%2.%3.%4.%5.%6"/>
+      <w:lvlJc w:val="left"/>
+      <w:pPr>
+        <w:ind w:left="2196" w:hanging="1440"/>
+      </w:pPr>
+      <w:rPr>
+        <w:rFonts w:hint="default"/>
+      </w:rPr>
+    </w:lvl>
+    <w:lvl w:ilvl="6">
+      <w:start w:val="1"/>
+      <w:numFmt w:val="decimal"/>
+      <w:isLgl/>
+      <w:lvlText w:val="%1.%2.%3.%4.%5.%6.%7"/>
+      <w:lvlJc w:val="left"/>
+      <w:pPr>
+        <w:ind w:left="2196" w:hanging="1440"/>
+      </w:pPr>
+      <w:rPr>
+        <w:rFonts w:hint="default"/>
+      </w:rPr>
+    </w:lvl>
+    <w:lvl w:ilvl="7">
+      <w:start w:val="1"/>
+      <w:numFmt w:val="decimal"/>
+      <w:isLgl/>
+      <w:lvlText w:val="%1.%2.%3.%4.%5.%6.%7.%8"/>
+      <w:lvlJc w:val="left"/>
+      <w:pPr>
+        <w:ind w:left="2556" w:hanging="1800"/>
+      </w:pPr>
+      <w:rPr>
+        <w:rFonts w:hint="default"/>
+      </w:rPr>
+    </w:lvl>
+    <w:lvl w:ilvl="8">
+      <w:start w:val="1"/>
+      <w:numFmt w:val="decimal"/>
+      <w:isLgl/>
+      <w:lvlText w:val="%1.%2.%3.%4.%5.%6.%7.%8.%9"/>
+      <w:lvlJc w:val="left"/>
+      <w:pPr>
+        <w:ind w:left="2556" w:hanging="1800"/>
+      </w:pPr>
+      <w:rPr>
+        <w:rFonts w:hint="default"/>
+      </w:rPr>
+    </w:lvl>
+  </w:abstractNum>
+  <w:abstractNum w:abstractNumId="16" w15:restartNumberingAfterBreak="0">
     <w:nsid w:val="557F2DA9"/>
     <w:multiLevelType w:val="hybridMultilevel"/>
     <w:tmpl w:val="01A6B772"/>
@@ -4093,7 +5443,97 @@
       </w:pPr>
     </w:lvl>
   </w:abstractNum>
-  <w:abstractNum w:abstractNumId="16" w15:restartNumberingAfterBreak="0">
+  <w:abstractNum w:abstractNumId="17" w15:restartNumberingAfterBreak="0">
+    <w:nsid w:val="58091509"/>
+    <w:multiLevelType w:val="hybridMultilevel"/>
+    <w:tmpl w:val="99F03054"/>
+    <w:lvl w:ilvl="0" w:tplc="98568958">
+      <w:start w:val="1"/>
+      <w:numFmt w:val="decimal"/>
+      <w:lvlText w:val="%1."/>
+      <w:lvlJc w:val="left"/>
+      <w:pPr>
+        <w:ind w:left="1476" w:hanging="360"/>
+      </w:pPr>
+      <w:rPr>
+        <w:rFonts w:hint="default"/>
+        <w:b/>
+      </w:rPr>
+    </w:lvl>
+    <w:lvl w:ilvl="1" w:tplc="04090019" w:tentative="1">
+      <w:start w:val="1"/>
+      <w:numFmt w:val="lowerLetter"/>
+      <w:lvlText w:val="%2."/>
+      <w:lvlJc w:val="left"/>
+      <w:pPr>
+        <w:ind w:left="2196" w:hanging="360"/>
+      </w:pPr>
+    </w:lvl>
+    <w:lvl w:ilvl="2" w:tplc="0409001B" w:tentative="1">
+      <w:start w:val="1"/>
+      <w:numFmt w:val="lowerRoman"/>
+      <w:lvlText w:val="%3."/>
+      <w:lvlJc w:val="right"/>
+      <w:pPr>
+        <w:ind w:left="2916" w:hanging="180"/>
+      </w:pPr>
+    </w:lvl>
+    <w:lvl w:ilvl="3" w:tplc="0409000F" w:tentative="1">
+      <w:start w:val="1"/>
+      <w:numFmt w:val="decimal"/>
+      <w:lvlText w:val="%4."/>
+      <w:lvlJc w:val="left"/>
+      <w:pPr>
+        <w:ind w:left="3636" w:hanging="360"/>
+      </w:pPr>
+    </w:lvl>
+    <w:lvl w:ilvl="4" w:tplc="04090019" w:tentative="1">
+      <w:start w:val="1"/>
+      <w:numFmt w:val="lowerLetter"/>
+      <w:lvlText w:val="%5."/>
+      <w:lvlJc w:val="left"/>
+      <w:pPr>
+        <w:ind w:left="4356" w:hanging="360"/>
+      </w:pPr>
+    </w:lvl>
+    <w:lvl w:ilvl="5" w:tplc="0409001B" w:tentative="1">
+      <w:start w:val="1"/>
+      <w:numFmt w:val="lowerRoman"/>
+      <w:lvlText w:val="%6."/>
+      <w:lvlJc w:val="right"/>
+      <w:pPr>
+        <w:ind w:left="5076" w:hanging="180"/>
+      </w:pPr>
+    </w:lvl>
+    <w:lvl w:ilvl="6" w:tplc="0409000F" w:tentative="1">
+      <w:start w:val="1"/>
+      <w:numFmt w:val="decimal"/>
+      <w:lvlText w:val="%7."/>
+      <w:lvlJc w:val="left"/>
+      <w:pPr>
+        <w:ind w:left="5796" w:hanging="360"/>
+      </w:pPr>
+    </w:lvl>
+    <w:lvl w:ilvl="7" w:tplc="04090019" w:tentative="1">
+      <w:start w:val="1"/>
+      <w:numFmt w:val="lowerLetter"/>
+      <w:lvlText w:val="%8."/>
+      <w:lvlJc w:val="left"/>
+      <w:pPr>
+        <w:ind w:left="6516" w:hanging="360"/>
+      </w:pPr>
+    </w:lvl>
+    <w:lvl w:ilvl="8" w:tplc="0409001B" w:tentative="1">
+      <w:start w:val="1"/>
+      <w:numFmt w:val="lowerRoman"/>
+      <w:lvlText w:val="%9."/>
+      <w:lvlJc w:val="right"/>
+      <w:pPr>
+        <w:ind w:left="7236" w:hanging="180"/>
+      </w:pPr>
+    </w:lvl>
+  </w:abstractNum>
+  <w:abstractNum w:abstractNumId="18" w15:restartNumberingAfterBreak="0">
     <w:nsid w:val="5BB90125"/>
     <w:multiLevelType w:val="multilevel"/>
     <w:tmpl w:val="3C6433D8"/>
@@ -4206,7 +5646,7 @@
       </w:pPr>
     </w:lvl>
   </w:abstractNum>
-  <w:abstractNum w:abstractNumId="17" w15:restartNumberingAfterBreak="0">
+  <w:abstractNum w:abstractNumId="19" w15:restartNumberingAfterBreak="0">
     <w:nsid w:val="5D272A45"/>
     <w:multiLevelType w:val="hybridMultilevel"/>
     <w:tmpl w:val="F40C3804"/>
@@ -4292,7 +5732,7 @@
       </w:pPr>
     </w:lvl>
   </w:abstractNum>
-  <w:abstractNum w:abstractNumId="18" w15:restartNumberingAfterBreak="0">
+  <w:abstractNum w:abstractNumId="20" w15:restartNumberingAfterBreak="0">
     <w:nsid w:val="64C47A9E"/>
     <w:multiLevelType w:val="hybridMultilevel"/>
     <w:tmpl w:val="86F60598"/>
@@ -4405,7 +5845,7 @@
       </w:rPr>
     </w:lvl>
   </w:abstractNum>
-  <w:abstractNum w:abstractNumId="19" w15:restartNumberingAfterBreak="0">
+  <w:abstractNum w:abstractNumId="21" w15:restartNumberingAfterBreak="0">
     <w:nsid w:val="672A766F"/>
     <w:multiLevelType w:val="hybridMultilevel"/>
     <w:tmpl w:val="01A6B772"/>
@@ -4494,7 +5934,7 @@
       </w:pPr>
     </w:lvl>
   </w:abstractNum>
-  <w:abstractNum w:abstractNumId="20" w15:restartNumberingAfterBreak="0">
+  <w:abstractNum w:abstractNumId="22" w15:restartNumberingAfterBreak="0">
     <w:nsid w:val="6A6D136A"/>
     <w:multiLevelType w:val="hybridMultilevel"/>
     <w:tmpl w:val="0AF4AA92"/>
@@ -4607,7 +6047,7 @@
       </w:rPr>
     </w:lvl>
   </w:abstractNum>
-  <w:abstractNum w:abstractNumId="21" w15:restartNumberingAfterBreak="0">
+  <w:abstractNum w:abstractNumId="23" w15:restartNumberingAfterBreak="0">
     <w:nsid w:val="6E186FDE"/>
     <w:multiLevelType w:val="hybridMultilevel"/>
     <w:tmpl w:val="01A6B772"/>
@@ -4696,7 +6136,7 @@
       </w:pPr>
     </w:lvl>
   </w:abstractNum>
-  <w:abstractNum w:abstractNumId="22" w15:restartNumberingAfterBreak="0">
+  <w:abstractNum w:abstractNumId="24" w15:restartNumberingAfterBreak="0">
     <w:nsid w:val="740A7581"/>
     <w:multiLevelType w:val="hybridMultilevel"/>
     <w:tmpl w:val="70D63D20"/>
@@ -4809,7 +6249,7 @@
       </w:rPr>
     </w:lvl>
   </w:abstractNum>
-  <w:abstractNum w:abstractNumId="23" w15:restartNumberingAfterBreak="0">
+  <w:abstractNum w:abstractNumId="25" w15:restartNumberingAfterBreak="0">
     <w:nsid w:val="75A625D2"/>
     <w:multiLevelType w:val="multilevel"/>
     <w:tmpl w:val="630AF104"/>
@@ -4922,7 +6362,7 @@
       </w:pPr>
     </w:lvl>
   </w:abstractNum>
-  <w:abstractNum w:abstractNumId="24" w15:restartNumberingAfterBreak="0">
+  <w:abstractNum w:abstractNumId="26" w15:restartNumberingAfterBreak="0">
     <w:nsid w:val="7DBF6C79"/>
     <w:multiLevelType w:val="hybridMultilevel"/>
     <w:tmpl w:val="380212CA"/>
@@ -5008,7 +6448,7 @@
       </w:pPr>
     </w:lvl>
   </w:abstractNum>
-  <w:abstractNum w:abstractNumId="25" w15:restartNumberingAfterBreak="0">
+  <w:abstractNum w:abstractNumId="27" w15:restartNumberingAfterBreak="0">
     <w:nsid w:val="7DE35340"/>
     <w:multiLevelType w:val="hybridMultilevel"/>
     <w:tmpl w:val="0838CAEA"/>
@@ -5122,28 +6562,28 @@
     </w:lvl>
   </w:abstractNum>
   <w:num w:numId="1" w16cid:durableId="780033369">
-    <w:abstractNumId w:val="21"/>
+    <w:abstractNumId w:val="23"/>
   </w:num>
   <w:num w:numId="2" w16cid:durableId="1921403707">
     <w:abstractNumId w:val="3"/>
   </w:num>
   <w:num w:numId="3" w16cid:durableId="740759890">
-    <w:abstractNumId w:val="15"/>
+    <w:abstractNumId w:val="16"/>
   </w:num>
   <w:num w:numId="4" w16cid:durableId="1996447430">
-    <w:abstractNumId w:val="19"/>
+    <w:abstractNumId w:val="21"/>
   </w:num>
   <w:num w:numId="5" w16cid:durableId="881013753">
-    <w:abstractNumId w:val="24"/>
+    <w:abstractNumId w:val="26"/>
   </w:num>
   <w:num w:numId="6" w16cid:durableId="1352607202">
     <w:abstractNumId w:val="1"/>
   </w:num>
   <w:num w:numId="7" w16cid:durableId="116218127">
-    <w:abstractNumId w:val="18"/>
+    <w:abstractNumId w:val="20"/>
   </w:num>
   <w:num w:numId="8" w16cid:durableId="935863320">
-    <w:abstractNumId w:val="20"/>
+    <w:abstractNumId w:val="22"/>
   </w:num>
   <w:num w:numId="9" w16cid:durableId="2105688528">
     <w:abstractNumId w:val="0"/>
@@ -5155,19 +6595,19 @@
     <w:abstractNumId w:val="7"/>
   </w:num>
   <w:num w:numId="12" w16cid:durableId="1527210199">
-    <w:abstractNumId w:val="22"/>
+    <w:abstractNumId w:val="24"/>
   </w:num>
   <w:num w:numId="13" w16cid:durableId="32772255">
     <w:abstractNumId w:val="12"/>
   </w:num>
   <w:num w:numId="14" w16cid:durableId="448086793">
-    <w:abstractNumId w:val="25"/>
+    <w:abstractNumId w:val="27"/>
   </w:num>
   <w:num w:numId="15" w16cid:durableId="54206605">
     <w:abstractNumId w:val="6"/>
   </w:num>
   <w:num w:numId="16" w16cid:durableId="1918511053">
-    <w:abstractNumId w:val="17"/>
+    <w:abstractNumId w:val="19"/>
   </w:num>
   <w:num w:numId="17" w16cid:durableId="9377799">
     <w:abstractNumId w:val="4"/>
@@ -5185,19 +6625,25 @@
     <w:abstractNumId w:val="8"/>
   </w:num>
   <w:num w:numId="22" w16cid:durableId="858274487">
-    <w:abstractNumId w:val="16"/>
+    <w:abstractNumId w:val="18"/>
   </w:num>
   <w:num w:numId="23" w16cid:durableId="983125526">
     <w:abstractNumId w:val="2"/>
   </w:num>
   <w:num w:numId="24" w16cid:durableId="1666082575">
-    <w:abstractNumId w:val="23"/>
+    <w:abstractNumId w:val="25"/>
   </w:num>
   <w:num w:numId="25" w16cid:durableId="1533302670">
     <w:abstractNumId w:val="5"/>
   </w:num>
   <w:num w:numId="26" w16cid:durableId="2120106532">
+    <w:abstractNumId w:val="15"/>
+  </w:num>
+  <w:num w:numId="27" w16cid:durableId="1094087698">
     <w:abstractNumId w:val="14"/>
+  </w:num>
+  <w:num w:numId="28" w16cid:durableId="734091478">
+    <w:abstractNumId w:val="17"/>
   </w:num>
 </w:numbering>
 </file>
@@ -5703,7 +7149,6 @@
   <w:style w:type="character" w:default="1" w:styleId="DefaultParagraphFont">
     <w:name w:val="Default Paragraph Font"/>
     <w:uiPriority w:val="1"/>
-    <w:semiHidden/>
     <w:unhideWhenUsed/>
   </w:style>
   <w:style w:type="table" w:default="1" w:styleId="TableNormal">
@@ -5958,10 +7403,18 @@
     <w:autoRedefine/>
     <w:uiPriority w:val="39"/>
     <w:unhideWhenUsed/>
-    <w:rsid w:val="00AC7F03"/>
+    <w:rsid w:val="003F02B4"/>
     <w:pPr>
+      <w:tabs>
+        <w:tab w:val="left" w:pos="480"/>
+        <w:tab w:val="right" w:leader="dot" w:pos="10070"/>
+      </w:tabs>
       <w:spacing w:after="100"/>
     </w:pPr>
+    <w:rPr>
+      <w:rFonts w:eastAsiaTheme="majorEastAsia"/>
+      <w:noProof/>
+    </w:rPr>
   </w:style>
   <w:style w:type="paragraph" w:styleId="TOC2">
     <w:name w:val="toc 2"/>

</xml_diff>

<commit_message>
Updated Project_Documentation.docx & EXE with latest code
</commit_message>
<xml_diff>
--- a/Project_Documentation.docx
+++ b/Project_Documentation.docx
@@ -82,31 +82,7 @@
                 <w:szCs w:val="20"/>
                 <w:lang w:bidi="ar-EG"/>
               </w:rPr>
-              <w:t>International Credit Hours Engineering Programs (</w:t>
-            </w:r>
-            <w:proofErr w:type="spellStart"/>
-            <w:proofErr w:type="gramStart"/>
-            <w:r>
-              <w:rPr>
-                <w:b/>
-                <w:bCs/>
-                <w:sz w:val="20"/>
-                <w:szCs w:val="20"/>
-                <w:lang w:bidi="ar-EG"/>
-              </w:rPr>
-              <w:t>i.CHEP</w:t>
-            </w:r>
-            <w:proofErr w:type="spellEnd"/>
-            <w:proofErr w:type="gramEnd"/>
-            <w:r>
-              <w:rPr>
-                <w:b/>
-                <w:bCs/>
-                <w:sz w:val="20"/>
-                <w:szCs w:val="20"/>
-                <w:lang w:bidi="ar-EG"/>
-              </w:rPr>
-              <w:t>)</w:t>
+              <w:t>International Credit Hours Engineering Programs (i.CHEP)</w:t>
             </w:r>
           </w:p>
         </w:tc>
@@ -650,21 +626,7 @@
           <w:lang w:bidi="ar-EG"/>
         </w:rPr>
         <w:lastRenderedPageBreak/>
-        <w:t xml:space="preserve">Team </w:t>
-      </w:r>
-      <w:proofErr w:type="spellStart"/>
-      <w:r>
-        <w:rPr>
-          <w:lang w:bidi="ar-EG"/>
-        </w:rPr>
-        <w:t>Namelist</w:t>
-      </w:r>
-      <w:proofErr w:type="spellEnd"/>
-      <w:r>
-        <w:rPr>
-          <w:lang w:bidi="ar-EG"/>
-        </w:rPr>
-        <w:t>:</w:t>
+        <w:t>Team Namelist:</w:t>
       </w:r>
       <w:bookmarkEnd w:id="0"/>
     </w:p>
@@ -842,33 +804,7 @@
                 <w:sz w:val="32"/>
                 <w:szCs w:val="32"/>
               </w:rPr>
-              <w:t xml:space="preserve">Ahmed </w:t>
-            </w:r>
-            <w:proofErr w:type="spellStart"/>
-            <w:r>
-              <w:rPr>
-                <w:rFonts w:ascii="Times New Roman" w:eastAsia="Times New Roman" w:hAnsi="Times New Roman" w:cs="Times New Roman"/>
-                <w:b w:val="0"/>
-                <w:bCs w:val="0"/>
-                <w:i/>
-                <w:iCs/>
-                <w:sz w:val="32"/>
-                <w:szCs w:val="32"/>
-              </w:rPr>
-              <w:t>Sameh</w:t>
-            </w:r>
-            <w:proofErr w:type="spellEnd"/>
-            <w:r>
-              <w:rPr>
-                <w:rFonts w:ascii="Times New Roman" w:eastAsia="Times New Roman" w:hAnsi="Times New Roman" w:cs="Times New Roman"/>
-                <w:b w:val="0"/>
-                <w:bCs w:val="0"/>
-                <w:i/>
-                <w:iCs/>
-                <w:sz w:val="32"/>
-                <w:szCs w:val="32"/>
-              </w:rPr>
-              <w:t xml:space="preserve"> Mohamed Mourad</w:t>
+              <w:t>Ahmed Sameh Mohamed Mourad</w:t>
             </w:r>
           </w:p>
         </w:tc>
@@ -1041,59 +977,7 @@
                 <w:sz w:val="32"/>
                 <w:szCs w:val="32"/>
               </w:rPr>
-              <w:t xml:space="preserve">Amr </w:t>
-            </w:r>
-            <w:proofErr w:type="spellStart"/>
-            <w:r>
-              <w:rPr>
-                <w:rFonts w:ascii="Times New Roman" w:eastAsia="Times New Roman" w:hAnsi="Times New Roman" w:cs="Times New Roman"/>
-                <w:b w:val="0"/>
-                <w:bCs w:val="0"/>
-                <w:i/>
-                <w:iCs/>
-                <w:sz w:val="32"/>
-                <w:szCs w:val="32"/>
-              </w:rPr>
-              <w:t>Haithem</w:t>
-            </w:r>
-            <w:proofErr w:type="spellEnd"/>
-            <w:r>
-              <w:rPr>
-                <w:rFonts w:ascii="Times New Roman" w:eastAsia="Times New Roman" w:hAnsi="Times New Roman" w:cs="Times New Roman"/>
-                <w:b w:val="0"/>
-                <w:bCs w:val="0"/>
-                <w:i/>
-                <w:iCs/>
-                <w:sz w:val="32"/>
-                <w:szCs w:val="32"/>
-              </w:rPr>
-              <w:t xml:space="preserve"> Abd </w:t>
-            </w:r>
-            <w:proofErr w:type="spellStart"/>
-            <w:r>
-              <w:rPr>
-                <w:rFonts w:ascii="Times New Roman" w:eastAsia="Times New Roman" w:hAnsi="Times New Roman" w:cs="Times New Roman"/>
-                <w:b w:val="0"/>
-                <w:bCs w:val="0"/>
-                <w:i/>
-                <w:iCs/>
-                <w:sz w:val="32"/>
-                <w:szCs w:val="32"/>
-              </w:rPr>
-              <w:t>Almalek</w:t>
-            </w:r>
-            <w:proofErr w:type="spellEnd"/>
-            <w:r>
-              <w:rPr>
-                <w:rFonts w:ascii="Times New Roman" w:eastAsia="Times New Roman" w:hAnsi="Times New Roman" w:cs="Times New Roman"/>
-                <w:b w:val="0"/>
-                <w:bCs w:val="0"/>
-                <w:i/>
-                <w:iCs/>
-                <w:sz w:val="32"/>
-                <w:szCs w:val="32"/>
-              </w:rPr>
-              <w:t xml:space="preserve"> Shams</w:t>
+              <w:t>Amr Haithem Abd Almalek Shams</w:t>
             </w:r>
           </w:p>
         </w:tc>
@@ -1535,7 +1419,7 @@
                 <w:noProof/>
                 <w:webHidden/>
               </w:rPr>
-              <w:t>7</w:t>
+              <w:t>6</w:t>
             </w:r>
             <w:r>
               <w:rPr>
@@ -1596,7 +1480,7 @@
               <w:rPr>
                 <w:webHidden/>
               </w:rPr>
-              <w:t>8</w:t>
+              <w:t>7</w:t>
             </w:r>
             <w:r>
               <w:rPr>
@@ -1668,7 +1552,7 @@
                 <w:noProof/>
                 <w:webHidden/>
               </w:rPr>
-              <w:t>8</w:t>
+              <w:t>7</w:t>
             </w:r>
             <w:r>
               <w:rPr>
@@ -1741,7 +1625,7 @@
                 <w:noProof/>
                 <w:webHidden/>
               </w:rPr>
-              <w:t>10</w:t>
+              <w:t>9</w:t>
             </w:r>
             <w:r>
               <w:rPr>
@@ -2001,7 +1885,9 @@
         <w:rPr>
           <w:rFonts w:asciiTheme="minorHAnsi" w:eastAsiaTheme="minorEastAsia" w:hAnsiTheme="minorHAnsi"/>
           <w:noProof/>
+          <w:kern w:val="2"/>
           <w:sz w:val="22"/>
+          <w14:ligatures w14:val="standardContextual"/>
         </w:rPr>
       </w:pPr>
       <w:r>
@@ -2012,6 +1898,156 @@
         </w:rPr>
         <w:fldChar w:fldCharType="end"/>
       </w:r>
+      <w:hyperlink w:anchor="_Toc134549822" w:history="1">
+        <w:r>
+          <w:rPr>
+            <w:rStyle w:val="Hyperlink"/>
+            <w:noProof/>
+            <w:color w:val="auto"/>
+            <w:u w:val="none"/>
+          </w:rPr>
+          <w:t xml:space="preserve">Figure </w:t>
+        </w:r>
+        <w:r>
+          <w:rPr>
+            <w:rStyle w:val="Hyperlink"/>
+            <w:noProof/>
+            <w:color w:val="auto"/>
+            <w:u w:val="none"/>
+          </w:rPr>
+          <w:t>3</w:t>
+        </w:r>
+        <w:r>
+          <w:rPr>
+            <w:rStyle w:val="Hyperlink"/>
+            <w:noProof/>
+            <w:color w:val="auto"/>
+            <w:u w:val="none"/>
+          </w:rPr>
+          <w:t xml:space="preserve"> shows </w:t>
+        </w:r>
+        <w:r>
+          <w:rPr>
+            <w:rStyle w:val="Hyperlink"/>
+            <w:noProof/>
+            <w:color w:val="auto"/>
+            <w:u w:val="none"/>
+          </w:rPr>
+          <w:t>an example of a CFG</w:t>
+        </w:r>
+        <w:r>
+          <w:rPr>
+            <w:rStyle w:val="Hyperlink"/>
+            <w:noProof/>
+            <w:color w:val="auto"/>
+            <w:u w:val="none"/>
+          </w:rPr>
+          <w:t>.</w:t>
+        </w:r>
+        <w:r>
+          <w:rPr>
+            <w:noProof/>
+            <w:webHidden/>
+          </w:rPr>
+          <w:tab/>
+        </w:r>
+        <w:r>
+          <w:rPr>
+            <w:noProof/>
+            <w:webHidden/>
+          </w:rPr>
+          <w:t>9</w:t>
+        </w:r>
+      </w:hyperlink>
+    </w:p>
+    <w:p>
+      <w:pPr>
+        <w:pStyle w:val="TableofFigures"/>
+        <w:tabs>
+          <w:tab w:val="right" w:leader="dot" w:pos="10070"/>
+        </w:tabs>
+        <w:rPr>
+          <w:rFonts w:asciiTheme="minorHAnsi" w:eastAsiaTheme="minorEastAsia" w:hAnsiTheme="minorHAnsi"/>
+          <w:noProof/>
+          <w:kern w:val="2"/>
+          <w:sz w:val="22"/>
+          <w14:ligatures w14:val="standardContextual"/>
+        </w:rPr>
+      </w:pPr>
+      <w:hyperlink w:anchor="_Toc134549822" w:history="1">
+        <w:r>
+          <w:rPr>
+            <w:rStyle w:val="Hyperlink"/>
+            <w:noProof/>
+            <w:color w:val="auto"/>
+            <w:u w:val="none"/>
+          </w:rPr>
+          <w:t xml:space="preserve">Figure </w:t>
+        </w:r>
+        <w:r>
+          <w:rPr>
+            <w:rStyle w:val="Hyperlink"/>
+            <w:noProof/>
+            <w:color w:val="auto"/>
+            <w:u w:val="none"/>
+          </w:rPr>
+          <w:t>4</w:t>
+        </w:r>
+        <w:r>
+          <w:rPr>
+            <w:rStyle w:val="Hyperlink"/>
+            <w:noProof/>
+            <w:color w:val="auto"/>
+            <w:u w:val="none"/>
+          </w:rPr>
+          <w:t xml:space="preserve"> shows the </w:t>
+        </w:r>
+        <w:r>
+          <w:rPr>
+            <w:rStyle w:val="Hyperlink"/>
+            <w:noProof/>
+            <w:color w:val="auto"/>
+            <w:u w:val="none"/>
+          </w:rPr>
+          <w:t>generated PDA</w:t>
+        </w:r>
+        <w:r>
+          <w:rPr>
+            <w:rStyle w:val="Hyperlink"/>
+            <w:noProof/>
+            <w:color w:val="auto"/>
+            <w:u w:val="none"/>
+          </w:rPr>
+          <w:t>.</w:t>
+        </w:r>
+        <w:r>
+          <w:rPr>
+            <w:noProof/>
+            <w:webHidden/>
+          </w:rPr>
+          <w:tab/>
+        </w:r>
+        <w:r>
+          <w:rPr>
+            <w:noProof/>
+            <w:webHidden/>
+          </w:rPr>
+          <w:t>10</w:t>
+        </w:r>
+      </w:hyperlink>
+    </w:p>
+    <w:p>
+      <w:pPr>
+        <w:pStyle w:val="TableofFigures"/>
+        <w:tabs>
+          <w:tab w:val="right" w:leader="dot" w:pos="10070"/>
+        </w:tabs>
+        <w:rPr>
+          <w:rFonts w:asciiTheme="minorHAnsi" w:eastAsiaTheme="minorEastAsia" w:hAnsiTheme="minorHAnsi"/>
+          <w:noProof/>
+          <w:sz w:val="22"/>
+        </w:rPr>
+      </w:pPr>
     </w:p>
     <w:p>
       <w:pPr>
@@ -2264,6 +2300,16 @@
           <w:numId w:val="26"/>
         </w:numPr>
         <w:spacing w:after="200" w:line="360" w:lineRule="auto"/>
+        <w:rPr>
+          <w:rStyle w:val="Heading1Char"/>
+          <w:rFonts w:asciiTheme="minorBidi" w:eastAsiaTheme="minorHAnsi" w:hAnsiTheme="minorBidi" w:cstheme="minorBidi"/>
+          <w:b w:val="0"/>
+          <w:bCs w:val="0"/>
+          <w:color w:val="auto"/>
+          <w:sz w:val="24"/>
+          <w:szCs w:val="22"/>
+          <w:u w:val="none"/>
+        </w:rPr>
       </w:pPr>
       <w:r>
         <w:rPr>
@@ -2295,7 +2341,10 @@
     <w:p>
       <w:pPr>
         <w:pStyle w:val="ListParagraph"/>
-        <w:ind w:left="756"/>
+        <w:numPr>
+          <w:ilvl w:val="1"/>
+          <w:numId w:val="27"/>
+        </w:numPr>
         <w:outlineLvl w:val="1"/>
         <w:rPr>
           <w:rStyle w:val="Heading1Char"/>
@@ -2306,12 +2355,8 @@
           <w:szCs w:val="36"/>
         </w:rPr>
       </w:pPr>
-    </w:p>
-    <w:p>
-      <w:pPr>
-        <w:pStyle w:val="ListParagraph"/>
-        <w:ind w:left="756"/>
-        <w:outlineLvl w:val="1"/>
+      <w:bookmarkStart w:id="3" w:name="_Toc134546397"/>
+      <w:r>
         <w:rPr>
           <w:rStyle w:val="Heading1Char"/>
           <w:b w:val="0"/>
@@ -2320,314 +2365,26 @@
           <w:sz w:val="36"/>
           <w:szCs w:val="36"/>
         </w:rPr>
-      </w:pPr>
+        <w:t>Output Screenshots</w:t>
+      </w:r>
+      <w:bookmarkEnd w:id="3"/>
     </w:p>
     <w:p>
-      <w:pPr>
-        <w:pStyle w:val="ListParagraph"/>
-        <w:ind w:left="756"/>
-        <w:outlineLvl w:val="1"/>
+      <w:r>
         <w:rPr>
           <w:rStyle w:val="Heading1Char"/>
           <w:b w:val="0"/>
           <w:bCs w:val="0"/>
+          <w:noProof/>
           <w:color w:val="2F5496" w:themeColor="accent1" w:themeShade="BF"/>
           <w:sz w:val="36"/>
           <w:szCs w:val="36"/>
         </w:rPr>
-      </w:pPr>
-    </w:p>
-    <w:p>
-      <w:pPr>
-        <w:pStyle w:val="ListParagraph"/>
-        <w:ind w:left="756"/>
-        <w:outlineLvl w:val="1"/>
-        <w:rPr>
-          <w:rStyle w:val="Heading1Char"/>
-          <w:b w:val="0"/>
-          <w:bCs w:val="0"/>
-          <w:color w:val="2F5496" w:themeColor="accent1" w:themeShade="BF"/>
-          <w:sz w:val="36"/>
-          <w:szCs w:val="36"/>
-        </w:rPr>
-      </w:pPr>
-    </w:p>
-    <w:p>
-      <w:pPr>
-        <w:pStyle w:val="ListParagraph"/>
-        <w:ind w:left="756"/>
-        <w:outlineLvl w:val="1"/>
-        <w:rPr>
-          <w:rStyle w:val="Heading1Char"/>
-          <w:b w:val="0"/>
-          <w:bCs w:val="0"/>
-          <w:color w:val="2F5496" w:themeColor="accent1" w:themeShade="BF"/>
-          <w:sz w:val="36"/>
-          <w:szCs w:val="36"/>
-        </w:rPr>
-      </w:pPr>
-    </w:p>
-    <w:p>
-      <w:pPr>
-        <w:pStyle w:val="ListParagraph"/>
-        <w:ind w:left="756"/>
-        <w:outlineLvl w:val="1"/>
-        <w:rPr>
-          <w:rStyle w:val="Heading1Char"/>
-          <w:b w:val="0"/>
-          <w:bCs w:val="0"/>
-          <w:color w:val="2F5496" w:themeColor="accent1" w:themeShade="BF"/>
-          <w:sz w:val="36"/>
-          <w:szCs w:val="36"/>
-        </w:rPr>
-      </w:pPr>
-    </w:p>
-    <w:p>
-      <w:pPr>
-        <w:pStyle w:val="ListParagraph"/>
-        <w:ind w:left="756"/>
-        <w:outlineLvl w:val="1"/>
-        <w:rPr>
-          <w:rStyle w:val="Heading1Char"/>
-          <w:b w:val="0"/>
-          <w:bCs w:val="0"/>
-          <w:color w:val="2F5496" w:themeColor="accent1" w:themeShade="BF"/>
-          <w:sz w:val="36"/>
-          <w:szCs w:val="36"/>
-        </w:rPr>
-      </w:pPr>
-    </w:p>
-    <w:p>
-      <w:pPr>
-        <w:pStyle w:val="ListParagraph"/>
-        <w:ind w:left="756"/>
-        <w:outlineLvl w:val="1"/>
-        <w:rPr>
-          <w:rStyle w:val="Heading1Char"/>
-          <w:b w:val="0"/>
-          <w:bCs w:val="0"/>
-          <w:color w:val="2F5496" w:themeColor="accent1" w:themeShade="BF"/>
-          <w:sz w:val="36"/>
-          <w:szCs w:val="36"/>
-        </w:rPr>
-      </w:pPr>
-    </w:p>
-    <w:p>
-      <w:pPr>
-        <w:pStyle w:val="ListParagraph"/>
-        <w:ind w:left="756"/>
-        <w:outlineLvl w:val="1"/>
-        <w:rPr>
-          <w:rStyle w:val="Heading1Char"/>
-          <w:b w:val="0"/>
-          <w:bCs w:val="0"/>
-          <w:color w:val="2F5496" w:themeColor="accent1" w:themeShade="BF"/>
-          <w:sz w:val="36"/>
-          <w:szCs w:val="36"/>
-        </w:rPr>
-      </w:pPr>
-    </w:p>
-    <w:p>
-      <w:pPr>
-        <w:pStyle w:val="ListParagraph"/>
-        <w:ind w:left="756"/>
-        <w:outlineLvl w:val="1"/>
-        <w:rPr>
-          <w:rStyle w:val="Heading1Char"/>
-          <w:b w:val="0"/>
-          <w:bCs w:val="0"/>
-          <w:color w:val="2F5496" w:themeColor="accent1" w:themeShade="BF"/>
-          <w:sz w:val="36"/>
-          <w:szCs w:val="36"/>
-        </w:rPr>
-      </w:pPr>
-    </w:p>
-    <w:p>
-      <w:pPr>
-        <w:pStyle w:val="ListParagraph"/>
-        <w:ind w:left="756"/>
-        <w:outlineLvl w:val="1"/>
-        <w:rPr>
-          <w:rStyle w:val="Heading1Char"/>
-          <w:b w:val="0"/>
-          <w:bCs w:val="0"/>
-          <w:color w:val="2F5496" w:themeColor="accent1" w:themeShade="BF"/>
-          <w:sz w:val="36"/>
-          <w:szCs w:val="36"/>
-        </w:rPr>
-      </w:pPr>
-    </w:p>
-    <w:p>
-      <w:pPr>
-        <w:pStyle w:val="ListParagraph"/>
-        <w:ind w:left="756"/>
-        <w:outlineLvl w:val="1"/>
-        <w:rPr>
-          <w:rStyle w:val="Heading1Char"/>
-          <w:b w:val="0"/>
-          <w:bCs w:val="0"/>
-          <w:color w:val="2F5496" w:themeColor="accent1" w:themeShade="BF"/>
-          <w:sz w:val="36"/>
-          <w:szCs w:val="36"/>
-        </w:rPr>
-      </w:pPr>
-    </w:p>
-    <w:p>
-      <w:pPr>
-        <w:pStyle w:val="ListParagraph"/>
-        <w:ind w:left="756"/>
-        <w:outlineLvl w:val="1"/>
-        <w:rPr>
-          <w:rStyle w:val="Heading1Char"/>
-          <w:b w:val="0"/>
-          <w:bCs w:val="0"/>
-          <w:color w:val="2F5496" w:themeColor="accent1" w:themeShade="BF"/>
-          <w:sz w:val="36"/>
-          <w:szCs w:val="36"/>
-        </w:rPr>
-      </w:pPr>
-    </w:p>
-    <w:p>
-      <w:pPr>
-        <w:pStyle w:val="ListParagraph"/>
-        <w:ind w:left="756"/>
-        <w:outlineLvl w:val="1"/>
-        <w:rPr>
-          <w:rStyle w:val="Heading1Char"/>
-          <w:b w:val="0"/>
-          <w:bCs w:val="0"/>
-          <w:color w:val="2F5496" w:themeColor="accent1" w:themeShade="BF"/>
-          <w:sz w:val="36"/>
-          <w:szCs w:val="36"/>
-        </w:rPr>
-      </w:pPr>
-    </w:p>
-    <w:p>
-      <w:pPr>
-        <w:pStyle w:val="ListParagraph"/>
-        <w:ind w:left="756"/>
-        <w:outlineLvl w:val="1"/>
-        <w:rPr>
-          <w:rStyle w:val="Heading1Char"/>
-          <w:b w:val="0"/>
-          <w:bCs w:val="0"/>
-          <w:color w:val="2F5496" w:themeColor="accent1" w:themeShade="BF"/>
-          <w:sz w:val="36"/>
-          <w:szCs w:val="36"/>
-        </w:rPr>
-      </w:pPr>
-    </w:p>
-    <w:p>
-      <w:pPr>
-        <w:pStyle w:val="ListParagraph"/>
-        <w:ind w:left="756"/>
-        <w:outlineLvl w:val="1"/>
-        <w:rPr>
-          <w:rStyle w:val="Heading1Char"/>
-          <w:b w:val="0"/>
-          <w:bCs w:val="0"/>
-          <w:color w:val="2F5496" w:themeColor="accent1" w:themeShade="BF"/>
-          <w:sz w:val="36"/>
-          <w:szCs w:val="36"/>
-        </w:rPr>
-      </w:pPr>
-    </w:p>
-    <w:p>
-      <w:pPr>
-        <w:pStyle w:val="ListParagraph"/>
-        <w:ind w:left="756"/>
-        <w:outlineLvl w:val="1"/>
-        <w:rPr>
-          <w:rStyle w:val="Heading1Char"/>
-          <w:b w:val="0"/>
-          <w:bCs w:val="0"/>
-          <w:color w:val="2F5496" w:themeColor="accent1" w:themeShade="BF"/>
-          <w:sz w:val="36"/>
-          <w:szCs w:val="36"/>
-        </w:rPr>
-      </w:pPr>
-    </w:p>
-    <w:p>
-      <w:pPr>
-        <w:pStyle w:val="ListParagraph"/>
-        <w:ind w:left="756"/>
-        <w:outlineLvl w:val="1"/>
-        <w:rPr>
-          <w:rStyle w:val="Heading1Char"/>
-          <w:b w:val="0"/>
-          <w:bCs w:val="0"/>
-          <w:color w:val="2F5496" w:themeColor="accent1" w:themeShade="BF"/>
-          <w:sz w:val="36"/>
-          <w:szCs w:val="36"/>
-        </w:rPr>
-      </w:pPr>
-    </w:p>
-    <w:p>
-      <w:pPr>
-        <w:pStyle w:val="ListParagraph"/>
-        <w:ind w:left="756"/>
-        <w:outlineLvl w:val="1"/>
-        <w:rPr>
-          <w:rStyle w:val="Heading1Char"/>
-          <w:b w:val="0"/>
-          <w:bCs w:val="0"/>
-          <w:color w:val="2F5496" w:themeColor="accent1" w:themeShade="BF"/>
-          <w:sz w:val="36"/>
-          <w:szCs w:val="36"/>
-        </w:rPr>
-      </w:pPr>
-    </w:p>
-    <w:p>
-      <w:pPr>
-        <w:pStyle w:val="ListParagraph"/>
-        <w:numPr>
-          <w:ilvl w:val="1"/>
-          <w:numId w:val="27"/>
-        </w:numPr>
-        <w:outlineLvl w:val="1"/>
-        <w:rPr>
-          <w:rStyle w:val="Heading1Char"/>
-          <w:b w:val="0"/>
-          <w:bCs w:val="0"/>
-          <w:color w:val="2F5496" w:themeColor="accent1" w:themeShade="BF"/>
-          <w:sz w:val="36"/>
-          <w:szCs w:val="36"/>
-        </w:rPr>
-      </w:pPr>
-      <w:bookmarkStart w:id="3" w:name="_Toc134546397"/>
-      <w:r>
-        <w:rPr>
-          <w:rStyle w:val="Heading1Char"/>
-          <w:b w:val="0"/>
-          <w:bCs w:val="0"/>
-          <w:color w:val="2F5496" w:themeColor="accent1" w:themeShade="BF"/>
-          <w:sz w:val="36"/>
-          <w:szCs w:val="36"/>
-        </w:rPr>
-        <w:t>Output Screenshots</w:t>
-      </w:r>
-      <w:bookmarkEnd w:id="3"/>
-    </w:p>
-    <w:p>
-      <w:pPr>
-        <w:keepNext/>
-        <w:jc w:val="center"/>
-        <w:outlineLvl w:val="1"/>
-      </w:pPr>
-      <w:r>
-        <w:rPr>
-          <w:rStyle w:val="Heading1Char"/>
-          <w:b w:val="0"/>
-          <w:bCs w:val="0"/>
-          <w:color w:val="2F5496" w:themeColor="accent1" w:themeShade="BF"/>
-          <w:sz w:val="36"/>
-          <w:szCs w:val="36"/>
-        </w:rPr>
         <w:drawing>
-          <wp:inline distT="0" distB="0" distL="0" distR="0" wp14:anchorId="239ABF8A" wp14:editId="01673108">
-            <wp:extent cx="6400800" cy="4745990"/>
-            <wp:effectExtent l="19050" t="19050" r="19050" b="16510"/>
-            <wp:docPr id="1687011292" name="Picture 1" descr="A screenshot of a computer screen&#10;&#10;Description automatically generated with medium confidence"/>
+          <wp:inline distT="0" distB="0" distL="0" distR="0" wp14:anchorId="239ABF8A" wp14:editId="4FC1AC19">
+            <wp:extent cx="6400800" cy="4712324"/>
+            <wp:effectExtent l="19050" t="19050" r="19050" b="12700"/>
+            <wp:docPr id="1687011292" name="Picture 1"/>
             <wp:cNvGraphicFramePr>
               <a:graphicFrameLocks xmlns:a="http://schemas.openxmlformats.org/drawingml/2006/main" noChangeAspect="1"/>
             </wp:cNvGraphicFramePr>
@@ -2635,11 +2392,17 @@
               <a:graphicData uri="http://schemas.openxmlformats.org/drawingml/2006/picture">
                 <pic:pic xmlns:pic="http://schemas.openxmlformats.org/drawingml/2006/picture">
                   <pic:nvPicPr>
-                    <pic:cNvPr id="1687011292" name="Picture 1" descr="A screenshot of a computer screen&#10;&#10;Description automatically generated with medium confidence"/>
+                    <pic:cNvPr id="1687011292" name="Picture 1"/>
                     <pic:cNvPicPr/>
                   </pic:nvPicPr>
                   <pic:blipFill>
-                    <a:blip r:embed="rId11"/>
+                    <a:blip r:embed="rId11">
+                      <a:extLst>
+                        <a:ext uri="{28A0092B-C50C-407E-A947-70E740481C1C}">
+                          <a14:useLocalDpi xmlns:a14="http://schemas.microsoft.com/office/drawing/2010/main" val="0"/>
+                        </a:ext>
+                      </a:extLst>
+                    </a:blip>
                     <a:stretch>
                       <a:fillRect/>
                     </a:stretch>
@@ -2647,7 +2410,7 @@
                   <pic:spPr>
                     <a:xfrm>
                       <a:off x="0" y="0"/>
-                      <a:ext cx="6400800" cy="4745990"/>
+                      <a:ext cx="6400800" cy="4712324"/>
                     </a:xfrm>
                     <a:prstGeom prst="rect">
                       <a:avLst/>
@@ -2730,6 +2493,7 @@
           <w:rFonts w:asciiTheme="majorHAnsi" w:eastAsiaTheme="majorEastAsia" w:hAnsiTheme="majorHAnsi" w:cstheme="majorBidi"/>
           <w:b/>
           <w:bCs/>
+          <w:noProof/>
           <w:color w:val="C00000"/>
           <w:sz w:val="40"/>
           <w:szCs w:val="40"/>
@@ -2737,10 +2501,10 @@
         </w:rPr>
         <w:lastRenderedPageBreak/>
         <w:drawing>
-          <wp:inline distT="0" distB="0" distL="0" distR="0" wp14:anchorId="7A70D3D9" wp14:editId="3F408B62">
-            <wp:extent cx="6400800" cy="4714240"/>
-            <wp:effectExtent l="19050" t="19050" r="19050" b="10160"/>
-            <wp:docPr id="1872016228" name="Picture 1" descr="A screenshot of a computer&#10;&#10;Description automatically generated with medium confidence"/>
+          <wp:inline distT="0" distB="0" distL="0" distR="0" wp14:anchorId="7A70D3D9" wp14:editId="744FFE3E">
+            <wp:extent cx="6400800" cy="4691349"/>
+            <wp:effectExtent l="19050" t="19050" r="19050" b="14605"/>
+            <wp:docPr id="1872016228" name="Picture 1"/>
             <wp:cNvGraphicFramePr>
               <a:graphicFrameLocks xmlns:a="http://schemas.openxmlformats.org/drawingml/2006/main" noChangeAspect="1"/>
             </wp:cNvGraphicFramePr>
@@ -2748,11 +2512,17 @@
               <a:graphicData uri="http://schemas.openxmlformats.org/drawingml/2006/picture">
                 <pic:pic xmlns:pic="http://schemas.openxmlformats.org/drawingml/2006/picture">
                   <pic:nvPicPr>
-                    <pic:cNvPr id="1872016228" name="Picture 1" descr="A screenshot of a computer&#10;&#10;Description automatically generated with medium confidence"/>
+                    <pic:cNvPr id="1872016228" name="Picture 1"/>
                     <pic:cNvPicPr/>
                   </pic:nvPicPr>
                   <pic:blipFill>
-                    <a:blip r:embed="rId12"/>
+                    <a:blip r:embed="rId12">
+                      <a:extLst>
+                        <a:ext uri="{28A0092B-C50C-407E-A947-70E740481C1C}">
+                          <a14:useLocalDpi xmlns:a14="http://schemas.microsoft.com/office/drawing/2010/main" val="0"/>
+                        </a:ext>
+                      </a:extLst>
+                    </a:blip>
                     <a:stretch>
                       <a:fillRect/>
                     </a:stretch>
@@ -2760,7 +2530,7 @@
                   <pic:spPr>
                     <a:xfrm>
                       <a:off x="0" y="0"/>
-                      <a:ext cx="6400800" cy="4714240"/>
+                      <a:ext cx="6400800" cy="4691349"/>
                     </a:xfrm>
                     <a:prstGeom prst="rect">
                       <a:avLst/>
@@ -2924,13 +2694,8 @@
         <w:t>{</w:t>
       </w:r>
       <w:r>
-        <w:t xml:space="preserve">S -&gt; Aa, S -&gt; c, A -&gt; </w:t>
-      </w:r>
-      <w:proofErr w:type="spellStart"/>
-      <w:r>
-        <w:t>bc</w:t>
-      </w:r>
-      <w:proofErr w:type="spellEnd"/>
+        <w:t>S -&gt; Aa, S -&gt; c, A -&gt; bc</w:t>
+      </w:r>
       <w:r>
         <w:t>}</w:t>
       </w:r>
@@ -3045,11 +2810,7 @@
         <w:t xml:space="preserve">: </w:t>
       </w:r>
       <w:r>
-        <w:t xml:space="preserve">The program adds two initial states to the pushdown automaton. The first state, </w:t>
-      </w:r>
-      <w:proofErr w:type="spellStart"/>
-      <w:r>
-        <w:t>q</w:t>
+        <w:t>The program adds two initial states to the pushdown automaton. The first state, q</w:t>
       </w:r>
       <w:r>
         <w:rPr>
@@ -3057,7 +2818,6 @@
         </w:rPr>
         <w:t>start</w:t>
       </w:r>
-      <w:proofErr w:type="spellEnd"/>
       <w:r>
         <w:t>, is added as (ε, ε -&gt; $), while the second state, q</w:t>
       </w:r>
@@ -3103,15 +2863,7 @@
           <w:b/>
           <w:bCs/>
         </w:rPr>
-        <w:t xml:space="preserve">Adding Variable Productions to </w:t>
-      </w:r>
-      <w:proofErr w:type="spellStart"/>
-      <w:r>
-        <w:rPr>
-          <w:b/>
-          <w:bCs/>
-        </w:rPr>
-        <w:t>q</w:t>
+        <w:t>Adding Variable Productions to q</w:t>
       </w:r>
       <w:r>
         <w:rPr>
@@ -3121,7 +2873,6 @@
         </w:rPr>
         <w:t>loop</w:t>
       </w:r>
-      <w:proofErr w:type="spellEnd"/>
       <w:r>
         <w:rPr>
           <w:b/>
@@ -3132,7 +2883,6 @@
       <w:r>
         <w:t xml:space="preserve"> The program adds all variable productions to the </w:t>
       </w:r>
-      <w:proofErr w:type="spellStart"/>
       <w:r>
         <w:t>q</w:t>
       </w:r>
@@ -3142,11 +2892,9 @@
         </w:rPr>
         <w:t>loop</w:t>
       </w:r>
-      <w:proofErr w:type="spellEnd"/>
       <w:r>
         <w:t xml:space="preserve"> state. It does this by popping the variable from the top of the stack and sequentially adding its corresponding productions. This process continues until all variable productions have been added to the </w:t>
       </w:r>
-      <w:proofErr w:type="spellStart"/>
       <w:r>
         <w:t>q</w:t>
       </w:r>
@@ -3156,7 +2904,6 @@
         </w:rPr>
         <w:t>loop</w:t>
       </w:r>
-      <w:proofErr w:type="spellEnd"/>
       <w:r>
         <w:t xml:space="preserve"> </w:t>
       </w:r>
@@ -3165,9 +2912,6 @@
       </w:r>
       <w:r>
         <w:t>.</w:t>
-      </w:r>
-      <w:r>
-        <w:br/>
       </w:r>
     </w:p>
     <w:p>
@@ -3193,15 +2937,7 @@
           <w:b/>
           <w:bCs/>
         </w:rPr>
-        <w:t xml:space="preserve">Adding Terminals to </w:t>
-      </w:r>
-      <w:proofErr w:type="spellStart"/>
-      <w:r>
-        <w:rPr>
-          <w:b/>
-          <w:bCs/>
-        </w:rPr>
-        <w:t>q</w:t>
+        <w:t>Adding Terminals to q</w:t>
       </w:r>
       <w:r>
         <w:rPr>
@@ -3211,7 +2947,6 @@
         </w:rPr>
         <w:t>loop</w:t>
       </w:r>
-      <w:proofErr w:type="spellEnd"/>
       <w:r>
         <w:rPr>
           <w:b/>
@@ -3222,7 +2957,6 @@
       <w:r>
         <w:t xml:space="preserve"> The program adds all terminals to the </w:t>
       </w:r>
-      <w:proofErr w:type="spellStart"/>
       <w:r>
         <w:t>q</w:t>
       </w:r>
@@ -3232,7 +2966,6 @@
         </w:rPr>
         <w:t>loop</w:t>
       </w:r>
-      <w:proofErr w:type="spellEnd"/>
       <w:r>
         <w:t xml:space="preserve"> </w:t>
       </w:r>
@@ -3269,15 +3002,7 @@
           <w:b/>
           <w:bCs/>
         </w:rPr>
-        <w:t>Adding Accepting State (</w:t>
-      </w:r>
-      <w:proofErr w:type="spellStart"/>
-      <w:r>
-        <w:rPr>
-          <w:b/>
-          <w:bCs/>
-        </w:rPr>
-        <w:t>q</w:t>
+        <w:t>Adding Accepting State (q</w:t>
       </w:r>
       <w:r>
         <w:rPr>
@@ -3287,7 +3012,6 @@
         </w:rPr>
         <w:t>accept</w:t>
       </w:r>
-      <w:proofErr w:type="spellEnd"/>
       <w:r>
         <w:rPr>
           <w:b/>
@@ -3298,7 +3022,6 @@
       <w:r>
         <w:t xml:space="preserve"> The program adds an accepting state, </w:t>
       </w:r>
-      <w:proofErr w:type="spellStart"/>
       <w:r>
         <w:t>q</w:t>
       </w:r>
@@ -3308,7 +3031,6 @@
         </w:rPr>
         <w:t>accept</w:t>
       </w:r>
-      <w:proofErr w:type="spellEnd"/>
       <w:r>
         <w:t xml:space="preserve">, to the pushdown automaton. It </w:t>
       </w:r>
@@ -3330,7 +3052,6 @@
       <w:r>
         <w:t xml:space="preserve">the </w:t>
       </w:r>
-      <w:proofErr w:type="spellStart"/>
       <w:r>
         <w:t>q</w:t>
       </w:r>
@@ -3340,7 +3061,6 @@
         </w:rPr>
         <w:t>loop</w:t>
       </w:r>
-      <w:proofErr w:type="spellEnd"/>
       <w:r>
         <w:t xml:space="preserve"> </w:t>
       </w:r>
@@ -3372,6 +3092,250 @@
         <w:t>Output Screenshots</w:t>
       </w:r>
       <w:bookmarkEnd w:id="9"/>
+    </w:p>
+    <w:p>
+      <w:pPr>
+        <w:rPr>
+          <w:lang w:bidi="ar-EG"/>
+        </w:rPr>
+      </w:pPr>
+    </w:p>
+    <w:p>
+      <w:pPr>
+        <w:rPr>
+          <w:lang w:bidi="ar-EG"/>
+        </w:rPr>
+      </w:pPr>
+    </w:p>
+    <w:p>
+      <w:r>
+        <w:rPr>
+          <w:rStyle w:val="Heading1Char"/>
+          <w:b w:val="0"/>
+          <w:bCs w:val="0"/>
+          <w:noProof/>
+          <w:color w:val="2F5496" w:themeColor="accent1" w:themeShade="BF"/>
+          <w:sz w:val="36"/>
+          <w:szCs w:val="36"/>
+        </w:rPr>
+        <w:drawing>
+          <wp:inline distT="0" distB="0" distL="0" distR="0" wp14:anchorId="28ADFFA7" wp14:editId="36356F94">
+            <wp:extent cx="6400800" cy="4712324"/>
+            <wp:effectExtent l="19050" t="19050" r="19050" b="12700"/>
+            <wp:docPr id="536765060" name="Picture 536765060"/>
+            <wp:cNvGraphicFramePr>
+              <a:graphicFrameLocks xmlns:a="http://schemas.openxmlformats.org/drawingml/2006/main" noChangeAspect="1"/>
+            </wp:cNvGraphicFramePr>
+            <a:graphic xmlns:a="http://schemas.openxmlformats.org/drawingml/2006/main">
+              <a:graphicData uri="http://schemas.openxmlformats.org/drawingml/2006/picture">
+                <pic:pic xmlns:pic="http://schemas.openxmlformats.org/drawingml/2006/picture">
+                  <pic:nvPicPr>
+                    <pic:cNvPr id="1687011292" name="Picture 1"/>
+                    <pic:cNvPicPr/>
+                  </pic:nvPicPr>
+                  <pic:blipFill>
+                    <a:blip r:embed="rId11">
+                      <a:extLst>
+                        <a:ext uri="{28A0092B-C50C-407E-A947-70E740481C1C}">
+                          <a14:useLocalDpi xmlns:a14="http://schemas.microsoft.com/office/drawing/2010/main" val="0"/>
+                        </a:ext>
+                      </a:extLst>
+                    </a:blip>
+                    <a:stretch>
+                      <a:fillRect/>
+                    </a:stretch>
+                  </pic:blipFill>
+                  <pic:spPr>
+                    <a:xfrm>
+                      <a:off x="0" y="0"/>
+                      <a:ext cx="6400800" cy="4712324"/>
+                    </a:xfrm>
+                    <a:prstGeom prst="rect">
+                      <a:avLst/>
+                    </a:prstGeom>
+                    <a:ln w="12700" cap="sq">
+                      <a:solidFill>
+                        <a:srgbClr val="000000"/>
+                      </a:solidFill>
+                      <a:miter lim="800000"/>
+                    </a:ln>
+                    <a:effectLst/>
+                  </pic:spPr>
+                </pic:pic>
+              </a:graphicData>
+            </a:graphic>
+          </wp:inline>
+        </w:drawing>
+      </w:r>
+    </w:p>
+    <w:p>
+      <w:pPr>
+        <w:pStyle w:val="Caption"/>
+        <w:jc w:val="center"/>
+        <w:rPr>
+          <w:color w:val="auto"/>
+        </w:rPr>
+      </w:pPr>
+      <w:r>
+        <w:rPr>
+          <w:color w:val="auto"/>
+        </w:rPr>
+        <w:t xml:space="preserve">Figure </w:t>
+      </w:r>
+      <w:r>
+        <w:rPr>
+          <w:color w:val="auto"/>
+        </w:rPr>
+        <w:t>3</w:t>
+      </w:r>
+      <w:r>
+        <w:rPr>
+          <w:color w:val="auto"/>
+        </w:rPr>
+        <w:t xml:space="preserve"> shows an example of a </w:t>
+      </w:r>
+      <w:r>
+        <w:rPr>
+          <w:color w:val="auto"/>
+        </w:rPr>
+        <w:t>CFG</w:t>
+      </w:r>
+      <w:r>
+        <w:rPr>
+          <w:color w:val="auto"/>
+        </w:rPr>
+        <w:t>.</w:t>
+      </w:r>
+    </w:p>
+    <w:p>
+      <w:pPr>
+        <w:keepNext/>
+      </w:pPr>
+      <w:r>
+        <w:rPr>
+          <w:rFonts w:asciiTheme="majorHAnsi" w:eastAsiaTheme="majorEastAsia" w:hAnsiTheme="majorHAnsi" w:cstheme="majorBidi"/>
+          <w:b/>
+          <w:bCs/>
+          <w:noProof/>
+          <w:color w:val="C00000"/>
+          <w:sz w:val="40"/>
+          <w:szCs w:val="40"/>
+          <w:u w:val="single"/>
+        </w:rPr>
+        <w:lastRenderedPageBreak/>
+        <w:drawing>
+          <wp:inline distT="0" distB="0" distL="0" distR="0" wp14:anchorId="3B06464D" wp14:editId="7AC3C106">
+            <wp:extent cx="6400800" cy="4691349"/>
+            <wp:effectExtent l="19050" t="19050" r="19050" b="14605"/>
+            <wp:docPr id="688432386" name="Picture 688432386"/>
+            <wp:cNvGraphicFramePr>
+              <a:graphicFrameLocks xmlns:a="http://schemas.openxmlformats.org/drawingml/2006/main" noChangeAspect="1"/>
+            </wp:cNvGraphicFramePr>
+            <a:graphic xmlns:a="http://schemas.openxmlformats.org/drawingml/2006/main">
+              <a:graphicData uri="http://schemas.openxmlformats.org/drawingml/2006/picture">
+                <pic:pic xmlns:pic="http://schemas.openxmlformats.org/drawingml/2006/picture">
+                  <pic:nvPicPr>
+                    <pic:cNvPr id="1872016228" name="Picture 1"/>
+                    <pic:cNvPicPr/>
+                  </pic:nvPicPr>
+                  <pic:blipFill>
+                    <a:blip r:embed="rId12">
+                      <a:extLst>
+                        <a:ext uri="{28A0092B-C50C-407E-A947-70E740481C1C}">
+                          <a14:useLocalDpi xmlns:a14="http://schemas.microsoft.com/office/drawing/2010/main" val="0"/>
+                        </a:ext>
+                      </a:extLst>
+                    </a:blip>
+                    <a:stretch>
+                      <a:fillRect/>
+                    </a:stretch>
+                  </pic:blipFill>
+                  <pic:spPr>
+                    <a:xfrm>
+                      <a:off x="0" y="0"/>
+                      <a:ext cx="6400800" cy="4691349"/>
+                    </a:xfrm>
+                    <a:prstGeom prst="rect">
+                      <a:avLst/>
+                    </a:prstGeom>
+                    <a:ln w="12700" cap="sq">
+                      <a:solidFill>
+                        <a:srgbClr val="000000"/>
+                      </a:solidFill>
+                      <a:miter lim="800000"/>
+                    </a:ln>
+                    <a:effectLst/>
+                  </pic:spPr>
+                </pic:pic>
+              </a:graphicData>
+            </a:graphic>
+          </wp:inline>
+        </w:drawing>
+      </w:r>
+    </w:p>
+    <w:p>
+      <w:pPr>
+        <w:pStyle w:val="Caption"/>
+        <w:jc w:val="center"/>
+        <w:rPr>
+          <w:rFonts w:asciiTheme="majorHAnsi" w:eastAsiaTheme="majorEastAsia" w:hAnsiTheme="majorHAnsi" w:cstheme="majorBidi"/>
+          <w:b/>
+          <w:bCs/>
+          <w:color w:val="auto"/>
+          <w:sz w:val="40"/>
+          <w:szCs w:val="40"/>
+          <w:u w:val="single"/>
+        </w:rPr>
+      </w:pPr>
+      <w:r>
+        <w:rPr>
+          <w:color w:val="auto"/>
+        </w:rPr>
+        <w:t xml:space="preserve">Figure </w:t>
+      </w:r>
+      <w:r>
+        <w:rPr>
+          <w:color w:val="auto"/>
+        </w:rPr>
+        <w:t>4</w:t>
+      </w:r>
+      <w:r>
+        <w:rPr>
+          <w:color w:val="auto"/>
+        </w:rPr>
+        <w:t xml:space="preserve"> shows the </w:t>
+      </w:r>
+      <w:r>
+        <w:rPr>
+          <w:color w:val="auto"/>
+        </w:rPr>
+        <w:t>Generated</w:t>
+      </w:r>
+      <w:r>
+        <w:rPr>
+          <w:color w:val="auto"/>
+        </w:rPr>
+        <w:t xml:space="preserve"> </w:t>
+      </w:r>
+      <w:r>
+        <w:rPr>
+          <w:color w:val="auto"/>
+        </w:rPr>
+        <w:t>PDA</w:t>
+      </w:r>
+      <w:r>
+        <w:rPr>
+          <w:color w:val="auto"/>
+        </w:rPr>
+        <w:t>.</w:t>
+      </w:r>
+    </w:p>
+    <w:p>
+      <w:pPr>
+        <w:rPr>
+          <w:lang w:bidi="ar-EG"/>
+        </w:rPr>
+      </w:pPr>
     </w:p>
     <w:sectPr>
       <w:pgSz w:w="12240" w:h="15840"/>
@@ -3566,7 +3530,7 @@
               <wp:inline distT="0" distB="0" distL="0" distR="0" wp14:anchorId="12C7653A" wp14:editId="67B01F66">
                 <wp:extent cx="744279" cy="651392"/>
                 <wp:effectExtent l="0" t="0" r="0" b="0"/>
-                <wp:docPr id="960835090" name="Picture 960835090"/>
+                <wp:docPr id="1425274154" name="Picture 1425274154"/>
                 <wp:cNvGraphicFramePr>
                   <a:graphicFrameLocks xmlns:a="http://schemas.openxmlformats.org/drawingml/2006/main" noChangeAspect="1"/>
                 </wp:cNvGraphicFramePr>
@@ -7046,7 +7010,7 @@
   <w:style w:type="paragraph" w:default="1" w:styleId="Normal">
     <w:name w:val="Normal"/>
     <w:qFormat/>
-    <w:rsid w:val="00656673"/>
+    <w:rsid w:val="00073DF8"/>
     <w:rPr>
       <w:rFonts w:asciiTheme="minorBidi" w:hAnsiTheme="minorBidi"/>
       <w:sz w:val="24"/>
@@ -7149,6 +7113,7 @@
   <w:style w:type="character" w:default="1" w:styleId="DefaultParagraphFont">
     <w:name w:val="Default Paragraph Font"/>
     <w:uiPriority w:val="1"/>
+    <w:semiHidden/>
     <w:unhideWhenUsed/>
   </w:style>
   <w:style w:type="table" w:default="1" w:styleId="TableNormal">

</xml_diff>

<commit_message>
Updated the Project Documentation
</commit_message>
<xml_diff>
--- a/Project_Documentation.docx
+++ b/Project_Documentation.docx
@@ -82,7 +82,31 @@
                 <w:szCs w:val="20"/>
                 <w:lang w:bidi="ar-EG"/>
               </w:rPr>
-              <w:t>International Credit Hours Engineering Programs (i.CHEP)</w:t>
+              <w:t>International Credit Hours Engineering Programs (</w:t>
+            </w:r>
+            <w:proofErr w:type="spellStart"/>
+            <w:proofErr w:type="gramStart"/>
+            <w:r>
+              <w:rPr>
+                <w:b/>
+                <w:bCs/>
+                <w:sz w:val="20"/>
+                <w:szCs w:val="20"/>
+                <w:lang w:bidi="ar-EG"/>
+              </w:rPr>
+              <w:t>i.CHEP</w:t>
+            </w:r>
+            <w:proofErr w:type="spellEnd"/>
+            <w:proofErr w:type="gramEnd"/>
+            <w:r>
+              <w:rPr>
+                <w:b/>
+                <w:bCs/>
+                <w:sz w:val="20"/>
+                <w:szCs w:val="20"/>
+                <w:lang w:bidi="ar-EG"/>
+              </w:rPr>
+              <w:t>)</w:t>
             </w:r>
           </w:p>
         </w:tc>
@@ -626,7 +650,21 @@
           <w:lang w:bidi="ar-EG"/>
         </w:rPr>
         <w:lastRenderedPageBreak/>
-        <w:t>Team Namelist:</w:t>
+        <w:t xml:space="preserve">Team </w:t>
+      </w:r>
+      <w:proofErr w:type="spellStart"/>
+      <w:r>
+        <w:rPr>
+          <w:lang w:bidi="ar-EG"/>
+        </w:rPr>
+        <w:t>Namelist</w:t>
+      </w:r>
+      <w:proofErr w:type="spellEnd"/>
+      <w:r>
+        <w:rPr>
+          <w:lang w:bidi="ar-EG"/>
+        </w:rPr>
+        <w:t>:</w:t>
       </w:r>
       <w:bookmarkEnd w:id="0"/>
     </w:p>
@@ -977,7 +1015,59 @@
                 <w:sz w:val="32"/>
                 <w:szCs w:val="32"/>
               </w:rPr>
-              <w:t>Amr Haithem Abd Almalek Shams</w:t>
+              <w:t xml:space="preserve">Amr </w:t>
+            </w:r>
+            <w:proofErr w:type="spellStart"/>
+            <w:r>
+              <w:rPr>
+                <w:rFonts w:ascii="Times New Roman" w:eastAsia="Times New Roman" w:hAnsi="Times New Roman" w:cs="Times New Roman"/>
+                <w:b w:val="0"/>
+                <w:bCs w:val="0"/>
+                <w:i/>
+                <w:iCs/>
+                <w:sz w:val="32"/>
+                <w:szCs w:val="32"/>
+              </w:rPr>
+              <w:t>Haithem</w:t>
+            </w:r>
+            <w:proofErr w:type="spellEnd"/>
+            <w:r>
+              <w:rPr>
+                <w:rFonts w:ascii="Times New Roman" w:eastAsia="Times New Roman" w:hAnsi="Times New Roman" w:cs="Times New Roman"/>
+                <w:b w:val="0"/>
+                <w:bCs w:val="0"/>
+                <w:i/>
+                <w:iCs/>
+                <w:sz w:val="32"/>
+                <w:szCs w:val="32"/>
+              </w:rPr>
+              <w:t xml:space="preserve"> Abd </w:t>
+            </w:r>
+            <w:proofErr w:type="spellStart"/>
+            <w:r>
+              <w:rPr>
+                <w:rFonts w:ascii="Times New Roman" w:eastAsia="Times New Roman" w:hAnsi="Times New Roman" w:cs="Times New Roman"/>
+                <w:b w:val="0"/>
+                <w:bCs w:val="0"/>
+                <w:i/>
+                <w:iCs/>
+                <w:sz w:val="32"/>
+                <w:szCs w:val="32"/>
+              </w:rPr>
+              <w:t>Almalek</w:t>
+            </w:r>
+            <w:proofErr w:type="spellEnd"/>
+            <w:r>
+              <w:rPr>
+                <w:rFonts w:ascii="Times New Roman" w:eastAsia="Times New Roman" w:hAnsi="Times New Roman" w:cs="Times New Roman"/>
+                <w:b w:val="0"/>
+                <w:bCs w:val="0"/>
+                <w:i/>
+                <w:iCs/>
+                <w:sz w:val="32"/>
+                <w:szCs w:val="32"/>
+              </w:rPr>
+              <w:t xml:space="preserve"> Shams</w:t>
             </w:r>
           </w:p>
         </w:tc>
@@ -1906,25 +1996,7 @@
             <w:color w:val="auto"/>
             <w:u w:val="none"/>
           </w:rPr>
-          <w:t xml:space="preserve">Figure </w:t>
-        </w:r>
-        <w:r>
-          <w:rPr>
-            <w:rStyle w:val="Hyperlink"/>
-            <w:noProof/>
-            <w:color w:val="auto"/>
-            <w:u w:val="none"/>
-          </w:rPr>
-          <w:t>3</w:t>
-        </w:r>
-        <w:r>
-          <w:rPr>
-            <w:rStyle w:val="Hyperlink"/>
-            <w:noProof/>
-            <w:color w:val="auto"/>
-            <w:u w:val="none"/>
-          </w:rPr>
-          <w:t xml:space="preserve"> shows </w:t>
+          <w:t xml:space="preserve">Figure 3 shows </w:t>
         </w:r>
         <w:r>
           <w:rPr>
@@ -1982,25 +2054,7 @@
             <w:color w:val="auto"/>
             <w:u w:val="none"/>
           </w:rPr>
-          <w:t xml:space="preserve">Figure </w:t>
-        </w:r>
-        <w:r>
-          <w:rPr>
-            <w:rStyle w:val="Hyperlink"/>
-            <w:noProof/>
-            <w:color w:val="auto"/>
-            <w:u w:val="none"/>
-          </w:rPr>
-          <w:t>4</w:t>
-        </w:r>
-        <w:r>
-          <w:rPr>
-            <w:rStyle w:val="Hyperlink"/>
-            <w:noProof/>
-            <w:color w:val="auto"/>
-            <w:u w:val="none"/>
-          </w:rPr>
-          <w:t xml:space="preserve"> shows the </w:t>
+          <w:t xml:space="preserve">Figure 4 shows the </w:t>
         </w:r>
         <w:r>
           <w:rPr>
@@ -2694,8 +2748,13 @@
         <w:t>{</w:t>
       </w:r>
       <w:r>
-        <w:t>S -&gt; Aa, S -&gt; c, A -&gt; bc</w:t>
-      </w:r>
+        <w:t xml:space="preserve">S -&gt; Aa, S -&gt; c, A -&gt; </w:t>
+      </w:r>
+      <w:proofErr w:type="spellStart"/>
+      <w:r>
+        <w:t>bc</w:t>
+      </w:r>
+      <w:proofErr w:type="spellEnd"/>
       <w:r>
         <w:t>}</w:t>
       </w:r>
@@ -2810,7 +2869,11 @@
         <w:t xml:space="preserve">: </w:t>
       </w:r>
       <w:r>
-        <w:t>The program adds two initial states to the pushdown automaton. The first state, q</w:t>
+        <w:t xml:space="preserve">The program adds two initial states to the pushdown automaton. The first state, </w:t>
+      </w:r>
+      <w:proofErr w:type="spellStart"/>
+      <w:r>
+        <w:t>q</w:t>
       </w:r>
       <w:r>
         <w:rPr>
@@ -2818,6 +2881,7 @@
         </w:rPr>
         <w:t>start</w:t>
       </w:r>
+      <w:proofErr w:type="spellEnd"/>
       <w:r>
         <w:t>, is added as (ε, ε -&gt; $), while the second state, q</w:t>
       </w:r>
@@ -2863,7 +2927,15 @@
           <w:b/>
           <w:bCs/>
         </w:rPr>
-        <w:t>Adding Variable Productions to q</w:t>
+        <w:t xml:space="preserve">Adding Variable Productions to </w:t>
+      </w:r>
+      <w:proofErr w:type="spellStart"/>
+      <w:r>
+        <w:rPr>
+          <w:b/>
+          <w:bCs/>
+        </w:rPr>
+        <w:t>q</w:t>
       </w:r>
       <w:r>
         <w:rPr>
@@ -2873,6 +2945,7 @@
         </w:rPr>
         <w:t>loop</w:t>
       </w:r>
+      <w:proofErr w:type="spellEnd"/>
       <w:r>
         <w:rPr>
           <w:b/>
@@ -2883,6 +2956,7 @@
       <w:r>
         <w:t xml:space="preserve"> The program adds all variable productions to the </w:t>
       </w:r>
+      <w:proofErr w:type="spellStart"/>
       <w:r>
         <w:t>q</w:t>
       </w:r>
@@ -2892,9 +2966,11 @@
         </w:rPr>
         <w:t>loop</w:t>
       </w:r>
+      <w:proofErr w:type="spellEnd"/>
       <w:r>
         <w:t xml:space="preserve"> state. It does this by popping the variable from the top of the stack and sequentially adding its corresponding productions. This process continues until all variable productions have been added to the </w:t>
       </w:r>
+      <w:proofErr w:type="spellStart"/>
       <w:r>
         <w:t>q</w:t>
       </w:r>
@@ -2904,6 +2980,7 @@
         </w:rPr>
         <w:t>loop</w:t>
       </w:r>
+      <w:proofErr w:type="spellEnd"/>
       <w:r>
         <w:t xml:space="preserve"> </w:t>
       </w:r>
@@ -2937,7 +3014,15 @@
           <w:b/>
           <w:bCs/>
         </w:rPr>
-        <w:t>Adding Terminals to q</w:t>
+        <w:t xml:space="preserve">Adding Terminals to </w:t>
+      </w:r>
+      <w:proofErr w:type="spellStart"/>
+      <w:r>
+        <w:rPr>
+          <w:b/>
+          <w:bCs/>
+        </w:rPr>
+        <w:t>q</w:t>
       </w:r>
       <w:r>
         <w:rPr>
@@ -2947,6 +3032,7 @@
         </w:rPr>
         <w:t>loop</w:t>
       </w:r>
+      <w:proofErr w:type="spellEnd"/>
       <w:r>
         <w:rPr>
           <w:b/>
@@ -2957,6 +3043,7 @@
       <w:r>
         <w:t xml:space="preserve"> The program adds all terminals to the </w:t>
       </w:r>
+      <w:proofErr w:type="spellStart"/>
       <w:r>
         <w:t>q</w:t>
       </w:r>
@@ -2966,6 +3053,7 @@
         </w:rPr>
         <w:t>loop</w:t>
       </w:r>
+      <w:proofErr w:type="spellEnd"/>
       <w:r>
         <w:t xml:space="preserve"> </w:t>
       </w:r>
@@ -3002,7 +3090,15 @@
           <w:b/>
           <w:bCs/>
         </w:rPr>
-        <w:t>Adding Accepting State (q</w:t>
+        <w:t>Adding Accepting State (</w:t>
+      </w:r>
+      <w:proofErr w:type="spellStart"/>
+      <w:r>
+        <w:rPr>
+          <w:b/>
+          <w:bCs/>
+        </w:rPr>
+        <w:t>q</w:t>
       </w:r>
       <w:r>
         <w:rPr>
@@ -3012,6 +3108,7 @@
         </w:rPr>
         <w:t>accept</w:t>
       </w:r>
+      <w:proofErr w:type="spellEnd"/>
       <w:r>
         <w:rPr>
           <w:b/>
@@ -3022,6 +3119,7 @@
       <w:r>
         <w:t xml:space="preserve"> The program adds an accepting state, </w:t>
       </w:r>
+      <w:proofErr w:type="spellStart"/>
       <w:r>
         <w:t>q</w:t>
       </w:r>
@@ -3031,6 +3129,7 @@
         </w:rPr>
         <w:t>accept</w:t>
       </w:r>
+      <w:proofErr w:type="spellEnd"/>
       <w:r>
         <w:t xml:space="preserve">, to the pushdown automaton. It </w:t>
       </w:r>
@@ -3052,6 +3151,7 @@
       <w:r>
         <w:t xml:space="preserve">the </w:t>
       </w:r>
+      <w:proofErr w:type="spellStart"/>
       <w:r>
         <w:t>q</w:t>
       </w:r>
@@ -3061,6 +3161,7 @@
         </w:rPr>
         <w:t>loop</w:t>
       </w:r>
+      <w:proofErr w:type="spellEnd"/>
       <w:r>
         <w:t xml:space="preserve"> </w:t>
       </w:r>
@@ -3117,11 +3218,12 @@
           <w:color w:val="2F5496" w:themeColor="accent1" w:themeShade="BF"/>
           <w:sz w:val="36"/>
           <w:szCs w:val="36"/>
+          <w:u w:val="none"/>
         </w:rPr>
         <w:drawing>
-          <wp:inline distT="0" distB="0" distL="0" distR="0" wp14:anchorId="28ADFFA7" wp14:editId="36356F94">
-            <wp:extent cx="6400800" cy="4712324"/>
-            <wp:effectExtent l="19050" t="19050" r="19050" b="12700"/>
+          <wp:inline distT="0" distB="0" distL="0" distR="0" wp14:anchorId="28ADFFA7" wp14:editId="21146A58">
+            <wp:extent cx="6391648" cy="4712324"/>
+            <wp:effectExtent l="19050" t="19050" r="9525" b="12700"/>
             <wp:docPr id="536765060" name="Picture 536765060"/>
             <wp:cNvGraphicFramePr>
               <a:graphicFrameLocks xmlns:a="http://schemas.openxmlformats.org/drawingml/2006/main" noChangeAspect="1"/>
@@ -3130,11 +3232,11 @@
               <a:graphicData uri="http://schemas.openxmlformats.org/drawingml/2006/picture">
                 <pic:pic xmlns:pic="http://schemas.openxmlformats.org/drawingml/2006/picture">
                   <pic:nvPicPr>
-                    <pic:cNvPr id="1687011292" name="Picture 1"/>
+                    <pic:cNvPr id="536765060" name="Picture 536765060"/>
                     <pic:cNvPicPr/>
                   </pic:nvPicPr>
                   <pic:blipFill>
-                    <a:blip r:embed="rId11">
+                    <a:blip r:embed="rId13">
                       <a:extLst>
                         <a:ext uri="{28A0092B-C50C-407E-A947-70E740481C1C}">
                           <a14:useLocalDpi xmlns:a14="http://schemas.microsoft.com/office/drawing/2010/main" val="0"/>
@@ -3148,7 +3250,7 @@
                   <pic:spPr>
                     <a:xfrm>
                       <a:off x="0" y="0"/>
-                      <a:ext cx="6400800" cy="4712324"/>
+                      <a:ext cx="6391648" cy="4712324"/>
                     </a:xfrm>
                     <a:prstGeom prst="rect">
                       <a:avLst/>
@@ -3169,6 +3271,49 @@
       </w:r>
     </w:p>
     <w:p>
+      <w:r>
+        <w:rPr>
+          <w:noProof/>
+        </w:rPr>
+        <w:lastRenderedPageBreak/>
+        <w:drawing>
+          <wp:inline distT="0" distB="0" distL="0" distR="0" wp14:anchorId="39AF7CBB" wp14:editId="4B7B6870">
+            <wp:extent cx="6400800" cy="4712335"/>
+            <wp:effectExtent l="0" t="0" r="0" b="0"/>
+            <wp:docPr id="20170594" name="Picture 1"/>
+            <wp:cNvGraphicFramePr>
+              <a:graphicFrameLocks xmlns:a="http://schemas.openxmlformats.org/drawingml/2006/main" noChangeAspect="1"/>
+            </wp:cNvGraphicFramePr>
+            <a:graphic xmlns:a="http://schemas.openxmlformats.org/drawingml/2006/main">
+              <a:graphicData uri="http://schemas.openxmlformats.org/drawingml/2006/picture">
+                <pic:pic xmlns:pic="http://schemas.openxmlformats.org/drawingml/2006/picture">
+                  <pic:nvPicPr>
+                    <pic:cNvPr id="20170594" name=""/>
+                    <pic:cNvPicPr/>
+                  </pic:nvPicPr>
+                  <pic:blipFill>
+                    <a:blip r:embed="rId14"/>
+                    <a:stretch>
+                      <a:fillRect/>
+                    </a:stretch>
+                  </pic:blipFill>
+                  <pic:spPr>
+                    <a:xfrm>
+                      <a:off x="0" y="0"/>
+                      <a:ext cx="6400800" cy="4712335"/>
+                    </a:xfrm>
+                    <a:prstGeom prst="rect">
+                      <a:avLst/>
+                    </a:prstGeom>
+                  </pic:spPr>
+                </pic:pic>
+              </a:graphicData>
+            </a:graphic>
+          </wp:inline>
+        </w:drawing>
+      </w:r>
+    </w:p>
+    <w:p>
       <w:pPr>
         <w:pStyle w:val="Caption"/>
         <w:jc w:val="center"/>
@@ -3214,18 +3359,15 @@
       <w:r>
         <w:rPr>
           <w:rFonts w:asciiTheme="majorHAnsi" w:eastAsiaTheme="majorEastAsia" w:hAnsiTheme="majorHAnsi" w:cstheme="majorBidi"/>
-          <w:b/>
-          <w:bCs/>
           <w:noProof/>
           <w:color w:val="C00000"/>
           <w:sz w:val="40"/>
           <w:szCs w:val="40"/>
-          <w:u w:val="single"/>
         </w:rPr>
         <w:lastRenderedPageBreak/>
         <w:drawing>
-          <wp:inline distT="0" distB="0" distL="0" distR="0" wp14:anchorId="3B06464D" wp14:editId="7AC3C106">
-            <wp:extent cx="6400800" cy="4691349"/>
+          <wp:inline distT="0" distB="0" distL="0" distR="0" wp14:anchorId="3B06464D" wp14:editId="1BFA2C82">
+            <wp:extent cx="6363198" cy="4691348"/>
             <wp:effectExtent l="19050" t="19050" r="19050" b="14605"/>
             <wp:docPr id="688432386" name="Picture 688432386"/>
             <wp:cNvGraphicFramePr>
@@ -3235,11 +3377,11 @@
               <a:graphicData uri="http://schemas.openxmlformats.org/drawingml/2006/picture">
                 <pic:pic xmlns:pic="http://schemas.openxmlformats.org/drawingml/2006/picture">
                   <pic:nvPicPr>
-                    <pic:cNvPr id="1872016228" name="Picture 1"/>
+                    <pic:cNvPr id="688432386" name="Picture 688432386"/>
                     <pic:cNvPicPr/>
                   </pic:nvPicPr>
                   <pic:blipFill>
-                    <a:blip r:embed="rId12">
+                    <a:blip r:embed="rId15">
                       <a:extLst>
                         <a:ext uri="{28A0092B-C50C-407E-A947-70E740481C1C}">
                           <a14:useLocalDpi xmlns:a14="http://schemas.microsoft.com/office/drawing/2010/main" val="0"/>
@@ -3253,7 +3395,7 @@
                   <pic:spPr>
                     <a:xfrm>
                       <a:off x="0" y="0"/>
-                      <a:ext cx="6400800" cy="4691349"/>
+                      <a:ext cx="6363198" cy="4691348"/>
                     </a:xfrm>
                     <a:prstGeom prst="rect">
                       <a:avLst/>
@@ -3332,10 +3474,1721 @@
     </w:p>
     <w:p>
       <w:pPr>
-        <w:rPr>
-          <w:lang w:bidi="ar-EG"/>
-        </w:rPr>
-      </w:pPr>
+        <w:pStyle w:val="Heading2"/>
+      </w:pPr>
+    </w:p>
+    <w:p>
+      <w:pPr>
+        <w:pStyle w:val="Heading2"/>
+      </w:pPr>
+    </w:p>
+    <w:p>
+      <w:pPr>
+        <w:pStyle w:val="Heading2"/>
+      </w:pPr>
+    </w:p>
+    <w:p>
+      <w:pPr>
+        <w:pStyle w:val="Heading2"/>
+      </w:pPr>
+    </w:p>
+    <w:p>
+      <w:pPr>
+        <w:pStyle w:val="Heading2"/>
+      </w:pPr>
+    </w:p>
+    <w:p>
+      <w:pPr>
+        <w:pStyle w:val="Heading2"/>
+      </w:pPr>
+    </w:p>
+    <w:p>
+      <w:pPr>
+        <w:pStyle w:val="Heading2"/>
+      </w:pPr>
+    </w:p>
+    <w:p>
+      <w:pPr>
+        <w:rPr>
+          <w:lang w:bidi="ar-EG"/>
+        </w:rPr>
+      </w:pPr>
+    </w:p>
+    <w:p>
+      <w:pPr>
+        <w:pStyle w:val="Heading2"/>
+      </w:pPr>
+      <w:r>
+        <w:lastRenderedPageBreak/>
+        <w:t>2.3: Code Documentation</w:t>
+      </w:r>
+    </w:p>
+    <w:p>
+      <w:pPr>
+        <w:rPr>
+          <w:lang w:bidi="ar-EG"/>
+        </w:rPr>
+      </w:pPr>
+    </w:p>
+    <w:p>
+      <w:pPr>
+        <w:rPr>
+          <w:b/>
+          <w:bCs/>
+          <w:sz w:val="28"/>
+          <w:szCs w:val="28"/>
+          <w:lang w:bidi="ar-EG"/>
+        </w:rPr>
+      </w:pPr>
+      <w:r>
+        <w:rPr>
+          <w:b/>
+          <w:bCs/>
+          <w:sz w:val="28"/>
+          <w:szCs w:val="28"/>
+          <w:lang w:bidi="ar-EG"/>
+        </w:rPr>
+        <w:t>1</w:t>
+      </w:r>
+      <w:r>
+        <w:rPr>
+          <w:b/>
+          <w:bCs/>
+          <w:sz w:val="28"/>
+          <w:szCs w:val="28"/>
+          <w:vertAlign w:val="superscript"/>
+          <w:lang w:bidi="ar-EG"/>
+        </w:rPr>
+        <w:t>st</w:t>
+      </w:r>
+      <w:r>
+        <w:rPr>
+          <w:b/>
+          <w:bCs/>
+          <w:sz w:val="28"/>
+          <w:szCs w:val="28"/>
+          <w:lang w:bidi="ar-EG"/>
+        </w:rPr>
+        <w:t xml:space="preserve"> </w:t>
+      </w:r>
+      <w:r>
+        <w:rPr>
+          <w:b/>
+          <w:bCs/>
+          <w:sz w:val="28"/>
+          <w:szCs w:val="28"/>
+          <w:lang w:bidi="ar-EG"/>
+        </w:rPr>
+        <w:t xml:space="preserve">Function: </w:t>
+      </w:r>
+      <w:proofErr w:type="spellStart"/>
+      <w:proofErr w:type="gramStart"/>
+      <w:r>
+        <w:rPr>
+          <w:b/>
+          <w:bCs/>
+          <w:sz w:val="28"/>
+          <w:szCs w:val="28"/>
+          <w:lang w:bidi="ar-EG"/>
+        </w:rPr>
+        <w:t>initGrammar</w:t>
+      </w:r>
+      <w:proofErr w:type="spellEnd"/>
+      <w:r>
+        <w:rPr>
+          <w:b/>
+          <w:bCs/>
+          <w:sz w:val="28"/>
+          <w:szCs w:val="28"/>
+          <w:lang w:bidi="ar-EG"/>
+        </w:rPr>
+        <w:t>(</w:t>
+      </w:r>
+      <w:proofErr w:type="gramEnd"/>
+      <w:r>
+        <w:rPr>
+          <w:b/>
+          <w:bCs/>
+          <w:sz w:val="28"/>
+          <w:szCs w:val="28"/>
+          <w:lang w:bidi="ar-EG"/>
+        </w:rPr>
+        <w:t>)</w:t>
+      </w:r>
+    </w:p>
+    <w:p>
+      <w:pPr>
+        <w:rPr>
+          <w:lang w:bidi="ar-EG"/>
+        </w:rPr>
+      </w:pPr>
+      <w:r>
+        <w:rPr>
+          <w:lang w:bidi="ar-EG"/>
+        </w:rPr>
+        <w:drawing>
+          <wp:inline distT="0" distB="0" distL="0" distR="0" wp14:anchorId="0A89BADE" wp14:editId="279D4013">
+            <wp:extent cx="6400800" cy="2879090"/>
+            <wp:effectExtent l="0" t="0" r="0" b="0"/>
+            <wp:docPr id="2086448488" name="Picture 1" descr="A picture containing text, screenshot&#10;&#10;Description automatically generated"/>
+            <wp:cNvGraphicFramePr>
+              <a:graphicFrameLocks xmlns:a="http://schemas.openxmlformats.org/drawingml/2006/main" noChangeAspect="1"/>
+            </wp:cNvGraphicFramePr>
+            <a:graphic xmlns:a="http://schemas.openxmlformats.org/drawingml/2006/main">
+              <a:graphicData uri="http://schemas.openxmlformats.org/drawingml/2006/picture">
+                <pic:pic xmlns:pic="http://schemas.openxmlformats.org/drawingml/2006/picture">
+                  <pic:nvPicPr>
+                    <pic:cNvPr id="2086448488" name="Picture 1" descr="A picture containing text, screenshot&#10;&#10;Description automatically generated"/>
+                    <pic:cNvPicPr/>
+                  </pic:nvPicPr>
+                  <pic:blipFill>
+                    <a:blip r:embed="rId16"/>
+                    <a:stretch>
+                      <a:fillRect/>
+                    </a:stretch>
+                  </pic:blipFill>
+                  <pic:spPr>
+                    <a:xfrm>
+                      <a:off x="0" y="0"/>
+                      <a:ext cx="6400800" cy="2879090"/>
+                    </a:xfrm>
+                    <a:prstGeom prst="rect">
+                      <a:avLst/>
+                    </a:prstGeom>
+                  </pic:spPr>
+                </pic:pic>
+              </a:graphicData>
+            </a:graphic>
+          </wp:inline>
+        </w:drawing>
+      </w:r>
+    </w:p>
+    <w:p>
+      <w:pPr>
+        <w:rPr>
+          <w:lang w:bidi="ar-EG"/>
+        </w:rPr>
+      </w:pPr>
+      <w:r>
+        <w:rPr>
+          <w:lang w:bidi="ar-EG"/>
+        </w:rPr>
+        <w:t xml:space="preserve">Description: </w:t>
+      </w:r>
+      <w:r>
+        <w:rPr>
+          <w:lang w:bidi="ar-EG"/>
+        </w:rPr>
+        <w:t>This function initializes the context-free grammar (CFG) entered by the user. The function takes a reference to the object "self" as the parameter.</w:t>
+      </w:r>
+    </w:p>
+    <w:p>
+      <w:pPr>
+        <w:rPr>
+          <w:lang w:bidi="ar-EG"/>
+        </w:rPr>
+      </w:pPr>
+    </w:p>
+    <w:p>
+      <w:pPr>
+        <w:rPr>
+          <w:lang w:bidi="ar-EG"/>
+        </w:rPr>
+      </w:pPr>
+      <w:r>
+        <w:rPr>
+          <w:lang w:bidi="ar-EG"/>
+        </w:rPr>
+        <w:t xml:space="preserve">It starts by iterating over the grammar rules stored in the "rules" list of the object. For each rule, it splits the string into two parts, the </w:t>
+      </w:r>
+      <w:proofErr w:type="gramStart"/>
+      <w:r>
+        <w:rPr>
+          <w:lang w:bidi="ar-EG"/>
+        </w:rPr>
+        <w:t>variable</w:t>
+      </w:r>
+      <w:proofErr w:type="gramEnd"/>
+      <w:r>
+        <w:rPr>
+          <w:lang w:bidi="ar-EG"/>
+        </w:rPr>
+        <w:t xml:space="preserve"> and the production part, by using the arrow symbol "-&gt;" as the separator. The split result is stored in the "decompose" variable as a list of two strings.</w:t>
+      </w:r>
+    </w:p>
+    <w:p>
+      <w:pPr>
+        <w:rPr>
+          <w:lang w:bidi="ar-EG"/>
+        </w:rPr>
+      </w:pPr>
+    </w:p>
+    <w:p>
+      <w:pPr>
+        <w:rPr>
+          <w:lang w:bidi="ar-EG"/>
+        </w:rPr>
+      </w:pPr>
+      <w:r>
+        <w:rPr>
+          <w:lang w:bidi="ar-EG"/>
+        </w:rPr>
+        <w:t>The variable and the production part are then extracted from the "decompose" list and assigned to the "variable" and "</w:t>
+      </w:r>
+      <w:proofErr w:type="spellStart"/>
+      <w:r>
+        <w:rPr>
+          <w:lang w:bidi="ar-EG"/>
+        </w:rPr>
+        <w:t>production_list</w:t>
+      </w:r>
+      <w:proofErr w:type="spellEnd"/>
+      <w:r>
+        <w:rPr>
+          <w:lang w:bidi="ar-EG"/>
+        </w:rPr>
+        <w:t>" variables, respectively. The "</w:t>
+      </w:r>
+      <w:proofErr w:type="gramStart"/>
+      <w:r>
+        <w:rPr>
+          <w:lang w:bidi="ar-EG"/>
+        </w:rPr>
+        <w:t>strip(</w:t>
+      </w:r>
+      <w:proofErr w:type="gramEnd"/>
+      <w:r>
+        <w:rPr>
+          <w:lang w:bidi="ar-EG"/>
+        </w:rPr>
+        <w:t>)" method is used to remove any leading or trailing whitespace from the variable and each production in the production list.</w:t>
+      </w:r>
+    </w:p>
+    <w:p>
+      <w:pPr>
+        <w:rPr>
+          <w:lang w:bidi="ar-EG"/>
+        </w:rPr>
+      </w:pPr>
+    </w:p>
+    <w:p>
+      <w:pPr>
+        <w:rPr>
+          <w:lang w:bidi="ar-EG"/>
+        </w:rPr>
+      </w:pPr>
+      <w:r>
+        <w:rPr>
+          <w:lang w:bidi="ar-EG"/>
+        </w:rPr>
+        <w:t>The "variables" and "</w:t>
+      </w:r>
+      <w:proofErr w:type="spellStart"/>
+      <w:r>
+        <w:rPr>
+          <w:lang w:bidi="ar-EG"/>
+        </w:rPr>
+        <w:t>allSymbols</w:t>
+      </w:r>
+      <w:proofErr w:type="spellEnd"/>
+      <w:r>
+        <w:rPr>
+          <w:lang w:bidi="ar-EG"/>
+        </w:rPr>
+        <w:t>" sets are updated by adding the variable and all productions in the production list to the corresponding sets. The "</w:t>
+      </w:r>
+      <w:proofErr w:type="gramStart"/>
+      <w:r>
+        <w:rPr>
+          <w:lang w:bidi="ar-EG"/>
+        </w:rPr>
+        <w:t>reverse(</w:t>
+      </w:r>
+      <w:proofErr w:type="gramEnd"/>
+      <w:r>
+        <w:rPr>
+          <w:lang w:bidi="ar-EG"/>
+        </w:rPr>
+        <w:t>)" method is used to reverse the order of the productions in the list. This is done to facilitate the creation of edges in the PDA graph later in the "</w:t>
+      </w:r>
+      <w:proofErr w:type="spellStart"/>
+      <w:r>
+        <w:rPr>
+          <w:lang w:bidi="ar-EG"/>
+        </w:rPr>
+        <w:t>convert_</w:t>
+      </w:r>
+      <w:proofErr w:type="gramStart"/>
+      <w:r>
+        <w:rPr>
+          <w:lang w:bidi="ar-EG"/>
+        </w:rPr>
+        <w:t>click</w:t>
+      </w:r>
+      <w:proofErr w:type="spellEnd"/>
+      <w:r>
+        <w:rPr>
+          <w:lang w:bidi="ar-EG"/>
+        </w:rPr>
+        <w:t>(</w:t>
+      </w:r>
+      <w:proofErr w:type="gramEnd"/>
+      <w:r>
+        <w:rPr>
+          <w:lang w:bidi="ar-EG"/>
+        </w:rPr>
+        <w:t>)" function.</w:t>
+      </w:r>
+    </w:p>
+    <w:p>
+      <w:pPr>
+        <w:rPr>
+          <w:lang w:bidi="ar-EG"/>
+        </w:rPr>
+      </w:pPr>
+    </w:p>
+    <w:p>
+      <w:pPr>
+        <w:rPr>
+          <w:lang w:bidi="ar-EG"/>
+        </w:rPr>
+      </w:pPr>
+      <w:r>
+        <w:rPr>
+          <w:lang w:bidi="ar-EG"/>
+        </w:rPr>
+        <w:t>The production list is appended to the list of productions associated with the variable in the "</w:t>
+      </w:r>
+      <w:proofErr w:type="spellStart"/>
+      <w:r>
+        <w:rPr>
+          <w:lang w:bidi="ar-EG"/>
+        </w:rPr>
+        <w:t>productionRules</w:t>
+      </w:r>
+      <w:proofErr w:type="spellEnd"/>
+      <w:r>
+        <w:rPr>
+          <w:lang w:bidi="ar-EG"/>
+        </w:rPr>
+        <w:t>" dictionary.</w:t>
+      </w:r>
+    </w:p>
+    <w:p>
+      <w:pPr>
+        <w:rPr>
+          <w:lang w:bidi="ar-EG"/>
+        </w:rPr>
+      </w:pPr>
+    </w:p>
+    <w:p>
+      <w:pPr>
+        <w:rPr>
+          <w:lang w:bidi="ar-EG"/>
+        </w:rPr>
+      </w:pPr>
+      <w:r>
+        <w:rPr>
+          <w:lang w:bidi="ar-EG"/>
+        </w:rPr>
+        <w:t>The function then iterates over the "</w:t>
+      </w:r>
+      <w:proofErr w:type="spellStart"/>
+      <w:r>
+        <w:rPr>
+          <w:lang w:bidi="ar-EG"/>
+        </w:rPr>
+        <w:t>allSymbols</w:t>
+      </w:r>
+      <w:proofErr w:type="spellEnd"/>
+      <w:r>
+        <w:rPr>
+          <w:lang w:bidi="ar-EG"/>
+        </w:rPr>
+        <w:t>" set to identify the terminals. It checks if each symbol in the set is a variable by checking if it exists in the "variables" set. If not, it is added to the "terminals" set.</w:t>
+      </w:r>
+    </w:p>
+    <w:p>
+      <w:pPr>
+        <w:rPr>
+          <w:lang w:bidi="ar-EG"/>
+        </w:rPr>
+      </w:pPr>
+    </w:p>
+    <w:p>
+      <w:pPr>
+        <w:rPr>
+          <w:lang w:bidi="ar-EG"/>
+        </w:rPr>
+      </w:pPr>
+      <w:r>
+        <w:rPr>
+          <w:lang w:bidi="ar-EG"/>
+        </w:rPr>
+        <w:t>The user is then prompted to enter the starting symbol of the CFG using a dialog box. The input is stored in the "</w:t>
+      </w:r>
+      <w:proofErr w:type="spellStart"/>
+      <w:r>
+        <w:rPr>
+          <w:lang w:bidi="ar-EG"/>
+        </w:rPr>
+        <w:t>startingSymbol</w:t>
+      </w:r>
+      <w:proofErr w:type="spellEnd"/>
+      <w:r>
+        <w:rPr>
+          <w:lang w:bidi="ar-EG"/>
+        </w:rPr>
+        <w:t>" variable of the object. The function checks if the starting symbol exists in the set of all symbols and if the "rules" list is not empty. If either condition is not met, the "</w:t>
+      </w:r>
+      <w:proofErr w:type="spellStart"/>
+      <w:r>
+        <w:rPr>
+          <w:lang w:bidi="ar-EG"/>
+        </w:rPr>
+        <w:t>startingSymbol</w:t>
+      </w:r>
+      <w:proofErr w:type="spellEnd"/>
+      <w:r>
+        <w:rPr>
+          <w:lang w:bidi="ar-EG"/>
+        </w:rPr>
+        <w:t>" variable is set to an empty string and the function returns False. Otherwise, it returns True.</w:t>
+      </w:r>
+    </w:p>
+    <w:p>
+      <w:pPr>
+        <w:rPr>
+          <w:lang w:bidi="ar-EG"/>
+        </w:rPr>
+      </w:pPr>
+      <w:r>
+        <w:rPr>
+          <w:lang w:bidi="ar-EG"/>
+        </w:rPr>
+        <w:t>Parameters:</w:t>
+      </w:r>
+    </w:p>
+    <w:p>
+      <w:pPr>
+        <w:numPr>
+          <w:ilvl w:val="0"/>
+          <w:numId w:val="29"/>
+        </w:numPr>
+        <w:rPr>
+          <w:lang w:bidi="ar-EG"/>
+        </w:rPr>
+      </w:pPr>
+      <w:r>
+        <w:rPr>
+          <w:lang w:bidi="ar-EG"/>
+        </w:rPr>
+        <w:t>self: reference to the object</w:t>
+      </w:r>
+    </w:p>
+    <w:p>
+      <w:pPr>
+        <w:rPr>
+          <w:lang w:bidi="ar-EG"/>
+        </w:rPr>
+      </w:pPr>
+      <w:r>
+        <w:rPr>
+          <w:lang w:bidi="ar-EG"/>
+        </w:rPr>
+        <w:t>Return:</w:t>
+      </w:r>
+    </w:p>
+    <w:p>
+      <w:pPr>
+        <w:numPr>
+          <w:ilvl w:val="0"/>
+          <w:numId w:val="30"/>
+        </w:numPr>
+        <w:rPr>
+          <w:lang w:bidi="ar-EG"/>
+        </w:rPr>
+      </w:pPr>
+      <w:r>
+        <w:rPr>
+          <w:lang w:bidi="ar-EG"/>
+        </w:rPr>
+        <w:t xml:space="preserve">True if the initialization is successful, False </w:t>
+      </w:r>
+      <w:proofErr w:type="gramStart"/>
+      <w:r>
+        <w:rPr>
+          <w:lang w:bidi="ar-EG"/>
+        </w:rPr>
+        <w:t>otherwise</w:t>
+      </w:r>
+      <w:proofErr w:type="gramEnd"/>
+    </w:p>
+    <w:p>
+      <w:pPr>
+        <w:rPr>
+          <w:lang w:bidi="ar-EG"/>
+        </w:rPr>
+      </w:pPr>
+      <w:r>
+        <w:rPr>
+          <w:lang w:bidi="ar-EG"/>
+        </w:rPr>
+        <w:t>------------------------------------------------------------------------------------------------------------------------------</w:t>
+      </w:r>
+    </w:p>
+    <w:p>
+      <w:pPr>
+        <w:rPr>
+          <w:b/>
+          <w:bCs/>
+          <w:sz w:val="28"/>
+          <w:szCs w:val="28"/>
+          <w:lang w:bidi="ar-EG"/>
+        </w:rPr>
+      </w:pPr>
+    </w:p>
+    <w:p>
+      <w:pPr>
+        <w:rPr>
+          <w:b/>
+          <w:bCs/>
+          <w:sz w:val="28"/>
+          <w:szCs w:val="28"/>
+          <w:lang w:bidi="ar-EG"/>
+        </w:rPr>
+      </w:pPr>
+    </w:p>
+    <w:p>
+      <w:pPr>
+        <w:rPr>
+          <w:b/>
+          <w:bCs/>
+          <w:sz w:val="28"/>
+          <w:szCs w:val="28"/>
+          <w:lang w:bidi="ar-EG"/>
+        </w:rPr>
+      </w:pPr>
+    </w:p>
+    <w:p>
+      <w:pPr>
+        <w:rPr>
+          <w:b/>
+          <w:bCs/>
+          <w:sz w:val="28"/>
+          <w:szCs w:val="28"/>
+          <w:lang w:bidi="ar-EG"/>
+        </w:rPr>
+      </w:pPr>
+    </w:p>
+    <w:p>
+      <w:pPr>
+        <w:rPr>
+          <w:b/>
+          <w:bCs/>
+          <w:sz w:val="28"/>
+          <w:szCs w:val="28"/>
+          <w:lang w:bidi="ar-EG"/>
+        </w:rPr>
+      </w:pPr>
+    </w:p>
+    <w:p>
+      <w:pPr>
+        <w:rPr>
+          <w:b/>
+          <w:bCs/>
+          <w:sz w:val="28"/>
+          <w:szCs w:val="28"/>
+          <w:lang w:bidi="ar-EG"/>
+        </w:rPr>
+      </w:pPr>
+    </w:p>
+    <w:p>
+      <w:pPr>
+        <w:rPr>
+          <w:b/>
+          <w:bCs/>
+          <w:sz w:val="28"/>
+          <w:szCs w:val="28"/>
+          <w:lang w:bidi="ar-EG"/>
+        </w:rPr>
+      </w:pPr>
+    </w:p>
+    <w:p>
+      <w:pPr>
+        <w:rPr>
+          <w:b/>
+          <w:bCs/>
+          <w:sz w:val="28"/>
+          <w:szCs w:val="28"/>
+          <w:lang w:bidi="ar-EG"/>
+        </w:rPr>
+      </w:pPr>
+    </w:p>
+    <w:p>
+      <w:pPr>
+        <w:rPr>
+          <w:b/>
+          <w:bCs/>
+          <w:sz w:val="28"/>
+          <w:szCs w:val="28"/>
+          <w:lang w:bidi="ar-EG"/>
+        </w:rPr>
+      </w:pPr>
+    </w:p>
+    <w:p>
+      <w:pPr>
+        <w:rPr>
+          <w:b/>
+          <w:bCs/>
+          <w:sz w:val="28"/>
+          <w:szCs w:val="28"/>
+          <w:lang w:bidi="ar-EG"/>
+        </w:rPr>
+      </w:pPr>
+    </w:p>
+    <w:p>
+      <w:pPr>
+        <w:rPr>
+          <w:b/>
+          <w:bCs/>
+          <w:sz w:val="28"/>
+          <w:szCs w:val="28"/>
+          <w:lang w:bidi="ar-EG"/>
+        </w:rPr>
+      </w:pPr>
+    </w:p>
+    <w:p>
+      <w:pPr>
+        <w:rPr>
+          <w:b/>
+          <w:bCs/>
+          <w:sz w:val="28"/>
+          <w:szCs w:val="28"/>
+          <w:lang w:bidi="ar-EG"/>
+        </w:rPr>
+      </w:pPr>
+      <w:r>
+        <w:rPr>
+          <w:b/>
+          <w:bCs/>
+          <w:sz w:val="28"/>
+          <w:szCs w:val="28"/>
+          <w:lang w:bidi="ar-EG"/>
+        </w:rPr>
+        <w:lastRenderedPageBreak/>
+        <w:t>2</w:t>
+      </w:r>
+      <w:r>
+        <w:rPr>
+          <w:b/>
+          <w:bCs/>
+          <w:sz w:val="28"/>
+          <w:szCs w:val="28"/>
+          <w:vertAlign w:val="superscript"/>
+          <w:lang w:bidi="ar-EG"/>
+        </w:rPr>
+        <w:t>nd</w:t>
+      </w:r>
+      <w:r>
+        <w:rPr>
+          <w:b/>
+          <w:bCs/>
+          <w:sz w:val="28"/>
+          <w:szCs w:val="28"/>
+          <w:lang w:bidi="ar-EG"/>
+        </w:rPr>
+        <w:t xml:space="preserve"> </w:t>
+      </w:r>
+      <w:r>
+        <w:rPr>
+          <w:b/>
+          <w:bCs/>
+          <w:sz w:val="28"/>
+          <w:szCs w:val="28"/>
+          <w:lang w:bidi="ar-EG"/>
+        </w:rPr>
+        <w:t xml:space="preserve">Function: </w:t>
+      </w:r>
+      <w:proofErr w:type="spellStart"/>
+      <w:r>
+        <w:rPr>
+          <w:b/>
+          <w:bCs/>
+          <w:sz w:val="28"/>
+          <w:szCs w:val="28"/>
+          <w:lang w:bidi="ar-EG"/>
+        </w:rPr>
+        <w:t>convert_</w:t>
+      </w:r>
+      <w:proofErr w:type="gramStart"/>
+      <w:r>
+        <w:rPr>
+          <w:b/>
+          <w:bCs/>
+          <w:sz w:val="28"/>
+          <w:szCs w:val="28"/>
+          <w:lang w:bidi="ar-EG"/>
+        </w:rPr>
+        <w:t>click</w:t>
+      </w:r>
+      <w:proofErr w:type="spellEnd"/>
+      <w:r>
+        <w:rPr>
+          <w:b/>
+          <w:bCs/>
+          <w:sz w:val="28"/>
+          <w:szCs w:val="28"/>
+          <w:lang w:bidi="ar-EG"/>
+        </w:rPr>
+        <w:t>(</w:t>
+      </w:r>
+      <w:proofErr w:type="gramEnd"/>
+      <w:r>
+        <w:rPr>
+          <w:b/>
+          <w:bCs/>
+          <w:sz w:val="28"/>
+          <w:szCs w:val="28"/>
+          <w:lang w:bidi="ar-EG"/>
+        </w:rPr>
+        <w:t>)</w:t>
+      </w:r>
+    </w:p>
+    <w:p>
+      <w:pPr>
+        <w:rPr>
+          <w:b/>
+          <w:bCs/>
+          <w:sz w:val="28"/>
+          <w:szCs w:val="28"/>
+          <w:lang w:bidi="ar-EG"/>
+        </w:rPr>
+      </w:pPr>
+      <w:r>
+        <w:rPr>
+          <w:b/>
+          <w:bCs/>
+          <w:sz w:val="28"/>
+          <w:szCs w:val="28"/>
+          <w:lang w:bidi="ar-EG"/>
+        </w:rPr>
+        <w:drawing>
+          <wp:inline distT="0" distB="0" distL="0" distR="0" wp14:anchorId="78A4975D" wp14:editId="7DBCC2CF">
+            <wp:extent cx="6400800" cy="1737360"/>
+            <wp:effectExtent l="0" t="0" r="0" b="0"/>
+            <wp:docPr id="1712637228" name="Picture 1" descr="A computer code on a black background&#10;&#10;Description automatically generated with low confidence"/>
+            <wp:cNvGraphicFramePr>
+              <a:graphicFrameLocks xmlns:a="http://schemas.openxmlformats.org/drawingml/2006/main" noChangeAspect="1"/>
+            </wp:cNvGraphicFramePr>
+            <a:graphic xmlns:a="http://schemas.openxmlformats.org/drawingml/2006/main">
+              <a:graphicData uri="http://schemas.openxmlformats.org/drawingml/2006/picture">
+                <pic:pic xmlns:pic="http://schemas.openxmlformats.org/drawingml/2006/picture">
+                  <pic:nvPicPr>
+                    <pic:cNvPr id="1712637228" name="Picture 1" descr="A computer code on a black background&#10;&#10;Description automatically generated with low confidence"/>
+                    <pic:cNvPicPr/>
+                  </pic:nvPicPr>
+                  <pic:blipFill>
+                    <a:blip r:embed="rId17"/>
+                    <a:stretch>
+                      <a:fillRect/>
+                    </a:stretch>
+                  </pic:blipFill>
+                  <pic:spPr>
+                    <a:xfrm>
+                      <a:off x="0" y="0"/>
+                      <a:ext cx="6400800" cy="1737360"/>
+                    </a:xfrm>
+                    <a:prstGeom prst="rect">
+                      <a:avLst/>
+                    </a:prstGeom>
+                  </pic:spPr>
+                </pic:pic>
+              </a:graphicData>
+            </a:graphic>
+          </wp:inline>
+        </w:drawing>
+      </w:r>
+    </w:p>
+    <w:p>
+      <w:pPr>
+        <w:rPr>
+          <w:b/>
+          <w:bCs/>
+          <w:sz w:val="28"/>
+          <w:szCs w:val="28"/>
+          <w:lang w:bidi="ar-EG"/>
+        </w:rPr>
+      </w:pPr>
+      <w:r>
+        <w:rPr>
+          <w:b/>
+          <w:bCs/>
+          <w:sz w:val="28"/>
+          <w:szCs w:val="28"/>
+          <w:lang w:bidi="ar-EG"/>
+        </w:rPr>
+        <w:drawing>
+          <wp:inline distT="0" distB="0" distL="0" distR="0" wp14:anchorId="47E1F77F" wp14:editId="76AB2084">
+            <wp:extent cx="6400800" cy="4041775"/>
+            <wp:effectExtent l="0" t="0" r="0" b="0"/>
+            <wp:docPr id="456676505" name="Picture 1" descr="A screen shot of a computer program&#10;&#10;Description automatically generated with low confidence"/>
+            <wp:cNvGraphicFramePr>
+              <a:graphicFrameLocks xmlns:a="http://schemas.openxmlformats.org/drawingml/2006/main" noChangeAspect="1"/>
+            </wp:cNvGraphicFramePr>
+            <a:graphic xmlns:a="http://schemas.openxmlformats.org/drawingml/2006/main">
+              <a:graphicData uri="http://schemas.openxmlformats.org/drawingml/2006/picture">
+                <pic:pic xmlns:pic="http://schemas.openxmlformats.org/drawingml/2006/picture">
+                  <pic:nvPicPr>
+                    <pic:cNvPr id="456676505" name="Picture 1" descr="A screen shot of a computer program&#10;&#10;Description automatically generated with low confidence"/>
+                    <pic:cNvPicPr/>
+                  </pic:nvPicPr>
+                  <pic:blipFill>
+                    <a:blip r:embed="rId18"/>
+                    <a:stretch>
+                      <a:fillRect/>
+                    </a:stretch>
+                  </pic:blipFill>
+                  <pic:spPr>
+                    <a:xfrm>
+                      <a:off x="0" y="0"/>
+                      <a:ext cx="6400800" cy="4041775"/>
+                    </a:xfrm>
+                    <a:prstGeom prst="rect">
+                      <a:avLst/>
+                    </a:prstGeom>
+                  </pic:spPr>
+                </pic:pic>
+              </a:graphicData>
+            </a:graphic>
+          </wp:inline>
+        </w:drawing>
+      </w:r>
+    </w:p>
+    <w:p>
+      <w:pPr>
+        <w:rPr>
+          <w:b/>
+          <w:bCs/>
+          <w:sz w:val="28"/>
+          <w:szCs w:val="28"/>
+          <w:lang w:bidi="ar-EG"/>
+        </w:rPr>
+      </w:pPr>
+    </w:p>
+    <w:p>
+      <w:pPr>
+        <w:rPr>
+          <w:lang w:bidi="ar-EG"/>
+        </w:rPr>
+      </w:pPr>
+      <w:r>
+        <w:rPr>
+          <w:lang w:bidi="ar-EG"/>
+        </w:rPr>
+        <w:t xml:space="preserve">Description: </w:t>
+      </w:r>
+      <w:r>
+        <w:rPr>
+          <w:lang w:bidi="ar-EG"/>
+        </w:rPr>
+        <w:t xml:space="preserve">This function is called when the "Convert" button is clicked in the GUI. It converts </w:t>
+      </w:r>
+      <w:proofErr w:type="gramStart"/>
+      <w:r>
+        <w:rPr>
+          <w:lang w:bidi="ar-EG"/>
+        </w:rPr>
+        <w:t>a context</w:t>
+      </w:r>
+      <w:proofErr w:type="gramEnd"/>
+      <w:r>
+        <w:rPr>
+          <w:lang w:bidi="ar-EG"/>
+        </w:rPr>
+        <w:t xml:space="preserve">-free grammar (CFG) to a pushdown automaton (PDA) and draws a graph of the PDA using the </w:t>
+      </w:r>
+      <w:proofErr w:type="spellStart"/>
+      <w:r>
+        <w:rPr>
+          <w:lang w:bidi="ar-EG"/>
+        </w:rPr>
+        <w:t>Graphviz</w:t>
+      </w:r>
+      <w:proofErr w:type="spellEnd"/>
+      <w:r>
+        <w:rPr>
+          <w:lang w:bidi="ar-EG"/>
+        </w:rPr>
+        <w:t xml:space="preserve"> library. The function begins by calling the </w:t>
+      </w:r>
+      <w:proofErr w:type="spellStart"/>
+      <w:proofErr w:type="gramStart"/>
+      <w:r>
+        <w:rPr>
+          <w:b/>
+          <w:bCs/>
+          <w:lang w:bidi="ar-EG"/>
+        </w:rPr>
+        <w:t>initGrammar</w:t>
+      </w:r>
+      <w:proofErr w:type="spellEnd"/>
+      <w:r>
+        <w:rPr>
+          <w:b/>
+          <w:bCs/>
+          <w:lang w:bidi="ar-EG"/>
+        </w:rPr>
+        <w:t>(</w:t>
+      </w:r>
+      <w:proofErr w:type="gramEnd"/>
+      <w:r>
+        <w:rPr>
+          <w:b/>
+          <w:bCs/>
+          <w:lang w:bidi="ar-EG"/>
+        </w:rPr>
+        <w:t>)</w:t>
+      </w:r>
+      <w:r>
+        <w:rPr>
+          <w:lang w:bidi="ar-EG"/>
+        </w:rPr>
+        <w:t xml:space="preserve"> function, which initializes the grammar and returns </w:t>
+      </w:r>
+      <w:r>
+        <w:rPr>
+          <w:b/>
+          <w:bCs/>
+          <w:lang w:bidi="ar-EG"/>
+        </w:rPr>
+        <w:t>True</w:t>
+      </w:r>
+      <w:r>
+        <w:rPr>
+          <w:lang w:bidi="ar-EG"/>
+        </w:rPr>
+        <w:t xml:space="preserve"> if it is valid and </w:t>
+      </w:r>
+      <w:r>
+        <w:rPr>
+          <w:b/>
+          <w:bCs/>
+          <w:lang w:bidi="ar-EG"/>
+        </w:rPr>
+        <w:t>False</w:t>
+      </w:r>
+      <w:r>
+        <w:rPr>
+          <w:lang w:bidi="ar-EG"/>
+        </w:rPr>
+        <w:t xml:space="preserve"> otherwise. If the grammar is not valid, the function displays an error message and returns without doing anything else.</w:t>
+      </w:r>
+    </w:p>
+    <w:p>
+      <w:pPr>
+        <w:rPr>
+          <w:lang w:bidi="ar-EG"/>
+        </w:rPr>
+      </w:pPr>
+      <w:r>
+        <w:rPr>
+          <w:lang w:bidi="ar-EG"/>
+        </w:rPr>
+        <w:lastRenderedPageBreak/>
+        <w:t xml:space="preserve">If the grammar is valid, the function creates three nodes in the </w:t>
+      </w:r>
+      <w:proofErr w:type="spellStart"/>
+      <w:r>
+        <w:rPr>
+          <w:lang w:bidi="ar-EG"/>
+        </w:rPr>
+        <w:t>graphvizGraph</w:t>
+      </w:r>
+      <w:proofErr w:type="spellEnd"/>
+      <w:r>
+        <w:rPr>
+          <w:lang w:bidi="ar-EG"/>
+        </w:rPr>
+        <w:t xml:space="preserve"> object representing the start state, the accept state, and a loop state. It then adds two edges to the </w:t>
+      </w:r>
+      <w:proofErr w:type="spellStart"/>
+      <w:r>
+        <w:rPr>
+          <w:lang w:bidi="ar-EG"/>
+        </w:rPr>
+        <w:t>graphvizGraph</w:t>
+      </w:r>
+      <w:proofErr w:type="spellEnd"/>
+      <w:r>
+        <w:rPr>
+          <w:lang w:bidi="ar-EG"/>
+        </w:rPr>
+        <w:t xml:space="preserve"> object: an epsilon transition from the start state to the loop state, and an epsilon transition from the loop state to a new state representing the starting symbol of the grammar.</w:t>
+      </w:r>
+    </w:p>
+    <w:p>
+      <w:pPr>
+        <w:rPr>
+          <w:lang w:bidi="ar-EG"/>
+        </w:rPr>
+      </w:pPr>
+      <w:r>
+        <w:rPr>
+          <w:lang w:bidi="ar-EG"/>
+        </w:rPr>
+        <w:t xml:space="preserve">The function then iterates over each variable in the </w:t>
+      </w:r>
+      <w:proofErr w:type="spellStart"/>
+      <w:r>
+        <w:rPr>
+          <w:lang w:bidi="ar-EG"/>
+        </w:rPr>
+        <w:t>productionRules</w:t>
+      </w:r>
+      <w:proofErr w:type="spellEnd"/>
+      <w:r>
+        <w:rPr>
+          <w:lang w:bidi="ar-EG"/>
+        </w:rPr>
+        <w:t xml:space="preserve"> dictionary, which maps variables to the lists of their productions. For each production, the function creates a copy of the production list and sets </w:t>
+      </w:r>
+      <w:r>
+        <w:rPr>
+          <w:b/>
+          <w:bCs/>
+          <w:lang w:bidi="ar-EG"/>
+        </w:rPr>
+        <w:t>popped</w:t>
+      </w:r>
+      <w:r>
+        <w:rPr>
+          <w:lang w:bidi="ar-EG"/>
+        </w:rPr>
+        <w:t xml:space="preserve"> </w:t>
+      </w:r>
+      <w:proofErr w:type="gramStart"/>
+      <w:r>
+        <w:rPr>
+          <w:lang w:bidi="ar-EG"/>
+        </w:rPr>
+        <w:t>to</w:t>
+      </w:r>
+      <w:proofErr w:type="gramEnd"/>
+      <w:r>
+        <w:rPr>
+          <w:lang w:bidi="ar-EG"/>
+        </w:rPr>
+        <w:t xml:space="preserve"> </w:t>
+      </w:r>
+      <w:r>
+        <w:rPr>
+          <w:b/>
+          <w:bCs/>
+          <w:lang w:bidi="ar-EG"/>
+        </w:rPr>
+        <w:t>False</w:t>
+      </w:r>
+      <w:r>
+        <w:rPr>
+          <w:lang w:bidi="ar-EG"/>
+        </w:rPr>
+        <w:t>. It then enters a loop that iterates over each symbol in the production list.</w:t>
+      </w:r>
+    </w:p>
+    <w:p>
+      <w:pPr>
+        <w:rPr>
+          <w:lang w:bidi="ar-EG"/>
+        </w:rPr>
+      </w:pPr>
+      <w:r>
+        <w:rPr>
+          <w:lang w:bidi="ar-EG"/>
+        </w:rPr>
+        <w:t xml:space="preserve">If the current symbol is not the last symbol in the production list, the function creates a new state in the </w:t>
+      </w:r>
+      <w:proofErr w:type="spellStart"/>
+      <w:r>
+        <w:rPr>
+          <w:lang w:bidi="ar-EG"/>
+        </w:rPr>
+        <w:t>graphvizGraph</w:t>
+      </w:r>
+      <w:proofErr w:type="spellEnd"/>
+      <w:r>
+        <w:rPr>
+          <w:lang w:bidi="ar-EG"/>
+        </w:rPr>
+        <w:t xml:space="preserve"> object representing the current symbol and adds an epsilon transition from the previous state to the new state. If </w:t>
+      </w:r>
+      <w:r>
+        <w:rPr>
+          <w:b/>
+          <w:bCs/>
+          <w:lang w:bidi="ar-EG"/>
+        </w:rPr>
+        <w:t>popped</w:t>
+      </w:r>
+      <w:r>
+        <w:rPr>
+          <w:lang w:bidi="ar-EG"/>
+        </w:rPr>
+        <w:t xml:space="preserve"> is </w:t>
+      </w:r>
+      <w:r>
+        <w:rPr>
+          <w:b/>
+          <w:bCs/>
+          <w:lang w:bidi="ar-EG"/>
+        </w:rPr>
+        <w:t>False</w:t>
+      </w:r>
+      <w:r>
+        <w:rPr>
+          <w:lang w:bidi="ar-EG"/>
+        </w:rPr>
+        <w:t xml:space="preserve">, the function adds a non-epsilon transition from the previous state to the new state, labeling it with the current variable and symbol. If </w:t>
+      </w:r>
+      <w:r>
+        <w:rPr>
+          <w:b/>
+          <w:bCs/>
+          <w:lang w:bidi="ar-EG"/>
+        </w:rPr>
+        <w:t>popped</w:t>
+      </w:r>
+      <w:r>
+        <w:rPr>
+          <w:lang w:bidi="ar-EG"/>
+        </w:rPr>
+        <w:t xml:space="preserve"> is </w:t>
+      </w:r>
+      <w:r>
+        <w:rPr>
+          <w:b/>
+          <w:bCs/>
+          <w:lang w:bidi="ar-EG"/>
+        </w:rPr>
+        <w:t>True</w:t>
+      </w:r>
+      <w:r>
+        <w:rPr>
+          <w:lang w:bidi="ar-EG"/>
+        </w:rPr>
+        <w:t xml:space="preserve">, the function adds an epsilon transition from the previous state to the new state. The function then sets </w:t>
+      </w:r>
+      <w:proofErr w:type="spellStart"/>
+      <w:r>
+        <w:rPr>
+          <w:b/>
+          <w:bCs/>
+          <w:lang w:bidi="ar-EG"/>
+        </w:rPr>
+        <w:t>nextNode</w:t>
+      </w:r>
+      <w:proofErr w:type="spellEnd"/>
+      <w:r>
+        <w:rPr>
+          <w:lang w:bidi="ar-EG"/>
+        </w:rPr>
+        <w:t xml:space="preserve"> to the new state and increments </w:t>
+      </w:r>
+      <w:proofErr w:type="spellStart"/>
+      <w:r>
+        <w:rPr>
+          <w:b/>
+          <w:bCs/>
+          <w:lang w:bidi="ar-EG"/>
+        </w:rPr>
+        <w:t>currMaxNode</w:t>
+      </w:r>
+      <w:proofErr w:type="spellEnd"/>
+      <w:r>
+        <w:rPr>
+          <w:lang w:bidi="ar-EG"/>
+        </w:rPr>
+        <w:t>.</w:t>
+      </w:r>
+    </w:p>
+    <w:p>
+      <w:pPr>
+        <w:rPr>
+          <w:lang w:bidi="ar-EG"/>
+        </w:rPr>
+      </w:pPr>
+      <w:r>
+        <w:rPr>
+          <w:lang w:bidi="ar-EG"/>
+        </w:rPr>
+        <w:t xml:space="preserve">If the current symbol is the last symbol in the production list, the function adds a transition from the previous state to the loop state, labeling it with the current variable and symbol if </w:t>
+      </w:r>
+      <w:r>
+        <w:rPr>
+          <w:b/>
+          <w:bCs/>
+          <w:lang w:bidi="ar-EG"/>
+        </w:rPr>
+        <w:t>popped</w:t>
+      </w:r>
+      <w:r>
+        <w:rPr>
+          <w:lang w:bidi="ar-EG"/>
+        </w:rPr>
+        <w:t xml:space="preserve"> is </w:t>
+      </w:r>
+      <w:r>
+        <w:rPr>
+          <w:b/>
+          <w:bCs/>
+          <w:lang w:bidi="ar-EG"/>
+        </w:rPr>
+        <w:t>False</w:t>
+      </w:r>
+      <w:r>
+        <w:rPr>
+          <w:lang w:bidi="ar-EG"/>
+        </w:rPr>
+        <w:t xml:space="preserve">, and labeling it with just the symbol if </w:t>
+      </w:r>
+      <w:r>
+        <w:rPr>
+          <w:b/>
+          <w:bCs/>
+          <w:lang w:bidi="ar-EG"/>
+        </w:rPr>
+        <w:t>popped</w:t>
+      </w:r>
+      <w:r>
+        <w:rPr>
+          <w:lang w:bidi="ar-EG"/>
+        </w:rPr>
+        <w:t xml:space="preserve"> is </w:t>
+      </w:r>
+      <w:r>
+        <w:rPr>
+          <w:b/>
+          <w:bCs/>
+          <w:lang w:bidi="ar-EG"/>
+        </w:rPr>
+        <w:t>True</w:t>
+      </w:r>
+      <w:r>
+        <w:rPr>
+          <w:lang w:bidi="ar-EG"/>
+        </w:rPr>
+        <w:t>.</w:t>
+      </w:r>
+    </w:p>
+    <w:p>
+      <w:pPr>
+        <w:rPr>
+          <w:lang w:bidi="ar-EG"/>
+        </w:rPr>
+      </w:pPr>
+      <w:r>
+        <w:rPr>
+          <w:lang w:bidi="ar-EG"/>
+        </w:rPr>
+        <w:t xml:space="preserve">After iterating over all productions, the function adds transitions from the loop state to itself for each terminal symbol in the grammar, except for epsilon. Finally, the function adds an epsilon transition from the loop state to the accept state, and calls the </w:t>
+      </w:r>
+      <w:proofErr w:type="spellStart"/>
+      <w:r>
+        <w:rPr>
+          <w:b/>
+          <w:bCs/>
+          <w:lang w:bidi="ar-EG"/>
+        </w:rPr>
+        <w:t>draw_</w:t>
+      </w:r>
+      <w:proofErr w:type="gramStart"/>
+      <w:r>
+        <w:rPr>
+          <w:b/>
+          <w:bCs/>
+          <w:lang w:bidi="ar-EG"/>
+        </w:rPr>
+        <w:t>graph</w:t>
+      </w:r>
+      <w:proofErr w:type="spellEnd"/>
+      <w:r>
+        <w:rPr>
+          <w:b/>
+          <w:bCs/>
+          <w:lang w:bidi="ar-EG"/>
+        </w:rPr>
+        <w:t>(</w:t>
+      </w:r>
+      <w:proofErr w:type="gramEnd"/>
+      <w:r>
+        <w:rPr>
+          <w:b/>
+          <w:bCs/>
+          <w:lang w:bidi="ar-EG"/>
+        </w:rPr>
+        <w:t>)</w:t>
+      </w:r>
+      <w:r>
+        <w:rPr>
+          <w:lang w:bidi="ar-EG"/>
+        </w:rPr>
+        <w:t xml:space="preserve"> function to draw the PDA.</w:t>
+      </w:r>
+    </w:p>
+    <w:p>
+      <w:pPr>
+        <w:rPr>
+          <w:lang w:bidi="ar-EG"/>
+        </w:rPr>
+      </w:pPr>
+      <w:r>
+        <w:rPr>
+          <w:lang w:bidi="ar-EG"/>
+        </w:rPr>
+        <w:t>Parameters:</w:t>
+      </w:r>
+    </w:p>
+    <w:p>
+      <w:pPr>
+        <w:numPr>
+          <w:ilvl w:val="0"/>
+          <w:numId w:val="33"/>
+        </w:numPr>
+        <w:rPr>
+          <w:lang w:bidi="ar-EG"/>
+        </w:rPr>
+      </w:pPr>
+      <w:r>
+        <w:rPr>
+          <w:lang w:bidi="ar-EG"/>
+        </w:rPr>
+        <w:t>self: reference to the object</w:t>
+      </w:r>
+    </w:p>
+    <w:p>
+      <w:pPr>
+        <w:rPr>
+          <w:lang w:bidi="ar-EG"/>
+        </w:rPr>
+      </w:pPr>
+      <w:r>
+        <w:rPr>
+          <w:lang w:bidi="ar-EG"/>
+        </w:rPr>
+        <w:t>Return:</w:t>
+      </w:r>
+    </w:p>
+    <w:p>
+      <w:pPr>
+        <w:numPr>
+          <w:ilvl w:val="0"/>
+          <w:numId w:val="34"/>
+        </w:numPr>
+        <w:rPr>
+          <w:lang w:bidi="ar-EG"/>
+        </w:rPr>
+      </w:pPr>
+      <w:r>
+        <w:rPr>
+          <w:lang w:bidi="ar-EG"/>
+        </w:rPr>
+        <w:t>None</w:t>
+      </w:r>
+    </w:p>
+    <w:p>
+      <w:pPr>
+        <w:rPr>
+          <w:lang w:bidi="ar-EG"/>
+        </w:rPr>
+      </w:pPr>
+      <w:r>
+        <w:rPr>
+          <w:lang w:bidi="ar-EG"/>
+        </w:rPr>
+        <w:t>------------------------------------------------------------------------------------------------------------------------------</w:t>
+      </w:r>
+    </w:p>
+    <w:p>
+      <w:pPr>
+        <w:tabs>
+          <w:tab w:val="left" w:pos="3669"/>
+        </w:tabs>
+        <w:rPr>
+          <w:b/>
+          <w:bCs/>
+          <w:sz w:val="28"/>
+          <w:szCs w:val="28"/>
+          <w:lang w:bidi="ar-EG"/>
+        </w:rPr>
+      </w:pPr>
+      <w:r>
+        <w:rPr>
+          <w:b/>
+          <w:bCs/>
+          <w:sz w:val="28"/>
+          <w:szCs w:val="28"/>
+          <w:lang w:bidi="ar-EG"/>
+        </w:rPr>
+        <w:t>3</w:t>
+      </w:r>
+      <w:r>
+        <w:rPr>
+          <w:b/>
+          <w:bCs/>
+          <w:sz w:val="28"/>
+          <w:szCs w:val="28"/>
+          <w:vertAlign w:val="superscript"/>
+          <w:lang w:bidi="ar-EG"/>
+        </w:rPr>
+        <w:t>rd</w:t>
+      </w:r>
+      <w:r>
+        <w:rPr>
+          <w:b/>
+          <w:bCs/>
+          <w:sz w:val="28"/>
+          <w:szCs w:val="28"/>
+          <w:lang w:bidi="ar-EG"/>
+        </w:rPr>
+        <w:t xml:space="preserve"> </w:t>
+      </w:r>
+      <w:r>
+        <w:rPr>
+          <w:b/>
+          <w:bCs/>
+          <w:sz w:val="28"/>
+          <w:szCs w:val="28"/>
+          <w:lang w:bidi="ar-EG"/>
+        </w:rPr>
+        <w:t xml:space="preserve">Function: </w:t>
+      </w:r>
+      <w:proofErr w:type="spellStart"/>
+      <w:r>
+        <w:rPr>
+          <w:b/>
+          <w:bCs/>
+          <w:sz w:val="28"/>
+          <w:szCs w:val="28"/>
+          <w:lang w:bidi="ar-EG"/>
+        </w:rPr>
+        <w:t>draw_</w:t>
+      </w:r>
+      <w:proofErr w:type="gramStart"/>
+      <w:r>
+        <w:rPr>
+          <w:b/>
+          <w:bCs/>
+          <w:sz w:val="28"/>
+          <w:szCs w:val="28"/>
+          <w:lang w:bidi="ar-EG"/>
+        </w:rPr>
+        <w:t>graph</w:t>
+      </w:r>
+      <w:proofErr w:type="spellEnd"/>
+      <w:r>
+        <w:rPr>
+          <w:b/>
+          <w:bCs/>
+          <w:sz w:val="28"/>
+          <w:szCs w:val="28"/>
+          <w:lang w:bidi="ar-EG"/>
+        </w:rPr>
+        <w:t>(</w:t>
+      </w:r>
+      <w:proofErr w:type="gramEnd"/>
+      <w:r>
+        <w:rPr>
+          <w:b/>
+          <w:bCs/>
+          <w:sz w:val="28"/>
+          <w:szCs w:val="28"/>
+          <w:lang w:bidi="ar-EG"/>
+        </w:rPr>
+        <w:t>)</w:t>
+      </w:r>
+    </w:p>
+    <w:p>
+      <w:pPr>
+        <w:rPr>
+          <w:lang w:bidi="ar-EG"/>
+        </w:rPr>
+      </w:pPr>
+      <w:r>
+        <w:rPr>
+          <w:lang w:bidi="ar-EG"/>
+        </w:rPr>
+        <w:drawing>
+          <wp:inline distT="0" distB="0" distL="0" distR="0" wp14:anchorId="010B4396" wp14:editId="282C8F89">
+            <wp:extent cx="6348010" cy="1188823"/>
+            <wp:effectExtent l="0" t="0" r="0" b="0"/>
+            <wp:docPr id="1965019045" name="Picture 1" descr="A screen shot of a computer&#10;&#10;Description automatically generated with low confidence"/>
+            <wp:cNvGraphicFramePr>
+              <a:graphicFrameLocks xmlns:a="http://schemas.openxmlformats.org/drawingml/2006/main" noChangeAspect="1"/>
+            </wp:cNvGraphicFramePr>
+            <a:graphic xmlns:a="http://schemas.openxmlformats.org/drawingml/2006/main">
+              <a:graphicData uri="http://schemas.openxmlformats.org/drawingml/2006/picture">
+                <pic:pic xmlns:pic="http://schemas.openxmlformats.org/drawingml/2006/picture">
+                  <pic:nvPicPr>
+                    <pic:cNvPr id="1965019045" name="Picture 1" descr="A screen shot of a computer&#10;&#10;Description automatically generated with low confidence"/>
+                    <pic:cNvPicPr/>
+                  </pic:nvPicPr>
+                  <pic:blipFill>
+                    <a:blip r:embed="rId19"/>
+                    <a:stretch>
+                      <a:fillRect/>
+                    </a:stretch>
+                  </pic:blipFill>
+                  <pic:spPr>
+                    <a:xfrm>
+                      <a:off x="0" y="0"/>
+                      <a:ext cx="6348010" cy="1188823"/>
+                    </a:xfrm>
+                    <a:prstGeom prst="rect">
+                      <a:avLst/>
+                    </a:prstGeom>
+                  </pic:spPr>
+                </pic:pic>
+              </a:graphicData>
+            </a:graphic>
+          </wp:inline>
+        </w:drawing>
+      </w:r>
+    </w:p>
+    <w:p>
+      <w:pPr>
+        <w:rPr>
+          <w:lang w:bidi="ar-EG"/>
+        </w:rPr>
+      </w:pPr>
+      <w:r>
+        <w:rPr>
+          <w:lang w:bidi="ar-EG"/>
+        </w:rPr>
+        <w:lastRenderedPageBreak/>
+        <w:t xml:space="preserve">Description: </w:t>
+      </w:r>
+      <w:r>
+        <w:rPr>
+          <w:lang w:bidi="ar-EG"/>
+        </w:rPr>
+        <w:t xml:space="preserve">This function saves the </w:t>
+      </w:r>
+      <w:proofErr w:type="spellStart"/>
+      <w:r>
+        <w:rPr>
+          <w:lang w:bidi="ar-EG"/>
+        </w:rPr>
+        <w:t>graphvizGraph</w:t>
+      </w:r>
+      <w:proofErr w:type="spellEnd"/>
+      <w:r>
+        <w:rPr>
+          <w:lang w:bidi="ar-EG"/>
+        </w:rPr>
+        <w:t xml:space="preserve"> object to a file named "PDA.dot" in the "Resources" folder, reads the file into a </w:t>
+      </w:r>
+      <w:proofErr w:type="spellStart"/>
+      <w:r>
+        <w:rPr>
+          <w:lang w:bidi="ar-EG"/>
+        </w:rPr>
+        <w:t>pydot</w:t>
+      </w:r>
+      <w:proofErr w:type="spellEnd"/>
+      <w:r>
+        <w:rPr>
+          <w:lang w:bidi="ar-EG"/>
+        </w:rPr>
+        <w:t xml:space="preserve"> graph object, writes the graph to an SVG file named "</w:t>
+      </w:r>
+      <w:proofErr w:type="spellStart"/>
+      <w:r>
+        <w:rPr>
+          <w:lang w:bidi="ar-EG"/>
+        </w:rPr>
+        <w:t>PDA.svg</w:t>
+      </w:r>
+      <w:proofErr w:type="spellEnd"/>
+      <w:r>
+        <w:rPr>
+          <w:lang w:bidi="ar-EG"/>
+        </w:rPr>
+        <w:t xml:space="preserve">" in the "Resources" folder, and displays the SVG file in the GUI. It uses the </w:t>
+      </w:r>
+      <w:proofErr w:type="spellStart"/>
+      <w:r>
+        <w:rPr>
+          <w:lang w:bidi="ar-EG"/>
+        </w:rPr>
+        <w:t>Graphviz</w:t>
+      </w:r>
+      <w:proofErr w:type="spellEnd"/>
+      <w:r>
+        <w:rPr>
+          <w:lang w:bidi="ar-EG"/>
+        </w:rPr>
+        <w:t xml:space="preserve"> library to perform these operations.</w:t>
+      </w:r>
+    </w:p>
+    <w:p>
+      <w:pPr>
+        <w:rPr>
+          <w:lang w:bidi="ar-EG"/>
+        </w:rPr>
+      </w:pPr>
+      <w:r>
+        <w:rPr>
+          <w:lang w:bidi="ar-EG"/>
+        </w:rPr>
+        <w:t>Parameters:</w:t>
+      </w:r>
+    </w:p>
+    <w:p>
+      <w:pPr>
+        <w:numPr>
+          <w:ilvl w:val="0"/>
+          <w:numId w:val="31"/>
+        </w:numPr>
+        <w:rPr>
+          <w:lang w:bidi="ar-EG"/>
+        </w:rPr>
+      </w:pPr>
+      <w:r>
+        <w:rPr>
+          <w:lang w:bidi="ar-EG"/>
+        </w:rPr>
+        <w:t>self: reference to the object</w:t>
+      </w:r>
+    </w:p>
+    <w:p>
+      <w:pPr>
+        <w:rPr>
+          <w:lang w:bidi="ar-EG"/>
+        </w:rPr>
+      </w:pPr>
+      <w:r>
+        <w:rPr>
+          <w:lang w:bidi="ar-EG"/>
+        </w:rPr>
+        <w:t>Return:</w:t>
+      </w:r>
+    </w:p>
+    <w:p>
+      <w:pPr>
+        <w:numPr>
+          <w:ilvl w:val="0"/>
+          <w:numId w:val="32"/>
+        </w:numPr>
+        <w:rPr>
+          <w:lang w:bidi="ar-EG"/>
+        </w:rPr>
+      </w:pPr>
+      <w:r>
+        <w:rPr>
+          <w:lang w:bidi="ar-EG"/>
+        </w:rPr>
+        <w:t>None</w:t>
+      </w:r>
     </w:p>
     <w:sectPr>
       <w:pgSz w:w="12240" w:h="15840"/>
@@ -3915,6 +5768,155 @@
     </w:lvl>
   </w:abstractNum>
   <w:abstractNum w:abstractNumId="3" w15:restartNumberingAfterBreak="0">
+    <w:nsid w:val="0F3C2BA2"/>
+    <w:multiLevelType w:val="multilevel"/>
+    <w:tmpl w:val="226032BE"/>
+    <w:lvl w:ilvl="0">
+      <w:start w:val="1"/>
+      <w:numFmt w:val="bullet"/>
+      <w:lvlText w:val=""/>
+      <w:lvlJc w:val="left"/>
+      <w:pPr>
+        <w:tabs>
+          <w:tab w:val="num" w:pos="720"/>
+        </w:tabs>
+        <w:ind w:left="720" w:hanging="360"/>
+      </w:pPr>
+      <w:rPr>
+        <w:rFonts w:ascii="Symbol" w:hAnsi="Symbol" w:hint="default"/>
+        <w:sz w:val="20"/>
+      </w:rPr>
+    </w:lvl>
+    <w:lvl w:ilvl="1" w:tentative="1">
+      <w:start w:val="1"/>
+      <w:numFmt w:val="bullet"/>
+      <w:lvlText w:val=""/>
+      <w:lvlJc w:val="left"/>
+      <w:pPr>
+        <w:tabs>
+          <w:tab w:val="num" w:pos="1440"/>
+        </w:tabs>
+        <w:ind w:left="1440" w:hanging="360"/>
+      </w:pPr>
+      <w:rPr>
+        <w:rFonts w:ascii="Symbol" w:hAnsi="Symbol" w:hint="default"/>
+        <w:sz w:val="20"/>
+      </w:rPr>
+    </w:lvl>
+    <w:lvl w:ilvl="2" w:tentative="1">
+      <w:start w:val="1"/>
+      <w:numFmt w:val="bullet"/>
+      <w:lvlText w:val=""/>
+      <w:lvlJc w:val="left"/>
+      <w:pPr>
+        <w:tabs>
+          <w:tab w:val="num" w:pos="2160"/>
+        </w:tabs>
+        <w:ind w:left="2160" w:hanging="360"/>
+      </w:pPr>
+      <w:rPr>
+        <w:rFonts w:ascii="Symbol" w:hAnsi="Symbol" w:hint="default"/>
+        <w:sz w:val="20"/>
+      </w:rPr>
+    </w:lvl>
+    <w:lvl w:ilvl="3" w:tentative="1">
+      <w:start w:val="1"/>
+      <w:numFmt w:val="bullet"/>
+      <w:lvlText w:val=""/>
+      <w:lvlJc w:val="left"/>
+      <w:pPr>
+        <w:tabs>
+          <w:tab w:val="num" w:pos="2880"/>
+        </w:tabs>
+        <w:ind w:left="2880" w:hanging="360"/>
+      </w:pPr>
+      <w:rPr>
+        <w:rFonts w:ascii="Symbol" w:hAnsi="Symbol" w:hint="default"/>
+        <w:sz w:val="20"/>
+      </w:rPr>
+    </w:lvl>
+    <w:lvl w:ilvl="4" w:tentative="1">
+      <w:start w:val="1"/>
+      <w:numFmt w:val="bullet"/>
+      <w:lvlText w:val=""/>
+      <w:lvlJc w:val="left"/>
+      <w:pPr>
+        <w:tabs>
+          <w:tab w:val="num" w:pos="3600"/>
+        </w:tabs>
+        <w:ind w:left="3600" w:hanging="360"/>
+      </w:pPr>
+      <w:rPr>
+        <w:rFonts w:ascii="Symbol" w:hAnsi="Symbol" w:hint="default"/>
+        <w:sz w:val="20"/>
+      </w:rPr>
+    </w:lvl>
+    <w:lvl w:ilvl="5" w:tentative="1">
+      <w:start w:val="1"/>
+      <w:numFmt w:val="bullet"/>
+      <w:lvlText w:val=""/>
+      <w:lvlJc w:val="left"/>
+      <w:pPr>
+        <w:tabs>
+          <w:tab w:val="num" w:pos="4320"/>
+        </w:tabs>
+        <w:ind w:left="4320" w:hanging="360"/>
+      </w:pPr>
+      <w:rPr>
+        <w:rFonts w:ascii="Symbol" w:hAnsi="Symbol" w:hint="default"/>
+        <w:sz w:val="20"/>
+      </w:rPr>
+    </w:lvl>
+    <w:lvl w:ilvl="6" w:tentative="1">
+      <w:start w:val="1"/>
+      <w:numFmt w:val="bullet"/>
+      <w:lvlText w:val=""/>
+      <w:lvlJc w:val="left"/>
+      <w:pPr>
+        <w:tabs>
+          <w:tab w:val="num" w:pos="5040"/>
+        </w:tabs>
+        <w:ind w:left="5040" w:hanging="360"/>
+      </w:pPr>
+      <w:rPr>
+        <w:rFonts w:ascii="Symbol" w:hAnsi="Symbol" w:hint="default"/>
+        <w:sz w:val="20"/>
+      </w:rPr>
+    </w:lvl>
+    <w:lvl w:ilvl="7" w:tentative="1">
+      <w:start w:val="1"/>
+      <w:numFmt w:val="bullet"/>
+      <w:lvlText w:val=""/>
+      <w:lvlJc w:val="left"/>
+      <w:pPr>
+        <w:tabs>
+          <w:tab w:val="num" w:pos="5760"/>
+        </w:tabs>
+        <w:ind w:left="5760" w:hanging="360"/>
+      </w:pPr>
+      <w:rPr>
+        <w:rFonts w:ascii="Symbol" w:hAnsi="Symbol" w:hint="default"/>
+        <w:sz w:val="20"/>
+      </w:rPr>
+    </w:lvl>
+    <w:lvl w:ilvl="8" w:tentative="1">
+      <w:start w:val="1"/>
+      <w:numFmt w:val="bullet"/>
+      <w:lvlText w:val=""/>
+      <w:lvlJc w:val="left"/>
+      <w:pPr>
+        <w:tabs>
+          <w:tab w:val="num" w:pos="6480"/>
+        </w:tabs>
+        <w:ind w:left="6480" w:hanging="360"/>
+      </w:pPr>
+      <w:rPr>
+        <w:rFonts w:ascii="Symbol" w:hAnsi="Symbol" w:hint="default"/>
+        <w:sz w:val="20"/>
+      </w:rPr>
+    </w:lvl>
+  </w:abstractNum>
+  <w:abstractNum w:abstractNumId="4" w15:restartNumberingAfterBreak="0">
     <w:nsid w:val="0FFC78E9"/>
     <w:multiLevelType w:val="hybridMultilevel"/>
     <w:tmpl w:val="01A6B772"/>
@@ -4003,7 +6005,156 @@
       </w:pPr>
     </w:lvl>
   </w:abstractNum>
-  <w:abstractNum w:abstractNumId="4" w15:restartNumberingAfterBreak="0">
+  <w:abstractNum w:abstractNumId="5" w15:restartNumberingAfterBreak="0">
+    <w:nsid w:val="11755F01"/>
+    <w:multiLevelType w:val="multilevel"/>
+    <w:tmpl w:val="EF841B8E"/>
+    <w:lvl w:ilvl="0">
+      <w:start w:val="1"/>
+      <w:numFmt w:val="bullet"/>
+      <w:lvlText w:val=""/>
+      <w:lvlJc w:val="left"/>
+      <w:pPr>
+        <w:tabs>
+          <w:tab w:val="num" w:pos="720"/>
+        </w:tabs>
+        <w:ind w:left="720" w:hanging="360"/>
+      </w:pPr>
+      <w:rPr>
+        <w:rFonts w:ascii="Symbol" w:hAnsi="Symbol" w:hint="default"/>
+        <w:sz w:val="20"/>
+      </w:rPr>
+    </w:lvl>
+    <w:lvl w:ilvl="1" w:tentative="1">
+      <w:start w:val="1"/>
+      <w:numFmt w:val="bullet"/>
+      <w:lvlText w:val=""/>
+      <w:lvlJc w:val="left"/>
+      <w:pPr>
+        <w:tabs>
+          <w:tab w:val="num" w:pos="1440"/>
+        </w:tabs>
+        <w:ind w:left="1440" w:hanging="360"/>
+      </w:pPr>
+      <w:rPr>
+        <w:rFonts w:ascii="Symbol" w:hAnsi="Symbol" w:hint="default"/>
+        <w:sz w:val="20"/>
+      </w:rPr>
+    </w:lvl>
+    <w:lvl w:ilvl="2" w:tentative="1">
+      <w:start w:val="1"/>
+      <w:numFmt w:val="bullet"/>
+      <w:lvlText w:val=""/>
+      <w:lvlJc w:val="left"/>
+      <w:pPr>
+        <w:tabs>
+          <w:tab w:val="num" w:pos="2160"/>
+        </w:tabs>
+        <w:ind w:left="2160" w:hanging="360"/>
+      </w:pPr>
+      <w:rPr>
+        <w:rFonts w:ascii="Symbol" w:hAnsi="Symbol" w:hint="default"/>
+        <w:sz w:val="20"/>
+      </w:rPr>
+    </w:lvl>
+    <w:lvl w:ilvl="3" w:tentative="1">
+      <w:start w:val="1"/>
+      <w:numFmt w:val="bullet"/>
+      <w:lvlText w:val=""/>
+      <w:lvlJc w:val="left"/>
+      <w:pPr>
+        <w:tabs>
+          <w:tab w:val="num" w:pos="2880"/>
+        </w:tabs>
+        <w:ind w:left="2880" w:hanging="360"/>
+      </w:pPr>
+      <w:rPr>
+        <w:rFonts w:ascii="Symbol" w:hAnsi="Symbol" w:hint="default"/>
+        <w:sz w:val="20"/>
+      </w:rPr>
+    </w:lvl>
+    <w:lvl w:ilvl="4" w:tentative="1">
+      <w:start w:val="1"/>
+      <w:numFmt w:val="bullet"/>
+      <w:lvlText w:val=""/>
+      <w:lvlJc w:val="left"/>
+      <w:pPr>
+        <w:tabs>
+          <w:tab w:val="num" w:pos="3600"/>
+        </w:tabs>
+        <w:ind w:left="3600" w:hanging="360"/>
+      </w:pPr>
+      <w:rPr>
+        <w:rFonts w:ascii="Symbol" w:hAnsi="Symbol" w:hint="default"/>
+        <w:sz w:val="20"/>
+      </w:rPr>
+    </w:lvl>
+    <w:lvl w:ilvl="5" w:tentative="1">
+      <w:start w:val="1"/>
+      <w:numFmt w:val="bullet"/>
+      <w:lvlText w:val=""/>
+      <w:lvlJc w:val="left"/>
+      <w:pPr>
+        <w:tabs>
+          <w:tab w:val="num" w:pos="4320"/>
+        </w:tabs>
+        <w:ind w:left="4320" w:hanging="360"/>
+      </w:pPr>
+      <w:rPr>
+        <w:rFonts w:ascii="Symbol" w:hAnsi="Symbol" w:hint="default"/>
+        <w:sz w:val="20"/>
+      </w:rPr>
+    </w:lvl>
+    <w:lvl w:ilvl="6" w:tentative="1">
+      <w:start w:val="1"/>
+      <w:numFmt w:val="bullet"/>
+      <w:lvlText w:val=""/>
+      <w:lvlJc w:val="left"/>
+      <w:pPr>
+        <w:tabs>
+          <w:tab w:val="num" w:pos="5040"/>
+        </w:tabs>
+        <w:ind w:left="5040" w:hanging="360"/>
+      </w:pPr>
+      <w:rPr>
+        <w:rFonts w:ascii="Symbol" w:hAnsi="Symbol" w:hint="default"/>
+        <w:sz w:val="20"/>
+      </w:rPr>
+    </w:lvl>
+    <w:lvl w:ilvl="7" w:tentative="1">
+      <w:start w:val="1"/>
+      <w:numFmt w:val="bullet"/>
+      <w:lvlText w:val=""/>
+      <w:lvlJc w:val="left"/>
+      <w:pPr>
+        <w:tabs>
+          <w:tab w:val="num" w:pos="5760"/>
+        </w:tabs>
+        <w:ind w:left="5760" w:hanging="360"/>
+      </w:pPr>
+      <w:rPr>
+        <w:rFonts w:ascii="Symbol" w:hAnsi="Symbol" w:hint="default"/>
+        <w:sz w:val="20"/>
+      </w:rPr>
+    </w:lvl>
+    <w:lvl w:ilvl="8" w:tentative="1">
+      <w:start w:val="1"/>
+      <w:numFmt w:val="bullet"/>
+      <w:lvlText w:val=""/>
+      <w:lvlJc w:val="left"/>
+      <w:pPr>
+        <w:tabs>
+          <w:tab w:val="num" w:pos="6480"/>
+        </w:tabs>
+        <w:ind w:left="6480" w:hanging="360"/>
+      </w:pPr>
+      <w:rPr>
+        <w:rFonts w:ascii="Symbol" w:hAnsi="Symbol" w:hint="default"/>
+        <w:sz w:val="20"/>
+      </w:rPr>
+    </w:lvl>
+  </w:abstractNum>
+  <w:abstractNum w:abstractNumId="6" w15:restartNumberingAfterBreak="0">
     <w:nsid w:val="17A37A19"/>
     <w:multiLevelType w:val="multilevel"/>
     <w:tmpl w:val="DC28A34A"/>
@@ -4116,7 +6267,7 @@
       </w:pPr>
     </w:lvl>
   </w:abstractNum>
-  <w:abstractNum w:abstractNumId="5" w15:restartNumberingAfterBreak="0">
+  <w:abstractNum w:abstractNumId="7" w15:restartNumberingAfterBreak="0">
     <w:nsid w:val="1DE47953"/>
     <w:multiLevelType w:val="hybridMultilevel"/>
     <w:tmpl w:val="62F8456A"/>
@@ -4202,7 +6353,7 @@
       </w:pPr>
     </w:lvl>
   </w:abstractNum>
-  <w:abstractNum w:abstractNumId="6" w15:restartNumberingAfterBreak="0">
+  <w:abstractNum w:abstractNumId="8" w15:restartNumberingAfterBreak="0">
     <w:nsid w:val="1EDA13B4"/>
     <w:multiLevelType w:val="hybridMultilevel"/>
     <w:tmpl w:val="82C08442"/>
@@ -4288,7 +6439,156 @@
       </w:pPr>
     </w:lvl>
   </w:abstractNum>
-  <w:abstractNum w:abstractNumId="7" w15:restartNumberingAfterBreak="0">
+  <w:abstractNum w:abstractNumId="9" w15:restartNumberingAfterBreak="0">
+    <w:nsid w:val="24CA24EE"/>
+    <w:multiLevelType w:val="multilevel"/>
+    <w:tmpl w:val="F4CCD7B6"/>
+    <w:lvl w:ilvl="0">
+      <w:start w:val="1"/>
+      <w:numFmt w:val="bullet"/>
+      <w:lvlText w:val=""/>
+      <w:lvlJc w:val="left"/>
+      <w:pPr>
+        <w:tabs>
+          <w:tab w:val="num" w:pos="720"/>
+        </w:tabs>
+        <w:ind w:left="720" w:hanging="360"/>
+      </w:pPr>
+      <w:rPr>
+        <w:rFonts w:ascii="Symbol" w:hAnsi="Symbol" w:hint="default"/>
+        <w:sz w:val="20"/>
+      </w:rPr>
+    </w:lvl>
+    <w:lvl w:ilvl="1" w:tentative="1">
+      <w:start w:val="1"/>
+      <w:numFmt w:val="bullet"/>
+      <w:lvlText w:val=""/>
+      <w:lvlJc w:val="left"/>
+      <w:pPr>
+        <w:tabs>
+          <w:tab w:val="num" w:pos="1440"/>
+        </w:tabs>
+        <w:ind w:left="1440" w:hanging="360"/>
+      </w:pPr>
+      <w:rPr>
+        <w:rFonts w:ascii="Symbol" w:hAnsi="Symbol" w:hint="default"/>
+        <w:sz w:val="20"/>
+      </w:rPr>
+    </w:lvl>
+    <w:lvl w:ilvl="2" w:tentative="1">
+      <w:start w:val="1"/>
+      <w:numFmt w:val="bullet"/>
+      <w:lvlText w:val=""/>
+      <w:lvlJc w:val="left"/>
+      <w:pPr>
+        <w:tabs>
+          <w:tab w:val="num" w:pos="2160"/>
+        </w:tabs>
+        <w:ind w:left="2160" w:hanging="360"/>
+      </w:pPr>
+      <w:rPr>
+        <w:rFonts w:ascii="Symbol" w:hAnsi="Symbol" w:hint="default"/>
+        <w:sz w:val="20"/>
+      </w:rPr>
+    </w:lvl>
+    <w:lvl w:ilvl="3" w:tentative="1">
+      <w:start w:val="1"/>
+      <w:numFmt w:val="bullet"/>
+      <w:lvlText w:val=""/>
+      <w:lvlJc w:val="left"/>
+      <w:pPr>
+        <w:tabs>
+          <w:tab w:val="num" w:pos="2880"/>
+        </w:tabs>
+        <w:ind w:left="2880" w:hanging="360"/>
+      </w:pPr>
+      <w:rPr>
+        <w:rFonts w:ascii="Symbol" w:hAnsi="Symbol" w:hint="default"/>
+        <w:sz w:val="20"/>
+      </w:rPr>
+    </w:lvl>
+    <w:lvl w:ilvl="4" w:tentative="1">
+      <w:start w:val="1"/>
+      <w:numFmt w:val="bullet"/>
+      <w:lvlText w:val=""/>
+      <w:lvlJc w:val="left"/>
+      <w:pPr>
+        <w:tabs>
+          <w:tab w:val="num" w:pos="3600"/>
+        </w:tabs>
+        <w:ind w:left="3600" w:hanging="360"/>
+      </w:pPr>
+      <w:rPr>
+        <w:rFonts w:ascii="Symbol" w:hAnsi="Symbol" w:hint="default"/>
+        <w:sz w:val="20"/>
+      </w:rPr>
+    </w:lvl>
+    <w:lvl w:ilvl="5" w:tentative="1">
+      <w:start w:val="1"/>
+      <w:numFmt w:val="bullet"/>
+      <w:lvlText w:val=""/>
+      <w:lvlJc w:val="left"/>
+      <w:pPr>
+        <w:tabs>
+          <w:tab w:val="num" w:pos="4320"/>
+        </w:tabs>
+        <w:ind w:left="4320" w:hanging="360"/>
+      </w:pPr>
+      <w:rPr>
+        <w:rFonts w:ascii="Symbol" w:hAnsi="Symbol" w:hint="default"/>
+        <w:sz w:val="20"/>
+      </w:rPr>
+    </w:lvl>
+    <w:lvl w:ilvl="6" w:tentative="1">
+      <w:start w:val="1"/>
+      <w:numFmt w:val="bullet"/>
+      <w:lvlText w:val=""/>
+      <w:lvlJc w:val="left"/>
+      <w:pPr>
+        <w:tabs>
+          <w:tab w:val="num" w:pos="5040"/>
+        </w:tabs>
+        <w:ind w:left="5040" w:hanging="360"/>
+      </w:pPr>
+      <w:rPr>
+        <w:rFonts w:ascii="Symbol" w:hAnsi="Symbol" w:hint="default"/>
+        <w:sz w:val="20"/>
+      </w:rPr>
+    </w:lvl>
+    <w:lvl w:ilvl="7" w:tentative="1">
+      <w:start w:val="1"/>
+      <w:numFmt w:val="bullet"/>
+      <w:lvlText w:val=""/>
+      <w:lvlJc w:val="left"/>
+      <w:pPr>
+        <w:tabs>
+          <w:tab w:val="num" w:pos="5760"/>
+        </w:tabs>
+        <w:ind w:left="5760" w:hanging="360"/>
+      </w:pPr>
+      <w:rPr>
+        <w:rFonts w:ascii="Symbol" w:hAnsi="Symbol" w:hint="default"/>
+        <w:sz w:val="20"/>
+      </w:rPr>
+    </w:lvl>
+    <w:lvl w:ilvl="8" w:tentative="1">
+      <w:start w:val="1"/>
+      <w:numFmt w:val="bullet"/>
+      <w:lvlText w:val=""/>
+      <w:lvlJc w:val="left"/>
+      <w:pPr>
+        <w:tabs>
+          <w:tab w:val="num" w:pos="6480"/>
+        </w:tabs>
+        <w:ind w:left="6480" w:hanging="360"/>
+      </w:pPr>
+      <w:rPr>
+        <w:rFonts w:ascii="Symbol" w:hAnsi="Symbol" w:hint="default"/>
+        <w:sz w:val="20"/>
+      </w:rPr>
+    </w:lvl>
+  </w:abstractNum>
+  <w:abstractNum w:abstractNumId="10" w15:restartNumberingAfterBreak="0">
     <w:nsid w:val="2CF443C1"/>
     <w:multiLevelType w:val="hybridMultilevel"/>
     <w:tmpl w:val="06CE9094"/>
@@ -4401,7 +6701,7 @@
       </w:rPr>
     </w:lvl>
   </w:abstractNum>
-  <w:abstractNum w:abstractNumId="8" w15:restartNumberingAfterBreak="0">
+  <w:abstractNum w:abstractNumId="11" w15:restartNumberingAfterBreak="0">
     <w:nsid w:val="2FED5D22"/>
     <w:multiLevelType w:val="multilevel"/>
     <w:tmpl w:val="5FA47890"/>
@@ -4514,7 +6814,7 @@
       </w:pPr>
     </w:lvl>
   </w:abstractNum>
-  <w:abstractNum w:abstractNumId="9" w15:restartNumberingAfterBreak="0">
+  <w:abstractNum w:abstractNumId="12" w15:restartNumberingAfterBreak="0">
     <w:nsid w:val="32BE625D"/>
     <w:multiLevelType w:val="hybridMultilevel"/>
     <w:tmpl w:val="8C3692C6"/>
@@ -4627,7 +6927,7 @@
       </w:rPr>
     </w:lvl>
   </w:abstractNum>
-  <w:abstractNum w:abstractNumId="10" w15:restartNumberingAfterBreak="0">
+  <w:abstractNum w:abstractNumId="13" w15:restartNumberingAfterBreak="0">
     <w:nsid w:val="34A2719D"/>
     <w:multiLevelType w:val="multilevel"/>
     <w:tmpl w:val="A5DC9ABA"/>
@@ -4740,7 +7040,7 @@
       </w:pPr>
     </w:lvl>
   </w:abstractNum>
-  <w:abstractNum w:abstractNumId="11" w15:restartNumberingAfterBreak="0">
+  <w:abstractNum w:abstractNumId="14" w15:restartNumberingAfterBreak="0">
     <w:nsid w:val="3EA33164"/>
     <w:multiLevelType w:val="multilevel"/>
     <w:tmpl w:val="1B8ACE22"/>
@@ -4853,7 +7153,7 @@
       </w:pPr>
     </w:lvl>
   </w:abstractNum>
-  <w:abstractNum w:abstractNumId="12" w15:restartNumberingAfterBreak="0">
+  <w:abstractNum w:abstractNumId="15" w15:restartNumberingAfterBreak="0">
     <w:nsid w:val="45604579"/>
     <w:multiLevelType w:val="hybridMultilevel"/>
     <w:tmpl w:val="C83C2DF2"/>
@@ -4966,7 +7266,7 @@
       </w:rPr>
     </w:lvl>
   </w:abstractNum>
-  <w:abstractNum w:abstractNumId="13" w15:restartNumberingAfterBreak="0">
+  <w:abstractNum w:abstractNumId="16" w15:restartNumberingAfterBreak="0">
     <w:nsid w:val="47490C78"/>
     <w:multiLevelType w:val="multilevel"/>
     <w:tmpl w:val="331ABBC8"/>
@@ -5079,7 +7379,7 @@
       </w:pPr>
     </w:lvl>
   </w:abstractNum>
-  <w:abstractNum w:abstractNumId="14" w15:restartNumberingAfterBreak="0">
+  <w:abstractNum w:abstractNumId="17" w15:restartNumberingAfterBreak="0">
     <w:nsid w:val="475E2091"/>
     <w:multiLevelType w:val="multilevel"/>
     <w:tmpl w:val="84180948"/>
@@ -5200,7 +7500,7 @@
       </w:rPr>
     </w:lvl>
   </w:abstractNum>
-  <w:abstractNum w:abstractNumId="15" w15:restartNumberingAfterBreak="0">
+  <w:abstractNum w:abstractNumId="18" w15:restartNumberingAfterBreak="0">
     <w:nsid w:val="486B06DE"/>
     <w:multiLevelType w:val="multilevel"/>
     <w:tmpl w:val="8200A470"/>
@@ -5318,7 +7618,7 @@
       </w:rPr>
     </w:lvl>
   </w:abstractNum>
-  <w:abstractNum w:abstractNumId="16" w15:restartNumberingAfterBreak="0">
+  <w:abstractNum w:abstractNumId="19" w15:restartNumberingAfterBreak="0">
     <w:nsid w:val="557F2DA9"/>
     <w:multiLevelType w:val="hybridMultilevel"/>
     <w:tmpl w:val="01A6B772"/>
@@ -5407,7 +7707,7 @@
       </w:pPr>
     </w:lvl>
   </w:abstractNum>
-  <w:abstractNum w:abstractNumId="17" w15:restartNumberingAfterBreak="0">
+  <w:abstractNum w:abstractNumId="20" w15:restartNumberingAfterBreak="0">
     <w:nsid w:val="58091509"/>
     <w:multiLevelType w:val="hybridMultilevel"/>
     <w:tmpl w:val="99F03054"/>
@@ -5497,7 +7797,7 @@
       </w:pPr>
     </w:lvl>
   </w:abstractNum>
-  <w:abstractNum w:abstractNumId="18" w15:restartNumberingAfterBreak="0">
+  <w:abstractNum w:abstractNumId="21" w15:restartNumberingAfterBreak="0">
     <w:nsid w:val="5BB90125"/>
     <w:multiLevelType w:val="multilevel"/>
     <w:tmpl w:val="3C6433D8"/>
@@ -5610,7 +7910,7 @@
       </w:pPr>
     </w:lvl>
   </w:abstractNum>
-  <w:abstractNum w:abstractNumId="19" w15:restartNumberingAfterBreak="0">
+  <w:abstractNum w:abstractNumId="22" w15:restartNumberingAfterBreak="0">
     <w:nsid w:val="5D272A45"/>
     <w:multiLevelType w:val="hybridMultilevel"/>
     <w:tmpl w:val="F40C3804"/>
@@ -5696,7 +7996,156 @@
       </w:pPr>
     </w:lvl>
   </w:abstractNum>
-  <w:abstractNum w:abstractNumId="20" w15:restartNumberingAfterBreak="0">
+  <w:abstractNum w:abstractNumId="23" w15:restartNumberingAfterBreak="0">
+    <w:nsid w:val="5FFB7447"/>
+    <w:multiLevelType w:val="multilevel"/>
+    <w:tmpl w:val="1486C8AE"/>
+    <w:lvl w:ilvl="0">
+      <w:start w:val="1"/>
+      <w:numFmt w:val="bullet"/>
+      <w:lvlText w:val=""/>
+      <w:lvlJc w:val="left"/>
+      <w:pPr>
+        <w:tabs>
+          <w:tab w:val="num" w:pos="720"/>
+        </w:tabs>
+        <w:ind w:left="720" w:hanging="360"/>
+      </w:pPr>
+      <w:rPr>
+        <w:rFonts w:ascii="Symbol" w:hAnsi="Symbol" w:hint="default"/>
+        <w:sz w:val="20"/>
+      </w:rPr>
+    </w:lvl>
+    <w:lvl w:ilvl="1" w:tentative="1">
+      <w:start w:val="1"/>
+      <w:numFmt w:val="bullet"/>
+      <w:lvlText w:val=""/>
+      <w:lvlJc w:val="left"/>
+      <w:pPr>
+        <w:tabs>
+          <w:tab w:val="num" w:pos="1440"/>
+        </w:tabs>
+        <w:ind w:left="1440" w:hanging="360"/>
+      </w:pPr>
+      <w:rPr>
+        <w:rFonts w:ascii="Symbol" w:hAnsi="Symbol" w:hint="default"/>
+        <w:sz w:val="20"/>
+      </w:rPr>
+    </w:lvl>
+    <w:lvl w:ilvl="2" w:tentative="1">
+      <w:start w:val="1"/>
+      <w:numFmt w:val="bullet"/>
+      <w:lvlText w:val=""/>
+      <w:lvlJc w:val="left"/>
+      <w:pPr>
+        <w:tabs>
+          <w:tab w:val="num" w:pos="2160"/>
+        </w:tabs>
+        <w:ind w:left="2160" w:hanging="360"/>
+      </w:pPr>
+      <w:rPr>
+        <w:rFonts w:ascii="Symbol" w:hAnsi="Symbol" w:hint="default"/>
+        <w:sz w:val="20"/>
+      </w:rPr>
+    </w:lvl>
+    <w:lvl w:ilvl="3" w:tentative="1">
+      <w:start w:val="1"/>
+      <w:numFmt w:val="bullet"/>
+      <w:lvlText w:val=""/>
+      <w:lvlJc w:val="left"/>
+      <w:pPr>
+        <w:tabs>
+          <w:tab w:val="num" w:pos="2880"/>
+        </w:tabs>
+        <w:ind w:left="2880" w:hanging="360"/>
+      </w:pPr>
+      <w:rPr>
+        <w:rFonts w:ascii="Symbol" w:hAnsi="Symbol" w:hint="default"/>
+        <w:sz w:val="20"/>
+      </w:rPr>
+    </w:lvl>
+    <w:lvl w:ilvl="4" w:tentative="1">
+      <w:start w:val="1"/>
+      <w:numFmt w:val="bullet"/>
+      <w:lvlText w:val=""/>
+      <w:lvlJc w:val="left"/>
+      <w:pPr>
+        <w:tabs>
+          <w:tab w:val="num" w:pos="3600"/>
+        </w:tabs>
+        <w:ind w:left="3600" w:hanging="360"/>
+      </w:pPr>
+      <w:rPr>
+        <w:rFonts w:ascii="Symbol" w:hAnsi="Symbol" w:hint="default"/>
+        <w:sz w:val="20"/>
+      </w:rPr>
+    </w:lvl>
+    <w:lvl w:ilvl="5" w:tentative="1">
+      <w:start w:val="1"/>
+      <w:numFmt w:val="bullet"/>
+      <w:lvlText w:val=""/>
+      <w:lvlJc w:val="left"/>
+      <w:pPr>
+        <w:tabs>
+          <w:tab w:val="num" w:pos="4320"/>
+        </w:tabs>
+        <w:ind w:left="4320" w:hanging="360"/>
+      </w:pPr>
+      <w:rPr>
+        <w:rFonts w:ascii="Symbol" w:hAnsi="Symbol" w:hint="default"/>
+        <w:sz w:val="20"/>
+      </w:rPr>
+    </w:lvl>
+    <w:lvl w:ilvl="6" w:tentative="1">
+      <w:start w:val="1"/>
+      <w:numFmt w:val="bullet"/>
+      <w:lvlText w:val=""/>
+      <w:lvlJc w:val="left"/>
+      <w:pPr>
+        <w:tabs>
+          <w:tab w:val="num" w:pos="5040"/>
+        </w:tabs>
+        <w:ind w:left="5040" w:hanging="360"/>
+      </w:pPr>
+      <w:rPr>
+        <w:rFonts w:ascii="Symbol" w:hAnsi="Symbol" w:hint="default"/>
+        <w:sz w:val="20"/>
+      </w:rPr>
+    </w:lvl>
+    <w:lvl w:ilvl="7" w:tentative="1">
+      <w:start w:val="1"/>
+      <w:numFmt w:val="bullet"/>
+      <w:lvlText w:val=""/>
+      <w:lvlJc w:val="left"/>
+      <w:pPr>
+        <w:tabs>
+          <w:tab w:val="num" w:pos="5760"/>
+        </w:tabs>
+        <w:ind w:left="5760" w:hanging="360"/>
+      </w:pPr>
+      <w:rPr>
+        <w:rFonts w:ascii="Symbol" w:hAnsi="Symbol" w:hint="default"/>
+        <w:sz w:val="20"/>
+      </w:rPr>
+    </w:lvl>
+    <w:lvl w:ilvl="8" w:tentative="1">
+      <w:start w:val="1"/>
+      <w:numFmt w:val="bullet"/>
+      <w:lvlText w:val=""/>
+      <w:lvlJc w:val="left"/>
+      <w:pPr>
+        <w:tabs>
+          <w:tab w:val="num" w:pos="6480"/>
+        </w:tabs>
+        <w:ind w:left="6480" w:hanging="360"/>
+      </w:pPr>
+      <w:rPr>
+        <w:rFonts w:ascii="Symbol" w:hAnsi="Symbol" w:hint="default"/>
+        <w:sz w:val="20"/>
+      </w:rPr>
+    </w:lvl>
+  </w:abstractNum>
+  <w:abstractNum w:abstractNumId="24" w15:restartNumberingAfterBreak="0">
     <w:nsid w:val="64C47A9E"/>
     <w:multiLevelType w:val="hybridMultilevel"/>
     <w:tmpl w:val="86F60598"/>
@@ -5809,7 +8258,7 @@
       </w:rPr>
     </w:lvl>
   </w:abstractNum>
-  <w:abstractNum w:abstractNumId="21" w15:restartNumberingAfterBreak="0">
+  <w:abstractNum w:abstractNumId="25" w15:restartNumberingAfterBreak="0">
     <w:nsid w:val="672A766F"/>
     <w:multiLevelType w:val="hybridMultilevel"/>
     <w:tmpl w:val="01A6B772"/>
@@ -5898,7 +8347,7 @@
       </w:pPr>
     </w:lvl>
   </w:abstractNum>
-  <w:abstractNum w:abstractNumId="22" w15:restartNumberingAfterBreak="0">
+  <w:abstractNum w:abstractNumId="26" w15:restartNumberingAfterBreak="0">
     <w:nsid w:val="6A6D136A"/>
     <w:multiLevelType w:val="hybridMultilevel"/>
     <w:tmpl w:val="0AF4AA92"/>
@@ -6011,7 +8460,7 @@
       </w:rPr>
     </w:lvl>
   </w:abstractNum>
-  <w:abstractNum w:abstractNumId="23" w15:restartNumberingAfterBreak="0">
+  <w:abstractNum w:abstractNumId="27" w15:restartNumberingAfterBreak="0">
     <w:nsid w:val="6E186FDE"/>
     <w:multiLevelType w:val="hybridMultilevel"/>
     <w:tmpl w:val="01A6B772"/>
@@ -6100,7 +8549,156 @@
       </w:pPr>
     </w:lvl>
   </w:abstractNum>
-  <w:abstractNum w:abstractNumId="24" w15:restartNumberingAfterBreak="0">
+  <w:abstractNum w:abstractNumId="28" w15:restartNumberingAfterBreak="0">
+    <w:nsid w:val="700C4441"/>
+    <w:multiLevelType w:val="multilevel"/>
+    <w:tmpl w:val="525ADEE4"/>
+    <w:lvl w:ilvl="0">
+      <w:start w:val="1"/>
+      <w:numFmt w:val="bullet"/>
+      <w:lvlText w:val=""/>
+      <w:lvlJc w:val="left"/>
+      <w:pPr>
+        <w:tabs>
+          <w:tab w:val="num" w:pos="720"/>
+        </w:tabs>
+        <w:ind w:left="720" w:hanging="360"/>
+      </w:pPr>
+      <w:rPr>
+        <w:rFonts w:ascii="Symbol" w:hAnsi="Symbol" w:hint="default"/>
+        <w:sz w:val="20"/>
+      </w:rPr>
+    </w:lvl>
+    <w:lvl w:ilvl="1" w:tentative="1">
+      <w:start w:val="1"/>
+      <w:numFmt w:val="bullet"/>
+      <w:lvlText w:val=""/>
+      <w:lvlJc w:val="left"/>
+      <w:pPr>
+        <w:tabs>
+          <w:tab w:val="num" w:pos="1440"/>
+        </w:tabs>
+        <w:ind w:left="1440" w:hanging="360"/>
+      </w:pPr>
+      <w:rPr>
+        <w:rFonts w:ascii="Symbol" w:hAnsi="Symbol" w:hint="default"/>
+        <w:sz w:val="20"/>
+      </w:rPr>
+    </w:lvl>
+    <w:lvl w:ilvl="2" w:tentative="1">
+      <w:start w:val="1"/>
+      <w:numFmt w:val="bullet"/>
+      <w:lvlText w:val=""/>
+      <w:lvlJc w:val="left"/>
+      <w:pPr>
+        <w:tabs>
+          <w:tab w:val="num" w:pos="2160"/>
+        </w:tabs>
+        <w:ind w:left="2160" w:hanging="360"/>
+      </w:pPr>
+      <w:rPr>
+        <w:rFonts w:ascii="Symbol" w:hAnsi="Symbol" w:hint="default"/>
+        <w:sz w:val="20"/>
+      </w:rPr>
+    </w:lvl>
+    <w:lvl w:ilvl="3" w:tentative="1">
+      <w:start w:val="1"/>
+      <w:numFmt w:val="bullet"/>
+      <w:lvlText w:val=""/>
+      <w:lvlJc w:val="left"/>
+      <w:pPr>
+        <w:tabs>
+          <w:tab w:val="num" w:pos="2880"/>
+        </w:tabs>
+        <w:ind w:left="2880" w:hanging="360"/>
+      </w:pPr>
+      <w:rPr>
+        <w:rFonts w:ascii="Symbol" w:hAnsi="Symbol" w:hint="default"/>
+        <w:sz w:val="20"/>
+      </w:rPr>
+    </w:lvl>
+    <w:lvl w:ilvl="4" w:tentative="1">
+      <w:start w:val="1"/>
+      <w:numFmt w:val="bullet"/>
+      <w:lvlText w:val=""/>
+      <w:lvlJc w:val="left"/>
+      <w:pPr>
+        <w:tabs>
+          <w:tab w:val="num" w:pos="3600"/>
+        </w:tabs>
+        <w:ind w:left="3600" w:hanging="360"/>
+      </w:pPr>
+      <w:rPr>
+        <w:rFonts w:ascii="Symbol" w:hAnsi="Symbol" w:hint="default"/>
+        <w:sz w:val="20"/>
+      </w:rPr>
+    </w:lvl>
+    <w:lvl w:ilvl="5" w:tentative="1">
+      <w:start w:val="1"/>
+      <w:numFmt w:val="bullet"/>
+      <w:lvlText w:val=""/>
+      <w:lvlJc w:val="left"/>
+      <w:pPr>
+        <w:tabs>
+          <w:tab w:val="num" w:pos="4320"/>
+        </w:tabs>
+        <w:ind w:left="4320" w:hanging="360"/>
+      </w:pPr>
+      <w:rPr>
+        <w:rFonts w:ascii="Symbol" w:hAnsi="Symbol" w:hint="default"/>
+        <w:sz w:val="20"/>
+      </w:rPr>
+    </w:lvl>
+    <w:lvl w:ilvl="6" w:tentative="1">
+      <w:start w:val="1"/>
+      <w:numFmt w:val="bullet"/>
+      <w:lvlText w:val=""/>
+      <w:lvlJc w:val="left"/>
+      <w:pPr>
+        <w:tabs>
+          <w:tab w:val="num" w:pos="5040"/>
+        </w:tabs>
+        <w:ind w:left="5040" w:hanging="360"/>
+      </w:pPr>
+      <w:rPr>
+        <w:rFonts w:ascii="Symbol" w:hAnsi="Symbol" w:hint="default"/>
+        <w:sz w:val="20"/>
+      </w:rPr>
+    </w:lvl>
+    <w:lvl w:ilvl="7" w:tentative="1">
+      <w:start w:val="1"/>
+      <w:numFmt w:val="bullet"/>
+      <w:lvlText w:val=""/>
+      <w:lvlJc w:val="left"/>
+      <w:pPr>
+        <w:tabs>
+          <w:tab w:val="num" w:pos="5760"/>
+        </w:tabs>
+        <w:ind w:left="5760" w:hanging="360"/>
+      </w:pPr>
+      <w:rPr>
+        <w:rFonts w:ascii="Symbol" w:hAnsi="Symbol" w:hint="default"/>
+        <w:sz w:val="20"/>
+      </w:rPr>
+    </w:lvl>
+    <w:lvl w:ilvl="8" w:tentative="1">
+      <w:start w:val="1"/>
+      <w:numFmt w:val="bullet"/>
+      <w:lvlText w:val=""/>
+      <w:lvlJc w:val="left"/>
+      <w:pPr>
+        <w:tabs>
+          <w:tab w:val="num" w:pos="6480"/>
+        </w:tabs>
+        <w:ind w:left="6480" w:hanging="360"/>
+      </w:pPr>
+      <w:rPr>
+        <w:rFonts w:ascii="Symbol" w:hAnsi="Symbol" w:hint="default"/>
+        <w:sz w:val="20"/>
+      </w:rPr>
+    </w:lvl>
+  </w:abstractNum>
+  <w:abstractNum w:abstractNumId="29" w15:restartNumberingAfterBreak="0">
     <w:nsid w:val="740A7581"/>
     <w:multiLevelType w:val="hybridMultilevel"/>
     <w:tmpl w:val="70D63D20"/>
@@ -6213,7 +8811,7 @@
       </w:rPr>
     </w:lvl>
   </w:abstractNum>
-  <w:abstractNum w:abstractNumId="25" w15:restartNumberingAfterBreak="0">
+  <w:abstractNum w:abstractNumId="30" w15:restartNumberingAfterBreak="0">
     <w:nsid w:val="75A625D2"/>
     <w:multiLevelType w:val="multilevel"/>
     <w:tmpl w:val="630AF104"/>
@@ -6326,7 +8924,7 @@
       </w:pPr>
     </w:lvl>
   </w:abstractNum>
-  <w:abstractNum w:abstractNumId="26" w15:restartNumberingAfterBreak="0">
+  <w:abstractNum w:abstractNumId="31" w15:restartNumberingAfterBreak="0">
     <w:nsid w:val="7DBF6C79"/>
     <w:multiLevelType w:val="hybridMultilevel"/>
     <w:tmpl w:val="380212CA"/>
@@ -6412,7 +9010,7 @@
       </w:pPr>
     </w:lvl>
   </w:abstractNum>
-  <w:abstractNum w:abstractNumId="27" w15:restartNumberingAfterBreak="0">
+  <w:abstractNum w:abstractNumId="32" w15:restartNumberingAfterBreak="0">
     <w:nsid w:val="7DE35340"/>
     <w:multiLevelType w:val="hybridMultilevel"/>
     <w:tmpl w:val="0838CAEA"/>
@@ -6525,89 +9123,256 @@
       </w:rPr>
     </w:lvl>
   </w:abstractNum>
+  <w:abstractNum w:abstractNumId="33" w15:restartNumberingAfterBreak="0">
+    <w:nsid w:val="7FE9543B"/>
+    <w:multiLevelType w:val="multilevel"/>
+    <w:tmpl w:val="2AD46D60"/>
+    <w:lvl w:ilvl="0">
+      <w:start w:val="1"/>
+      <w:numFmt w:val="bullet"/>
+      <w:lvlText w:val=""/>
+      <w:lvlJc w:val="left"/>
+      <w:pPr>
+        <w:tabs>
+          <w:tab w:val="num" w:pos="720"/>
+        </w:tabs>
+        <w:ind w:left="720" w:hanging="360"/>
+      </w:pPr>
+      <w:rPr>
+        <w:rFonts w:ascii="Symbol" w:hAnsi="Symbol" w:hint="default"/>
+        <w:sz w:val="20"/>
+      </w:rPr>
+    </w:lvl>
+    <w:lvl w:ilvl="1" w:tentative="1">
+      <w:start w:val="1"/>
+      <w:numFmt w:val="bullet"/>
+      <w:lvlText w:val=""/>
+      <w:lvlJc w:val="left"/>
+      <w:pPr>
+        <w:tabs>
+          <w:tab w:val="num" w:pos="1440"/>
+        </w:tabs>
+        <w:ind w:left="1440" w:hanging="360"/>
+      </w:pPr>
+      <w:rPr>
+        <w:rFonts w:ascii="Symbol" w:hAnsi="Symbol" w:hint="default"/>
+        <w:sz w:val="20"/>
+      </w:rPr>
+    </w:lvl>
+    <w:lvl w:ilvl="2" w:tentative="1">
+      <w:start w:val="1"/>
+      <w:numFmt w:val="bullet"/>
+      <w:lvlText w:val=""/>
+      <w:lvlJc w:val="left"/>
+      <w:pPr>
+        <w:tabs>
+          <w:tab w:val="num" w:pos="2160"/>
+        </w:tabs>
+        <w:ind w:left="2160" w:hanging="360"/>
+      </w:pPr>
+      <w:rPr>
+        <w:rFonts w:ascii="Symbol" w:hAnsi="Symbol" w:hint="default"/>
+        <w:sz w:val="20"/>
+      </w:rPr>
+    </w:lvl>
+    <w:lvl w:ilvl="3" w:tentative="1">
+      <w:start w:val="1"/>
+      <w:numFmt w:val="bullet"/>
+      <w:lvlText w:val=""/>
+      <w:lvlJc w:val="left"/>
+      <w:pPr>
+        <w:tabs>
+          <w:tab w:val="num" w:pos="2880"/>
+        </w:tabs>
+        <w:ind w:left="2880" w:hanging="360"/>
+      </w:pPr>
+      <w:rPr>
+        <w:rFonts w:ascii="Symbol" w:hAnsi="Symbol" w:hint="default"/>
+        <w:sz w:val="20"/>
+      </w:rPr>
+    </w:lvl>
+    <w:lvl w:ilvl="4" w:tentative="1">
+      <w:start w:val="1"/>
+      <w:numFmt w:val="bullet"/>
+      <w:lvlText w:val=""/>
+      <w:lvlJc w:val="left"/>
+      <w:pPr>
+        <w:tabs>
+          <w:tab w:val="num" w:pos="3600"/>
+        </w:tabs>
+        <w:ind w:left="3600" w:hanging="360"/>
+      </w:pPr>
+      <w:rPr>
+        <w:rFonts w:ascii="Symbol" w:hAnsi="Symbol" w:hint="default"/>
+        <w:sz w:val="20"/>
+      </w:rPr>
+    </w:lvl>
+    <w:lvl w:ilvl="5" w:tentative="1">
+      <w:start w:val="1"/>
+      <w:numFmt w:val="bullet"/>
+      <w:lvlText w:val=""/>
+      <w:lvlJc w:val="left"/>
+      <w:pPr>
+        <w:tabs>
+          <w:tab w:val="num" w:pos="4320"/>
+        </w:tabs>
+        <w:ind w:left="4320" w:hanging="360"/>
+      </w:pPr>
+      <w:rPr>
+        <w:rFonts w:ascii="Symbol" w:hAnsi="Symbol" w:hint="default"/>
+        <w:sz w:val="20"/>
+      </w:rPr>
+    </w:lvl>
+    <w:lvl w:ilvl="6" w:tentative="1">
+      <w:start w:val="1"/>
+      <w:numFmt w:val="bullet"/>
+      <w:lvlText w:val=""/>
+      <w:lvlJc w:val="left"/>
+      <w:pPr>
+        <w:tabs>
+          <w:tab w:val="num" w:pos="5040"/>
+        </w:tabs>
+        <w:ind w:left="5040" w:hanging="360"/>
+      </w:pPr>
+      <w:rPr>
+        <w:rFonts w:ascii="Symbol" w:hAnsi="Symbol" w:hint="default"/>
+        <w:sz w:val="20"/>
+      </w:rPr>
+    </w:lvl>
+    <w:lvl w:ilvl="7" w:tentative="1">
+      <w:start w:val="1"/>
+      <w:numFmt w:val="bullet"/>
+      <w:lvlText w:val=""/>
+      <w:lvlJc w:val="left"/>
+      <w:pPr>
+        <w:tabs>
+          <w:tab w:val="num" w:pos="5760"/>
+        </w:tabs>
+        <w:ind w:left="5760" w:hanging="360"/>
+      </w:pPr>
+      <w:rPr>
+        <w:rFonts w:ascii="Symbol" w:hAnsi="Symbol" w:hint="default"/>
+        <w:sz w:val="20"/>
+      </w:rPr>
+    </w:lvl>
+    <w:lvl w:ilvl="8" w:tentative="1">
+      <w:start w:val="1"/>
+      <w:numFmt w:val="bullet"/>
+      <w:lvlText w:val=""/>
+      <w:lvlJc w:val="left"/>
+      <w:pPr>
+        <w:tabs>
+          <w:tab w:val="num" w:pos="6480"/>
+        </w:tabs>
+        <w:ind w:left="6480" w:hanging="360"/>
+      </w:pPr>
+      <w:rPr>
+        <w:rFonts w:ascii="Symbol" w:hAnsi="Symbol" w:hint="default"/>
+        <w:sz w:val="20"/>
+      </w:rPr>
+    </w:lvl>
+  </w:abstractNum>
   <w:num w:numId="1" w16cid:durableId="780033369">
-    <w:abstractNumId w:val="23"/>
+    <w:abstractNumId w:val="27"/>
   </w:num>
   <w:num w:numId="2" w16cid:durableId="1921403707">
-    <w:abstractNumId w:val="3"/>
+    <w:abstractNumId w:val="4"/>
   </w:num>
   <w:num w:numId="3" w16cid:durableId="740759890">
-    <w:abstractNumId w:val="16"/>
+    <w:abstractNumId w:val="19"/>
   </w:num>
   <w:num w:numId="4" w16cid:durableId="1996447430">
-    <w:abstractNumId w:val="21"/>
+    <w:abstractNumId w:val="25"/>
   </w:num>
   <w:num w:numId="5" w16cid:durableId="881013753">
-    <w:abstractNumId w:val="26"/>
+    <w:abstractNumId w:val="31"/>
   </w:num>
   <w:num w:numId="6" w16cid:durableId="1352607202">
     <w:abstractNumId w:val="1"/>
   </w:num>
   <w:num w:numId="7" w16cid:durableId="116218127">
-    <w:abstractNumId w:val="20"/>
+    <w:abstractNumId w:val="24"/>
   </w:num>
   <w:num w:numId="8" w16cid:durableId="935863320">
-    <w:abstractNumId w:val="22"/>
+    <w:abstractNumId w:val="26"/>
   </w:num>
   <w:num w:numId="9" w16cid:durableId="2105688528">
     <w:abstractNumId w:val="0"/>
   </w:num>
   <w:num w:numId="10" w16cid:durableId="906498496">
-    <w:abstractNumId w:val="9"/>
+    <w:abstractNumId w:val="12"/>
   </w:num>
   <w:num w:numId="11" w16cid:durableId="2087530419">
-    <w:abstractNumId w:val="7"/>
+    <w:abstractNumId w:val="10"/>
   </w:num>
   <w:num w:numId="12" w16cid:durableId="1527210199">
-    <w:abstractNumId w:val="24"/>
+    <w:abstractNumId w:val="29"/>
   </w:num>
   <w:num w:numId="13" w16cid:durableId="32772255">
-    <w:abstractNumId w:val="12"/>
+    <w:abstractNumId w:val="15"/>
   </w:num>
   <w:num w:numId="14" w16cid:durableId="448086793">
-    <w:abstractNumId w:val="27"/>
+    <w:abstractNumId w:val="32"/>
   </w:num>
   <w:num w:numId="15" w16cid:durableId="54206605">
+    <w:abstractNumId w:val="8"/>
+  </w:num>
+  <w:num w:numId="16" w16cid:durableId="1918511053">
+    <w:abstractNumId w:val="22"/>
+  </w:num>
+  <w:num w:numId="17" w16cid:durableId="9377799">
     <w:abstractNumId w:val="6"/>
   </w:num>
-  <w:num w:numId="16" w16cid:durableId="1918511053">
-    <w:abstractNumId w:val="19"/>
+  <w:num w:numId="18" w16cid:durableId="1949042751">
+    <w:abstractNumId w:val="14"/>
   </w:num>
-  <w:num w:numId="17" w16cid:durableId="9377799">
-    <w:abstractNumId w:val="4"/>
+  <w:num w:numId="19" w16cid:durableId="457526600">
+    <w:abstractNumId w:val="16"/>
   </w:num>
-  <w:num w:numId="18" w16cid:durableId="1949042751">
+  <w:num w:numId="20" w16cid:durableId="249508126">
+    <w:abstractNumId w:val="13"/>
+  </w:num>
+  <w:num w:numId="21" w16cid:durableId="362175962">
     <w:abstractNumId w:val="11"/>
   </w:num>
-  <w:num w:numId="19" w16cid:durableId="457526600">
-    <w:abstractNumId w:val="13"/>
-  </w:num>
-  <w:num w:numId="20" w16cid:durableId="249508126">
-    <w:abstractNumId w:val="10"/>
-  </w:num>
-  <w:num w:numId="21" w16cid:durableId="362175962">
-    <w:abstractNumId w:val="8"/>
-  </w:num>
   <w:num w:numId="22" w16cid:durableId="858274487">
-    <w:abstractNumId w:val="18"/>
+    <w:abstractNumId w:val="21"/>
   </w:num>
   <w:num w:numId="23" w16cid:durableId="983125526">
     <w:abstractNumId w:val="2"/>
   </w:num>
   <w:num w:numId="24" w16cid:durableId="1666082575">
-    <w:abstractNumId w:val="25"/>
+    <w:abstractNumId w:val="30"/>
   </w:num>
   <w:num w:numId="25" w16cid:durableId="1533302670">
+    <w:abstractNumId w:val="7"/>
+  </w:num>
+  <w:num w:numId="26" w16cid:durableId="2120106532">
+    <w:abstractNumId w:val="18"/>
+  </w:num>
+  <w:num w:numId="27" w16cid:durableId="1094087698">
+    <w:abstractNumId w:val="17"/>
+  </w:num>
+  <w:num w:numId="28" w16cid:durableId="734091478">
+    <w:abstractNumId w:val="20"/>
+  </w:num>
+  <w:num w:numId="29" w16cid:durableId="1170485022">
+    <w:abstractNumId w:val="33"/>
+  </w:num>
+  <w:num w:numId="30" w16cid:durableId="1573471083">
+    <w:abstractNumId w:val="23"/>
+  </w:num>
+  <w:num w:numId="31" w16cid:durableId="1331787129">
+    <w:abstractNumId w:val="28"/>
+  </w:num>
+  <w:num w:numId="32" w16cid:durableId="1953123747">
+    <w:abstractNumId w:val="9"/>
+  </w:num>
+  <w:num w:numId="33" w16cid:durableId="1760368476">
     <w:abstractNumId w:val="5"/>
   </w:num>
-  <w:num w:numId="26" w16cid:durableId="2120106532">
-    <w:abstractNumId w:val="15"/>
-  </w:num>
-  <w:num w:numId="27" w16cid:durableId="1094087698">
-    <w:abstractNumId w:val="14"/>
-  </w:num>
-  <w:num w:numId="28" w16cid:durableId="734091478">
-    <w:abstractNumId w:val="17"/>
+  <w:num w:numId="34" w16cid:durableId="1386639645">
+    <w:abstractNumId w:val="3"/>
   </w:num>
 </w:numbering>
 </file>
@@ -7113,7 +9878,6 @@
   <w:style w:type="character" w:default="1" w:styleId="DefaultParagraphFont">
     <w:name w:val="Default Paragraph Font"/>
     <w:uiPriority w:val="1"/>
-    <w:semiHidden/>
     <w:unhideWhenUsed/>
   </w:style>
   <w:style w:type="table" w:default="1" w:styleId="TableNormal">

</xml_diff>

<commit_message>
Updated NFA to DFA code documentation in Project_Documentation.docx
</commit_message>
<xml_diff>
--- a/Project_Documentation.docx
+++ b/Project_Documentation.docx
@@ -82,31 +82,7 @@
                 <w:szCs w:val="20"/>
                 <w:lang w:bidi="ar-EG"/>
               </w:rPr>
-              <w:t>International Credit Hours Engineering Programs (</w:t>
-            </w:r>
-            <w:proofErr w:type="spellStart"/>
-            <w:proofErr w:type="gramStart"/>
-            <w:r>
-              <w:rPr>
-                <w:b/>
-                <w:bCs/>
-                <w:sz w:val="20"/>
-                <w:szCs w:val="20"/>
-                <w:lang w:bidi="ar-EG"/>
-              </w:rPr>
-              <w:t>i.CHEP</w:t>
-            </w:r>
-            <w:proofErr w:type="spellEnd"/>
-            <w:proofErr w:type="gramEnd"/>
-            <w:r>
-              <w:rPr>
-                <w:b/>
-                <w:bCs/>
-                <w:sz w:val="20"/>
-                <w:szCs w:val="20"/>
-                <w:lang w:bidi="ar-EG"/>
-              </w:rPr>
-              <w:t>)</w:t>
+              <w:t>International Credit Hours Engineering Programs (i.CHEP)</w:t>
             </w:r>
           </w:p>
         </w:tc>
@@ -650,21 +626,7 @@
           <w:lang w:bidi="ar-EG"/>
         </w:rPr>
         <w:lastRenderedPageBreak/>
-        <w:t xml:space="preserve">Team </w:t>
-      </w:r>
-      <w:proofErr w:type="spellStart"/>
-      <w:r>
-        <w:rPr>
-          <w:lang w:bidi="ar-EG"/>
-        </w:rPr>
-        <w:t>Namelist</w:t>
-      </w:r>
-      <w:proofErr w:type="spellEnd"/>
-      <w:r>
-        <w:rPr>
-          <w:lang w:bidi="ar-EG"/>
-        </w:rPr>
-        <w:t>:</w:t>
+        <w:t>Team Namelist:</w:t>
       </w:r>
       <w:bookmarkEnd w:id="0"/>
     </w:p>
@@ -1015,59 +977,7 @@
                 <w:sz w:val="32"/>
                 <w:szCs w:val="32"/>
               </w:rPr>
-              <w:t xml:space="preserve">Amr </w:t>
-            </w:r>
-            <w:proofErr w:type="spellStart"/>
-            <w:r>
-              <w:rPr>
-                <w:rFonts w:ascii="Times New Roman" w:eastAsia="Times New Roman" w:hAnsi="Times New Roman" w:cs="Times New Roman"/>
-                <w:b w:val="0"/>
-                <w:bCs w:val="0"/>
-                <w:i/>
-                <w:iCs/>
-                <w:sz w:val="32"/>
-                <w:szCs w:val="32"/>
-              </w:rPr>
-              <w:t>Haithem</w:t>
-            </w:r>
-            <w:proofErr w:type="spellEnd"/>
-            <w:r>
-              <w:rPr>
-                <w:rFonts w:ascii="Times New Roman" w:eastAsia="Times New Roman" w:hAnsi="Times New Roman" w:cs="Times New Roman"/>
-                <w:b w:val="0"/>
-                <w:bCs w:val="0"/>
-                <w:i/>
-                <w:iCs/>
-                <w:sz w:val="32"/>
-                <w:szCs w:val="32"/>
-              </w:rPr>
-              <w:t xml:space="preserve"> Abd </w:t>
-            </w:r>
-            <w:proofErr w:type="spellStart"/>
-            <w:r>
-              <w:rPr>
-                <w:rFonts w:ascii="Times New Roman" w:eastAsia="Times New Roman" w:hAnsi="Times New Roman" w:cs="Times New Roman"/>
-                <w:b w:val="0"/>
-                <w:bCs w:val="0"/>
-                <w:i/>
-                <w:iCs/>
-                <w:sz w:val="32"/>
-                <w:szCs w:val="32"/>
-              </w:rPr>
-              <w:t>Almalek</w:t>
-            </w:r>
-            <w:proofErr w:type="spellEnd"/>
-            <w:r>
-              <w:rPr>
-                <w:rFonts w:ascii="Times New Roman" w:eastAsia="Times New Roman" w:hAnsi="Times New Roman" w:cs="Times New Roman"/>
-                <w:b w:val="0"/>
-                <w:bCs w:val="0"/>
-                <w:i/>
-                <w:iCs/>
-                <w:sz w:val="32"/>
-                <w:szCs w:val="32"/>
-              </w:rPr>
-              <w:t xml:space="preserve"> Shams</w:t>
+              <w:t>Amr Haithem Abd Almalek Shams</w:t>
             </w:r>
           </w:p>
         </w:tc>
@@ -2542,6 +2452,16 @@
       <w:pPr>
         <w:keepNext/>
       </w:pPr>
+    </w:p>
+    <w:p>
+      <w:pPr>
+        <w:keepNext/>
+      </w:pPr>
+    </w:p>
+    <w:p>
+      <w:pPr>
+        <w:keepNext/>
+      </w:pPr>
       <w:r>
         <w:rPr>
           <w:rFonts w:asciiTheme="majorHAnsi" w:eastAsiaTheme="majorEastAsia" w:hAnsiTheme="majorHAnsi" w:cstheme="majorBidi"/>
@@ -2553,7 +2473,6 @@
           <w:szCs w:val="40"/>
           <w:u w:val="single"/>
         </w:rPr>
-        <w:lastRenderedPageBreak/>
         <w:drawing>
           <wp:inline distT="0" distB="0" distL="0" distR="0" wp14:anchorId="7A70D3D9" wp14:editId="744FFE3E">
             <wp:extent cx="6400800" cy="4691349"/>
@@ -2609,13 +2528,7 @@
         <w:pStyle w:val="Caption"/>
         <w:jc w:val="center"/>
         <w:rPr>
-          <w:rFonts w:asciiTheme="majorHAnsi" w:eastAsiaTheme="majorEastAsia" w:hAnsiTheme="majorHAnsi" w:cstheme="majorBidi"/>
-          <w:b/>
-          <w:bCs/>
           <w:color w:val="auto"/>
-          <w:sz w:val="40"/>
-          <w:szCs w:val="40"/>
-          <w:u w:val="single"/>
         </w:rPr>
       </w:pPr>
       <w:bookmarkStart w:id="5" w:name="_Toc134549822"/>
@@ -2664,11 +2577,1556 @@
       </w:r>
       <w:bookmarkEnd w:id="5"/>
     </w:p>
-    <w:p>
-      <w:pPr>
-        <w:rPr>
-          <w:sz w:val="26"/>
-          <w:szCs w:val="26"/>
+    <w:p/>
+    <w:p/>
+    <w:p/>
+    <w:p/>
+    <w:p/>
+    <w:p/>
+    <w:p/>
+    <w:p>
+      <w:pPr>
+        <w:pStyle w:val="Heading2"/>
+        <w:numPr>
+          <w:ilvl w:val="1"/>
+          <w:numId w:val="27"/>
+        </w:numPr>
+      </w:pPr>
+      <w:r>
+        <w:lastRenderedPageBreak/>
+        <w:t>Code Documentation</w:t>
+      </w:r>
+    </w:p>
+    <w:p>
+      <w:pPr>
+        <w:pStyle w:val="ListParagraph"/>
+        <w:ind w:left="1476"/>
+        <w:rPr>
+          <w:b/>
+          <w:bCs/>
+          <w:lang w:bidi="ar-EG"/>
+        </w:rPr>
+      </w:pPr>
+    </w:p>
+    <w:p>
+      <w:pPr>
+        <w:pStyle w:val="ListParagraph"/>
+        <w:ind w:left="756"/>
+        <w:rPr>
+          <w:b/>
+          <w:bCs/>
+          <w:sz w:val="32"/>
+          <w:szCs w:val="28"/>
+          <w:lang w:bidi="ar-EG"/>
+        </w:rPr>
+      </w:pPr>
+      <w:r>
+        <w:rPr>
+          <w:b/>
+          <w:bCs/>
+          <w:sz w:val="32"/>
+          <w:szCs w:val="28"/>
+          <w:lang w:bidi="ar-EG"/>
+        </w:rPr>
+        <w:t>Handling Convert Click</w:t>
+      </w:r>
+    </w:p>
+    <w:p>
+      <w:pPr>
+        <w:ind w:left="720" w:firstLine="36"/>
+        <w:rPr>
+          <w:b/>
+          <w:bCs/>
+          <w:lang w:bidi="ar-EG"/>
+        </w:rPr>
+      </w:pPr>
+      <w:r>
+        <w:rPr>
+          <w:noProof/>
+          <w:lang w:bidi="ar-EG"/>
+        </w:rPr>
+        <w:drawing>
+          <wp:inline distT="0" distB="0" distL="0" distR="0" wp14:anchorId="5F663990" wp14:editId="0174D002">
+            <wp:extent cx="4554467" cy="4948604"/>
+            <wp:effectExtent l="57150" t="57150" r="132080" b="137795"/>
+            <wp:docPr id="1870572820" name="Picture 1"/>
+            <wp:cNvGraphicFramePr>
+              <a:graphicFrameLocks xmlns:a="http://schemas.openxmlformats.org/drawingml/2006/main" noChangeAspect="1"/>
+            </wp:cNvGraphicFramePr>
+            <a:graphic xmlns:a="http://schemas.openxmlformats.org/drawingml/2006/main">
+              <a:graphicData uri="http://schemas.openxmlformats.org/drawingml/2006/picture">
+                <pic:pic xmlns:pic="http://schemas.openxmlformats.org/drawingml/2006/picture">
+                  <pic:nvPicPr>
+                    <pic:cNvPr id="1870572820" name="Picture 1"/>
+                    <pic:cNvPicPr>
+                      <a:picLocks noChangeAspect="1" noChangeArrowheads="1"/>
+                    </pic:cNvPicPr>
+                  </pic:nvPicPr>
+                  <pic:blipFill>
+                    <a:blip r:embed="rId13">
+                      <a:extLst>
+                        <a:ext uri="{28A0092B-C50C-407E-A947-70E740481C1C}">
+                          <a14:useLocalDpi xmlns:a14="http://schemas.microsoft.com/office/drawing/2010/main" val="0"/>
+                        </a:ext>
+                      </a:extLst>
+                    </a:blip>
+                    <a:stretch>
+                      <a:fillRect/>
+                    </a:stretch>
+                  </pic:blipFill>
+                  <pic:spPr bwMode="auto">
+                    <a:xfrm>
+                      <a:off x="0" y="0"/>
+                      <a:ext cx="4576897" cy="4972975"/>
+                    </a:xfrm>
+                    <a:prstGeom prst="rect">
+                      <a:avLst/>
+                    </a:prstGeom>
+                    <a:ln w="28575" cap="sq">
+                      <a:solidFill>
+                        <a:srgbClr val="000000"/>
+                      </a:solidFill>
+                      <a:miter lim="800000"/>
+                    </a:ln>
+                    <a:effectLst>
+                      <a:outerShdw blurRad="57150" dist="50800" dir="2700000" algn="tl" rotWithShape="0">
+                        <a:srgbClr val="000000">
+                          <a:alpha val="40000"/>
+                        </a:srgbClr>
+                      </a:outerShdw>
+                    </a:effectLst>
+                  </pic:spPr>
+                </pic:pic>
+              </a:graphicData>
+            </a:graphic>
+          </wp:inline>
+        </w:drawing>
+      </w:r>
+    </w:p>
+    <w:p>
+      <w:pPr>
+        <w:ind w:left="720"/>
+        <w:rPr>
+          <w:lang w:bidi="ar-EG"/>
+        </w:rPr>
+      </w:pPr>
+      <w:r>
+        <w:rPr>
+          <w:b/>
+          <w:bCs/>
+          <w:lang w:bidi="ar-EG"/>
+        </w:rPr>
+        <w:t>Description:</w:t>
+      </w:r>
+      <w:r>
+        <w:rPr>
+          <w:lang w:bidi="ar-EG"/>
+        </w:rPr>
+        <w:t xml:space="preserve"> </w:t>
+      </w:r>
+      <w:r>
+        <w:rPr>
+          <w:lang w:bidi="ar-EG"/>
+        </w:rPr>
+        <w:t>This function is responsible for converting the entered NFA (Non-Deterministic Finite Automata) to a DFA (Deterministic Finite Automata). Here's a breakdown of its functionality:</w:t>
+      </w:r>
+    </w:p>
+    <w:p>
+      <w:pPr>
+        <w:pStyle w:val="ListParagraph"/>
+        <w:numPr>
+          <w:ilvl w:val="0"/>
+          <w:numId w:val="36"/>
+        </w:numPr>
+        <w:rPr>
+          <w:lang w:bidi="ar-EG"/>
+        </w:rPr>
+      </w:pPr>
+      <w:r>
+        <w:rPr>
+          <w:lang w:bidi="ar-EG"/>
+        </w:rPr>
+        <w:t xml:space="preserve">Set the flag </w:t>
+      </w:r>
+      <w:r>
+        <w:rPr>
+          <w:b/>
+          <w:bCs/>
+          <w:lang w:bidi="ar-EG"/>
+        </w:rPr>
+        <w:t>self.convertCheck</w:t>
+      </w:r>
+      <w:r>
+        <w:rPr>
+          <w:lang w:bidi="ar-EG"/>
+        </w:rPr>
+        <w:t xml:space="preserve"> to </w:t>
+      </w:r>
+      <w:r>
+        <w:rPr>
+          <w:b/>
+          <w:bCs/>
+          <w:lang w:bidi="ar-EG"/>
+        </w:rPr>
+        <w:t>True</w:t>
+      </w:r>
+      <w:r>
+        <w:rPr>
+          <w:lang w:bidi="ar-EG"/>
+        </w:rPr>
+        <w:t>. This flag is used to check if the conversion process has already been initiated.</w:t>
+      </w:r>
+    </w:p>
+    <w:p>
+      <w:pPr>
+        <w:pStyle w:val="ListParagraph"/>
+        <w:numPr>
+          <w:ilvl w:val="0"/>
+          <w:numId w:val="36"/>
+        </w:numPr>
+        <w:rPr>
+          <w:lang w:bidi="ar-EG"/>
+        </w:rPr>
+      </w:pPr>
+      <w:r>
+        <w:rPr>
+          <w:lang w:bidi="ar-EG"/>
+        </w:rPr>
+        <w:t>Check if the input NFA has at least one starting state and one final state. If not, display an error message and return from the function.</w:t>
+      </w:r>
+    </w:p>
+    <w:p>
+      <w:pPr>
+        <w:pStyle w:val="ListParagraph"/>
+        <w:numPr>
+          <w:ilvl w:val="0"/>
+          <w:numId w:val="36"/>
+        </w:numPr>
+        <w:rPr>
+          <w:lang w:bidi="ar-EG"/>
+        </w:rPr>
+      </w:pPr>
+      <w:r>
+        <w:rPr>
+          <w:lang w:bidi="ar-EG"/>
+        </w:rPr>
+        <w:t xml:space="preserve">Call the </w:t>
+      </w:r>
+      <w:r>
+        <w:rPr>
+          <w:b/>
+          <w:bCs/>
+          <w:lang w:bidi="ar-EG"/>
+        </w:rPr>
+        <w:t>constructTransitionTable</w:t>
+      </w:r>
+      <w:r>
+        <w:rPr>
+          <w:lang w:bidi="ar-EG"/>
+        </w:rPr>
+        <w:t xml:space="preserve"> function to build a transition table for the NFA.</w:t>
+      </w:r>
+    </w:p>
+    <w:p>
+      <w:pPr>
+        <w:pStyle w:val="ListParagraph"/>
+        <w:numPr>
+          <w:ilvl w:val="0"/>
+          <w:numId w:val="36"/>
+        </w:numPr>
+        <w:rPr>
+          <w:lang w:bidi="ar-EG"/>
+        </w:rPr>
+      </w:pPr>
+      <w:r>
+        <w:rPr>
+          <w:lang w:bidi="ar-EG"/>
+        </w:rPr>
+        <w:lastRenderedPageBreak/>
+        <w:t xml:space="preserve">Initialize an empty list </w:t>
+      </w:r>
+      <w:r>
+        <w:rPr>
+          <w:b/>
+          <w:bCs/>
+          <w:lang w:bidi="ar-EG"/>
+        </w:rPr>
+        <w:t>visitedNodes</w:t>
+      </w:r>
+      <w:r>
+        <w:rPr>
+          <w:lang w:bidi="ar-EG"/>
+        </w:rPr>
+        <w:t xml:space="preserve"> to keep track of the nodes that have already been visited during the conversion process.</w:t>
+      </w:r>
+    </w:p>
+    <w:p>
+      <w:pPr>
+        <w:pStyle w:val="ListParagraph"/>
+        <w:numPr>
+          <w:ilvl w:val="0"/>
+          <w:numId w:val="36"/>
+        </w:numPr>
+        <w:rPr>
+          <w:lang w:bidi="ar-EG"/>
+        </w:rPr>
+      </w:pPr>
+      <w:r>
+        <w:rPr>
+          <w:lang w:bidi="ar-EG"/>
+        </w:rPr>
+        <w:t xml:space="preserve">Initialize a list </w:t>
+      </w:r>
+      <w:r>
+        <w:rPr>
+          <w:b/>
+          <w:bCs/>
+          <w:lang w:bidi="ar-EG"/>
+        </w:rPr>
+        <w:t>nonVisitedNodes</w:t>
+      </w:r>
+      <w:r>
+        <w:rPr>
+          <w:lang w:bidi="ar-EG"/>
+        </w:rPr>
+        <w:t xml:space="preserve"> with the starting state of the NFA.</w:t>
+      </w:r>
+    </w:p>
+    <w:p>
+      <w:pPr>
+        <w:pStyle w:val="ListParagraph"/>
+        <w:numPr>
+          <w:ilvl w:val="0"/>
+          <w:numId w:val="36"/>
+        </w:numPr>
+        <w:rPr>
+          <w:lang w:bidi="ar-EG"/>
+        </w:rPr>
+      </w:pPr>
+      <w:r>
+        <w:rPr>
+          <w:lang w:bidi="ar-EG"/>
+        </w:rPr>
+        <w:t xml:space="preserve">Loop through </w:t>
+      </w:r>
+      <w:r>
+        <w:rPr>
+          <w:b/>
+          <w:bCs/>
+          <w:lang w:bidi="ar-EG"/>
+        </w:rPr>
+        <w:t>nonVisitedNodes</w:t>
+      </w:r>
+      <w:r>
+        <w:rPr>
+          <w:lang w:bidi="ar-EG"/>
+        </w:rPr>
+        <w:t xml:space="preserve"> until it is empty.</w:t>
+      </w:r>
+    </w:p>
+    <w:p>
+      <w:pPr>
+        <w:pStyle w:val="ListParagraph"/>
+        <w:numPr>
+          <w:ilvl w:val="0"/>
+          <w:numId w:val="36"/>
+        </w:numPr>
+        <w:rPr>
+          <w:lang w:bidi="ar-EG"/>
+        </w:rPr>
+      </w:pPr>
+      <w:r>
+        <w:rPr>
+          <w:lang w:bidi="ar-EG"/>
+        </w:rPr>
+        <w:t xml:space="preserve">Pop a node </w:t>
+      </w:r>
+      <w:r>
+        <w:rPr>
+          <w:b/>
+          <w:bCs/>
+          <w:lang w:bidi="ar-EG"/>
+        </w:rPr>
+        <w:t>currNode</w:t>
+      </w:r>
+      <w:r>
+        <w:rPr>
+          <w:lang w:bidi="ar-EG"/>
+        </w:rPr>
+        <w:t xml:space="preserve"> from </w:t>
+      </w:r>
+      <w:r>
+        <w:rPr>
+          <w:b/>
+          <w:bCs/>
+          <w:lang w:bidi="ar-EG"/>
+        </w:rPr>
+        <w:t>nonVisitedNodes</w:t>
+      </w:r>
+      <w:r>
+        <w:rPr>
+          <w:lang w:bidi="ar-EG"/>
+        </w:rPr>
+        <w:t xml:space="preserve"> and check if it has already been visited. If so, continue to the next iteration of the loop.</w:t>
+      </w:r>
+    </w:p>
+    <w:p>
+      <w:pPr>
+        <w:pStyle w:val="ListParagraph"/>
+        <w:numPr>
+          <w:ilvl w:val="0"/>
+          <w:numId w:val="36"/>
+        </w:numPr>
+        <w:rPr>
+          <w:lang w:bidi="ar-EG"/>
+        </w:rPr>
+      </w:pPr>
+      <w:r>
+        <w:rPr>
+          <w:lang w:bidi="ar-EG"/>
+        </w:rPr>
+        <w:t xml:space="preserve">Check if the reverse of </w:t>
+      </w:r>
+      <w:r>
+        <w:rPr>
+          <w:b/>
+          <w:bCs/>
+          <w:lang w:bidi="ar-EG"/>
+        </w:rPr>
+        <w:t>currNode</w:t>
+      </w:r>
+      <w:r>
+        <w:rPr>
+          <w:lang w:bidi="ar-EG"/>
+        </w:rPr>
+        <w:t xml:space="preserve"> has already been visited. If so, continue to the next iteration of the loop.</w:t>
+      </w:r>
+    </w:p>
+    <w:p>
+      <w:pPr>
+        <w:pStyle w:val="ListParagraph"/>
+        <w:numPr>
+          <w:ilvl w:val="0"/>
+          <w:numId w:val="36"/>
+        </w:numPr>
+        <w:rPr>
+          <w:lang w:bidi="ar-EG"/>
+        </w:rPr>
+      </w:pPr>
+      <w:r>
+        <w:rPr>
+          <w:lang w:bidi="ar-EG"/>
+        </w:rPr>
+        <w:t xml:space="preserve">Add </w:t>
+      </w:r>
+      <w:r>
+        <w:rPr>
+          <w:b/>
+          <w:bCs/>
+          <w:lang w:bidi="ar-EG"/>
+        </w:rPr>
+        <w:t>currNode</w:t>
+      </w:r>
+      <w:r>
+        <w:rPr>
+          <w:lang w:bidi="ar-EG"/>
+        </w:rPr>
+        <w:t xml:space="preserve"> to </w:t>
+      </w:r>
+      <w:r>
+        <w:rPr>
+          <w:b/>
+          <w:bCs/>
+          <w:lang w:bidi="ar-EG"/>
+        </w:rPr>
+        <w:t>visitedNodes</w:t>
+      </w:r>
+      <w:r>
+        <w:rPr>
+          <w:lang w:bidi="ar-EG"/>
+        </w:rPr>
+        <w:t>.</w:t>
+      </w:r>
+    </w:p>
+    <w:p>
+      <w:pPr>
+        <w:pStyle w:val="ListParagraph"/>
+        <w:numPr>
+          <w:ilvl w:val="0"/>
+          <w:numId w:val="36"/>
+        </w:numPr>
+        <w:rPr>
+          <w:lang w:bidi="ar-EG"/>
+        </w:rPr>
+      </w:pPr>
+      <w:r>
+        <w:rPr>
+          <w:lang w:bidi="ar-EG"/>
+        </w:rPr>
+        <w:t xml:space="preserve">Create a </w:t>
+      </w:r>
+      <w:r>
+        <w:rPr>
+          <w:b/>
+          <w:bCs/>
+          <w:lang w:bidi="ar-EG"/>
+        </w:rPr>
+        <w:t>miniTrans</w:t>
+      </w:r>
+      <w:r>
+        <w:rPr>
+          <w:lang w:bidi="ar-EG"/>
+        </w:rPr>
+        <w:t xml:space="preserve"> dictionary to store the transitions for each state in </w:t>
+      </w:r>
+      <w:r>
+        <w:rPr>
+          <w:b/>
+          <w:bCs/>
+          <w:lang w:bidi="ar-EG"/>
+        </w:rPr>
+        <w:t>currNode</w:t>
+      </w:r>
+      <w:r>
+        <w:rPr>
+          <w:lang w:bidi="ar-EG"/>
+        </w:rPr>
+        <w:t>.</w:t>
+      </w:r>
+    </w:p>
+    <w:p>
+      <w:pPr>
+        <w:pStyle w:val="ListParagraph"/>
+        <w:numPr>
+          <w:ilvl w:val="0"/>
+          <w:numId w:val="36"/>
+        </w:numPr>
+        <w:rPr>
+          <w:lang w:bidi="ar-EG"/>
+        </w:rPr>
+      </w:pPr>
+      <w:r>
+        <w:rPr>
+          <w:lang w:bidi="ar-EG"/>
+        </w:rPr>
+        <w:t xml:space="preserve">Loop through each node in </w:t>
+      </w:r>
+      <w:r>
+        <w:rPr>
+          <w:b/>
+          <w:bCs/>
+          <w:lang w:bidi="ar-EG"/>
+        </w:rPr>
+        <w:t>currNode</w:t>
+      </w:r>
+      <w:r>
+        <w:rPr>
+          <w:lang w:bidi="ar-EG"/>
+        </w:rPr>
+        <w:t xml:space="preserve"> and its transitions. Add the nodes that can be reached from each transition to </w:t>
+      </w:r>
+      <w:r>
+        <w:rPr>
+          <w:b/>
+          <w:bCs/>
+          <w:lang w:bidi="ar-EG"/>
+        </w:rPr>
+        <w:t>miniTrans</w:t>
+      </w:r>
+      <w:r>
+        <w:rPr>
+          <w:lang w:bidi="ar-EG"/>
+        </w:rPr>
+        <w:t>.</w:t>
+      </w:r>
+    </w:p>
+    <w:p>
+      <w:pPr>
+        <w:pStyle w:val="ListParagraph"/>
+        <w:numPr>
+          <w:ilvl w:val="0"/>
+          <w:numId w:val="36"/>
+        </w:numPr>
+        <w:rPr>
+          <w:lang w:bidi="ar-EG"/>
+        </w:rPr>
+      </w:pPr>
+      <w:r>
+        <w:rPr>
+          <w:lang w:bidi="ar-EG"/>
+        </w:rPr>
+        <w:t xml:space="preserve">Add the transitions and their corresponding nodes to the DFA table </w:t>
+      </w:r>
+      <w:r>
+        <w:rPr>
+          <w:b/>
+          <w:bCs/>
+          <w:lang w:bidi="ar-EG"/>
+        </w:rPr>
+        <w:t>self.dfaTable</w:t>
+      </w:r>
+      <w:r>
+        <w:rPr>
+          <w:lang w:bidi="ar-EG"/>
+        </w:rPr>
+        <w:t>.</w:t>
+      </w:r>
+    </w:p>
+    <w:p>
+      <w:pPr>
+        <w:pStyle w:val="ListParagraph"/>
+        <w:numPr>
+          <w:ilvl w:val="0"/>
+          <w:numId w:val="36"/>
+        </w:numPr>
+        <w:rPr>
+          <w:lang w:bidi="ar-EG"/>
+        </w:rPr>
+      </w:pPr>
+      <w:r>
+        <w:rPr>
+          <w:lang w:bidi="ar-EG"/>
+        </w:rPr>
+        <w:t>If any of the nodes reached by a transition contain a final state, add them to the list of final states.</w:t>
+      </w:r>
+    </w:p>
+    <w:p>
+      <w:pPr>
+        <w:pStyle w:val="ListParagraph"/>
+        <w:numPr>
+          <w:ilvl w:val="0"/>
+          <w:numId w:val="36"/>
+        </w:numPr>
+        <w:rPr>
+          <w:lang w:bidi="ar-EG"/>
+        </w:rPr>
+      </w:pPr>
+      <w:r>
+        <w:rPr>
+          <w:lang w:bidi="ar-EG"/>
+        </w:rPr>
+        <w:t xml:space="preserve">Check if the nodes reached by a transition have already been visited. If not, add them to </w:t>
+      </w:r>
+      <w:r>
+        <w:rPr>
+          <w:b/>
+          <w:bCs/>
+          <w:lang w:bidi="ar-EG"/>
+        </w:rPr>
+        <w:t>nonVisitedNodes</w:t>
+      </w:r>
+      <w:r>
+        <w:rPr>
+          <w:lang w:bidi="ar-EG"/>
+        </w:rPr>
+        <w:t>.</w:t>
+      </w:r>
+    </w:p>
+    <w:p>
+      <w:pPr>
+        <w:pStyle w:val="ListParagraph"/>
+        <w:numPr>
+          <w:ilvl w:val="0"/>
+          <w:numId w:val="36"/>
+        </w:numPr>
+        <w:rPr>
+          <w:lang w:bidi="ar-EG"/>
+        </w:rPr>
+      </w:pPr>
+      <w:r>
+        <w:rPr>
+          <w:lang w:bidi="ar-EG"/>
+        </w:rPr>
+        <w:t xml:space="preserve">If </w:t>
+      </w:r>
+      <w:r>
+        <w:rPr>
+          <w:b/>
+          <w:bCs/>
+          <w:lang w:bidi="ar-EG"/>
+        </w:rPr>
+        <w:t>v</w:t>
+      </w:r>
+      <w:r>
+        <w:rPr>
+          <w:lang w:bidi="ar-EG"/>
+        </w:rPr>
+        <w:t xml:space="preserve"> (verbosity) is </w:t>
+      </w:r>
+      <w:r>
+        <w:rPr>
+          <w:b/>
+          <w:bCs/>
+          <w:lang w:bidi="ar-EG"/>
+        </w:rPr>
+        <w:t>True</w:t>
+      </w:r>
+      <w:r>
+        <w:rPr>
+          <w:lang w:bidi="ar-EG"/>
+        </w:rPr>
+        <w:t>, print some debugging information.</w:t>
+      </w:r>
+    </w:p>
+    <w:p>
+      <w:pPr>
+        <w:pStyle w:val="ListParagraph"/>
+        <w:numPr>
+          <w:ilvl w:val="0"/>
+          <w:numId w:val="36"/>
+        </w:numPr>
+        <w:rPr>
+          <w:lang w:bidi="ar-EG"/>
+        </w:rPr>
+      </w:pPr>
+      <w:r>
+        <w:rPr>
+          <w:lang w:bidi="ar-EG"/>
+        </w:rPr>
+        <w:t xml:space="preserve">Once all nodes have been visited, call </w:t>
+      </w:r>
+      <w:r>
+        <w:rPr>
+          <w:b/>
+          <w:bCs/>
+          <w:lang w:bidi="ar-EG"/>
+        </w:rPr>
+        <w:t>displayDFA</w:t>
+      </w:r>
+      <w:r>
+        <w:rPr>
+          <w:lang w:bidi="ar-EG"/>
+        </w:rPr>
+        <w:t xml:space="preserve"> function to display the converted DFA.</w:t>
+      </w:r>
+    </w:p>
+    <w:p>
+      <w:pPr>
+        <w:ind w:left="1080"/>
+        <w:rPr>
+          <w:lang w:bidi="ar-EG"/>
+        </w:rPr>
+      </w:pPr>
+    </w:p>
+    <w:p>
+      <w:pPr>
+        <w:ind w:left="1080"/>
+        <w:rPr>
+          <w:lang w:bidi="ar-EG"/>
+        </w:rPr>
+      </w:pPr>
+    </w:p>
+    <w:p>
+      <w:pPr>
+        <w:pStyle w:val="ListParagraph"/>
+        <w:ind w:left="0" w:firstLine="720"/>
+        <w:rPr>
+          <w:b/>
+          <w:bCs/>
+          <w:sz w:val="32"/>
+          <w:szCs w:val="28"/>
+          <w:lang w:bidi="ar-EG"/>
+        </w:rPr>
+      </w:pPr>
+      <w:r>
+        <w:rPr>
+          <w:b/>
+          <w:bCs/>
+          <w:sz w:val="32"/>
+          <w:szCs w:val="28"/>
+          <w:lang w:bidi="ar-EG"/>
+        </w:rPr>
+        <w:t>Constructing Transition Table</w:t>
+      </w:r>
+    </w:p>
+    <w:p>
+      <w:pPr>
+        <w:pStyle w:val="ListParagraph"/>
+        <w:ind w:left="0" w:firstLine="720"/>
+        <w:rPr>
+          <w:b/>
+          <w:bCs/>
+          <w:lang w:bidi="ar-EG"/>
+        </w:rPr>
+      </w:pPr>
+      <w:r>
+        <w:rPr>
+          <w:b/>
+          <w:bCs/>
+          <w:noProof/>
+          <w:lang w:bidi="ar-EG"/>
+        </w:rPr>
+        <w:drawing>
+          <wp:inline distT="0" distB="0" distL="0" distR="0" wp14:anchorId="7FAACC0C" wp14:editId="0E544A3E">
+            <wp:extent cx="5646276" cy="948267"/>
+            <wp:effectExtent l="0" t="0" r="0" b="4445"/>
+            <wp:docPr id="249111884" name="Picture 2"/>
+            <wp:cNvGraphicFramePr>
+              <a:graphicFrameLocks xmlns:a="http://schemas.openxmlformats.org/drawingml/2006/main" noChangeAspect="1"/>
+            </wp:cNvGraphicFramePr>
+            <a:graphic xmlns:a="http://schemas.openxmlformats.org/drawingml/2006/main">
+              <a:graphicData uri="http://schemas.openxmlformats.org/drawingml/2006/picture">
+                <pic:pic xmlns:pic="http://schemas.openxmlformats.org/drawingml/2006/picture">
+                  <pic:nvPicPr>
+                    <pic:cNvPr id="0" name="Picture 2"/>
+                    <pic:cNvPicPr>
+                      <a:picLocks noChangeAspect="1" noChangeArrowheads="1"/>
+                    </pic:cNvPicPr>
+                  </pic:nvPicPr>
+                  <pic:blipFill>
+                    <a:blip r:embed="rId14">
+                      <a:extLst>
+                        <a:ext uri="{28A0092B-C50C-407E-A947-70E740481C1C}">
+                          <a14:useLocalDpi xmlns:a14="http://schemas.microsoft.com/office/drawing/2010/main" val="0"/>
+                        </a:ext>
+                      </a:extLst>
+                    </a:blip>
+                    <a:srcRect/>
+                    <a:stretch>
+                      <a:fillRect/>
+                    </a:stretch>
+                  </pic:blipFill>
+                  <pic:spPr bwMode="auto">
+                    <a:xfrm>
+                      <a:off x="0" y="0"/>
+                      <a:ext cx="5685637" cy="954877"/>
+                    </a:xfrm>
+                    <a:prstGeom prst="roundRect">
+                      <a:avLst/>
+                    </a:prstGeom>
+                    <a:noFill/>
+                    <a:ln>
+                      <a:noFill/>
+                    </a:ln>
+                  </pic:spPr>
+                </pic:pic>
+              </a:graphicData>
+            </a:graphic>
+          </wp:inline>
+        </w:drawing>
+      </w:r>
+    </w:p>
+    <w:p>
+      <w:pPr>
+        <w:pStyle w:val="ListParagraph"/>
+        <w:rPr>
+          <w:lang w:bidi="ar-EG"/>
+        </w:rPr>
+      </w:pPr>
+      <w:r>
+        <w:rPr>
+          <w:b/>
+          <w:bCs/>
+          <w:lang w:bidi="ar-EG"/>
+        </w:rPr>
+        <w:t>Description:</w:t>
+      </w:r>
+      <w:r>
+        <w:rPr>
+          <w:lang w:bidi="ar-EG"/>
+        </w:rPr>
+        <w:t xml:space="preserve"> </w:t>
+      </w:r>
+      <w:r>
+        <w:rPr>
+          <w:lang w:bidi="ar-EG"/>
+        </w:rPr>
+        <w:t xml:space="preserve">This function constructs a transition table for the input NFA. It loops through each edge of the graph and adds the transition to the corresponding dictionary in </w:t>
+      </w:r>
+      <w:r>
+        <w:rPr>
+          <w:b/>
+          <w:bCs/>
+          <w:lang w:bidi="ar-EG"/>
+        </w:rPr>
+        <w:t>self.transitionTable</w:t>
+      </w:r>
+      <w:r>
+        <w:rPr>
+          <w:lang w:bidi="ar-EG"/>
+        </w:rPr>
+        <w:t>.</w:t>
+      </w:r>
+    </w:p>
+    <w:p>
+      <w:pPr>
+        <w:pStyle w:val="ListParagraph"/>
+        <w:ind w:left="1476"/>
+        <w:rPr>
+          <w:lang w:bidi="ar-EG"/>
+        </w:rPr>
+      </w:pPr>
+    </w:p>
+    <w:p>
+      <w:pPr>
+        <w:pStyle w:val="ListParagraph"/>
+        <w:ind w:left="1476"/>
+        <w:rPr>
+          <w:lang w:bidi="ar-EG"/>
+        </w:rPr>
+      </w:pPr>
+    </w:p>
+    <w:p>
+      <w:pPr>
+        <w:pStyle w:val="ListParagraph"/>
+        <w:ind w:left="1476"/>
+        <w:rPr>
+          <w:lang w:bidi="ar-EG"/>
+        </w:rPr>
+      </w:pPr>
+    </w:p>
+    <w:p>
+      <w:pPr>
+        <w:pStyle w:val="ListParagraph"/>
+        <w:ind w:left="1476"/>
+        <w:rPr>
+          <w:lang w:bidi="ar-EG"/>
+        </w:rPr>
+      </w:pPr>
+    </w:p>
+    <w:p>
+      <w:pPr>
+        <w:pStyle w:val="ListParagraph"/>
+        <w:ind w:left="1476"/>
+        <w:rPr>
+          <w:lang w:bidi="ar-EG"/>
+        </w:rPr>
+      </w:pPr>
+    </w:p>
+    <w:p>
+      <w:pPr>
+        <w:pStyle w:val="ListParagraph"/>
+        <w:ind w:left="1476"/>
+        <w:rPr>
+          <w:lang w:bidi="ar-EG"/>
+        </w:rPr>
+      </w:pPr>
+    </w:p>
+    <w:p>
+      <w:pPr>
+        <w:pStyle w:val="ListParagraph"/>
+        <w:ind w:left="1476"/>
+        <w:rPr>
+          <w:lang w:bidi="ar-EG"/>
+        </w:rPr>
+      </w:pPr>
+    </w:p>
+    <w:p>
+      <w:pPr>
+        <w:pStyle w:val="ListParagraph"/>
+        <w:ind w:left="1476"/>
+        <w:rPr>
+          <w:lang w:bidi="ar-EG"/>
+        </w:rPr>
+      </w:pPr>
+    </w:p>
+    <w:p>
+      <w:pPr>
+        <w:ind w:firstLine="720"/>
+        <w:rPr>
+          <w:b/>
+          <w:bCs/>
+          <w:sz w:val="32"/>
+          <w:szCs w:val="28"/>
+          <w:lang w:bidi="ar-EG"/>
+        </w:rPr>
+      </w:pPr>
+      <w:r>
+        <w:rPr>
+          <w:b/>
+          <w:bCs/>
+          <w:sz w:val="32"/>
+          <w:szCs w:val="28"/>
+          <w:lang w:bidi="ar-EG"/>
+        </w:rPr>
+        <w:lastRenderedPageBreak/>
+        <w:t>Displaying the DFA</w:t>
+      </w:r>
+    </w:p>
+    <w:p>
+      <w:pPr>
+        <w:pStyle w:val="ListParagraph"/>
+        <w:rPr>
+          <w:b/>
+          <w:bCs/>
+          <w:sz w:val="32"/>
+          <w:szCs w:val="28"/>
+          <w:lang w:bidi="ar-EG"/>
+        </w:rPr>
+      </w:pPr>
+      <w:r>
+        <w:rPr>
+          <w:noProof/>
+          <w:lang w:bidi="ar-EG"/>
+        </w:rPr>
+        <w:drawing>
+          <wp:inline distT="0" distB="0" distL="0" distR="0" wp14:anchorId="1D012CB0" wp14:editId="50C32AB5">
+            <wp:extent cx="4343400" cy="4485807"/>
+            <wp:effectExtent l="76200" t="76200" r="133350" b="124460"/>
+            <wp:docPr id="1298801310" name="Picture 3" descr="A screen shot of a computer code&#10;&#10;Description automatically generated with low confidence"/>
+            <wp:cNvGraphicFramePr>
+              <a:graphicFrameLocks xmlns:a="http://schemas.openxmlformats.org/drawingml/2006/main" noChangeAspect="1"/>
+            </wp:cNvGraphicFramePr>
+            <a:graphic xmlns:a="http://schemas.openxmlformats.org/drawingml/2006/main">
+              <a:graphicData uri="http://schemas.openxmlformats.org/drawingml/2006/picture">
+                <pic:pic xmlns:pic="http://schemas.openxmlformats.org/drawingml/2006/picture">
+                  <pic:nvPicPr>
+                    <pic:cNvPr id="1298801310" name="Picture 3" descr="A screen shot of a computer code&#10;&#10;Description automatically generated with low confidence"/>
+                    <pic:cNvPicPr>
+                      <a:picLocks noChangeAspect="1" noChangeArrowheads="1"/>
+                    </pic:cNvPicPr>
+                  </pic:nvPicPr>
+                  <pic:blipFill>
+                    <a:blip r:embed="rId15">
+                      <a:extLst>
+                        <a:ext uri="{28A0092B-C50C-407E-A947-70E740481C1C}">
+                          <a14:useLocalDpi xmlns:a14="http://schemas.microsoft.com/office/drawing/2010/main" val="0"/>
+                        </a:ext>
+                      </a:extLst>
+                    </a:blip>
+                    <a:srcRect/>
+                    <a:stretch>
+                      <a:fillRect/>
+                    </a:stretch>
+                  </pic:blipFill>
+                  <pic:spPr bwMode="auto">
+                    <a:xfrm>
+                      <a:off x="0" y="0"/>
+                      <a:ext cx="4350805" cy="4493454"/>
+                    </a:xfrm>
+                    <a:prstGeom prst="rect">
+                      <a:avLst/>
+                    </a:prstGeom>
+                    <a:ln w="38100" cap="sq">
+                      <a:solidFill>
+                        <a:srgbClr val="000000"/>
+                      </a:solidFill>
+                      <a:prstDash val="solid"/>
+                      <a:miter lim="800000"/>
+                    </a:ln>
+                    <a:effectLst>
+                      <a:outerShdw blurRad="50800" dist="38100" dir="2700000" algn="tl" rotWithShape="0">
+                        <a:srgbClr val="000000">
+                          <a:alpha val="43000"/>
+                        </a:srgbClr>
+                      </a:outerShdw>
+                    </a:effectLst>
+                  </pic:spPr>
+                </pic:pic>
+              </a:graphicData>
+            </a:graphic>
+          </wp:inline>
+        </w:drawing>
+      </w:r>
+    </w:p>
+    <w:p>
+      <w:pPr>
+        <w:pStyle w:val="ListParagraph"/>
+        <w:rPr>
+          <w:lang w:bidi="ar-EG"/>
+        </w:rPr>
+      </w:pPr>
+      <w:r>
+        <w:rPr>
+          <w:b/>
+          <w:bCs/>
+          <w:lang w:bidi="ar-EG"/>
+        </w:rPr>
+        <w:t>Description:</w:t>
+      </w:r>
+      <w:r>
+        <w:rPr>
+          <w:lang w:bidi="ar-EG"/>
+        </w:rPr>
+        <w:t xml:space="preserve"> </w:t>
+      </w:r>
+      <w:r>
+        <w:rPr>
+          <w:lang w:bidi="ar-EG"/>
+        </w:rPr>
+        <w:t>This function displays the converted DFA in a GUI window. Here's a breakdown of its functionality:</w:t>
+      </w:r>
+    </w:p>
+    <w:p>
+      <w:pPr>
+        <w:pStyle w:val="ListParagraph"/>
+        <w:numPr>
+          <w:ilvl w:val="0"/>
+          <w:numId w:val="37"/>
+        </w:numPr>
+        <w:tabs>
+          <w:tab w:val="clear" w:pos="720"/>
+          <w:tab w:val="num" w:pos="1440"/>
+        </w:tabs>
+        <w:ind w:left="1440"/>
+        <w:rPr>
+          <w:lang w:bidi="ar-EG"/>
+        </w:rPr>
+      </w:pPr>
+      <w:r>
+        <w:rPr>
+          <w:lang w:bidi="ar-EG"/>
+        </w:rPr>
+        <w:t>Reset all the variables used during the conversion process.</w:t>
+      </w:r>
+    </w:p>
+    <w:p>
+      <w:pPr>
+        <w:pStyle w:val="ListParagraph"/>
+        <w:numPr>
+          <w:ilvl w:val="0"/>
+          <w:numId w:val="37"/>
+        </w:numPr>
+        <w:tabs>
+          <w:tab w:val="clear" w:pos="720"/>
+          <w:tab w:val="num" w:pos="1440"/>
+        </w:tabs>
+        <w:ind w:left="1440"/>
+        <w:rPr>
+          <w:lang w:bidi="ar-EG"/>
+        </w:rPr>
+      </w:pPr>
+      <w:r>
+        <w:rPr>
+          <w:lang w:bidi="ar-EG"/>
+        </w:rPr>
+        <w:t xml:space="preserve">Loop through each node and transition in </w:t>
+      </w:r>
+      <w:r>
+        <w:rPr>
+          <w:b/>
+          <w:bCs/>
+          <w:lang w:bidi="ar-EG"/>
+        </w:rPr>
+        <w:t>self.dfaTable</w:t>
+      </w:r>
+      <w:r>
+        <w:rPr>
+          <w:lang w:bidi="ar-EG"/>
+        </w:rPr>
+        <w:t xml:space="preserve"> and add them to the </w:t>
+      </w:r>
+      <w:r>
+        <w:rPr>
+          <w:b/>
+          <w:bCs/>
+          <w:lang w:bidi="ar-EG"/>
+        </w:rPr>
+        <w:t>graphvizGraph</w:t>
+      </w:r>
+      <w:r>
+        <w:rPr>
+          <w:lang w:bidi="ar-EG"/>
+        </w:rPr>
+        <w:t xml:space="preserve"> object.</w:t>
+      </w:r>
+    </w:p>
+    <w:p>
+      <w:pPr>
+        <w:pStyle w:val="ListParagraph"/>
+        <w:numPr>
+          <w:ilvl w:val="0"/>
+          <w:numId w:val="37"/>
+        </w:numPr>
+        <w:tabs>
+          <w:tab w:val="clear" w:pos="720"/>
+          <w:tab w:val="num" w:pos="1440"/>
+        </w:tabs>
+        <w:ind w:left="1440"/>
+        <w:rPr>
+          <w:lang w:bidi="ar-EG"/>
+        </w:rPr>
+      </w:pPr>
+      <w:r>
+        <w:rPr>
+          <w:lang w:bidi="ar-EG"/>
+        </w:rPr>
+        <w:t>Add a "Failed" state to the graph if any transitions are missing.</w:t>
+      </w:r>
+    </w:p>
+    <w:p>
+      <w:pPr>
+        <w:pStyle w:val="ListParagraph"/>
+        <w:numPr>
+          <w:ilvl w:val="0"/>
+          <w:numId w:val="37"/>
+        </w:numPr>
+        <w:tabs>
+          <w:tab w:val="clear" w:pos="720"/>
+          <w:tab w:val="num" w:pos="1440"/>
+        </w:tabs>
+        <w:ind w:left="1440"/>
+        <w:rPr>
+          <w:lang w:bidi="ar-EG"/>
+        </w:rPr>
+      </w:pPr>
+      <w:r>
+        <w:rPr>
+          <w:lang w:bidi="ar-EG"/>
+        </w:rPr>
+        <w:t>Highlight the starting state in red and the final states in green.</w:t>
+      </w:r>
+    </w:p>
+    <w:p>
+      <w:pPr>
+        <w:pStyle w:val="ListParagraph"/>
+        <w:numPr>
+          <w:ilvl w:val="0"/>
+          <w:numId w:val="37"/>
+        </w:numPr>
+        <w:tabs>
+          <w:tab w:val="clear" w:pos="720"/>
+          <w:tab w:val="num" w:pos="1440"/>
+        </w:tabs>
+        <w:ind w:left="1440"/>
+        <w:rPr>
+          <w:lang w:bidi="ar-EG"/>
+        </w:rPr>
+      </w:pPr>
+      <w:r>
+        <w:rPr>
+          <w:lang w:bidi="ar-EG"/>
+        </w:rPr>
+        <w:t>Save the graph in a file and display it in the GUI window.</w:t>
+      </w:r>
+    </w:p>
+    <w:p>
+      <w:pPr>
+        <w:ind w:firstLine="720"/>
+        <w:rPr>
+          <w:b/>
+          <w:bCs/>
+          <w:sz w:val="32"/>
+          <w:szCs w:val="28"/>
+          <w:lang w:bidi="ar-EG"/>
+        </w:rPr>
+      </w:pPr>
+    </w:p>
+    <w:p>
+      <w:pPr>
+        <w:ind w:firstLine="720"/>
+        <w:rPr>
+          <w:b/>
+          <w:bCs/>
+          <w:sz w:val="32"/>
+          <w:szCs w:val="28"/>
+          <w:lang w:bidi="ar-EG"/>
+        </w:rPr>
+      </w:pPr>
+    </w:p>
+    <w:p>
+      <w:pPr>
+        <w:ind w:firstLine="720"/>
+        <w:rPr>
+          <w:b/>
+          <w:bCs/>
+          <w:sz w:val="32"/>
+          <w:szCs w:val="28"/>
+          <w:lang w:bidi="ar-EG"/>
+        </w:rPr>
+      </w:pPr>
+    </w:p>
+    <w:p>
+      <w:pPr>
+        <w:ind w:firstLine="720"/>
+        <w:rPr>
+          <w:b/>
+          <w:bCs/>
+          <w:sz w:val="32"/>
+          <w:szCs w:val="28"/>
+          <w:lang w:bidi="ar-EG"/>
+        </w:rPr>
+      </w:pPr>
+    </w:p>
+    <w:p>
+      <w:pPr>
+        <w:ind w:firstLine="720"/>
+        <w:rPr>
+          <w:b/>
+          <w:bCs/>
+          <w:sz w:val="32"/>
+          <w:szCs w:val="28"/>
+          <w:lang w:bidi="ar-EG"/>
+        </w:rPr>
+      </w:pPr>
+      <w:r>
+        <w:rPr>
+          <w:b/>
+          <w:bCs/>
+          <w:sz w:val="32"/>
+          <w:szCs w:val="28"/>
+          <w:lang w:bidi="ar-EG"/>
+        </w:rPr>
+        <w:lastRenderedPageBreak/>
+        <w:t>Drawing the Graph</w:t>
+      </w:r>
+    </w:p>
+    <w:p>
+      <w:pPr>
+        <w:ind w:firstLine="720"/>
+        <w:rPr>
+          <w:b/>
+          <w:bCs/>
+          <w:lang w:bidi="ar-EG"/>
+        </w:rPr>
+      </w:pPr>
+      <w:r>
+        <w:rPr>
+          <w:noProof/>
+          <w:lang w:bidi="ar-EG"/>
+        </w:rPr>
+        <w:drawing>
+          <wp:inline distT="0" distB="0" distL="0" distR="0" wp14:anchorId="5884A749" wp14:editId="67171405">
+            <wp:extent cx="5728855" cy="1270806"/>
+            <wp:effectExtent l="76200" t="76200" r="139065" b="139065"/>
+            <wp:docPr id="1102796333" name="Picture 5"/>
+            <wp:cNvGraphicFramePr>
+              <a:graphicFrameLocks xmlns:a="http://schemas.openxmlformats.org/drawingml/2006/main" noChangeAspect="1"/>
+            </wp:cNvGraphicFramePr>
+            <a:graphic xmlns:a="http://schemas.openxmlformats.org/drawingml/2006/main">
+              <a:graphicData uri="http://schemas.openxmlformats.org/drawingml/2006/picture">
+                <pic:pic xmlns:pic="http://schemas.openxmlformats.org/drawingml/2006/picture">
+                  <pic:nvPicPr>
+                    <pic:cNvPr id="0" name="Picture 5"/>
+                    <pic:cNvPicPr>
+                      <a:picLocks noChangeAspect="1" noChangeArrowheads="1"/>
+                    </pic:cNvPicPr>
+                  </pic:nvPicPr>
+                  <pic:blipFill>
+                    <a:blip r:embed="rId16">
+                      <a:extLst>
+                        <a:ext uri="{28A0092B-C50C-407E-A947-70E740481C1C}">
+                          <a14:useLocalDpi xmlns:a14="http://schemas.microsoft.com/office/drawing/2010/main" val="0"/>
+                        </a:ext>
+                      </a:extLst>
+                    </a:blip>
+                    <a:srcRect/>
+                    <a:stretch>
+                      <a:fillRect/>
+                    </a:stretch>
+                  </pic:blipFill>
+                  <pic:spPr bwMode="auto">
+                    <a:xfrm>
+                      <a:off x="0" y="0"/>
+                      <a:ext cx="5755050" cy="1276617"/>
+                    </a:xfrm>
+                    <a:prstGeom prst="rect">
+                      <a:avLst/>
+                    </a:prstGeom>
+                    <a:ln w="38100" cap="sq">
+                      <a:solidFill>
+                        <a:srgbClr val="000000"/>
+                      </a:solidFill>
+                      <a:prstDash val="solid"/>
+                      <a:miter lim="800000"/>
+                    </a:ln>
+                    <a:effectLst>
+                      <a:outerShdw blurRad="50800" dist="38100" dir="2700000" algn="tl" rotWithShape="0">
+                        <a:srgbClr val="000000">
+                          <a:alpha val="43000"/>
+                        </a:srgbClr>
+                      </a:outerShdw>
+                    </a:effectLst>
+                  </pic:spPr>
+                </pic:pic>
+              </a:graphicData>
+            </a:graphic>
+          </wp:inline>
+        </w:drawing>
+      </w:r>
+    </w:p>
+    <w:p>
+      <w:pPr>
+        <w:pStyle w:val="ListParagraph"/>
+        <w:rPr>
+          <w:lang w:bidi="ar-EG"/>
+        </w:rPr>
+      </w:pPr>
+      <w:r>
+        <w:rPr>
+          <w:b/>
+          <w:bCs/>
+          <w:lang w:bidi="ar-EG"/>
+        </w:rPr>
+        <w:t>Description:</w:t>
+      </w:r>
+      <w:r>
+        <w:rPr>
+          <w:lang w:bidi="ar-EG"/>
+        </w:rPr>
+        <w:t xml:space="preserve"> </w:t>
+      </w:r>
+      <w:r>
+        <w:rPr>
+          <w:lang w:bidi="ar-EG"/>
+        </w:rPr>
+        <w:t xml:space="preserve">This function is called by </w:t>
+      </w:r>
+      <w:r>
+        <w:rPr>
+          <w:b/>
+          <w:bCs/>
+          <w:lang w:bidi="ar-EG"/>
+        </w:rPr>
+        <w:t>displayDFA</w:t>
+      </w:r>
+      <w:r>
+        <w:rPr>
+          <w:lang w:bidi="ar-EG"/>
+        </w:rPr>
+        <w:t xml:space="preserve"> to save the graph in a file and display it in the GUI window. Here's a breakdown of its functionality:</w:t>
+      </w:r>
+    </w:p>
+    <w:p>
+      <w:pPr>
+        <w:pStyle w:val="ListParagraph"/>
+        <w:numPr>
+          <w:ilvl w:val="0"/>
+          <w:numId w:val="38"/>
+        </w:numPr>
+        <w:tabs>
+          <w:tab w:val="clear" w:pos="720"/>
+          <w:tab w:val="num" w:pos="1440"/>
+        </w:tabs>
+        <w:ind w:left="1440"/>
+        <w:rPr>
+          <w:lang w:bidi="ar-EG"/>
+        </w:rPr>
+      </w:pPr>
+      <w:r>
+        <w:rPr>
+          <w:lang w:bidi="ar-EG"/>
+        </w:rPr>
+        <w:t>Save the graph in a file named "graph.dot".</w:t>
+      </w:r>
+    </w:p>
+    <w:p>
+      <w:pPr>
+        <w:pStyle w:val="ListParagraph"/>
+        <w:numPr>
+          <w:ilvl w:val="0"/>
+          <w:numId w:val="38"/>
+        </w:numPr>
+        <w:tabs>
+          <w:tab w:val="clear" w:pos="720"/>
+          <w:tab w:val="num" w:pos="1440"/>
+        </w:tabs>
+        <w:ind w:left="1440"/>
+        <w:rPr>
+          <w:lang w:bidi="ar-EG"/>
+        </w:rPr>
+      </w:pPr>
+      <w:r>
+        <w:rPr>
+          <w:lang w:bidi="ar-EG"/>
+        </w:rPr>
+        <w:t>Read the graph from the file.</w:t>
+      </w:r>
+    </w:p>
+    <w:p>
+      <w:pPr>
+        <w:pStyle w:val="ListParagraph"/>
+        <w:numPr>
+          <w:ilvl w:val="0"/>
+          <w:numId w:val="38"/>
+        </w:numPr>
+        <w:tabs>
+          <w:tab w:val="clear" w:pos="720"/>
+          <w:tab w:val="num" w:pos="1440"/>
+        </w:tabs>
+        <w:ind w:left="1440"/>
+        <w:rPr>
+          <w:lang w:bidi="ar-EG"/>
+        </w:rPr>
+      </w:pPr>
+      <w:r>
+        <w:rPr>
+          <w:lang w:bidi="ar-EG"/>
+        </w:rPr>
+        <w:t xml:space="preserve">Loop through each edge in the graph and add it to </w:t>
+      </w:r>
+      <w:r>
+        <w:rPr>
+          <w:b/>
+          <w:bCs/>
+          <w:lang w:bidi="ar-EG"/>
+        </w:rPr>
+        <w:t>self.graphEdges</w:t>
+      </w:r>
+      <w:r>
+        <w:rPr>
+          <w:lang w:bidi="ar-EG"/>
+        </w:rPr>
+        <w:t>.</w:t>
+      </w:r>
+    </w:p>
+    <w:p>
+      <w:pPr>
+        <w:pStyle w:val="ListParagraph"/>
+        <w:numPr>
+          <w:ilvl w:val="0"/>
+          <w:numId w:val="38"/>
+        </w:numPr>
+        <w:tabs>
+          <w:tab w:val="clear" w:pos="720"/>
+          <w:tab w:val="num" w:pos="1440"/>
+        </w:tabs>
+        <w:ind w:left="1440"/>
+        <w:rPr>
+          <w:lang w:bidi="ar-EG"/>
+        </w:rPr>
+      </w:pPr>
+      <w:r>
+        <w:rPr>
+          <w:lang w:bidi="ar-EG"/>
+        </w:rPr>
+        <w:t>Save the graph as an SVG file named "graph.svg".</w:t>
+      </w:r>
+    </w:p>
+    <w:p>
+      <w:pPr>
+        <w:pStyle w:val="ListParagraph"/>
+        <w:numPr>
+          <w:ilvl w:val="0"/>
+          <w:numId w:val="38"/>
+        </w:numPr>
+        <w:tabs>
+          <w:tab w:val="clear" w:pos="720"/>
+          <w:tab w:val="num" w:pos="1440"/>
+        </w:tabs>
+        <w:ind w:left="1440"/>
+        <w:rPr>
+          <w:lang w:bidi="ar-EG"/>
+        </w:rPr>
+      </w:pPr>
+      <w:r>
+        <w:rPr>
+          <w:lang w:bidi="ar-EG"/>
+        </w:rPr>
+        <w:t>Display the SVG file in the GUI window.</w:t>
+      </w:r>
+    </w:p>
+    <w:p>
+      <w:pPr>
+        <w:pStyle w:val="ListParagraph"/>
+        <w:ind w:left="2196"/>
+        <w:rPr>
+          <w:lang w:bidi="ar-EG"/>
+        </w:rPr>
+      </w:pPr>
+      <w:r>
+        <w:rPr>
+          <w:lang w:bidi="ar-EG"/>
+        </w:rPr>
+        <w:t>And that's a summary of how each of these functions work together to convert an NFA to a DFA and display it in a GUI window.</w:t>
+      </w:r>
+    </w:p>
+    <w:p>
+      <w:pPr>
+        <w:pStyle w:val="ListParagraph"/>
+        <w:ind w:left="1476"/>
+        <w:rPr>
+          <w:lang w:bidi="ar-EG"/>
         </w:rPr>
       </w:pPr>
     </w:p>
@@ -2748,13 +4206,8 @@
         <w:t>{</w:t>
       </w:r>
       <w:r>
-        <w:t xml:space="preserve">S -&gt; Aa, S -&gt; c, A -&gt; </w:t>
-      </w:r>
-      <w:proofErr w:type="spellStart"/>
-      <w:r>
-        <w:t>bc</w:t>
-      </w:r>
-      <w:proofErr w:type="spellEnd"/>
+        <w:t>S -&gt; Aa, S -&gt; c, A -&gt; bc</w:t>
+      </w:r>
       <w:r>
         <w:t>}</w:t>
       </w:r>
@@ -2786,7 +4239,6 @@
           <w:b/>
           <w:bCs/>
         </w:rPr>
-        <w:lastRenderedPageBreak/>
         <w:t>Extracting The Start State</w:t>
       </w:r>
       <w:r>
@@ -2822,6 +4274,7 @@
           <w:b/>
           <w:bCs/>
         </w:rPr>
+        <w:lastRenderedPageBreak/>
         <w:t>Extracting the Terminals &amp; Non-terminals</w:t>
       </w:r>
       <w:r>
@@ -2869,11 +4322,7 @@
         <w:t xml:space="preserve">: </w:t>
       </w:r>
       <w:r>
-        <w:t xml:space="preserve">The program adds two initial states to the pushdown automaton. The first state, </w:t>
-      </w:r>
-      <w:proofErr w:type="spellStart"/>
-      <w:r>
-        <w:t>q</w:t>
+        <w:t>The program adds two initial states to the pushdown automaton. The first state, q</w:t>
       </w:r>
       <w:r>
         <w:rPr>
@@ -2881,7 +4330,6 @@
         </w:rPr>
         <w:t>start</w:t>
       </w:r>
-      <w:proofErr w:type="spellEnd"/>
       <w:r>
         <w:t>, is added as (ε, ε -&gt; $), while the second state, q</w:t>
       </w:r>
@@ -2927,36 +4375,38 @@
           <w:b/>
           <w:bCs/>
         </w:rPr>
-        <w:t xml:space="preserve">Adding Variable Productions to </w:t>
-      </w:r>
-      <w:proofErr w:type="spellStart"/>
-      <w:r>
-        <w:rPr>
-          <w:b/>
-          <w:bCs/>
-        </w:rPr>
+        <w:t>Adding Variable Productions to q</w:t>
+      </w:r>
+      <w:r>
+        <w:rPr>
+          <w:b/>
+          <w:bCs/>
+          <w:vertAlign w:val="subscript"/>
+        </w:rPr>
+        <w:t>loop</w:t>
+      </w:r>
+      <w:r>
+        <w:rPr>
+          <w:b/>
+          <w:bCs/>
+        </w:rPr>
+        <w:t>:</w:t>
+      </w:r>
+      <w:r>
+        <w:t xml:space="preserve"> The program adds all variable productions to the </w:t>
+      </w:r>
+      <w:r>
         <w:t>q</w:t>
       </w:r>
       <w:r>
         <w:rPr>
-          <w:b/>
-          <w:bCs/>
           <w:vertAlign w:val="subscript"/>
         </w:rPr>
         <w:t>loop</w:t>
       </w:r>
-      <w:proofErr w:type="spellEnd"/>
-      <w:r>
-        <w:rPr>
-          <w:b/>
-          <w:bCs/>
-        </w:rPr>
-        <w:t>:</w:t>
-      </w:r>
-      <w:r>
-        <w:t xml:space="preserve"> The program adds all variable productions to the </w:t>
-      </w:r>
-      <w:proofErr w:type="spellStart"/>
+      <w:r>
+        <w:t xml:space="preserve"> state. It does this by popping the variable from the top of the stack and sequentially adding its corresponding productions. This process continues until all variable productions have been added to the </w:t>
+      </w:r>
       <w:r>
         <w:t>q</w:t>
       </w:r>
@@ -2966,21 +4416,6 @@
         </w:rPr>
         <w:t>loop</w:t>
       </w:r>
-      <w:proofErr w:type="spellEnd"/>
-      <w:r>
-        <w:t xml:space="preserve"> state. It does this by popping the variable from the top of the stack and sequentially adding its corresponding productions. This process continues until all variable productions have been added to the </w:t>
-      </w:r>
-      <w:proofErr w:type="spellStart"/>
-      <w:r>
-        <w:t>q</w:t>
-      </w:r>
-      <w:r>
-        <w:rPr>
-          <w:vertAlign w:val="subscript"/>
-        </w:rPr>
-        <w:t>loop</w:t>
-      </w:r>
-      <w:proofErr w:type="spellEnd"/>
       <w:r>
         <w:t xml:space="preserve"> </w:t>
       </w:r>
@@ -3014,46 +4449,35 @@
           <w:b/>
           <w:bCs/>
         </w:rPr>
-        <w:t xml:space="preserve">Adding Terminals to </w:t>
-      </w:r>
-      <w:proofErr w:type="spellStart"/>
-      <w:r>
-        <w:rPr>
-          <w:b/>
-          <w:bCs/>
-        </w:rPr>
+        <w:t>Adding Terminals to q</w:t>
+      </w:r>
+      <w:r>
+        <w:rPr>
+          <w:b/>
+          <w:bCs/>
+          <w:vertAlign w:val="subscript"/>
+        </w:rPr>
+        <w:t>loop</w:t>
+      </w:r>
+      <w:r>
+        <w:rPr>
+          <w:b/>
+          <w:bCs/>
+        </w:rPr>
+        <w:t>:</w:t>
+      </w:r>
+      <w:r>
+        <w:t xml:space="preserve"> The program adds all terminals to the </w:t>
+      </w:r>
+      <w:r>
         <w:t>q</w:t>
       </w:r>
       <w:r>
         <w:rPr>
-          <w:b/>
-          <w:bCs/>
           <w:vertAlign w:val="subscript"/>
         </w:rPr>
         <w:t>loop</w:t>
       </w:r>
-      <w:proofErr w:type="spellEnd"/>
-      <w:r>
-        <w:rPr>
-          <w:b/>
-          <w:bCs/>
-        </w:rPr>
-        <w:t>:</w:t>
-      </w:r>
-      <w:r>
-        <w:t xml:space="preserve"> The program adds all terminals to the </w:t>
-      </w:r>
-      <w:proofErr w:type="spellStart"/>
-      <w:r>
-        <w:t>q</w:t>
-      </w:r>
-      <w:r>
-        <w:rPr>
-          <w:vertAlign w:val="subscript"/>
-        </w:rPr>
-        <w:t>loop</w:t>
-      </w:r>
-      <w:proofErr w:type="spellEnd"/>
       <w:r>
         <w:t xml:space="preserve"> </w:t>
       </w:r>
@@ -3090,36 +4514,56 @@
           <w:b/>
           <w:bCs/>
         </w:rPr>
-        <w:t>Adding Accepting State (</w:t>
-      </w:r>
-      <w:proofErr w:type="spellStart"/>
-      <w:r>
-        <w:rPr>
-          <w:b/>
-          <w:bCs/>
-        </w:rPr>
+        <w:t>Adding Accepting State (q</w:t>
+      </w:r>
+      <w:r>
+        <w:rPr>
+          <w:b/>
+          <w:bCs/>
+          <w:vertAlign w:val="subscript"/>
+        </w:rPr>
+        <w:t>accept</w:t>
+      </w:r>
+      <w:r>
+        <w:rPr>
+          <w:b/>
+          <w:bCs/>
+        </w:rPr>
+        <w:t>):</w:t>
+      </w:r>
+      <w:r>
+        <w:t xml:space="preserve"> The program adds an accepting state, </w:t>
+      </w:r>
+      <w:r>
         <w:t>q</w:t>
       </w:r>
       <w:r>
         <w:rPr>
-          <w:b/>
-          <w:bCs/>
           <w:vertAlign w:val="subscript"/>
         </w:rPr>
         <w:t>accept</w:t>
       </w:r>
-      <w:proofErr w:type="spellEnd"/>
-      <w:r>
-        <w:rPr>
-          <w:b/>
-          <w:bCs/>
-        </w:rPr>
-        <w:t>):</w:t>
-      </w:r>
-      <w:r>
-        <w:t xml:space="preserve"> The program adds an accepting state, </w:t>
-      </w:r>
-      <w:proofErr w:type="spellStart"/>
+      <w:r>
+        <w:t xml:space="preserve">, to the pushdown automaton. It </w:t>
+      </w:r>
+      <w:r>
+        <w:t xml:space="preserve">transitions to </w:t>
+      </w:r>
+      <w:r>
+        <w:t xml:space="preserve">this </w:t>
+      </w:r>
+      <w:r>
+        <w:t xml:space="preserve">newly added state </w:t>
+      </w:r>
+      <w:r>
+        <w:t xml:space="preserve">by popping the $ symbol from the top of the stack and </w:t>
+      </w:r>
+      <w:r>
+        <w:t xml:space="preserve">leaving </w:t>
+      </w:r>
+      <w:r>
+        <w:t xml:space="preserve">the </w:t>
+      </w:r>
       <w:r>
         <w:t>q</w:t>
       </w:r>
@@ -3127,41 +4571,8 @@
         <w:rPr>
           <w:vertAlign w:val="subscript"/>
         </w:rPr>
-        <w:t>accept</w:t>
-      </w:r>
-      <w:proofErr w:type="spellEnd"/>
-      <w:r>
-        <w:t xml:space="preserve">, to the pushdown automaton. It </w:t>
-      </w:r>
-      <w:r>
-        <w:t xml:space="preserve">transitions to </w:t>
-      </w:r>
-      <w:r>
-        <w:t xml:space="preserve">this </w:t>
-      </w:r>
-      <w:r>
-        <w:t xml:space="preserve">newly added state </w:t>
-      </w:r>
-      <w:r>
-        <w:t xml:space="preserve">by popping the $ symbol from the top of the stack and </w:t>
-      </w:r>
-      <w:r>
-        <w:t xml:space="preserve">leaving </w:t>
-      </w:r>
-      <w:r>
-        <w:t xml:space="preserve">the </w:t>
-      </w:r>
-      <w:proofErr w:type="spellStart"/>
-      <w:r>
-        <w:t>q</w:t>
-      </w:r>
-      <w:r>
-        <w:rPr>
-          <w:vertAlign w:val="subscript"/>
-        </w:rPr>
         <w:t>loop</w:t>
       </w:r>
-      <w:proofErr w:type="spellEnd"/>
       <w:r>
         <w:t xml:space="preserve"> </w:t>
       </w:r>
@@ -3183,7 +4594,6 @@
       </w:pPr>
       <w:bookmarkStart w:id="9" w:name="_Toc134546400"/>
       <w:r>
-        <w:lastRenderedPageBreak/>
         <w:t>2.2</w:t>
       </w:r>
       <w:r>
@@ -3220,6 +4630,7 @@
           <w:szCs w:val="36"/>
           <w:u w:val="none"/>
         </w:rPr>
+        <w:lastRenderedPageBreak/>
         <w:drawing>
           <wp:inline distT="0" distB="0" distL="0" distR="0" wp14:anchorId="28ADFFA7" wp14:editId="21146A58">
             <wp:extent cx="6391648" cy="4712324"/>
@@ -3236,7 +4647,7 @@
                     <pic:cNvPicPr/>
                   </pic:nvPicPr>
                   <pic:blipFill>
-                    <a:blip r:embed="rId13">
+                    <a:blip r:embed="rId17">
                       <a:extLst>
                         <a:ext uri="{28A0092B-C50C-407E-A947-70E740481C1C}">
                           <a14:useLocalDpi xmlns:a14="http://schemas.microsoft.com/office/drawing/2010/main" val="0"/>
@@ -3292,7 +4703,7 @@
                     <pic:cNvPicPr/>
                   </pic:nvPicPr>
                   <pic:blipFill>
-                    <a:blip r:embed="rId14"/>
+                    <a:blip r:embed="rId18"/>
                     <a:stretch>
                       <a:fillRect/>
                     </a:stretch>
@@ -3381,7 +4792,7 @@
                     <pic:cNvPicPr/>
                   </pic:nvPicPr>
                   <pic:blipFill>
-                    <a:blip r:embed="rId15">
+                    <a:blip r:embed="rId19">
                       <a:extLst>
                         <a:ext uri="{28A0092B-C50C-407E-A947-70E740481C1C}">
                           <a14:useLocalDpi xmlns:a14="http://schemas.microsoft.com/office/drawing/2010/main" val="0"/>
@@ -3472,56 +4883,33 @@
         <w:t>.</w:t>
       </w:r>
     </w:p>
+    <w:p/>
+    <w:p/>
+    <w:p/>
+    <w:p/>
+    <w:p/>
+    <w:p/>
+    <w:p/>
+    <w:p>
+      <w:pPr>
+        <w:rPr>
+          <w:lang w:bidi="ar-EG"/>
+        </w:rPr>
+      </w:pPr>
+    </w:p>
     <w:p>
       <w:pPr>
         <w:pStyle w:val="Heading2"/>
       </w:pPr>
-    </w:p>
-    <w:p>
-      <w:pPr>
-        <w:pStyle w:val="Heading2"/>
-      </w:pPr>
-    </w:p>
-    <w:p>
-      <w:pPr>
-        <w:pStyle w:val="Heading2"/>
-      </w:pPr>
-    </w:p>
-    <w:p>
-      <w:pPr>
-        <w:pStyle w:val="Heading2"/>
-      </w:pPr>
-    </w:p>
-    <w:p>
-      <w:pPr>
-        <w:pStyle w:val="Heading2"/>
-      </w:pPr>
-    </w:p>
-    <w:p>
-      <w:pPr>
-        <w:pStyle w:val="Heading2"/>
-      </w:pPr>
-    </w:p>
-    <w:p>
-      <w:pPr>
-        <w:pStyle w:val="Heading2"/>
-      </w:pPr>
-    </w:p>
-    <w:p>
-      <w:pPr>
-        <w:rPr>
-          <w:lang w:bidi="ar-EG"/>
-        </w:rPr>
-      </w:pPr>
-    </w:p>
-    <w:p>
-      <w:pPr>
-        <w:pStyle w:val="Heading2"/>
-      </w:pPr>
       <w:r>
         <w:lastRenderedPageBreak/>
-        <w:t>2.3: Code Documentation</w:t>
-      </w:r>
+        <w:t xml:space="preserve">2.3: </w:t>
+      </w:r>
+      <w:bookmarkStart w:id="10" w:name="_Hlk134808038"/>
+      <w:r>
+        <w:t>Code Documentation</w:t>
+      </w:r>
+      <w:bookmarkEnd w:id="10"/>
     </w:p>
     <w:p>
       <w:pPr>
@@ -3579,51 +4967,18 @@
           <w:szCs w:val="28"/>
           <w:lang w:bidi="ar-EG"/>
         </w:rPr>
-        <w:t xml:space="preserve">Function: </w:t>
-      </w:r>
-      <w:proofErr w:type="spellStart"/>
-      <w:proofErr w:type="gramStart"/>
-      <w:r>
-        <w:rPr>
-          <w:b/>
-          <w:bCs/>
-          <w:sz w:val="28"/>
-          <w:szCs w:val="28"/>
-          <w:lang w:bidi="ar-EG"/>
-        </w:rPr>
-        <w:t>initGrammar</w:t>
-      </w:r>
-      <w:proofErr w:type="spellEnd"/>
-      <w:r>
-        <w:rPr>
-          <w:b/>
-          <w:bCs/>
-          <w:sz w:val="28"/>
-          <w:szCs w:val="28"/>
-          <w:lang w:bidi="ar-EG"/>
-        </w:rPr>
-        <w:t>(</w:t>
-      </w:r>
-      <w:proofErr w:type="gramEnd"/>
-      <w:r>
-        <w:rPr>
-          <w:b/>
-          <w:bCs/>
-          <w:sz w:val="28"/>
-          <w:szCs w:val="28"/>
-          <w:lang w:bidi="ar-EG"/>
-        </w:rPr>
-        <w:t>)</w:t>
-      </w:r>
-    </w:p>
-    <w:p>
-      <w:pPr>
-        <w:rPr>
-          <w:lang w:bidi="ar-EG"/>
-        </w:rPr>
-      </w:pPr>
-      <w:r>
-        <w:rPr>
+        <w:t>Function: initGrammar()</w:t>
+      </w:r>
+    </w:p>
+    <w:p>
+      <w:pPr>
+        <w:rPr>
+          <w:lang w:bidi="ar-EG"/>
+        </w:rPr>
+      </w:pPr>
+      <w:r>
+        <w:rPr>
+          <w:noProof/>
           <w:lang w:bidi="ar-EG"/>
         </w:rPr>
         <w:drawing>
@@ -3642,7 +4997,7 @@
                     <pic:cNvPicPr/>
                   </pic:nvPicPr>
                   <pic:blipFill>
-                    <a:blip r:embed="rId16"/>
+                    <a:blip r:embed="rId20"/>
                     <a:stretch>
                       <a:fillRect/>
                     </a:stretch>
@@ -3699,261 +5054,107 @@
         <w:rPr>
           <w:lang w:bidi="ar-EG"/>
         </w:rPr>
-        <w:t xml:space="preserve">It starts by iterating over the grammar rules stored in the "rules" list of the object. For each rule, it splits the string into two parts, the </w:t>
-      </w:r>
-      <w:proofErr w:type="gramStart"/>
-      <w:r>
-        <w:rPr>
-          <w:lang w:bidi="ar-EG"/>
-        </w:rPr>
-        <w:t>variable</w:t>
-      </w:r>
-      <w:proofErr w:type="gramEnd"/>
-      <w:r>
-        <w:rPr>
-          <w:lang w:bidi="ar-EG"/>
-        </w:rPr>
-        <w:t xml:space="preserve"> and the production part, by using the arrow symbol "-&gt;" as the separator. The split result is stored in the "decompose" variable as a list of two strings.</w:t>
-      </w:r>
-    </w:p>
-    <w:p>
-      <w:pPr>
-        <w:rPr>
-          <w:lang w:bidi="ar-EG"/>
-        </w:rPr>
-      </w:pPr>
-    </w:p>
-    <w:p>
-      <w:pPr>
-        <w:rPr>
-          <w:lang w:bidi="ar-EG"/>
-        </w:rPr>
-      </w:pPr>
-      <w:r>
-        <w:rPr>
-          <w:lang w:bidi="ar-EG"/>
-        </w:rPr>
-        <w:t>The variable and the production part are then extracted from the "decompose" list and assigned to the "variable" and "</w:t>
-      </w:r>
-      <w:proofErr w:type="spellStart"/>
-      <w:r>
-        <w:rPr>
-          <w:lang w:bidi="ar-EG"/>
-        </w:rPr>
-        <w:t>production_list</w:t>
-      </w:r>
-      <w:proofErr w:type="spellEnd"/>
-      <w:r>
-        <w:rPr>
-          <w:lang w:bidi="ar-EG"/>
-        </w:rPr>
-        <w:t>" variables, respectively. The "</w:t>
-      </w:r>
-      <w:proofErr w:type="gramStart"/>
-      <w:r>
-        <w:rPr>
-          <w:lang w:bidi="ar-EG"/>
-        </w:rPr>
-        <w:t>strip(</w:t>
-      </w:r>
-      <w:proofErr w:type="gramEnd"/>
-      <w:r>
-        <w:rPr>
-          <w:lang w:bidi="ar-EG"/>
-        </w:rPr>
-        <w:t>)" method is used to remove any leading or trailing whitespace from the variable and each production in the production list.</w:t>
-      </w:r>
-    </w:p>
-    <w:p>
-      <w:pPr>
-        <w:rPr>
-          <w:lang w:bidi="ar-EG"/>
-        </w:rPr>
-      </w:pPr>
-    </w:p>
-    <w:p>
-      <w:pPr>
-        <w:rPr>
-          <w:lang w:bidi="ar-EG"/>
-        </w:rPr>
-      </w:pPr>
-      <w:r>
-        <w:rPr>
-          <w:lang w:bidi="ar-EG"/>
-        </w:rPr>
-        <w:t>The "variables" and "</w:t>
-      </w:r>
-      <w:proofErr w:type="spellStart"/>
-      <w:r>
-        <w:rPr>
-          <w:lang w:bidi="ar-EG"/>
-        </w:rPr>
-        <w:t>allSymbols</w:t>
-      </w:r>
-      <w:proofErr w:type="spellEnd"/>
-      <w:r>
-        <w:rPr>
-          <w:lang w:bidi="ar-EG"/>
-        </w:rPr>
-        <w:t>" sets are updated by adding the variable and all productions in the production list to the corresponding sets. The "</w:t>
-      </w:r>
-      <w:proofErr w:type="gramStart"/>
-      <w:r>
-        <w:rPr>
-          <w:lang w:bidi="ar-EG"/>
-        </w:rPr>
-        <w:t>reverse(</w:t>
-      </w:r>
-      <w:proofErr w:type="gramEnd"/>
-      <w:r>
-        <w:rPr>
-          <w:lang w:bidi="ar-EG"/>
-        </w:rPr>
-        <w:t>)" method is used to reverse the order of the productions in the list. This is done to facilitate the creation of edges in the PDA graph later in the "</w:t>
-      </w:r>
-      <w:proofErr w:type="spellStart"/>
-      <w:r>
-        <w:rPr>
-          <w:lang w:bidi="ar-EG"/>
-        </w:rPr>
-        <w:t>convert_</w:t>
-      </w:r>
-      <w:proofErr w:type="gramStart"/>
-      <w:r>
-        <w:rPr>
-          <w:lang w:bidi="ar-EG"/>
-        </w:rPr>
-        <w:t>click</w:t>
-      </w:r>
-      <w:proofErr w:type="spellEnd"/>
-      <w:r>
-        <w:rPr>
-          <w:lang w:bidi="ar-EG"/>
-        </w:rPr>
-        <w:t>(</w:t>
-      </w:r>
-      <w:proofErr w:type="gramEnd"/>
-      <w:r>
-        <w:rPr>
-          <w:lang w:bidi="ar-EG"/>
-        </w:rPr>
-        <w:t>)" function.</w:t>
-      </w:r>
-    </w:p>
-    <w:p>
-      <w:pPr>
-        <w:rPr>
-          <w:lang w:bidi="ar-EG"/>
-        </w:rPr>
-      </w:pPr>
-    </w:p>
-    <w:p>
-      <w:pPr>
-        <w:rPr>
-          <w:lang w:bidi="ar-EG"/>
-        </w:rPr>
-      </w:pPr>
-      <w:r>
-        <w:rPr>
-          <w:lang w:bidi="ar-EG"/>
-        </w:rPr>
-        <w:t>The production list is appended to the list of productions associated with the variable in the "</w:t>
-      </w:r>
-      <w:proofErr w:type="spellStart"/>
-      <w:r>
-        <w:rPr>
-          <w:lang w:bidi="ar-EG"/>
-        </w:rPr>
-        <w:t>productionRules</w:t>
-      </w:r>
-      <w:proofErr w:type="spellEnd"/>
-      <w:r>
-        <w:rPr>
-          <w:lang w:bidi="ar-EG"/>
-        </w:rPr>
-        <w:t>" dictionary.</w:t>
-      </w:r>
-    </w:p>
-    <w:p>
-      <w:pPr>
-        <w:rPr>
-          <w:lang w:bidi="ar-EG"/>
-        </w:rPr>
-      </w:pPr>
-    </w:p>
-    <w:p>
-      <w:pPr>
-        <w:rPr>
-          <w:lang w:bidi="ar-EG"/>
-        </w:rPr>
-      </w:pPr>
-      <w:r>
-        <w:rPr>
-          <w:lang w:bidi="ar-EG"/>
-        </w:rPr>
-        <w:t>The function then iterates over the "</w:t>
-      </w:r>
-      <w:proofErr w:type="spellStart"/>
-      <w:r>
-        <w:rPr>
-          <w:lang w:bidi="ar-EG"/>
-        </w:rPr>
-        <w:t>allSymbols</w:t>
-      </w:r>
-      <w:proofErr w:type="spellEnd"/>
-      <w:r>
-        <w:rPr>
-          <w:lang w:bidi="ar-EG"/>
-        </w:rPr>
-        <w:t>" set to identify the terminals. It checks if each symbol in the set is a variable by checking if it exists in the "variables" set. If not, it is added to the "terminals" set.</w:t>
-      </w:r>
-    </w:p>
-    <w:p>
-      <w:pPr>
-        <w:rPr>
-          <w:lang w:bidi="ar-EG"/>
-        </w:rPr>
-      </w:pPr>
-    </w:p>
-    <w:p>
-      <w:pPr>
-        <w:rPr>
-          <w:lang w:bidi="ar-EG"/>
-        </w:rPr>
-      </w:pPr>
-      <w:r>
-        <w:rPr>
-          <w:lang w:bidi="ar-EG"/>
-        </w:rPr>
-        <w:t>The user is then prompted to enter the starting symbol of the CFG using a dialog box. The input is stored in the "</w:t>
-      </w:r>
-      <w:proofErr w:type="spellStart"/>
-      <w:r>
-        <w:rPr>
-          <w:lang w:bidi="ar-EG"/>
-        </w:rPr>
-        <w:t>startingSymbol</w:t>
-      </w:r>
-      <w:proofErr w:type="spellEnd"/>
-      <w:r>
-        <w:rPr>
-          <w:lang w:bidi="ar-EG"/>
-        </w:rPr>
-        <w:t>" variable of the object. The function checks if the starting symbol exists in the set of all symbols and if the "rules" list is not empty. If either condition is not met, the "</w:t>
-      </w:r>
-      <w:proofErr w:type="spellStart"/>
-      <w:r>
-        <w:rPr>
-          <w:lang w:bidi="ar-EG"/>
-        </w:rPr>
-        <w:t>startingSymbol</w:t>
-      </w:r>
-      <w:proofErr w:type="spellEnd"/>
-      <w:r>
-        <w:rPr>
-          <w:lang w:bidi="ar-EG"/>
-        </w:rPr>
-        <w:t>" variable is set to an empty string and the function returns False. Otherwise, it returns True.</w:t>
+        <w:t>It starts by iterating over the grammar rules stored in the "rules" list of the object. For each rule, it splits the string into two parts, the variable and the production part, by using the arrow symbol "-&gt;" as the separator. The split result is stored in the "decompose" variable as a list of two strings.</w:t>
+      </w:r>
+    </w:p>
+    <w:p>
+      <w:pPr>
+        <w:rPr>
+          <w:lang w:bidi="ar-EG"/>
+        </w:rPr>
+      </w:pPr>
+    </w:p>
+    <w:p>
+      <w:pPr>
+        <w:rPr>
+          <w:lang w:bidi="ar-EG"/>
+        </w:rPr>
+      </w:pPr>
+      <w:r>
+        <w:rPr>
+          <w:lang w:bidi="ar-EG"/>
+        </w:rPr>
+        <w:t>The variable and the production part are then extracted from the "decompose" list and assigned to the "variable" and "production_list" variables, respectively. The "strip()" method is used to remove any leading or trailing whitespace from the variable and each production in the production list.</w:t>
+      </w:r>
+    </w:p>
+    <w:p>
+      <w:pPr>
+        <w:rPr>
+          <w:lang w:bidi="ar-EG"/>
+        </w:rPr>
+      </w:pPr>
+    </w:p>
+    <w:p>
+      <w:pPr>
+        <w:rPr>
+          <w:lang w:bidi="ar-EG"/>
+        </w:rPr>
+      </w:pPr>
+      <w:r>
+        <w:rPr>
+          <w:lang w:bidi="ar-EG"/>
+        </w:rPr>
+        <w:t>The "variables" and "allSymbols" sets are updated by adding the variable and all productions in the production list to the corresponding sets. The "reverse()" method is used to reverse the order of the productions in the list. This is done to facilitate the creation of edges in the PDA graph later in the "convert_click()" function.</w:t>
+      </w:r>
+    </w:p>
+    <w:p>
+      <w:pPr>
+        <w:rPr>
+          <w:lang w:bidi="ar-EG"/>
+        </w:rPr>
+      </w:pPr>
+    </w:p>
+    <w:p>
+      <w:pPr>
+        <w:rPr>
+          <w:lang w:bidi="ar-EG"/>
+        </w:rPr>
+      </w:pPr>
+      <w:r>
+        <w:rPr>
+          <w:lang w:bidi="ar-EG"/>
+        </w:rPr>
+        <w:t>The production list is appended to the list of productions associated with the variable in the "productionRules" dictionary.</w:t>
+      </w:r>
+    </w:p>
+    <w:p>
+      <w:pPr>
+        <w:rPr>
+          <w:lang w:bidi="ar-EG"/>
+        </w:rPr>
+      </w:pPr>
+    </w:p>
+    <w:p>
+      <w:pPr>
+        <w:rPr>
+          <w:lang w:bidi="ar-EG"/>
+        </w:rPr>
+      </w:pPr>
+      <w:r>
+        <w:rPr>
+          <w:lang w:bidi="ar-EG"/>
+        </w:rPr>
+        <w:t>The function then iterates over the "allSymbols" set to identify the terminals. It checks if each symbol in the set is a variable by checking if it exists in the "variables" set. If not, it is added to the "terminals" set.</w:t>
+      </w:r>
+    </w:p>
+    <w:p>
+      <w:pPr>
+        <w:rPr>
+          <w:lang w:bidi="ar-EG"/>
+        </w:rPr>
+      </w:pPr>
+    </w:p>
+    <w:p>
+      <w:pPr>
+        <w:rPr>
+          <w:lang w:bidi="ar-EG"/>
+        </w:rPr>
+      </w:pPr>
+      <w:r>
+        <w:rPr>
+          <w:lang w:bidi="ar-EG"/>
+        </w:rPr>
+        <w:t>The user is then prompted to enter the starting symbol of the CFG using a dialog box. The input is stored in the "startingSymbol" variable of the object. The function checks if the starting symbol exists in the set of all symbols and if the "rules" list is not empty. If either condition is not met, the "startingSymbol" variable is set to an empty string and the function returns False. Otherwise, it returns True.</w:t>
       </w:r>
     </w:p>
     <w:p>
@@ -4013,16 +5214,8 @@
         <w:rPr>
           <w:lang w:bidi="ar-EG"/>
         </w:rPr>
-        <w:t xml:space="preserve">True if the initialization is successful, False </w:t>
-      </w:r>
-      <w:proofErr w:type="gramStart"/>
-      <w:r>
-        <w:rPr>
-          <w:lang w:bidi="ar-EG"/>
-        </w:rPr>
-        <w:t>otherwise</w:t>
-      </w:r>
-      <w:proofErr w:type="gramEnd"/>
+        <w:t>True if the initialization is successful, False otherwise</w:t>
+      </w:r>
     </w:p>
     <w:p>
       <w:pPr>
@@ -4208,10 +5401,11 @@
           <w:szCs w:val="28"/>
           <w:lang w:bidi="ar-EG"/>
         </w:rPr>
-        <w:t xml:space="preserve">Function: </w:t>
-      </w:r>
-      <w:proofErr w:type="spellStart"/>
-      <w:r>
+        <w:t>Function: convert_click()</w:t>
+      </w:r>
+    </w:p>
+    <w:p>
+      <w:pPr>
         <w:rPr>
           <w:b/>
           <w:bCs/>
@@ -4219,56 +5413,12 @@
           <w:szCs w:val="28"/>
           <w:lang w:bidi="ar-EG"/>
         </w:rPr>
-        <w:t>convert_</w:t>
-      </w:r>
-      <w:proofErr w:type="gramStart"/>
-      <w:r>
-        <w:rPr>
-          <w:b/>
-          <w:bCs/>
-          <w:sz w:val="28"/>
-          <w:szCs w:val="28"/>
-          <w:lang w:bidi="ar-EG"/>
-        </w:rPr>
-        <w:t>click</w:t>
-      </w:r>
-      <w:proofErr w:type="spellEnd"/>
-      <w:r>
-        <w:rPr>
-          <w:b/>
-          <w:bCs/>
-          <w:sz w:val="28"/>
-          <w:szCs w:val="28"/>
-          <w:lang w:bidi="ar-EG"/>
-        </w:rPr>
-        <w:t>(</w:t>
-      </w:r>
-      <w:proofErr w:type="gramEnd"/>
-      <w:r>
-        <w:rPr>
-          <w:b/>
-          <w:bCs/>
-          <w:sz w:val="28"/>
-          <w:szCs w:val="28"/>
-          <w:lang w:bidi="ar-EG"/>
-        </w:rPr>
-        <w:t>)</w:t>
-      </w:r>
-    </w:p>
-    <w:p>
-      <w:pPr>
-        <w:rPr>
-          <w:b/>
-          <w:bCs/>
-          <w:sz w:val="28"/>
-          <w:szCs w:val="28"/>
-          <w:lang w:bidi="ar-EG"/>
-        </w:rPr>
-      </w:pPr>
-      <w:r>
-        <w:rPr>
-          <w:b/>
-          <w:bCs/>
+      </w:pPr>
+      <w:r>
+        <w:rPr>
+          <w:b/>
+          <w:bCs/>
+          <w:noProof/>
           <w:sz w:val="28"/>
           <w:szCs w:val="28"/>
           <w:lang w:bidi="ar-EG"/>
@@ -4289,7 +5439,7 @@
                     <pic:cNvPicPr/>
                   </pic:nvPicPr>
                   <pic:blipFill>
-                    <a:blip r:embed="rId17"/>
+                    <a:blip r:embed="rId21"/>
                     <a:stretch>
                       <a:fillRect/>
                     </a:stretch>
@@ -4324,6 +5474,7 @@
         <w:rPr>
           <w:b/>
           <w:bCs/>
+          <w:noProof/>
           <w:sz w:val="28"/>
           <w:szCs w:val="28"/>
           <w:lang w:bidi="ar-EG"/>
@@ -4344,7 +5495,7 @@
                     <pic:cNvPicPr/>
                   </pic:nvPicPr>
                   <pic:blipFill>
-                    <a:blip r:embed="rId18"/>
+                    <a:blip r:embed="rId22"/>
                     <a:stretch>
                       <a:fillRect/>
                     </a:stretch>
@@ -4392,63 +5543,15 @@
         <w:rPr>
           <w:lang w:bidi="ar-EG"/>
         </w:rPr>
-        <w:t xml:space="preserve">This function is called when the "Convert" button is clicked in the GUI. It converts </w:t>
-      </w:r>
-      <w:proofErr w:type="gramStart"/>
-      <w:r>
-        <w:rPr>
-          <w:lang w:bidi="ar-EG"/>
-        </w:rPr>
-        <w:t>a context</w:t>
-      </w:r>
-      <w:proofErr w:type="gramEnd"/>
-      <w:r>
-        <w:rPr>
-          <w:lang w:bidi="ar-EG"/>
-        </w:rPr>
-        <w:t xml:space="preserve">-free grammar (CFG) to a pushdown automaton (PDA) and draws a graph of the PDA using the </w:t>
-      </w:r>
-      <w:proofErr w:type="spellStart"/>
-      <w:r>
-        <w:rPr>
-          <w:lang w:bidi="ar-EG"/>
-        </w:rPr>
-        <w:t>Graphviz</w:t>
-      </w:r>
-      <w:proofErr w:type="spellEnd"/>
-      <w:r>
-        <w:rPr>
-          <w:lang w:bidi="ar-EG"/>
-        </w:rPr>
-        <w:t xml:space="preserve"> library. The function begins by calling the </w:t>
-      </w:r>
-      <w:proofErr w:type="spellStart"/>
-      <w:proofErr w:type="gramStart"/>
-      <w:r>
-        <w:rPr>
-          <w:b/>
-          <w:bCs/>
-          <w:lang w:bidi="ar-EG"/>
-        </w:rPr>
-        <w:t>initGrammar</w:t>
-      </w:r>
-      <w:proofErr w:type="spellEnd"/>
-      <w:r>
-        <w:rPr>
-          <w:b/>
-          <w:bCs/>
-          <w:lang w:bidi="ar-EG"/>
-        </w:rPr>
-        <w:t>(</w:t>
-      </w:r>
-      <w:proofErr w:type="gramEnd"/>
-      <w:r>
-        <w:rPr>
-          <w:b/>
-          <w:bCs/>
-          <w:lang w:bidi="ar-EG"/>
-        </w:rPr>
-        <w:t>)</w:t>
+        <w:t xml:space="preserve">This function is called when the "Convert" button is clicked in the GUI. It converts a context-free grammar (CFG) to a pushdown automaton (PDA) and draws a graph of the PDA using the Graphviz library. The function begins by calling the </w:t>
+      </w:r>
+      <w:r>
+        <w:rPr>
+          <w:b/>
+          <w:bCs/>
+          <w:lang w:bidi="ar-EG"/>
+        </w:rPr>
+        <w:t>initGrammar()</w:t>
       </w:r>
       <w:r>
         <w:rPr>
@@ -4496,62 +5599,20 @@
           <w:lang w:bidi="ar-EG"/>
         </w:rPr>
         <w:lastRenderedPageBreak/>
-        <w:t xml:space="preserve">If the grammar is valid, the function creates three nodes in the </w:t>
-      </w:r>
-      <w:proofErr w:type="spellStart"/>
-      <w:r>
-        <w:rPr>
-          <w:lang w:bidi="ar-EG"/>
-        </w:rPr>
-        <w:t>graphvizGraph</w:t>
-      </w:r>
-      <w:proofErr w:type="spellEnd"/>
-      <w:r>
-        <w:rPr>
-          <w:lang w:bidi="ar-EG"/>
-        </w:rPr>
-        <w:t xml:space="preserve"> object representing the start state, the accept state, and a loop state. It then adds two edges to the </w:t>
-      </w:r>
-      <w:proofErr w:type="spellStart"/>
-      <w:r>
-        <w:rPr>
-          <w:lang w:bidi="ar-EG"/>
-        </w:rPr>
-        <w:t>graphvizGraph</w:t>
-      </w:r>
-      <w:proofErr w:type="spellEnd"/>
-      <w:r>
-        <w:rPr>
-          <w:lang w:bidi="ar-EG"/>
-        </w:rPr>
-        <w:t xml:space="preserve"> object: an epsilon transition from the start state to the loop state, and an epsilon transition from the loop state to a new state representing the starting symbol of the grammar.</w:t>
-      </w:r>
-    </w:p>
-    <w:p>
-      <w:pPr>
-        <w:rPr>
-          <w:lang w:bidi="ar-EG"/>
-        </w:rPr>
-      </w:pPr>
-      <w:r>
-        <w:rPr>
-          <w:lang w:bidi="ar-EG"/>
-        </w:rPr>
-        <w:t xml:space="preserve">The function then iterates over each variable in the </w:t>
-      </w:r>
-      <w:proofErr w:type="spellStart"/>
-      <w:r>
-        <w:rPr>
-          <w:lang w:bidi="ar-EG"/>
-        </w:rPr>
-        <w:t>productionRules</w:t>
-      </w:r>
-      <w:proofErr w:type="spellEnd"/>
-      <w:r>
-        <w:rPr>
-          <w:lang w:bidi="ar-EG"/>
-        </w:rPr>
-        <w:t xml:space="preserve"> dictionary, which maps variables to the lists of their productions. For each production, the function creates a copy of the production list and sets </w:t>
+        <w:t>If the grammar is valid, the function creates three nodes in the graphvizGraph object representing the start state, the accept state, and a loop state. It then adds two edges to the graphvizGraph object: an epsilon transition from the start state to the loop state, and an epsilon transition from the loop state to a new state representing the starting symbol of the grammar.</w:t>
+      </w:r>
+    </w:p>
+    <w:p>
+      <w:pPr>
+        <w:rPr>
+          <w:lang w:bidi="ar-EG"/>
+        </w:rPr>
+      </w:pPr>
+      <w:r>
+        <w:rPr>
+          <w:lang w:bidi="ar-EG"/>
+        </w:rPr>
+        <w:t xml:space="preserve">The function then iterates over each variable in the productionRules dictionary, which maps variables to the lists of their productions. For each production, the function creates a copy of the production list and sets </w:t>
       </w:r>
       <w:r>
         <w:rPr>
@@ -4565,21 +5626,7 @@
         <w:rPr>
           <w:lang w:bidi="ar-EG"/>
         </w:rPr>
-        <w:t xml:space="preserve"> </w:t>
-      </w:r>
-      <w:proofErr w:type="gramStart"/>
-      <w:r>
-        <w:rPr>
-          <w:lang w:bidi="ar-EG"/>
-        </w:rPr>
-        <w:t>to</w:t>
-      </w:r>
-      <w:proofErr w:type="gramEnd"/>
-      <w:r>
-        <w:rPr>
-          <w:lang w:bidi="ar-EG"/>
-        </w:rPr>
-        <w:t xml:space="preserve"> </w:t>
+        <w:t xml:space="preserve"> to </w:t>
       </w:r>
       <w:r>
         <w:rPr>
@@ -4606,21 +5653,7 @@
         <w:rPr>
           <w:lang w:bidi="ar-EG"/>
         </w:rPr>
-        <w:t xml:space="preserve">If the current symbol is not the last symbol in the production list, the function creates a new state in the </w:t>
-      </w:r>
-      <w:proofErr w:type="spellStart"/>
-      <w:r>
-        <w:rPr>
-          <w:lang w:bidi="ar-EG"/>
-        </w:rPr>
-        <w:t>graphvizGraph</w:t>
-      </w:r>
-      <w:proofErr w:type="spellEnd"/>
-      <w:r>
-        <w:rPr>
-          <w:lang w:bidi="ar-EG"/>
-        </w:rPr>
-        <w:t xml:space="preserve"> object representing the current symbol and adds an epsilon transition from the previous state to the new state. If </w:t>
+        <w:t xml:space="preserve">If the current symbol is not the last symbol in the production list, the function creates a new state in the graphvizGraph object representing the current symbol and adds an epsilon transition from the previous state to the new state. If </w:t>
       </w:r>
       <w:r>
         <w:rPr>
@@ -4678,7 +5711,6 @@
         </w:rPr>
         <w:t xml:space="preserve">, the function adds an epsilon transition from the previous state to the new state. The function then sets </w:t>
       </w:r>
-      <w:proofErr w:type="spellStart"/>
       <w:r>
         <w:rPr>
           <w:b/>
@@ -4687,14 +5719,12 @@
         </w:rPr>
         <w:t>nextNode</w:t>
       </w:r>
-      <w:proofErr w:type="spellEnd"/>
       <w:r>
         <w:rPr>
           <w:lang w:bidi="ar-EG"/>
         </w:rPr>
         <w:t xml:space="preserve"> to the new state and increments </w:t>
       </w:r>
-      <w:proofErr w:type="spellStart"/>
       <w:r>
         <w:rPr>
           <w:b/>
@@ -4703,7 +5733,6 @@
         </w:rPr>
         <w:t>currMaxNode</w:t>
       </w:r>
-      <w:proofErr w:type="spellEnd"/>
       <w:r>
         <w:rPr>
           <w:lang w:bidi="ar-EG"/>
@@ -4792,41 +5821,13 @@
         </w:rPr>
         <w:t xml:space="preserve">After iterating over all productions, the function adds transitions from the loop state to itself for each terminal symbol in the grammar, except for epsilon. Finally, the function adds an epsilon transition from the loop state to the accept state, and calls the </w:t>
       </w:r>
-      <w:proofErr w:type="spellStart"/>
-      <w:r>
-        <w:rPr>
-          <w:b/>
-          <w:bCs/>
-          <w:lang w:bidi="ar-EG"/>
-        </w:rPr>
-        <w:t>draw_</w:t>
-      </w:r>
-      <w:proofErr w:type="gramStart"/>
-      <w:r>
-        <w:rPr>
-          <w:b/>
-          <w:bCs/>
-          <w:lang w:bidi="ar-EG"/>
-        </w:rPr>
-        <w:t>graph</w:t>
-      </w:r>
-      <w:proofErr w:type="spellEnd"/>
-      <w:r>
-        <w:rPr>
-          <w:b/>
-          <w:bCs/>
-          <w:lang w:bidi="ar-EG"/>
-        </w:rPr>
-        <w:t>(</w:t>
-      </w:r>
-      <w:proofErr w:type="gramEnd"/>
-      <w:r>
-        <w:rPr>
-          <w:b/>
-          <w:bCs/>
-          <w:lang w:bidi="ar-EG"/>
-        </w:rPr>
-        <w:t>)</w:t>
+      <w:r>
+        <w:rPr>
+          <w:b/>
+          <w:bCs/>
+          <w:lang w:bidi="ar-EG"/>
+        </w:rPr>
+        <w:t>draw_graph()</w:t>
       </w:r>
       <w:r>
         <w:rPr>
@@ -4960,9 +5961,8 @@
           <w:szCs w:val="28"/>
           <w:lang w:bidi="ar-EG"/>
         </w:rPr>
-        <w:t xml:space="preserve">Function: </w:t>
-      </w:r>
-      <w:proofErr w:type="spellStart"/>
+        <w:t>Function: draw_graph</w:t>
+      </w:r>
       <w:r>
         <w:rPr>
           <w:b/>
@@ -4971,50 +5971,18 @@
           <w:szCs w:val="28"/>
           <w:lang w:bidi="ar-EG"/>
         </w:rPr>
-        <w:t>draw_</w:t>
-      </w:r>
-      <w:proofErr w:type="gramStart"/>
-      <w:r>
-        <w:rPr>
-          <w:b/>
-          <w:bCs/>
-          <w:sz w:val="28"/>
-          <w:szCs w:val="28"/>
-          <w:lang w:bidi="ar-EG"/>
-        </w:rPr>
-        <w:t>graph</w:t>
-      </w:r>
-      <w:proofErr w:type="spellEnd"/>
-      <w:r>
-        <w:rPr>
-          <w:b/>
-          <w:bCs/>
-          <w:sz w:val="28"/>
-          <w:szCs w:val="28"/>
-          <w:lang w:bidi="ar-EG"/>
-        </w:rPr>
-        <w:t>(</w:t>
-      </w:r>
-      <w:proofErr w:type="gramEnd"/>
-      <w:r>
-        <w:rPr>
-          <w:b/>
-          <w:bCs/>
-          <w:sz w:val="28"/>
-          <w:szCs w:val="28"/>
-          <w:lang w:bidi="ar-EG"/>
-        </w:rPr>
-        <w:t>)</w:t>
-      </w:r>
-    </w:p>
-    <w:p>
-      <w:pPr>
-        <w:rPr>
-          <w:lang w:bidi="ar-EG"/>
-        </w:rPr>
-      </w:pPr>
-      <w:r>
-        <w:rPr>
+        <w:t>()</w:t>
+      </w:r>
+    </w:p>
+    <w:p>
+      <w:pPr>
+        <w:rPr>
+          <w:lang w:bidi="ar-EG"/>
+        </w:rPr>
+      </w:pPr>
+      <w:r>
+        <w:rPr>
+          <w:noProof/>
           <w:lang w:bidi="ar-EG"/>
         </w:rPr>
         <w:drawing>
@@ -5033,7 +6001,7 @@
                     <pic:cNvPicPr/>
                   </pic:nvPicPr>
                   <pic:blipFill>
-                    <a:blip r:embed="rId19"/>
+                    <a:blip r:embed="rId23"/>
                     <a:stretch>
                       <a:fillRect/>
                     </a:stretch>
@@ -5071,63 +6039,7 @@
         <w:rPr>
           <w:lang w:bidi="ar-EG"/>
         </w:rPr>
-        <w:t xml:space="preserve">This function saves the </w:t>
-      </w:r>
-      <w:proofErr w:type="spellStart"/>
-      <w:r>
-        <w:rPr>
-          <w:lang w:bidi="ar-EG"/>
-        </w:rPr>
-        <w:t>graphvizGraph</w:t>
-      </w:r>
-      <w:proofErr w:type="spellEnd"/>
-      <w:r>
-        <w:rPr>
-          <w:lang w:bidi="ar-EG"/>
-        </w:rPr>
-        <w:t xml:space="preserve"> object to a file named "PDA.dot" in the "Resources" folder, reads the file into a </w:t>
-      </w:r>
-      <w:proofErr w:type="spellStart"/>
-      <w:r>
-        <w:rPr>
-          <w:lang w:bidi="ar-EG"/>
-        </w:rPr>
-        <w:t>pydot</w:t>
-      </w:r>
-      <w:proofErr w:type="spellEnd"/>
-      <w:r>
-        <w:rPr>
-          <w:lang w:bidi="ar-EG"/>
-        </w:rPr>
-        <w:t xml:space="preserve"> graph object, writes the graph to an SVG file named "</w:t>
-      </w:r>
-      <w:proofErr w:type="spellStart"/>
-      <w:r>
-        <w:rPr>
-          <w:lang w:bidi="ar-EG"/>
-        </w:rPr>
-        <w:t>PDA.svg</w:t>
-      </w:r>
-      <w:proofErr w:type="spellEnd"/>
-      <w:r>
-        <w:rPr>
-          <w:lang w:bidi="ar-EG"/>
-        </w:rPr>
-        <w:t xml:space="preserve">" in the "Resources" folder, and displays the SVG file in the GUI. It uses the </w:t>
-      </w:r>
-      <w:proofErr w:type="spellStart"/>
-      <w:r>
-        <w:rPr>
-          <w:lang w:bidi="ar-EG"/>
-        </w:rPr>
-        <w:t>Graphviz</w:t>
-      </w:r>
-      <w:proofErr w:type="spellEnd"/>
-      <w:r>
-        <w:rPr>
-          <w:lang w:bidi="ar-EG"/>
-        </w:rPr>
-        <w:t xml:space="preserve"> library to perform these operations.</w:t>
+        <w:t>This function saves the graphvizGraph object to a file named "PDA.dot" in the "Resources" folder, reads the file into a pydot graph object, writes the graph to an SVG file named "PDA.svg" in the "Resources" folder, and displays the SVG file in the GUI. It uses the Graphviz library to perform these operations.</w:t>
       </w:r>
     </w:p>
     <w:p>
@@ -5453,6 +6365,119 @@
 <file path=word/numbering.xml><?xml version="1.0" encoding="utf-8"?>
 <w:numbering xmlns:wpc="http://schemas.microsoft.com/office/word/2010/wordprocessingCanvas" xmlns:cx="http://schemas.microsoft.com/office/drawing/2014/chartex" xmlns:cx1="http://schemas.microsoft.com/office/drawing/2015/9/8/chartex" xmlns:cx2="http://schemas.microsoft.com/office/drawing/2015/10/21/chartex" xmlns:cx3="http://schemas.microsoft.com/office/drawing/2016/5/9/chartex" xmlns:cx4="http://schemas.microsoft.com/office/drawing/2016/5/10/chartex" xmlns:cx5="http://schemas.microsoft.com/office/drawing/2016/5/11/chartex" xmlns:cx6="http://schemas.microsoft.com/office/drawing/2016/5/12/chartex" xmlns:cx7="http://schemas.microsoft.com/office/drawing/2016/5/13/chartex" xmlns:cx8="http://schemas.microsoft.com/office/drawing/2016/5/14/chartex" xmlns:mc="http://schemas.openxmlformats.org/markup-compatibility/2006" xmlns:aink="http://schemas.microsoft.com/office/drawing/2016/ink" xmlns:am3d="http://schemas.microsoft.com/office/drawing/2017/model3d" xmlns:o="urn:schemas-microsoft-com:office:office" xmlns:oel="http://schemas.microsoft.com/office/2019/extlst" xmlns:r="http://schemas.openxmlformats.org/officeDocument/2006/relationships" xmlns:m="http://schemas.openxmlformats.org/officeDocument/2006/math" xmlns:v="urn:schemas-microsoft-com:vml" xmlns:wp14="http://schemas.microsoft.com/office/word/2010/wordprocessingDrawing" xmlns:wp="http://schemas.openxmlformats.org/drawingml/2006/wordprocessingDrawing" xmlns:w10="urn:schemas-microsoft-com:office:word" xmlns:w="http://schemas.openxmlformats.org/wordprocessingml/2006/main" xmlns:w14="http://schemas.microsoft.com/office/word/2010/wordml" xmlns:w15="http://schemas.microsoft.com/office/word/2012/wordml" xmlns:w16cex="http://schemas.microsoft.com/office/word/2018/wordml/cex" xmlns:w16cid="http://schemas.microsoft.com/office/word/2016/wordml/cid" xmlns:w16="http://schemas.microsoft.com/office/word/2018/wordml" xmlns:w16du="http://schemas.microsoft.com/office/word/2023/wordml/word16du" xmlns:w16sdtdh="http://schemas.microsoft.com/office/word/2020/wordml/sdtdatahash" xmlns:w16se="http://schemas.microsoft.com/office/word/2015/wordml/symex" xmlns:wpg="http://schemas.microsoft.com/office/word/2010/wordprocessingGroup" xmlns:wpi="http://schemas.microsoft.com/office/word/2010/wordprocessingInk" xmlns:wne="http://schemas.microsoft.com/office/word/2006/wordml" xmlns:wps="http://schemas.microsoft.com/office/word/2010/wordprocessingShape" mc:Ignorable="w14 w15 w16se w16cid w16 w16cex w16sdtdh wp14">
   <w:abstractNum w:abstractNumId="0" w15:restartNumberingAfterBreak="0">
+    <w:nsid w:val="033661D1"/>
+    <w:multiLevelType w:val="multilevel"/>
+    <w:tmpl w:val="AA18FFD2"/>
+    <w:lvl w:ilvl="0">
+      <w:start w:val="1"/>
+      <w:numFmt w:val="decimal"/>
+      <w:lvlText w:val="%1."/>
+      <w:lvlJc w:val="left"/>
+      <w:pPr>
+        <w:tabs>
+          <w:tab w:val="num" w:pos="720"/>
+        </w:tabs>
+        <w:ind w:left="720" w:hanging="360"/>
+      </w:pPr>
+    </w:lvl>
+    <w:lvl w:ilvl="1" w:tentative="1">
+      <w:start w:val="1"/>
+      <w:numFmt w:val="decimal"/>
+      <w:lvlText w:val="%2."/>
+      <w:lvlJc w:val="left"/>
+      <w:pPr>
+        <w:tabs>
+          <w:tab w:val="num" w:pos="1440"/>
+        </w:tabs>
+        <w:ind w:left="1440" w:hanging="360"/>
+      </w:pPr>
+    </w:lvl>
+    <w:lvl w:ilvl="2" w:tentative="1">
+      <w:start w:val="1"/>
+      <w:numFmt w:val="decimal"/>
+      <w:lvlText w:val="%3."/>
+      <w:lvlJc w:val="left"/>
+      <w:pPr>
+        <w:tabs>
+          <w:tab w:val="num" w:pos="2160"/>
+        </w:tabs>
+        <w:ind w:left="2160" w:hanging="360"/>
+      </w:pPr>
+    </w:lvl>
+    <w:lvl w:ilvl="3" w:tentative="1">
+      <w:start w:val="1"/>
+      <w:numFmt w:val="decimal"/>
+      <w:lvlText w:val="%4."/>
+      <w:lvlJc w:val="left"/>
+      <w:pPr>
+        <w:tabs>
+          <w:tab w:val="num" w:pos="2880"/>
+        </w:tabs>
+        <w:ind w:left="2880" w:hanging="360"/>
+      </w:pPr>
+    </w:lvl>
+    <w:lvl w:ilvl="4" w:tentative="1">
+      <w:start w:val="1"/>
+      <w:numFmt w:val="decimal"/>
+      <w:lvlText w:val="%5."/>
+      <w:lvlJc w:val="left"/>
+      <w:pPr>
+        <w:tabs>
+          <w:tab w:val="num" w:pos="3600"/>
+        </w:tabs>
+        <w:ind w:left="3600" w:hanging="360"/>
+      </w:pPr>
+    </w:lvl>
+    <w:lvl w:ilvl="5" w:tentative="1">
+      <w:start w:val="1"/>
+      <w:numFmt w:val="decimal"/>
+      <w:lvlText w:val="%6."/>
+      <w:lvlJc w:val="left"/>
+      <w:pPr>
+        <w:tabs>
+          <w:tab w:val="num" w:pos="4320"/>
+        </w:tabs>
+        <w:ind w:left="4320" w:hanging="360"/>
+      </w:pPr>
+    </w:lvl>
+    <w:lvl w:ilvl="6" w:tentative="1">
+      <w:start w:val="1"/>
+      <w:numFmt w:val="decimal"/>
+      <w:lvlText w:val="%7."/>
+      <w:lvlJc w:val="left"/>
+      <w:pPr>
+        <w:tabs>
+          <w:tab w:val="num" w:pos="5040"/>
+        </w:tabs>
+        <w:ind w:left="5040" w:hanging="360"/>
+      </w:pPr>
+    </w:lvl>
+    <w:lvl w:ilvl="7" w:tentative="1">
+      <w:start w:val="1"/>
+      <w:numFmt w:val="decimal"/>
+      <w:lvlText w:val="%8."/>
+      <w:lvlJc w:val="left"/>
+      <w:pPr>
+        <w:tabs>
+          <w:tab w:val="num" w:pos="5760"/>
+        </w:tabs>
+        <w:ind w:left="5760" w:hanging="360"/>
+      </w:pPr>
+    </w:lvl>
+    <w:lvl w:ilvl="8" w:tentative="1">
+      <w:start w:val="1"/>
+      <w:numFmt w:val="decimal"/>
+      <w:lvlText w:val="%9."/>
+      <w:lvlJc w:val="left"/>
+      <w:pPr>
+        <w:tabs>
+          <w:tab w:val="num" w:pos="6480"/>
+        </w:tabs>
+        <w:ind w:left="6480" w:hanging="360"/>
+      </w:pPr>
+    </w:lvl>
+  </w:abstractNum>
+  <w:abstractNum w:abstractNumId="1" w15:restartNumberingAfterBreak="0">
     <w:nsid w:val="08293502"/>
     <w:multiLevelType w:val="hybridMultilevel"/>
     <w:tmpl w:val="BA1C3FE4"/>
@@ -5565,7 +6590,7 @@
       </w:rPr>
     </w:lvl>
   </w:abstractNum>
-  <w:abstractNum w:abstractNumId="1" w15:restartNumberingAfterBreak="0">
+  <w:abstractNum w:abstractNumId="2" w15:restartNumberingAfterBreak="0">
     <w:nsid w:val="0DEF4A30"/>
     <w:multiLevelType w:val="hybridMultilevel"/>
     <w:tmpl w:val="7CCAB9BE"/>
@@ -5654,7 +6679,7 @@
       </w:pPr>
     </w:lvl>
   </w:abstractNum>
-  <w:abstractNum w:abstractNumId="2" w15:restartNumberingAfterBreak="0">
+  <w:abstractNum w:abstractNumId="3" w15:restartNumberingAfterBreak="0">
     <w:nsid w:val="0EA45A66"/>
     <w:multiLevelType w:val="multilevel"/>
     <w:tmpl w:val="AED6B3BA"/>
@@ -5767,7 +6792,7 @@
       </w:pPr>
     </w:lvl>
   </w:abstractNum>
-  <w:abstractNum w:abstractNumId="3" w15:restartNumberingAfterBreak="0">
+  <w:abstractNum w:abstractNumId="4" w15:restartNumberingAfterBreak="0">
     <w:nsid w:val="0F3C2BA2"/>
     <w:multiLevelType w:val="multilevel"/>
     <w:tmpl w:val="226032BE"/>
@@ -5916,7 +6941,7 @@
       </w:rPr>
     </w:lvl>
   </w:abstractNum>
-  <w:abstractNum w:abstractNumId="4" w15:restartNumberingAfterBreak="0">
+  <w:abstractNum w:abstractNumId="5" w15:restartNumberingAfterBreak="0">
     <w:nsid w:val="0FFC78E9"/>
     <w:multiLevelType w:val="hybridMultilevel"/>
     <w:tmpl w:val="01A6B772"/>
@@ -6005,7 +7030,7 @@
       </w:pPr>
     </w:lvl>
   </w:abstractNum>
-  <w:abstractNum w:abstractNumId="5" w15:restartNumberingAfterBreak="0">
+  <w:abstractNum w:abstractNumId="6" w15:restartNumberingAfterBreak="0">
     <w:nsid w:val="11755F01"/>
     <w:multiLevelType w:val="multilevel"/>
     <w:tmpl w:val="EF841B8E"/>
@@ -6154,7 +7179,7 @@
       </w:rPr>
     </w:lvl>
   </w:abstractNum>
-  <w:abstractNum w:abstractNumId="6" w15:restartNumberingAfterBreak="0">
+  <w:abstractNum w:abstractNumId="7" w15:restartNumberingAfterBreak="0">
     <w:nsid w:val="17A37A19"/>
     <w:multiLevelType w:val="multilevel"/>
     <w:tmpl w:val="DC28A34A"/>
@@ -6267,7 +7292,120 @@
       </w:pPr>
     </w:lvl>
   </w:abstractNum>
-  <w:abstractNum w:abstractNumId="7" w15:restartNumberingAfterBreak="0">
+  <w:abstractNum w:abstractNumId="8" w15:restartNumberingAfterBreak="0">
+    <w:nsid w:val="184E166C"/>
+    <w:multiLevelType w:val="multilevel"/>
+    <w:tmpl w:val="E8F47FDA"/>
+    <w:lvl w:ilvl="0">
+      <w:start w:val="1"/>
+      <w:numFmt w:val="decimal"/>
+      <w:lvlText w:val="%1."/>
+      <w:lvlJc w:val="left"/>
+      <w:pPr>
+        <w:tabs>
+          <w:tab w:val="num" w:pos="720"/>
+        </w:tabs>
+        <w:ind w:left="720" w:hanging="360"/>
+      </w:pPr>
+    </w:lvl>
+    <w:lvl w:ilvl="1" w:tentative="1">
+      <w:start w:val="1"/>
+      <w:numFmt w:val="decimal"/>
+      <w:lvlText w:val="%2."/>
+      <w:lvlJc w:val="left"/>
+      <w:pPr>
+        <w:tabs>
+          <w:tab w:val="num" w:pos="1440"/>
+        </w:tabs>
+        <w:ind w:left="1440" w:hanging="360"/>
+      </w:pPr>
+    </w:lvl>
+    <w:lvl w:ilvl="2" w:tentative="1">
+      <w:start w:val="1"/>
+      <w:numFmt w:val="decimal"/>
+      <w:lvlText w:val="%3."/>
+      <w:lvlJc w:val="left"/>
+      <w:pPr>
+        <w:tabs>
+          <w:tab w:val="num" w:pos="2160"/>
+        </w:tabs>
+        <w:ind w:left="2160" w:hanging="360"/>
+      </w:pPr>
+    </w:lvl>
+    <w:lvl w:ilvl="3" w:tentative="1">
+      <w:start w:val="1"/>
+      <w:numFmt w:val="decimal"/>
+      <w:lvlText w:val="%4."/>
+      <w:lvlJc w:val="left"/>
+      <w:pPr>
+        <w:tabs>
+          <w:tab w:val="num" w:pos="2880"/>
+        </w:tabs>
+        <w:ind w:left="2880" w:hanging="360"/>
+      </w:pPr>
+    </w:lvl>
+    <w:lvl w:ilvl="4" w:tentative="1">
+      <w:start w:val="1"/>
+      <w:numFmt w:val="decimal"/>
+      <w:lvlText w:val="%5."/>
+      <w:lvlJc w:val="left"/>
+      <w:pPr>
+        <w:tabs>
+          <w:tab w:val="num" w:pos="3600"/>
+        </w:tabs>
+        <w:ind w:left="3600" w:hanging="360"/>
+      </w:pPr>
+    </w:lvl>
+    <w:lvl w:ilvl="5" w:tentative="1">
+      <w:start w:val="1"/>
+      <w:numFmt w:val="decimal"/>
+      <w:lvlText w:val="%6."/>
+      <w:lvlJc w:val="left"/>
+      <w:pPr>
+        <w:tabs>
+          <w:tab w:val="num" w:pos="4320"/>
+        </w:tabs>
+        <w:ind w:left="4320" w:hanging="360"/>
+      </w:pPr>
+    </w:lvl>
+    <w:lvl w:ilvl="6" w:tentative="1">
+      <w:start w:val="1"/>
+      <w:numFmt w:val="decimal"/>
+      <w:lvlText w:val="%7."/>
+      <w:lvlJc w:val="left"/>
+      <w:pPr>
+        <w:tabs>
+          <w:tab w:val="num" w:pos="5040"/>
+        </w:tabs>
+        <w:ind w:left="5040" w:hanging="360"/>
+      </w:pPr>
+    </w:lvl>
+    <w:lvl w:ilvl="7" w:tentative="1">
+      <w:start w:val="1"/>
+      <w:numFmt w:val="decimal"/>
+      <w:lvlText w:val="%8."/>
+      <w:lvlJc w:val="left"/>
+      <w:pPr>
+        <w:tabs>
+          <w:tab w:val="num" w:pos="5760"/>
+        </w:tabs>
+        <w:ind w:left="5760" w:hanging="360"/>
+      </w:pPr>
+    </w:lvl>
+    <w:lvl w:ilvl="8" w:tentative="1">
+      <w:start w:val="1"/>
+      <w:numFmt w:val="decimal"/>
+      <w:lvlText w:val="%9."/>
+      <w:lvlJc w:val="left"/>
+      <w:pPr>
+        <w:tabs>
+          <w:tab w:val="num" w:pos="6480"/>
+        </w:tabs>
+        <w:ind w:left="6480" w:hanging="360"/>
+      </w:pPr>
+    </w:lvl>
+  </w:abstractNum>
+  <w:abstractNum w:abstractNumId="9" w15:restartNumberingAfterBreak="0">
     <w:nsid w:val="1DE47953"/>
     <w:multiLevelType w:val="hybridMultilevel"/>
     <w:tmpl w:val="62F8456A"/>
@@ -6353,7 +7491,7 @@
       </w:pPr>
     </w:lvl>
   </w:abstractNum>
-  <w:abstractNum w:abstractNumId="8" w15:restartNumberingAfterBreak="0">
+  <w:abstractNum w:abstractNumId="10" w15:restartNumberingAfterBreak="0">
     <w:nsid w:val="1EDA13B4"/>
     <w:multiLevelType w:val="hybridMultilevel"/>
     <w:tmpl w:val="82C08442"/>
@@ -6439,7 +7577,7 @@
       </w:pPr>
     </w:lvl>
   </w:abstractNum>
-  <w:abstractNum w:abstractNumId="9" w15:restartNumberingAfterBreak="0">
+  <w:abstractNum w:abstractNumId="11" w15:restartNumberingAfterBreak="0">
     <w:nsid w:val="24CA24EE"/>
     <w:multiLevelType w:val="multilevel"/>
     <w:tmpl w:val="F4CCD7B6"/>
@@ -6588,7 +7726,7 @@
       </w:rPr>
     </w:lvl>
   </w:abstractNum>
-  <w:abstractNum w:abstractNumId="10" w15:restartNumberingAfterBreak="0">
+  <w:abstractNum w:abstractNumId="12" w15:restartNumberingAfterBreak="0">
     <w:nsid w:val="2CF443C1"/>
     <w:multiLevelType w:val="hybridMultilevel"/>
     <w:tmpl w:val="06CE9094"/>
@@ -6701,7 +7839,7 @@
       </w:rPr>
     </w:lvl>
   </w:abstractNum>
-  <w:abstractNum w:abstractNumId="11" w15:restartNumberingAfterBreak="0">
+  <w:abstractNum w:abstractNumId="13" w15:restartNumberingAfterBreak="0">
     <w:nsid w:val="2FED5D22"/>
     <w:multiLevelType w:val="multilevel"/>
     <w:tmpl w:val="5FA47890"/>
@@ -6814,7 +7952,7 @@
       </w:pPr>
     </w:lvl>
   </w:abstractNum>
-  <w:abstractNum w:abstractNumId="12" w15:restartNumberingAfterBreak="0">
+  <w:abstractNum w:abstractNumId="14" w15:restartNumberingAfterBreak="0">
     <w:nsid w:val="32BE625D"/>
     <w:multiLevelType w:val="hybridMultilevel"/>
     <w:tmpl w:val="8C3692C6"/>
@@ -6927,7 +8065,7 @@
       </w:rPr>
     </w:lvl>
   </w:abstractNum>
-  <w:abstractNum w:abstractNumId="13" w15:restartNumberingAfterBreak="0">
+  <w:abstractNum w:abstractNumId="15" w15:restartNumberingAfterBreak="0">
     <w:nsid w:val="34A2719D"/>
     <w:multiLevelType w:val="multilevel"/>
     <w:tmpl w:val="A5DC9ABA"/>
@@ -7040,7 +8178,7 @@
       </w:pPr>
     </w:lvl>
   </w:abstractNum>
-  <w:abstractNum w:abstractNumId="14" w15:restartNumberingAfterBreak="0">
+  <w:abstractNum w:abstractNumId="16" w15:restartNumberingAfterBreak="0">
     <w:nsid w:val="3EA33164"/>
     <w:multiLevelType w:val="multilevel"/>
     <w:tmpl w:val="1B8ACE22"/>
@@ -7153,7 +8291,128 @@
       </w:pPr>
     </w:lvl>
   </w:abstractNum>
-  <w:abstractNum w:abstractNumId="15" w15:restartNumberingAfterBreak="0">
+  <w:abstractNum w:abstractNumId="17" w15:restartNumberingAfterBreak="0">
+    <w:nsid w:val="430019B3"/>
+    <w:multiLevelType w:val="multilevel"/>
+    <w:tmpl w:val="84180948"/>
+    <w:lvl w:ilvl="0">
+      <w:start w:val="1"/>
+      <w:numFmt w:val="decimal"/>
+      <w:lvlText w:val="%1."/>
+      <w:lvlJc w:val="left"/>
+      <w:pPr>
+        <w:ind w:left="756" w:hanging="396"/>
+      </w:pPr>
+      <w:rPr>
+        <w:rFonts w:hint="default"/>
+      </w:rPr>
+    </w:lvl>
+    <w:lvl w:ilvl="1">
+      <w:start w:val="1"/>
+      <w:numFmt w:val="decimal"/>
+      <w:isLgl/>
+      <w:lvlText w:val="%1.%2"/>
+      <w:lvlJc w:val="left"/>
+      <w:pPr>
+        <w:ind w:left="1476" w:hanging="720"/>
+      </w:pPr>
+      <w:rPr>
+        <w:rFonts w:hint="default"/>
+      </w:rPr>
+    </w:lvl>
+    <w:lvl w:ilvl="2">
+      <w:start w:val="1"/>
+      <w:numFmt w:val="decimal"/>
+      <w:isLgl/>
+      <w:lvlText w:val="%1.%2.%3"/>
+      <w:lvlJc w:val="left"/>
+      <w:pPr>
+        <w:ind w:left="1872" w:hanging="720"/>
+      </w:pPr>
+      <w:rPr>
+        <w:rFonts w:hint="default"/>
+      </w:rPr>
+    </w:lvl>
+    <w:lvl w:ilvl="3">
+      <w:start w:val="1"/>
+      <w:numFmt w:val="decimal"/>
+      <w:isLgl/>
+      <w:lvlText w:val="%1.%2.%3.%4"/>
+      <w:lvlJc w:val="left"/>
+      <w:pPr>
+        <w:ind w:left="2628" w:hanging="1080"/>
+      </w:pPr>
+      <w:rPr>
+        <w:rFonts w:hint="default"/>
+      </w:rPr>
+    </w:lvl>
+    <w:lvl w:ilvl="4">
+      <w:start w:val="1"/>
+      <w:numFmt w:val="decimal"/>
+      <w:isLgl/>
+      <w:lvlText w:val="%1.%2.%3.%4.%5"/>
+      <w:lvlJc w:val="left"/>
+      <w:pPr>
+        <w:ind w:left="3384" w:hanging="1440"/>
+      </w:pPr>
+      <w:rPr>
+        <w:rFonts w:hint="default"/>
+      </w:rPr>
+    </w:lvl>
+    <w:lvl w:ilvl="5">
+      <w:start w:val="1"/>
+      <w:numFmt w:val="decimal"/>
+      <w:isLgl/>
+      <w:lvlText w:val="%1.%2.%3.%4.%5.%6"/>
+      <w:lvlJc w:val="left"/>
+      <w:pPr>
+        <w:ind w:left="4140" w:hanging="1800"/>
+      </w:pPr>
+      <w:rPr>
+        <w:rFonts w:hint="default"/>
+      </w:rPr>
+    </w:lvl>
+    <w:lvl w:ilvl="6">
+      <w:start w:val="1"/>
+      <w:numFmt w:val="decimal"/>
+      <w:isLgl/>
+      <w:lvlText w:val="%1.%2.%3.%4.%5.%6.%7"/>
+      <w:lvlJc w:val="left"/>
+      <w:pPr>
+        <w:ind w:left="4536" w:hanging="1800"/>
+      </w:pPr>
+      <w:rPr>
+        <w:rFonts w:hint="default"/>
+      </w:rPr>
+    </w:lvl>
+    <w:lvl w:ilvl="7">
+      <w:start w:val="1"/>
+      <w:numFmt w:val="decimal"/>
+      <w:isLgl/>
+      <w:lvlText w:val="%1.%2.%3.%4.%5.%6.%7.%8"/>
+      <w:lvlJc w:val="left"/>
+      <w:pPr>
+        <w:ind w:left="5292" w:hanging="2160"/>
+      </w:pPr>
+      <w:rPr>
+        <w:rFonts w:hint="default"/>
+      </w:rPr>
+    </w:lvl>
+    <w:lvl w:ilvl="8">
+      <w:start w:val="1"/>
+      <w:numFmt w:val="decimal"/>
+      <w:isLgl/>
+      <w:lvlText w:val="%1.%2.%3.%4.%5.%6.%7.%8.%9"/>
+      <w:lvlJc w:val="left"/>
+      <w:pPr>
+        <w:ind w:left="6048" w:hanging="2520"/>
+      </w:pPr>
+      <w:rPr>
+        <w:rFonts w:hint="default"/>
+      </w:rPr>
+    </w:lvl>
+  </w:abstractNum>
+  <w:abstractNum w:abstractNumId="18" w15:restartNumberingAfterBreak="0">
     <w:nsid w:val="45604579"/>
     <w:multiLevelType w:val="hybridMultilevel"/>
     <w:tmpl w:val="C83C2DF2"/>
@@ -7266,7 +8525,7 @@
       </w:rPr>
     </w:lvl>
   </w:abstractNum>
-  <w:abstractNum w:abstractNumId="16" w15:restartNumberingAfterBreak="0">
+  <w:abstractNum w:abstractNumId="19" w15:restartNumberingAfterBreak="0">
     <w:nsid w:val="47490C78"/>
     <w:multiLevelType w:val="multilevel"/>
     <w:tmpl w:val="331ABBC8"/>
@@ -7379,7 +8638,7 @@
       </w:pPr>
     </w:lvl>
   </w:abstractNum>
-  <w:abstractNum w:abstractNumId="17" w15:restartNumberingAfterBreak="0">
+  <w:abstractNum w:abstractNumId="20" w15:restartNumberingAfterBreak="0">
     <w:nsid w:val="475E2091"/>
     <w:multiLevelType w:val="multilevel"/>
     <w:tmpl w:val="84180948"/>
@@ -7500,7 +8759,7 @@
       </w:rPr>
     </w:lvl>
   </w:abstractNum>
-  <w:abstractNum w:abstractNumId="18" w15:restartNumberingAfterBreak="0">
+  <w:abstractNum w:abstractNumId="21" w15:restartNumberingAfterBreak="0">
     <w:nsid w:val="486B06DE"/>
     <w:multiLevelType w:val="multilevel"/>
     <w:tmpl w:val="8200A470"/>
@@ -7618,7 +8877,7 @@
       </w:rPr>
     </w:lvl>
   </w:abstractNum>
-  <w:abstractNum w:abstractNumId="19" w15:restartNumberingAfterBreak="0">
+  <w:abstractNum w:abstractNumId="22" w15:restartNumberingAfterBreak="0">
     <w:nsid w:val="557F2DA9"/>
     <w:multiLevelType w:val="hybridMultilevel"/>
     <w:tmpl w:val="01A6B772"/>
@@ -7707,7 +8966,7 @@
       </w:pPr>
     </w:lvl>
   </w:abstractNum>
-  <w:abstractNum w:abstractNumId="20" w15:restartNumberingAfterBreak="0">
+  <w:abstractNum w:abstractNumId="23" w15:restartNumberingAfterBreak="0">
     <w:nsid w:val="58091509"/>
     <w:multiLevelType w:val="hybridMultilevel"/>
     <w:tmpl w:val="99F03054"/>
@@ -7797,7 +9056,7 @@
       </w:pPr>
     </w:lvl>
   </w:abstractNum>
-  <w:abstractNum w:abstractNumId="21" w15:restartNumberingAfterBreak="0">
+  <w:abstractNum w:abstractNumId="24" w15:restartNumberingAfterBreak="0">
     <w:nsid w:val="5BB90125"/>
     <w:multiLevelType w:val="multilevel"/>
     <w:tmpl w:val="3C6433D8"/>
@@ -7910,7 +9169,7 @@
       </w:pPr>
     </w:lvl>
   </w:abstractNum>
-  <w:abstractNum w:abstractNumId="22" w15:restartNumberingAfterBreak="0">
+  <w:abstractNum w:abstractNumId="25" w15:restartNumberingAfterBreak="0">
     <w:nsid w:val="5D272A45"/>
     <w:multiLevelType w:val="hybridMultilevel"/>
     <w:tmpl w:val="F40C3804"/>
@@ -7996,7 +9255,7 @@
       </w:pPr>
     </w:lvl>
   </w:abstractNum>
-  <w:abstractNum w:abstractNumId="23" w15:restartNumberingAfterBreak="0">
+  <w:abstractNum w:abstractNumId="26" w15:restartNumberingAfterBreak="0">
     <w:nsid w:val="5FFB7447"/>
     <w:multiLevelType w:val="multilevel"/>
     <w:tmpl w:val="1486C8AE"/>
@@ -8145,7 +9404,7 @@
       </w:rPr>
     </w:lvl>
   </w:abstractNum>
-  <w:abstractNum w:abstractNumId="24" w15:restartNumberingAfterBreak="0">
+  <w:abstractNum w:abstractNumId="27" w15:restartNumberingAfterBreak="0">
     <w:nsid w:val="64C47A9E"/>
     <w:multiLevelType w:val="hybridMultilevel"/>
     <w:tmpl w:val="86F60598"/>
@@ -8258,7 +9517,7 @@
       </w:rPr>
     </w:lvl>
   </w:abstractNum>
-  <w:abstractNum w:abstractNumId="25" w15:restartNumberingAfterBreak="0">
+  <w:abstractNum w:abstractNumId="28" w15:restartNumberingAfterBreak="0">
     <w:nsid w:val="672A766F"/>
     <w:multiLevelType w:val="hybridMultilevel"/>
     <w:tmpl w:val="01A6B772"/>
@@ -8347,7 +9606,7 @@
       </w:pPr>
     </w:lvl>
   </w:abstractNum>
-  <w:abstractNum w:abstractNumId="26" w15:restartNumberingAfterBreak="0">
+  <w:abstractNum w:abstractNumId="29" w15:restartNumberingAfterBreak="0">
     <w:nsid w:val="6A6D136A"/>
     <w:multiLevelType w:val="hybridMultilevel"/>
     <w:tmpl w:val="0AF4AA92"/>
@@ -8460,7 +9719,7 @@
       </w:rPr>
     </w:lvl>
   </w:abstractNum>
-  <w:abstractNum w:abstractNumId="27" w15:restartNumberingAfterBreak="0">
+  <w:abstractNum w:abstractNumId="30" w15:restartNumberingAfterBreak="0">
     <w:nsid w:val="6E186FDE"/>
     <w:multiLevelType w:val="hybridMultilevel"/>
     <w:tmpl w:val="01A6B772"/>
@@ -8549,7 +9808,7 @@
       </w:pPr>
     </w:lvl>
   </w:abstractNum>
-  <w:abstractNum w:abstractNumId="28" w15:restartNumberingAfterBreak="0">
+  <w:abstractNum w:abstractNumId="31" w15:restartNumberingAfterBreak="0">
     <w:nsid w:val="700C4441"/>
     <w:multiLevelType w:val="multilevel"/>
     <w:tmpl w:val="525ADEE4"/>
@@ -8698,7 +9957,7 @@
       </w:rPr>
     </w:lvl>
   </w:abstractNum>
-  <w:abstractNum w:abstractNumId="29" w15:restartNumberingAfterBreak="0">
+  <w:abstractNum w:abstractNumId="32" w15:restartNumberingAfterBreak="0">
     <w:nsid w:val="740A7581"/>
     <w:multiLevelType w:val="hybridMultilevel"/>
     <w:tmpl w:val="70D63D20"/>
@@ -8811,7 +10070,7 @@
       </w:rPr>
     </w:lvl>
   </w:abstractNum>
-  <w:abstractNum w:abstractNumId="30" w15:restartNumberingAfterBreak="0">
+  <w:abstractNum w:abstractNumId="33" w15:restartNumberingAfterBreak="0">
     <w:nsid w:val="75A625D2"/>
     <w:multiLevelType w:val="multilevel"/>
     <w:tmpl w:val="630AF104"/>
@@ -8924,7 +10183,7 @@
       </w:pPr>
     </w:lvl>
   </w:abstractNum>
-  <w:abstractNum w:abstractNumId="31" w15:restartNumberingAfterBreak="0">
+  <w:abstractNum w:abstractNumId="34" w15:restartNumberingAfterBreak="0">
     <w:nsid w:val="7DBF6C79"/>
     <w:multiLevelType w:val="hybridMultilevel"/>
     <w:tmpl w:val="380212CA"/>
@@ -9010,7 +10269,7 @@
       </w:pPr>
     </w:lvl>
   </w:abstractNum>
-  <w:abstractNum w:abstractNumId="32" w15:restartNumberingAfterBreak="0">
+  <w:abstractNum w:abstractNumId="35" w15:restartNumberingAfterBreak="0">
     <w:nsid w:val="7DE35340"/>
     <w:multiLevelType w:val="hybridMultilevel"/>
     <w:tmpl w:val="0838CAEA"/>
@@ -9123,7 +10382,120 @@
       </w:rPr>
     </w:lvl>
   </w:abstractNum>
-  <w:abstractNum w:abstractNumId="33" w15:restartNumberingAfterBreak="0">
+  <w:abstractNum w:abstractNumId="36" w15:restartNumberingAfterBreak="0">
+    <w:nsid w:val="7F9F550D"/>
+    <w:multiLevelType w:val="multilevel"/>
+    <w:tmpl w:val="5622C384"/>
+    <w:lvl w:ilvl="0">
+      <w:start w:val="1"/>
+      <w:numFmt w:val="decimal"/>
+      <w:lvlText w:val="%1."/>
+      <w:lvlJc w:val="left"/>
+      <w:pPr>
+        <w:tabs>
+          <w:tab w:val="num" w:pos="1440"/>
+        </w:tabs>
+        <w:ind w:left="1440" w:hanging="360"/>
+      </w:pPr>
+    </w:lvl>
+    <w:lvl w:ilvl="1" w:tentative="1">
+      <w:start w:val="1"/>
+      <w:numFmt w:val="decimal"/>
+      <w:lvlText w:val="%2."/>
+      <w:lvlJc w:val="left"/>
+      <w:pPr>
+        <w:tabs>
+          <w:tab w:val="num" w:pos="2160"/>
+        </w:tabs>
+        <w:ind w:left="2160" w:hanging="360"/>
+      </w:pPr>
+    </w:lvl>
+    <w:lvl w:ilvl="2" w:tentative="1">
+      <w:start w:val="1"/>
+      <w:numFmt w:val="decimal"/>
+      <w:lvlText w:val="%3."/>
+      <w:lvlJc w:val="left"/>
+      <w:pPr>
+        <w:tabs>
+          <w:tab w:val="num" w:pos="2880"/>
+        </w:tabs>
+        <w:ind w:left="2880" w:hanging="360"/>
+      </w:pPr>
+    </w:lvl>
+    <w:lvl w:ilvl="3" w:tentative="1">
+      <w:start w:val="1"/>
+      <w:numFmt w:val="decimal"/>
+      <w:lvlText w:val="%4."/>
+      <w:lvlJc w:val="left"/>
+      <w:pPr>
+        <w:tabs>
+          <w:tab w:val="num" w:pos="3600"/>
+        </w:tabs>
+        <w:ind w:left="3600" w:hanging="360"/>
+      </w:pPr>
+    </w:lvl>
+    <w:lvl w:ilvl="4" w:tentative="1">
+      <w:start w:val="1"/>
+      <w:numFmt w:val="decimal"/>
+      <w:lvlText w:val="%5."/>
+      <w:lvlJc w:val="left"/>
+      <w:pPr>
+        <w:tabs>
+          <w:tab w:val="num" w:pos="4320"/>
+        </w:tabs>
+        <w:ind w:left="4320" w:hanging="360"/>
+      </w:pPr>
+    </w:lvl>
+    <w:lvl w:ilvl="5" w:tentative="1">
+      <w:start w:val="1"/>
+      <w:numFmt w:val="decimal"/>
+      <w:lvlText w:val="%6."/>
+      <w:lvlJc w:val="left"/>
+      <w:pPr>
+        <w:tabs>
+          <w:tab w:val="num" w:pos="5040"/>
+        </w:tabs>
+        <w:ind w:left="5040" w:hanging="360"/>
+      </w:pPr>
+    </w:lvl>
+    <w:lvl w:ilvl="6" w:tentative="1">
+      <w:start w:val="1"/>
+      <w:numFmt w:val="decimal"/>
+      <w:lvlText w:val="%7."/>
+      <w:lvlJc w:val="left"/>
+      <w:pPr>
+        <w:tabs>
+          <w:tab w:val="num" w:pos="5760"/>
+        </w:tabs>
+        <w:ind w:left="5760" w:hanging="360"/>
+      </w:pPr>
+    </w:lvl>
+    <w:lvl w:ilvl="7" w:tentative="1">
+      <w:start w:val="1"/>
+      <w:numFmt w:val="decimal"/>
+      <w:lvlText w:val="%8."/>
+      <w:lvlJc w:val="left"/>
+      <w:pPr>
+        <w:tabs>
+          <w:tab w:val="num" w:pos="6480"/>
+        </w:tabs>
+        <w:ind w:left="6480" w:hanging="360"/>
+      </w:pPr>
+    </w:lvl>
+    <w:lvl w:ilvl="8" w:tentative="1">
+      <w:start w:val="1"/>
+      <w:numFmt w:val="decimal"/>
+      <w:lvlText w:val="%9."/>
+      <w:lvlJc w:val="left"/>
+      <w:pPr>
+        <w:tabs>
+          <w:tab w:val="num" w:pos="7200"/>
+        </w:tabs>
+        <w:ind w:left="7200" w:hanging="360"/>
+      </w:pPr>
+    </w:lvl>
+  </w:abstractNum>
+  <w:abstractNum w:abstractNumId="37" w15:restartNumberingAfterBreak="0">
     <w:nsid w:val="7FE9543B"/>
     <w:multiLevelType w:val="multilevel"/>
     <w:tmpl w:val="2AD46D60"/>
@@ -9273,106 +10645,118 @@
     </w:lvl>
   </w:abstractNum>
   <w:num w:numId="1" w16cid:durableId="780033369">
+    <w:abstractNumId w:val="30"/>
+  </w:num>
+  <w:num w:numId="2" w16cid:durableId="1921403707">
+    <w:abstractNumId w:val="5"/>
+  </w:num>
+  <w:num w:numId="3" w16cid:durableId="740759890">
+    <w:abstractNumId w:val="22"/>
+  </w:num>
+  <w:num w:numId="4" w16cid:durableId="1996447430">
+    <w:abstractNumId w:val="28"/>
+  </w:num>
+  <w:num w:numId="5" w16cid:durableId="881013753">
+    <w:abstractNumId w:val="34"/>
+  </w:num>
+  <w:num w:numId="6" w16cid:durableId="1352607202">
+    <w:abstractNumId w:val="2"/>
+  </w:num>
+  <w:num w:numId="7" w16cid:durableId="116218127">
     <w:abstractNumId w:val="27"/>
   </w:num>
-  <w:num w:numId="2" w16cid:durableId="1921403707">
+  <w:num w:numId="8" w16cid:durableId="935863320">
+    <w:abstractNumId w:val="29"/>
+  </w:num>
+  <w:num w:numId="9" w16cid:durableId="2105688528">
+    <w:abstractNumId w:val="1"/>
+  </w:num>
+  <w:num w:numId="10" w16cid:durableId="906498496">
+    <w:abstractNumId w:val="14"/>
+  </w:num>
+  <w:num w:numId="11" w16cid:durableId="2087530419">
+    <w:abstractNumId w:val="12"/>
+  </w:num>
+  <w:num w:numId="12" w16cid:durableId="1527210199">
+    <w:abstractNumId w:val="32"/>
+  </w:num>
+  <w:num w:numId="13" w16cid:durableId="32772255">
+    <w:abstractNumId w:val="18"/>
+  </w:num>
+  <w:num w:numId="14" w16cid:durableId="448086793">
+    <w:abstractNumId w:val="35"/>
+  </w:num>
+  <w:num w:numId="15" w16cid:durableId="54206605">
+    <w:abstractNumId w:val="10"/>
+  </w:num>
+  <w:num w:numId="16" w16cid:durableId="1918511053">
+    <w:abstractNumId w:val="25"/>
+  </w:num>
+  <w:num w:numId="17" w16cid:durableId="9377799">
+    <w:abstractNumId w:val="7"/>
+  </w:num>
+  <w:num w:numId="18" w16cid:durableId="1949042751">
+    <w:abstractNumId w:val="16"/>
+  </w:num>
+  <w:num w:numId="19" w16cid:durableId="457526600">
+    <w:abstractNumId w:val="19"/>
+  </w:num>
+  <w:num w:numId="20" w16cid:durableId="249508126">
+    <w:abstractNumId w:val="15"/>
+  </w:num>
+  <w:num w:numId="21" w16cid:durableId="362175962">
+    <w:abstractNumId w:val="13"/>
+  </w:num>
+  <w:num w:numId="22" w16cid:durableId="858274487">
+    <w:abstractNumId w:val="24"/>
+  </w:num>
+  <w:num w:numId="23" w16cid:durableId="983125526">
+    <w:abstractNumId w:val="3"/>
+  </w:num>
+  <w:num w:numId="24" w16cid:durableId="1666082575">
+    <w:abstractNumId w:val="33"/>
+  </w:num>
+  <w:num w:numId="25" w16cid:durableId="1533302670">
+    <w:abstractNumId w:val="9"/>
+  </w:num>
+  <w:num w:numId="26" w16cid:durableId="2120106532">
+    <w:abstractNumId w:val="21"/>
+  </w:num>
+  <w:num w:numId="27" w16cid:durableId="1094087698">
+    <w:abstractNumId w:val="20"/>
+  </w:num>
+  <w:num w:numId="28" w16cid:durableId="734091478">
+    <w:abstractNumId w:val="23"/>
+  </w:num>
+  <w:num w:numId="29" w16cid:durableId="1170485022">
+    <w:abstractNumId w:val="37"/>
+  </w:num>
+  <w:num w:numId="30" w16cid:durableId="1573471083">
+    <w:abstractNumId w:val="26"/>
+  </w:num>
+  <w:num w:numId="31" w16cid:durableId="1331787129">
+    <w:abstractNumId w:val="31"/>
+  </w:num>
+  <w:num w:numId="32" w16cid:durableId="1953123747">
+    <w:abstractNumId w:val="11"/>
+  </w:num>
+  <w:num w:numId="33" w16cid:durableId="1760368476">
+    <w:abstractNumId w:val="6"/>
+  </w:num>
+  <w:num w:numId="34" w16cid:durableId="1386639645">
     <w:abstractNumId w:val="4"/>
   </w:num>
-  <w:num w:numId="3" w16cid:durableId="740759890">
-    <w:abstractNumId w:val="19"/>
+  <w:num w:numId="35" w16cid:durableId="504131782">
+    <w:abstractNumId w:val="17"/>
   </w:num>
-  <w:num w:numId="4" w16cid:durableId="1996447430">
-    <w:abstractNumId w:val="25"/>
+  <w:num w:numId="36" w16cid:durableId="646710863">
+    <w:abstractNumId w:val="36"/>
   </w:num>
-  <w:num w:numId="5" w16cid:durableId="881013753">
-    <w:abstractNumId w:val="31"/>
-  </w:num>
-  <w:num w:numId="6" w16cid:durableId="1352607202">
-    <w:abstractNumId w:val="1"/>
-  </w:num>
-  <w:num w:numId="7" w16cid:durableId="116218127">
-    <w:abstractNumId w:val="24"/>
-  </w:num>
-  <w:num w:numId="8" w16cid:durableId="935863320">
-    <w:abstractNumId w:val="26"/>
-  </w:num>
-  <w:num w:numId="9" w16cid:durableId="2105688528">
-    <w:abstractNumId w:val="0"/>
-  </w:num>
-  <w:num w:numId="10" w16cid:durableId="906498496">
-    <w:abstractNumId w:val="12"/>
-  </w:num>
-  <w:num w:numId="11" w16cid:durableId="2087530419">
-    <w:abstractNumId w:val="10"/>
-  </w:num>
-  <w:num w:numId="12" w16cid:durableId="1527210199">
-    <w:abstractNumId w:val="29"/>
-  </w:num>
-  <w:num w:numId="13" w16cid:durableId="32772255">
-    <w:abstractNumId w:val="15"/>
-  </w:num>
-  <w:num w:numId="14" w16cid:durableId="448086793">
-    <w:abstractNumId w:val="32"/>
-  </w:num>
-  <w:num w:numId="15" w16cid:durableId="54206605">
+  <w:num w:numId="37" w16cid:durableId="623461453">
     <w:abstractNumId w:val="8"/>
   </w:num>
-  <w:num w:numId="16" w16cid:durableId="1918511053">
-    <w:abstractNumId w:val="22"/>
-  </w:num>
-  <w:num w:numId="17" w16cid:durableId="9377799">
-    <w:abstractNumId w:val="6"/>
-  </w:num>
-  <w:num w:numId="18" w16cid:durableId="1949042751">
-    <w:abstractNumId w:val="14"/>
-  </w:num>
-  <w:num w:numId="19" w16cid:durableId="457526600">
-    <w:abstractNumId w:val="16"/>
-  </w:num>
-  <w:num w:numId="20" w16cid:durableId="249508126">
-    <w:abstractNumId w:val="13"/>
-  </w:num>
-  <w:num w:numId="21" w16cid:durableId="362175962">
-    <w:abstractNumId w:val="11"/>
-  </w:num>
-  <w:num w:numId="22" w16cid:durableId="858274487">
-    <w:abstractNumId w:val="21"/>
-  </w:num>
-  <w:num w:numId="23" w16cid:durableId="983125526">
-    <w:abstractNumId w:val="2"/>
-  </w:num>
-  <w:num w:numId="24" w16cid:durableId="1666082575">
-    <w:abstractNumId w:val="30"/>
-  </w:num>
-  <w:num w:numId="25" w16cid:durableId="1533302670">
-    <w:abstractNumId w:val="7"/>
-  </w:num>
-  <w:num w:numId="26" w16cid:durableId="2120106532">
-    <w:abstractNumId w:val="18"/>
-  </w:num>
-  <w:num w:numId="27" w16cid:durableId="1094087698">
-    <w:abstractNumId w:val="17"/>
-  </w:num>
-  <w:num w:numId="28" w16cid:durableId="734091478">
-    <w:abstractNumId w:val="20"/>
-  </w:num>
-  <w:num w:numId="29" w16cid:durableId="1170485022">
-    <w:abstractNumId w:val="33"/>
-  </w:num>
-  <w:num w:numId="30" w16cid:durableId="1573471083">
-    <w:abstractNumId w:val="23"/>
-  </w:num>
-  <w:num w:numId="31" w16cid:durableId="1331787129">
-    <w:abstractNumId w:val="28"/>
-  </w:num>
-  <w:num w:numId="32" w16cid:durableId="1953123747">
-    <w:abstractNumId w:val="9"/>
-  </w:num>
-  <w:num w:numId="33" w16cid:durableId="1760368476">
-    <w:abstractNumId w:val="5"/>
-  </w:num>
-  <w:num w:numId="34" w16cid:durableId="1386639645">
-    <w:abstractNumId w:val="3"/>
+  <w:num w:numId="38" w16cid:durableId="62680343">
+    <w:abstractNumId w:val="0"/>
   </w:num>
 </w:numbering>
 </file>

</xml_diff>